<commit_message>
some minor edits to outline and changed Title of the book
</commit_message>
<xml_diff>
--- a/SCRbookoutline.docx
+++ b/SCRbookoutline.docx
@@ -1921,7 +1921,6 @@
           <w:b/>
         </w:rPr>
       </w:pPr>
-      <w:bookmarkStart w:id="0" w:name="_GoBack"/>
       <w:r>
         <w:rPr>
           <w:rFonts w:ascii="Arial" w:hAnsi="Arial" w:cs="Arial"/>
@@ -1953,7 +1952,6 @@
         <w:t>put in chapter 4]</w:t>
       </w:r>
     </w:p>
-    <w:bookmarkEnd w:id="0"/>
     <w:p>
       <w:pPr>
         <w:pStyle w:val="PlainText"/>
@@ -2883,6 +2881,7 @@
           <w:szCs w:val="22"/>
         </w:rPr>
       </w:pPr>
+      <w:commentRangeStart w:id="0"/>
       <w:commentRangeStart w:id="1"/>
       <w:r>
         <w:rPr>
@@ -3296,6 +3295,14 @@
         </w:rPr>
         <w:t xml:space="preserve"> Configurations of quadrat counts [this would be huge].</w:t>
       </w:r>
+      <w:commentRangeEnd w:id="1"/>
+      <w:r>
+        <w:rPr>
+          <w:rStyle w:val="CommentReference"/>
+          <w:rFonts w:ascii="Calibri" w:hAnsi="Calibri"/>
+        </w:rPr>
+        <w:commentReference w:id="1"/>
+      </w:r>
     </w:p>
     <w:p>
       <w:pPr>
@@ -3553,13 +3560,13 @@
         </w:rPr>
         <w:t xml:space="preserve">  Panther case study </w:t>
       </w:r>
-      <w:commentRangeEnd w:id="1"/>
+      <w:commentRangeEnd w:id="0"/>
       <w:r>
         <w:rPr>
           <w:rStyle w:val="CommentReference"/>
           <w:rFonts w:ascii="Calibri" w:hAnsi="Calibri"/>
         </w:rPr>
-        <w:commentReference w:id="1"/>
+        <w:commentReference w:id="0"/>
       </w:r>
     </w:p>
     <w:p>
@@ -3900,7 +3907,15 @@
         <w:rPr>
           <w:rFonts w:ascii="Arial" w:hAnsi="Arial" w:cs="Arial"/>
         </w:rPr>
-        <w:t xml:space="preserve"> and Young)</w:t>
+        <w:t xml:space="preserve"> and You</w:t>
+      </w:r>
+      <w:bookmarkStart w:id="2" w:name="_GoBack"/>
+      <w:bookmarkEnd w:id="2"/>
+      <w:r>
+        <w:rPr>
+          <w:rFonts w:ascii="Arial" w:hAnsi="Arial" w:cs="Arial"/>
+        </w:rPr>
+        <w:t>ng)</w:t>
       </w:r>
     </w:p>
     <w:p>
@@ -4110,6 +4125,7 @@
           <w:szCs w:val="22"/>
         </w:rPr>
       </w:pPr>
+      <w:commentRangeStart w:id="3"/>
       <w:proofErr w:type="gramStart"/>
       <w:r>
         <w:rPr>
@@ -4169,6 +4185,14 @@
           <w:highlight w:val="yellow"/>
         </w:rPr>
         <w:t xml:space="preserve"> here and put something together.</w:t>
+      </w:r>
+      <w:commentRangeEnd w:id="3"/>
+      <w:r>
+        <w:rPr>
+          <w:rStyle w:val="CommentReference"/>
+          <w:rFonts w:ascii="Calibri" w:hAnsi="Calibri"/>
+        </w:rPr>
+        <w:commentReference w:id="3"/>
       </w:r>
     </w:p>
     <w:p>
@@ -5001,7 +5025,7 @@
 
 <file path=word/comments.xml><?xml version="1.0" encoding="utf-8"?>
 <w:comments xmlns:wpc="http://schemas.microsoft.com/office/word/2010/wordprocessingCanvas" xmlns:mc="http://schemas.openxmlformats.org/markup-compatibility/2006" xmlns:o="urn:schemas-microsoft-com:office:office" xmlns:r="http://schemas.openxmlformats.org/officeDocument/2006/relationships" xmlns:m="http://schemas.openxmlformats.org/officeDocument/2006/math" xmlns:v="urn:schemas-microsoft-com:vml" xmlns:wp14="http://schemas.microsoft.com/office/word/2010/wordprocessingDrawing" xmlns:wp="http://schemas.openxmlformats.org/drawingml/2006/wordprocessingDrawing" xmlns:w10="urn:schemas-microsoft-com:office:word" xmlns:w="http://schemas.openxmlformats.org/wordprocessingml/2006/main" xmlns:w14="http://schemas.microsoft.com/office/word/2010/wordml" xmlns:wpg="http://schemas.microsoft.com/office/word/2010/wordprocessingGroup" xmlns:wpi="http://schemas.microsoft.com/office/word/2010/wordprocessingInk" xmlns:wne="http://schemas.microsoft.com/office/word/2006/wordml" xmlns:wps="http://schemas.microsoft.com/office/word/2010/wordprocessingShape" mc:Ignorable="w14 wp14">
-  <w:comment w:id="1" w:author="Andy Royle-pr" w:date="2011-12-10T09:46:00Z" w:initials="AR">
+  <w:comment w:id="1" w:author="Andy Royle-pr" w:date="2012-01-07T19:45:00Z" w:initials="AR">
     <w:p>
       <w:pPr>
         <w:pStyle w:val="CommentText"/>
@@ -5013,6 +5037,30 @@
         <w:annotationRef/>
       </w:r>
       <w:r>
+        <w:t xml:space="preserve">Richard and </w:t>
+      </w:r>
+      <w:proofErr w:type="spellStart"/>
+      <w:r>
+        <w:t>Rahel</w:t>
+      </w:r>
+      <w:proofErr w:type="spellEnd"/>
+      <w:r>
+        <w:t>: can you guys give me a good outline of these 2-4 chapters by the end of January? I want the outline to be final for the book proposal</w:t>
+      </w:r>
+    </w:p>
+  </w:comment>
+  <w:comment w:id="0" w:author="Andy Royle-pr" w:date="2011-12-10T09:46:00Z" w:initials="AR">
+    <w:p>
+      <w:pPr>
+        <w:pStyle w:val="CommentText"/>
+      </w:pPr>
+      <w:r>
+        <w:rPr>
+          <w:rStyle w:val="CommentReference"/>
+        </w:rPr>
+        <w:annotationRef/>
+      </w:r>
+      <w:r>
         <w:t xml:space="preserve">I don’t know of a good way to organize this stuff but there’s a lot of information to present and a lot of material to cover.  Richard and </w:t>
       </w:r>
       <w:proofErr w:type="spellStart"/>
@@ -5022,6 +5070,22 @@
       <w:proofErr w:type="spellEnd"/>
       <w:r>
         <w:t>: work between yourselves to come up with a plan.</w:t>
+      </w:r>
+    </w:p>
+  </w:comment>
+  <w:comment w:id="3" w:author="Andy Royle-pr" w:date="2012-01-07T19:45:00Z" w:initials="AR">
+    <w:p>
+      <w:pPr>
+        <w:pStyle w:val="CommentText"/>
+      </w:pPr>
+      <w:r>
+        <w:rPr>
+          <w:rStyle w:val="CommentReference"/>
+        </w:rPr>
+        <w:annotationRef/>
+      </w:r>
+      <w:r>
+        <w:t>I’ll put this in the Poisson/multinomial/multistate chapter</w:t>
       </w:r>
     </w:p>
   </w:comment>
@@ -6346,7 +6410,7 @@
 </file>
 
 <file path=customXml/itemProps1.xml><?xml version="1.0" encoding="utf-8"?>
-<ds:datastoreItem xmlns:ds="http://schemas.openxmlformats.org/officeDocument/2006/customXml" ds:itemID="{E6D4C6E4-3F14-47B5-AF3F-2C73F052C478}">
+<ds:datastoreItem xmlns:ds="http://schemas.openxmlformats.org/officeDocument/2006/customXml" ds:itemID="{7044E94D-6C75-4177-ADF7-8B45277FD52D}">
   <ds:schemaRefs>
     <ds:schemaRef ds:uri="http://schemas.openxmlformats.org/officeDocument/2006/bibliography"/>
   </ds:schemaRefs>

</xml_diff>

<commit_message>
changed name of old chapter 8 (now ch. 10) to "modeling encounter probability"
</commit_message>
<xml_diff>
--- a/SCRbookoutline.docx
+++ b/SCRbookoutline.docx
@@ -829,6 +829,38 @@
         <w:pStyle w:val="PlainText"/>
         <w:rPr>
           <w:rFonts w:ascii="Arial" w:hAnsi="Arial" w:cs="Arial"/>
+          <w:b/>
+        </w:rPr>
+      </w:pPr>
+      <w:r>
+        <w:rPr>
+          <w:rFonts w:ascii="Arial" w:hAnsi="Arial" w:cs="Arial"/>
+          <w:b/>
+        </w:rPr>
+        <w:t>All kinds of detection functions</w:t>
+      </w:r>
+    </w:p>
+    <w:p>
+      <w:pPr>
+        <w:pStyle w:val="PlainText"/>
+        <w:rPr>
+          <w:rFonts w:ascii="Arial" w:hAnsi="Arial" w:cs="Arial"/>
+          <w:b/>
+        </w:rPr>
+      </w:pPr>
+      <w:r>
+        <w:rPr>
+          <w:rFonts w:ascii="Arial" w:hAnsi="Arial" w:cs="Arial"/>
+          <w:b/>
+        </w:rPr>
+        <w:t>The implicit home range model</w:t>
+      </w:r>
+    </w:p>
+    <w:p>
+      <w:pPr>
+        <w:pStyle w:val="PlainText"/>
+        <w:rPr>
+          <w:rFonts w:ascii="Arial" w:hAnsi="Arial" w:cs="Arial"/>
         </w:rPr>
       </w:pPr>
     </w:p>
@@ -1635,6 +1667,7 @@
         <w:rPr>
           <w:rFonts w:ascii="Arial" w:hAnsi="Arial" w:cs="Arial"/>
         </w:rPr>
+        <w:lastRenderedPageBreak/>
         <w:t xml:space="preserve">Testing CSR – complete spatial </w:t>
       </w:r>
       <w:proofErr w:type="gramStart"/>
@@ -1697,7 +1730,6 @@
         <w:rPr>
           <w:rFonts w:ascii="Arial" w:hAnsi="Arial" w:cs="Arial"/>
         </w:rPr>
-        <w:lastRenderedPageBreak/>
         <w:t>DIC</w:t>
       </w:r>
       <w:r>
@@ -2054,7 +2086,7 @@
           <w:sz w:val="22"/>
           <w:szCs w:val="22"/>
         </w:rPr>
-        <w:t>Essential Extensions</w:t>
+        <w:t>Modeling Encounter Probability</w:t>
       </w:r>
       <w:r>
         <w:rPr>
@@ -2112,6 +2144,22 @@
         </w:rPr>
         <w:t>almost draft</w:t>
       </w:r>
+    </w:p>
+    <w:p>
+      <w:pPr>
+        <w:pStyle w:val="PlainText"/>
+        <w:rPr>
+          <w:rFonts w:ascii="Arial" w:hAnsi="Arial" w:cs="Arial"/>
+        </w:rPr>
+      </w:pPr>
+      <w:r>
+        <w:rPr>
+          <w:rFonts w:ascii="Arial" w:hAnsi="Arial" w:cs="Arial"/>
+        </w:rPr>
+        <w:t xml:space="preserve">Different detection functions </w:t>
+      </w:r>
+      <w:bookmarkStart w:id="0" w:name="_GoBack"/>
+      <w:bookmarkEnd w:id="0"/>
     </w:p>
     <w:p>
       <w:pPr>
@@ -2881,8 +2929,8 @@
           <w:szCs w:val="22"/>
         </w:rPr>
       </w:pPr>
-      <w:commentRangeStart w:id="0"/>
       <w:commentRangeStart w:id="1"/>
+      <w:commentRangeStart w:id="2"/>
       <w:r>
         <w:rPr>
           <w:rFonts w:ascii="Arial" w:hAnsi="Arial" w:cs="Arial"/>
@@ -3321,7 +3369,6 @@
           <w:sz w:val="22"/>
           <w:szCs w:val="22"/>
         </w:rPr>
-        <w:lastRenderedPageBreak/>
         <w:t xml:space="preserve"> Other observation models: Bernoulli – </w:t>
       </w:r>
       <w:proofErr w:type="spellStart"/>
@@ -3560,13 +3607,13 @@
         </w:rPr>
         <w:t xml:space="preserve">  Panther case study </w:t>
       </w:r>
-      <w:commentRangeEnd w:id="0"/>
+      <w:commentRangeEnd w:id="2"/>
       <w:r>
         <w:rPr>
           <w:rStyle w:val="CommentReference"/>
           <w:rFonts w:ascii="Calibri" w:hAnsi="Calibri"/>
         </w:rPr>
-        <w:commentReference w:id="0"/>
+        <w:commentReference w:id="2"/>
       </w:r>
     </w:p>
     <w:p>
@@ -3907,15 +3954,7 @@
         <w:rPr>
           <w:rFonts w:ascii="Arial" w:hAnsi="Arial" w:cs="Arial"/>
         </w:rPr>
-        <w:t xml:space="preserve"> and You</w:t>
-      </w:r>
-      <w:bookmarkStart w:id="2" w:name="_GoBack"/>
-      <w:bookmarkEnd w:id="2"/>
-      <w:r>
-        <w:rPr>
-          <w:rFonts w:ascii="Arial" w:hAnsi="Arial" w:cs="Arial"/>
-        </w:rPr>
-        <w:t>ng)</w:t>
+        <w:t xml:space="preserve"> and Young)</w:t>
       </w:r>
     </w:p>
     <w:p>
@@ -4574,7 +4613,6 @@
         <w:rPr>
           <w:rFonts w:ascii="Arial" w:hAnsi="Arial" w:cs="Arial"/>
         </w:rPr>
-        <w:lastRenderedPageBreak/>
         <w:t>---------------------------------------------------------------------------------------------------------------------------</w:t>
       </w:r>
     </w:p>
@@ -5049,7 +5087,7 @@
       </w:r>
     </w:p>
   </w:comment>
-  <w:comment w:id="0" w:author="Andy Royle-pr" w:date="2011-12-10T09:46:00Z" w:initials="AR">
+  <w:comment w:id="2" w:author="Andy Royle-pr" w:date="2011-12-10T09:46:00Z" w:initials="AR">
     <w:p>
       <w:pPr>
         <w:pStyle w:val="CommentText"/>
@@ -6410,7 +6448,7 @@
 </file>
 
 <file path=customXml/itemProps1.xml><?xml version="1.0" encoding="utf-8"?>
-<ds:datastoreItem xmlns:ds="http://schemas.openxmlformats.org/officeDocument/2006/customXml" ds:itemID="{7044E94D-6C75-4177-ADF7-8B45277FD52D}">
+<ds:datastoreItem xmlns:ds="http://schemas.openxmlformats.org/officeDocument/2006/customXml" ds:itemID="{361CD4E6-0414-4C74-9A55-318BCF2B5F0A}">
   <ds:schemaRefs>
     <ds:schemaRef ds:uri="http://schemas.openxmlformats.org/officeDocument/2006/bibliography"/>
   </ds:schemaRefs>

</xml_diff>

<commit_message>
modified outline, added new chapter 10: Ecological Distance in SCR
</commit_message>
<xml_diff>
--- a/SCRbookoutline.docx
+++ b/SCRbookoutline.docx
@@ -1804,62 +1804,54 @@
         <w:rPr>
           <w:rFonts w:ascii="Arial" w:hAnsi="Arial" w:cs="Arial"/>
           <w:b/>
-          <w:sz w:val="22"/>
-        </w:rPr>
-      </w:pPr>
-      <w:r>
-        <w:rPr>
-          <w:rFonts w:ascii="Arial" w:hAnsi="Arial" w:cs="Arial"/>
-          <w:b/>
-          <w:color w:val="984806" w:themeColor="accent6" w:themeShade="80"/>
-          <w:sz w:val="22"/>
-        </w:rPr>
-        <w:t>8b</w:t>
-      </w:r>
-      <w:proofErr w:type="gramStart"/>
-      <w:r>
-        <w:rPr>
-          <w:rFonts w:ascii="Arial" w:hAnsi="Arial" w:cs="Arial"/>
-          <w:b/>
-          <w:color w:val="984806" w:themeColor="accent6" w:themeShade="80"/>
-          <w:sz w:val="22"/>
-        </w:rPr>
-        <w:t xml:space="preserve">.  </w:t>
-      </w:r>
-      <w:r>
-        <w:rPr>
-          <w:rFonts w:ascii="Arial" w:hAnsi="Arial" w:cs="Arial"/>
-          <w:b/>
-          <w:color w:val="984806" w:themeColor="accent6" w:themeShade="80"/>
-          <w:sz w:val="22"/>
-        </w:rPr>
-        <w:t>modeling</w:t>
-      </w:r>
-      <w:proofErr w:type="gramEnd"/>
-      <w:r>
-        <w:rPr>
-          <w:rFonts w:ascii="Arial" w:hAnsi="Arial" w:cs="Arial"/>
-          <w:b/>
-          <w:color w:val="984806" w:themeColor="accent6" w:themeShade="80"/>
-          <w:sz w:val="22"/>
-        </w:rPr>
-        <w:t xml:space="preserve"> space usage in SCR models --- was </w:t>
-      </w:r>
-      <w:r>
-        <w:rPr>
-          <w:rFonts w:ascii="Arial" w:hAnsi="Arial" w:cs="Arial"/>
-          <w:b/>
-          <w:color w:val="984806" w:themeColor="accent6" w:themeShade="80"/>
-          <w:sz w:val="22"/>
-        </w:rPr>
-        <w:t>Modeling detection probability</w:t>
-      </w:r>
-      <w:r>
-        <w:rPr>
-          <w:rFonts w:ascii="Arial" w:hAnsi="Arial" w:cs="Arial"/>
-          <w:b/>
-          <w:color w:val="984806" w:themeColor="accent6" w:themeShade="80"/>
-          <w:sz w:val="22"/>
+        </w:rPr>
+      </w:pPr>
+    </w:p>
+    <w:p>
+      <w:pPr>
+        <w:pStyle w:val="PlainText"/>
+        <w:rPr>
+          <w:rFonts w:ascii="Arial" w:hAnsi="Arial" w:cs="Arial"/>
+          <w:b/>
+          <w:sz w:val="22"/>
+          <w:szCs w:val="22"/>
+        </w:rPr>
+      </w:pPr>
+      <w:r>
+        <w:rPr>
+          <w:rFonts w:ascii="Arial" w:hAnsi="Arial" w:cs="Arial"/>
+          <w:b/>
+          <w:sz w:val="22"/>
+          <w:szCs w:val="22"/>
+        </w:rPr>
+        <w:t>9</w:t>
+      </w:r>
+      <w:r>
+        <w:rPr>
+          <w:rFonts w:ascii="Arial" w:hAnsi="Arial" w:cs="Arial"/>
+          <w:b/>
+          <w:sz w:val="22"/>
+          <w:szCs w:val="22"/>
+        </w:rPr>
+        <w:t xml:space="preserve">. </w:t>
+      </w:r>
+      <w:r>
+        <w:rPr>
+          <w:rFonts w:ascii="Arial" w:hAnsi="Arial" w:cs="Arial"/>
+          <w:b/>
+          <w:color w:val="C0504D" w:themeColor="accent2"/>
+          <w:sz w:val="22"/>
+          <w:szCs w:val="22"/>
+        </w:rPr>
+        <w:t>Modeling Encounter Probability</w:t>
+      </w:r>
+      <w:r>
+        <w:rPr>
+          <w:rFonts w:ascii="Arial" w:hAnsi="Arial" w:cs="Arial"/>
+          <w:b/>
+          <w:color w:val="C0504D" w:themeColor="accent2"/>
+          <w:sz w:val="22"/>
+          <w:szCs w:val="22"/>
         </w:rPr>
         <w:tab/>
       </w:r>
@@ -1867,8 +1859,8 @@
         <w:rPr>
           <w:rFonts w:ascii="Arial" w:hAnsi="Arial" w:cs="Arial"/>
           <w:b/>
-          <w:color w:val="984806" w:themeColor="accent6" w:themeShade="80"/>
-          <w:sz w:val="22"/>
+          <w:sz w:val="22"/>
+          <w:szCs w:val="22"/>
         </w:rPr>
         <w:tab/>
       </w:r>
@@ -1876,241 +1868,6 @@
         <w:rPr>
           <w:rFonts w:ascii="Arial" w:hAnsi="Arial" w:cs="Arial"/>
           <w:b/>
-          <w:color w:val="984806" w:themeColor="accent6" w:themeShade="80"/>
-          <w:sz w:val="22"/>
-        </w:rPr>
-        <w:tab/>
-      </w:r>
-      <w:r>
-        <w:rPr>
-          <w:rFonts w:ascii="Arial" w:hAnsi="Arial" w:cs="Arial"/>
-          <w:b/>
-          <w:sz w:val="22"/>
-        </w:rPr>
-        <w:t>(ANDY)</w:t>
-      </w:r>
-    </w:p>
-    <w:p>
-      <w:pPr>
-        <w:pStyle w:val="PlainText"/>
-        <w:rPr>
-          <w:rFonts w:ascii="Arial" w:hAnsi="Arial" w:cs="Arial"/>
-          <w:b/>
-        </w:rPr>
-      </w:pPr>
-      <w:r>
-        <w:rPr>
-          <w:rFonts w:ascii="Arial" w:hAnsi="Arial" w:cs="Arial"/>
-          <w:b/>
-        </w:rPr>
-        <w:t>Alternative detection models</w:t>
-      </w:r>
-      <w:r>
-        <w:rPr>
-          <w:rFonts w:ascii="Arial" w:hAnsi="Arial" w:cs="Arial"/>
-          <w:b/>
-        </w:rPr>
-        <w:t xml:space="preserve"> [put somewhere else]</w:t>
-      </w:r>
-    </w:p>
-    <w:p>
-      <w:pPr>
-        <w:pStyle w:val="PlainText"/>
-        <w:rPr>
-          <w:rFonts w:ascii="Arial" w:hAnsi="Arial" w:cs="Arial"/>
-          <w:b/>
-        </w:rPr>
-      </w:pPr>
-      <w:r>
-        <w:rPr>
-          <w:rFonts w:ascii="Arial" w:hAnsi="Arial" w:cs="Arial"/>
-          <w:b/>
-        </w:rPr>
-        <w:t>Sensitivity/robustness</w:t>
-      </w:r>
-      <w:r>
-        <w:rPr>
-          <w:rFonts w:ascii="Arial" w:hAnsi="Arial" w:cs="Arial"/>
-          <w:b/>
-        </w:rPr>
-        <w:t xml:space="preserve">   [put somewhere else]</w:t>
-      </w:r>
-    </w:p>
-    <w:p>
-      <w:pPr>
-        <w:pStyle w:val="PlainText"/>
-        <w:rPr>
-          <w:rFonts w:ascii="Arial" w:hAnsi="Arial" w:cs="Arial"/>
-          <w:b/>
-        </w:rPr>
-      </w:pPr>
-    </w:p>
-    <w:p>
-      <w:pPr>
-        <w:pStyle w:val="PlainText"/>
-        <w:rPr>
-          <w:rFonts w:ascii="Arial" w:hAnsi="Arial" w:cs="Arial"/>
-          <w:b/>
-        </w:rPr>
-      </w:pPr>
-      <w:r>
-        <w:rPr>
-          <w:rFonts w:ascii="Arial" w:hAnsi="Arial" w:cs="Arial"/>
-          <w:b/>
-        </w:rPr>
-        <w:t xml:space="preserve">Implicit home range model </w:t>
-      </w:r>
-      <w:proofErr w:type="gramStart"/>
-      <w:r>
-        <w:rPr>
-          <w:rFonts w:ascii="Arial" w:hAnsi="Arial" w:cs="Arial"/>
-          <w:b/>
-        </w:rPr>
-        <w:t>stuff</w:t>
-      </w:r>
-      <w:r>
-        <w:rPr>
-          <w:rFonts w:ascii="Arial" w:hAnsi="Arial" w:cs="Arial"/>
-          <w:b/>
-        </w:rPr>
-        <w:t xml:space="preserve">  [</w:t>
-      </w:r>
-      <w:proofErr w:type="gramEnd"/>
-      <w:r>
-        <w:rPr>
-          <w:rFonts w:ascii="Arial" w:hAnsi="Arial" w:cs="Arial"/>
-          <w:b/>
-        </w:rPr>
-        <w:t>put in chapter 4]</w:t>
-      </w:r>
-    </w:p>
-    <w:p>
-      <w:pPr>
-        <w:pStyle w:val="PlainText"/>
-        <w:rPr>
-          <w:rFonts w:ascii="Arial" w:hAnsi="Arial" w:cs="Arial"/>
-          <w:b/>
-        </w:rPr>
-      </w:pPr>
-    </w:p>
-    <w:p>
-      <w:pPr>
-        <w:pStyle w:val="PlainText"/>
-        <w:rPr>
-          <w:rFonts w:ascii="Arial" w:hAnsi="Arial" w:cs="Arial"/>
-          <w:b/>
-        </w:rPr>
-      </w:pPr>
-      <w:r>
-        <w:rPr>
-          <w:rFonts w:ascii="Arial" w:hAnsi="Arial" w:cs="Arial"/>
-          <w:b/>
-        </w:rPr>
-        <w:t>Detection based on ecological distance</w:t>
-      </w:r>
-    </w:p>
-    <w:p>
-      <w:pPr>
-        <w:pStyle w:val="PlainText"/>
-        <w:rPr>
-          <w:rFonts w:ascii="Arial" w:hAnsi="Arial" w:cs="Arial"/>
-          <w:b/>
-        </w:rPr>
-      </w:pPr>
-      <w:r>
-        <w:rPr>
-          <w:rFonts w:ascii="Arial" w:hAnsi="Arial" w:cs="Arial"/>
-          <w:b/>
-        </w:rPr>
-        <w:t xml:space="preserve">Modeling </w:t>
-      </w:r>
-      <w:proofErr w:type="gramStart"/>
-      <w:r>
-        <w:rPr>
-          <w:rFonts w:ascii="Arial" w:hAnsi="Arial" w:cs="Arial"/>
-          <w:b/>
-        </w:rPr>
-        <w:t>RSPFs  stuff</w:t>
-      </w:r>
-      <w:proofErr w:type="gramEnd"/>
-      <w:r>
-        <w:rPr>
-          <w:rFonts w:ascii="Arial" w:hAnsi="Arial" w:cs="Arial"/>
-          <w:b/>
-        </w:rPr>
-        <w:t xml:space="preserve"> (within home range variation)</w:t>
-      </w:r>
-    </w:p>
-    <w:p>
-      <w:pPr>
-        <w:pStyle w:val="PlainText"/>
-        <w:rPr>
-          <w:rFonts w:ascii="Arial" w:hAnsi="Arial" w:cs="Arial"/>
-          <w:b/>
-        </w:rPr>
-      </w:pPr>
-    </w:p>
-    <w:p>
-      <w:pPr>
-        <w:pStyle w:val="PlainText"/>
-        <w:rPr>
-          <w:rFonts w:ascii="Arial" w:hAnsi="Arial" w:cs="Arial"/>
-          <w:b/>
-          <w:sz w:val="22"/>
-          <w:szCs w:val="22"/>
-        </w:rPr>
-      </w:pPr>
-      <w:r>
-        <w:rPr>
-          <w:rFonts w:ascii="Arial" w:hAnsi="Arial" w:cs="Arial"/>
-          <w:b/>
-          <w:sz w:val="22"/>
-          <w:szCs w:val="22"/>
-        </w:rPr>
-        <w:t>10</w:t>
-      </w:r>
-      <w:r>
-        <w:rPr>
-          <w:rFonts w:ascii="Arial" w:hAnsi="Arial" w:cs="Arial"/>
-          <w:b/>
-          <w:sz w:val="22"/>
-          <w:szCs w:val="22"/>
-        </w:rPr>
-        <w:t xml:space="preserve">. </w:t>
-      </w:r>
-      <w:r>
-        <w:rPr>
-          <w:rFonts w:ascii="Arial" w:hAnsi="Arial" w:cs="Arial"/>
-          <w:b/>
-          <w:color w:val="C0504D" w:themeColor="accent2"/>
-          <w:sz w:val="22"/>
-          <w:szCs w:val="22"/>
-        </w:rPr>
-        <w:t>Modeling Encounter Probability</w:t>
-      </w:r>
-      <w:r>
-        <w:rPr>
-          <w:rFonts w:ascii="Arial" w:hAnsi="Arial" w:cs="Arial"/>
-          <w:b/>
-          <w:color w:val="C0504D" w:themeColor="accent2"/>
-          <w:sz w:val="22"/>
-          <w:szCs w:val="22"/>
-        </w:rPr>
-        <w:tab/>
-      </w:r>
-      <w:r>
-        <w:rPr>
-          <w:rFonts w:ascii="Arial" w:hAnsi="Arial" w:cs="Arial"/>
-          <w:b/>
-          <w:sz w:val="22"/>
-          <w:szCs w:val="22"/>
-        </w:rPr>
-        <w:tab/>
-      </w:r>
-      <w:r>
-        <w:rPr>
-          <w:rFonts w:ascii="Arial" w:hAnsi="Arial" w:cs="Arial"/>
-          <w:b/>
           <w:sz w:val="22"/>
           <w:szCs w:val="22"/>
         </w:rPr>
@@ -2158,8 +1915,6 @@
         </w:rPr>
         <w:t xml:space="preserve">Different detection functions </w:t>
       </w:r>
-      <w:bookmarkStart w:id="0" w:name="_GoBack"/>
-      <w:bookmarkEnd w:id="0"/>
     </w:p>
     <w:p>
       <w:pPr>
@@ -2334,6 +2089,262 @@
         <w:pStyle w:val="PlainText"/>
         <w:rPr>
           <w:rFonts w:ascii="Arial" w:hAnsi="Arial" w:cs="Arial"/>
+          <w:b/>
+          <w:sz w:val="22"/>
+        </w:rPr>
+      </w:pPr>
+      <w:r>
+        <w:rPr>
+          <w:rFonts w:ascii="Arial" w:hAnsi="Arial" w:cs="Arial"/>
+          <w:b/>
+          <w:color w:val="984806" w:themeColor="accent6" w:themeShade="80"/>
+          <w:sz w:val="22"/>
+        </w:rPr>
+        <w:t>10</w:t>
+      </w:r>
+      <w:bookmarkStart w:id="0" w:name="_GoBack"/>
+      <w:bookmarkEnd w:id="0"/>
+      <w:r>
+        <w:rPr>
+          <w:rFonts w:ascii="Arial" w:hAnsi="Arial" w:cs="Arial"/>
+          <w:b/>
+          <w:color w:val="984806" w:themeColor="accent6" w:themeShade="80"/>
+          <w:sz w:val="22"/>
+        </w:rPr>
+        <w:t xml:space="preserve">.  </w:t>
+      </w:r>
+      <w:proofErr w:type="gramStart"/>
+      <w:r>
+        <w:rPr>
+          <w:rFonts w:ascii="Arial" w:hAnsi="Arial" w:cs="Arial"/>
+          <w:b/>
+          <w:color w:val="984806" w:themeColor="accent6" w:themeShade="80"/>
+          <w:sz w:val="22"/>
+        </w:rPr>
+        <w:t>modeling</w:t>
+      </w:r>
+      <w:proofErr w:type="gramEnd"/>
+      <w:r>
+        <w:rPr>
+          <w:rFonts w:ascii="Arial" w:hAnsi="Arial" w:cs="Arial"/>
+          <w:b/>
+          <w:color w:val="984806" w:themeColor="accent6" w:themeShade="80"/>
+          <w:sz w:val="22"/>
+        </w:rPr>
+        <w:t xml:space="preserve"> space usage in SCR models --- was </w:t>
+      </w:r>
+      <w:r>
+        <w:rPr>
+          <w:rFonts w:ascii="Arial" w:hAnsi="Arial" w:cs="Arial"/>
+          <w:b/>
+          <w:color w:val="984806" w:themeColor="accent6" w:themeShade="80"/>
+          <w:sz w:val="22"/>
+        </w:rPr>
+        <w:t>Modeling detection probability</w:t>
+      </w:r>
+      <w:r>
+        <w:rPr>
+          <w:rFonts w:ascii="Arial" w:hAnsi="Arial" w:cs="Arial"/>
+          <w:b/>
+          <w:color w:val="984806" w:themeColor="accent6" w:themeShade="80"/>
+          <w:sz w:val="22"/>
+        </w:rPr>
+        <w:tab/>
+      </w:r>
+      <w:r>
+        <w:rPr>
+          <w:rFonts w:ascii="Arial" w:hAnsi="Arial" w:cs="Arial"/>
+          <w:b/>
+          <w:color w:val="984806" w:themeColor="accent6" w:themeShade="80"/>
+          <w:sz w:val="22"/>
+        </w:rPr>
+        <w:tab/>
+      </w:r>
+      <w:r>
+        <w:rPr>
+          <w:rFonts w:ascii="Arial" w:hAnsi="Arial" w:cs="Arial"/>
+          <w:b/>
+          <w:color w:val="984806" w:themeColor="accent6" w:themeShade="80"/>
+          <w:sz w:val="22"/>
+        </w:rPr>
+        <w:tab/>
+      </w:r>
+      <w:r>
+        <w:rPr>
+          <w:rFonts w:ascii="Arial" w:hAnsi="Arial" w:cs="Arial"/>
+          <w:b/>
+          <w:sz w:val="22"/>
+        </w:rPr>
+        <w:t>(ANDY)</w:t>
+      </w:r>
+    </w:p>
+    <w:p>
+      <w:pPr>
+        <w:pStyle w:val="PlainText"/>
+        <w:rPr>
+          <w:rFonts w:ascii="Arial" w:hAnsi="Arial" w:cs="Arial"/>
+          <w:b/>
+        </w:rPr>
+      </w:pPr>
+      <w:r>
+        <w:rPr>
+          <w:rFonts w:ascii="Arial" w:hAnsi="Arial" w:cs="Arial"/>
+          <w:b/>
+        </w:rPr>
+        <w:t>Alternative detection models [put somewhere else]</w:t>
+      </w:r>
+    </w:p>
+    <w:p>
+      <w:pPr>
+        <w:pStyle w:val="PlainText"/>
+        <w:rPr>
+          <w:rFonts w:ascii="Arial" w:hAnsi="Arial" w:cs="Arial"/>
+          <w:b/>
+        </w:rPr>
+      </w:pPr>
+      <w:r>
+        <w:rPr>
+          <w:rFonts w:ascii="Arial" w:hAnsi="Arial" w:cs="Arial"/>
+          <w:b/>
+        </w:rPr>
+        <w:t>Sensitivity/robustness   [put somewhere else]</w:t>
+      </w:r>
+    </w:p>
+    <w:p>
+      <w:pPr>
+        <w:pStyle w:val="PlainText"/>
+        <w:rPr>
+          <w:rFonts w:ascii="Arial" w:hAnsi="Arial" w:cs="Arial"/>
+          <w:b/>
+        </w:rPr>
+      </w:pPr>
+    </w:p>
+    <w:p>
+      <w:pPr>
+        <w:pStyle w:val="PlainText"/>
+        <w:rPr>
+          <w:rFonts w:ascii="Arial" w:hAnsi="Arial" w:cs="Arial"/>
+          <w:b/>
+        </w:rPr>
+      </w:pPr>
+      <w:r>
+        <w:rPr>
+          <w:rFonts w:ascii="Arial" w:hAnsi="Arial" w:cs="Arial"/>
+          <w:b/>
+        </w:rPr>
+        <w:t xml:space="preserve">Implicit home range model </w:t>
+      </w:r>
+      <w:proofErr w:type="gramStart"/>
+      <w:r>
+        <w:rPr>
+          <w:rFonts w:ascii="Arial" w:hAnsi="Arial" w:cs="Arial"/>
+          <w:b/>
+        </w:rPr>
+        <w:t>stuff  [</w:t>
+      </w:r>
+      <w:proofErr w:type="gramEnd"/>
+      <w:r>
+        <w:rPr>
+          <w:rFonts w:ascii="Arial" w:hAnsi="Arial" w:cs="Arial"/>
+          <w:b/>
+        </w:rPr>
+        <w:t>put in chapter 4]</w:t>
+      </w:r>
+    </w:p>
+    <w:p>
+      <w:pPr>
+        <w:pStyle w:val="PlainText"/>
+        <w:rPr>
+          <w:rFonts w:ascii="Arial" w:hAnsi="Arial" w:cs="Arial"/>
+          <w:b/>
+        </w:rPr>
+      </w:pPr>
+    </w:p>
+    <w:p>
+      <w:pPr>
+        <w:pStyle w:val="PlainText"/>
+        <w:rPr>
+          <w:rFonts w:ascii="Arial" w:hAnsi="Arial" w:cs="Arial"/>
+          <w:b/>
+        </w:rPr>
+      </w:pPr>
+      <w:r>
+        <w:rPr>
+          <w:rFonts w:ascii="Arial" w:hAnsi="Arial" w:cs="Arial"/>
+          <w:b/>
+        </w:rPr>
+        <w:t>Detection based on ecological distance</w:t>
+      </w:r>
+    </w:p>
+    <w:p>
+      <w:pPr>
+        <w:pStyle w:val="PlainText"/>
+        <w:rPr>
+          <w:rFonts w:ascii="Arial" w:hAnsi="Arial" w:cs="Arial"/>
+          <w:b/>
+        </w:rPr>
+      </w:pPr>
+      <w:r>
+        <w:rPr>
+          <w:rFonts w:ascii="Arial" w:hAnsi="Arial" w:cs="Arial"/>
+          <w:b/>
+        </w:rPr>
+        <w:t xml:space="preserve">Modeling </w:t>
+      </w:r>
+      <w:proofErr w:type="gramStart"/>
+      <w:r>
+        <w:rPr>
+          <w:rFonts w:ascii="Arial" w:hAnsi="Arial" w:cs="Arial"/>
+          <w:b/>
+        </w:rPr>
+        <w:t>RSPFs  stuff</w:t>
+      </w:r>
+      <w:proofErr w:type="gramEnd"/>
+      <w:r>
+        <w:rPr>
+          <w:rFonts w:ascii="Arial" w:hAnsi="Arial" w:cs="Arial"/>
+          <w:b/>
+        </w:rPr>
+        <w:t xml:space="preserve"> (within home range variation)</w:t>
+      </w:r>
+    </w:p>
+    <w:p>
+      <w:pPr>
+        <w:pStyle w:val="PlainText"/>
+        <w:rPr>
+          <w:rFonts w:ascii="Arial" w:hAnsi="Arial" w:cs="Arial"/>
+        </w:rPr>
+      </w:pPr>
+    </w:p>
+    <w:p>
+      <w:pPr>
+        <w:pStyle w:val="PlainText"/>
+        <w:rPr>
+          <w:rFonts w:ascii="Arial" w:hAnsi="Arial" w:cs="Arial"/>
+        </w:rPr>
+      </w:pPr>
+    </w:p>
+    <w:p>
+      <w:pPr>
+        <w:pStyle w:val="PlainText"/>
+        <w:rPr>
+          <w:rFonts w:ascii="Arial" w:hAnsi="Arial" w:cs="Arial"/>
+        </w:rPr>
+      </w:pPr>
+    </w:p>
+    <w:p>
+      <w:pPr>
+        <w:pStyle w:val="PlainText"/>
+        <w:rPr>
+          <w:rFonts w:ascii="Arial" w:hAnsi="Arial" w:cs="Arial"/>
+        </w:rPr>
+      </w:pPr>
+    </w:p>
+    <w:p>
+      <w:pPr>
+        <w:pStyle w:val="PlainText"/>
+        <w:rPr>
+          <w:rFonts w:ascii="Arial" w:hAnsi="Arial" w:cs="Arial"/>
         </w:rPr>
       </w:pPr>
       <w:r>
@@ -2371,17 +2382,7 @@
           <w:sz w:val="22"/>
           <w:szCs w:val="22"/>
         </w:rPr>
-        <w:t>Essential Extensions</w:t>
-      </w:r>
-      <w:r>
-        <w:rPr>
-          <w:rFonts w:ascii="Arial" w:hAnsi="Arial" w:cs="Arial"/>
-          <w:b/>
-          <w:color w:val="C0504D" w:themeColor="accent2"/>
-          <w:sz w:val="22"/>
-          <w:szCs w:val="22"/>
-        </w:rPr>
-        <w:t xml:space="preserve">: state-space covariates </w:t>
+        <w:t xml:space="preserve">state-space covariates </w:t>
       </w:r>
       <w:r>
         <w:rPr>
@@ -3098,6 +3099,7 @@
           <w:sz w:val="22"/>
           <w:szCs w:val="22"/>
         </w:rPr>
+        <w:lastRenderedPageBreak/>
         <w:t xml:space="preserve">  </w:t>
       </w:r>
       <w:r>
@@ -6448,7 +6450,7 @@
 </file>
 
 <file path=customXml/itemProps1.xml><?xml version="1.0" encoding="utf-8"?>
-<ds:datastoreItem xmlns:ds="http://schemas.openxmlformats.org/officeDocument/2006/customXml" ds:itemID="{361CD4E6-0414-4C74-9A55-318BCF2B5F0A}">
+<ds:datastoreItem xmlns:ds="http://schemas.openxmlformats.org/officeDocument/2006/customXml" ds:itemID="{F5A5A7A1-4C07-4389-A782-3F2B3EA69335}">
   <ds:schemaRefs>
     <ds:schemaRef ds:uri="http://schemas.openxmlformats.org/officeDocument/2006/bibliography"/>
   </ds:schemaRefs>

</xml_diff>

<commit_message>
added ch16 skeleton (search encounter models) but chapters are out of order now
</commit_message>
<xml_diff>
--- a/SCRbookoutline.docx
+++ b/SCRbookoutline.docx
@@ -41,7 +41,6 @@
           <w:szCs w:val="24"/>
         </w:rPr>
       </w:pPr>
-      <w:proofErr w:type="gramStart"/>
       <w:r>
         <w:rPr>
           <w:rFonts w:ascii="Arial" w:hAnsi="Arial" w:cs="Arial"/>
@@ -78,7 +77,6 @@
         </w:rPr>
         <w:t xml:space="preserve"> capture-recapture data with auxiliary spatial information.</w:t>
       </w:r>
-      <w:proofErr w:type="gramEnd"/>
     </w:p>
     <w:p>
       <w:pPr>
@@ -126,23 +124,13 @@
           <w:rFonts w:ascii="Arial" w:hAnsi="Arial" w:cs="Arial"/>
         </w:rPr>
       </w:pPr>
-      <w:proofErr w:type="gramStart"/>
       <w:r>
         <w:rPr>
           <w:rFonts w:ascii="Arial" w:hAnsi="Arial" w:cs="Arial"/>
           <w:sz w:val="24"/>
           <w:szCs w:val="24"/>
         </w:rPr>
-        <w:t>Organization of the book.</w:t>
-      </w:r>
-      <w:proofErr w:type="gramEnd"/>
-      <w:r>
-        <w:rPr>
-          <w:rFonts w:ascii="Arial" w:hAnsi="Arial" w:cs="Arial"/>
-          <w:sz w:val="24"/>
-          <w:szCs w:val="24"/>
-        </w:rPr>
-        <w:t xml:space="preserve"> </w:t>
+        <w:t xml:space="preserve">Organization of the book. </w:t>
       </w:r>
     </w:p>
     <w:p>
@@ -224,17 +212,7 @@
           <w:szCs w:val="22"/>
         </w:rPr>
         <w:tab/>
-        <w:t>(Andy</w:t>
-      </w:r>
-      <w:proofErr w:type="gramStart"/>
-      <w:r>
-        <w:rPr>
-          <w:rFonts w:ascii="Arial" w:hAnsi="Arial" w:cs="Arial"/>
-          <w:b/>
-          <w:sz w:val="22"/>
-          <w:szCs w:val="22"/>
-        </w:rPr>
-        <w:t>)</w:t>
+        <w:t>(Andy)</w:t>
       </w:r>
       <w:r>
         <w:rPr>
@@ -253,9 +231,128 @@
           <w:sz w:val="22"/>
           <w:szCs w:val="22"/>
         </w:rPr>
-        <w:t>almost</w:t>
-      </w:r>
-      <w:proofErr w:type="gramEnd"/>
+        <w:t>almost draft</w:t>
+      </w:r>
+    </w:p>
+    <w:p>
+      <w:pPr>
+        <w:pStyle w:val="PlainText"/>
+        <w:rPr>
+          <w:rFonts w:ascii="Arial" w:hAnsi="Arial" w:cs="Arial"/>
+        </w:rPr>
+      </w:pPr>
+    </w:p>
+    <w:p>
+      <w:pPr>
+        <w:pStyle w:val="PlainText"/>
+        <w:rPr>
+          <w:rFonts w:ascii="Arial" w:hAnsi="Arial" w:cs="Arial"/>
+        </w:rPr>
+      </w:pPr>
+      <w:r>
+        <w:rPr>
+          <w:rFonts w:ascii="Arial" w:hAnsi="Arial" w:cs="Arial"/>
+        </w:rPr>
+        <w:t xml:space="preserve">Basic concepts. By way of exploring the failure of model M0 and Mh. </w:t>
+      </w:r>
+    </w:p>
+    <w:p>
+      <w:pPr>
+        <w:pStyle w:val="PlainText"/>
+        <w:rPr>
+          <w:rFonts w:ascii="Arial" w:hAnsi="Arial" w:cs="Arial"/>
+        </w:rPr>
+      </w:pPr>
+      <w:r>
+        <w:rPr>
+          <w:rFonts w:ascii="Arial" w:hAnsi="Arial" w:cs="Arial"/>
+        </w:rPr>
+        <w:t xml:space="preserve">Literature review.  </w:t>
+      </w:r>
+      <w:r>
+        <w:rPr>
+          <w:rFonts w:ascii="Arial" w:hAnsi="Arial" w:cs="Arial"/>
+        </w:rPr>
+        <w:t>Conceptual/methodological a</w:t>
+      </w:r>
+      <w:r>
+        <w:rPr>
+          <w:rFonts w:ascii="Arial" w:hAnsi="Arial" w:cs="Arial"/>
+        </w:rPr>
+        <w:t>pproach taken in this book.</w:t>
+      </w:r>
+    </w:p>
+    <w:p>
+      <w:pPr>
+        <w:pStyle w:val="PlainText"/>
+        <w:rPr>
+          <w:rFonts w:ascii="Arial" w:hAnsi="Arial" w:cs="Arial"/>
+        </w:rPr>
+      </w:pPr>
+      <w:r>
+        <w:rPr>
+          <w:rFonts w:ascii="Arial" w:hAnsi="Arial" w:cs="Arial"/>
+        </w:rPr>
+        <w:t xml:space="preserve"> </w:t>
+      </w:r>
+    </w:p>
+    <w:p>
+      <w:pPr>
+        <w:pStyle w:val="PlainText"/>
+        <w:rPr>
+          <w:rFonts w:ascii="Arial" w:hAnsi="Arial" w:cs="Arial"/>
+          <w:b/>
+          <w:sz w:val="22"/>
+          <w:szCs w:val="22"/>
+        </w:rPr>
+      </w:pPr>
+      <w:r>
+        <w:rPr>
+          <w:rFonts w:ascii="Arial" w:hAnsi="Arial" w:cs="Arial"/>
+          <w:b/>
+          <w:sz w:val="22"/>
+          <w:szCs w:val="22"/>
+        </w:rPr>
+        <w:t xml:space="preserve">2. </w:t>
+      </w:r>
+      <w:r>
+        <w:rPr>
+          <w:rFonts w:ascii="Arial" w:hAnsi="Arial" w:cs="Arial"/>
+          <w:b/>
+          <w:color w:val="C0504D" w:themeColor="accent2"/>
+          <w:sz w:val="22"/>
+          <w:szCs w:val="22"/>
+        </w:rPr>
+        <w:t>A Primer on Bayesian Analysis of GLMs Using R/WinBUGS</w:t>
+      </w:r>
+      <w:r>
+        <w:rPr>
+          <w:rFonts w:ascii="Arial" w:hAnsi="Arial" w:cs="Arial"/>
+          <w:b/>
+          <w:color w:val="C0504D" w:themeColor="accent2"/>
+          <w:sz w:val="22"/>
+          <w:szCs w:val="22"/>
+        </w:rPr>
+        <w:t xml:space="preserve">  </w:t>
+      </w:r>
+      <w:r>
+        <w:rPr>
+          <w:rFonts w:ascii="Arial" w:hAnsi="Arial" w:cs="Arial"/>
+          <w:b/>
+          <w:sz w:val="22"/>
+          <w:szCs w:val="22"/>
+        </w:rPr>
+        <w:t>(Andy)</w:t>
+      </w:r>
+      <w:r>
+        <w:rPr>
+          <w:rFonts w:ascii="Arial" w:hAnsi="Arial" w:cs="Arial"/>
+          <w:b/>
+          <w:sz w:val="22"/>
+          <w:szCs w:val="22"/>
+        </w:rPr>
+        <w:t xml:space="preserve"> </w:t>
+      </w:r>
       <w:r>
         <w:rPr>
           <w:rFonts w:ascii="Arial" w:hAnsi="Arial" w:cs="Arial"/>
@@ -264,205 +361,6 @@
           <w:sz w:val="22"/>
           <w:szCs w:val="22"/>
         </w:rPr>
-        <w:t xml:space="preserve"> draft</w:t>
-      </w:r>
-    </w:p>
-    <w:p>
-      <w:pPr>
-        <w:pStyle w:val="PlainText"/>
-        <w:rPr>
-          <w:rFonts w:ascii="Arial" w:hAnsi="Arial" w:cs="Arial"/>
-        </w:rPr>
-      </w:pPr>
-    </w:p>
-    <w:p>
-      <w:pPr>
-        <w:pStyle w:val="PlainText"/>
-        <w:rPr>
-          <w:rFonts w:ascii="Arial" w:hAnsi="Arial" w:cs="Arial"/>
-        </w:rPr>
-      </w:pPr>
-      <w:proofErr w:type="gramStart"/>
-      <w:r>
-        <w:rPr>
-          <w:rFonts w:ascii="Arial" w:hAnsi="Arial" w:cs="Arial"/>
-        </w:rPr>
-        <w:t>Basic concepts.</w:t>
-      </w:r>
-      <w:proofErr w:type="gramEnd"/>
-      <w:r>
-        <w:rPr>
-          <w:rFonts w:ascii="Arial" w:hAnsi="Arial" w:cs="Arial"/>
-        </w:rPr>
-        <w:t xml:space="preserve"> </w:t>
-      </w:r>
-      <w:proofErr w:type="gramStart"/>
-      <w:r>
-        <w:rPr>
-          <w:rFonts w:ascii="Arial" w:hAnsi="Arial" w:cs="Arial"/>
-        </w:rPr>
-        <w:t xml:space="preserve">By way of exploring the failure of model M0 and </w:t>
-      </w:r>
-      <w:proofErr w:type="spellStart"/>
-      <w:r>
-        <w:rPr>
-          <w:rFonts w:ascii="Arial" w:hAnsi="Arial" w:cs="Arial"/>
-        </w:rPr>
-        <w:t>Mh</w:t>
-      </w:r>
-      <w:proofErr w:type="spellEnd"/>
-      <w:r>
-        <w:rPr>
-          <w:rFonts w:ascii="Arial" w:hAnsi="Arial" w:cs="Arial"/>
-        </w:rPr>
-        <w:t>.</w:t>
-      </w:r>
-      <w:proofErr w:type="gramEnd"/>
-      <w:r>
-        <w:rPr>
-          <w:rFonts w:ascii="Arial" w:hAnsi="Arial" w:cs="Arial"/>
-        </w:rPr>
-        <w:t xml:space="preserve"> </w:t>
-      </w:r>
-    </w:p>
-    <w:p>
-      <w:pPr>
-        <w:pStyle w:val="PlainText"/>
-        <w:rPr>
-          <w:rFonts w:ascii="Arial" w:hAnsi="Arial" w:cs="Arial"/>
-        </w:rPr>
-      </w:pPr>
-      <w:proofErr w:type="gramStart"/>
-      <w:r>
-        <w:rPr>
-          <w:rFonts w:ascii="Arial" w:hAnsi="Arial" w:cs="Arial"/>
-        </w:rPr>
-        <w:t>Literature review.</w:t>
-      </w:r>
-      <w:proofErr w:type="gramEnd"/>
-      <w:r>
-        <w:rPr>
-          <w:rFonts w:ascii="Arial" w:hAnsi="Arial" w:cs="Arial"/>
-        </w:rPr>
-        <w:t xml:space="preserve">  </w:t>
-      </w:r>
-      <w:proofErr w:type="gramStart"/>
-      <w:r>
-        <w:rPr>
-          <w:rFonts w:ascii="Arial" w:hAnsi="Arial" w:cs="Arial"/>
-        </w:rPr>
-        <w:t>Conceptual/methodological a</w:t>
-      </w:r>
-      <w:r>
-        <w:rPr>
-          <w:rFonts w:ascii="Arial" w:hAnsi="Arial" w:cs="Arial"/>
-        </w:rPr>
-        <w:t>pproach taken in this book.</w:t>
-      </w:r>
-      <w:proofErr w:type="gramEnd"/>
-    </w:p>
-    <w:p>
-      <w:pPr>
-        <w:pStyle w:val="PlainText"/>
-        <w:rPr>
-          <w:rFonts w:ascii="Arial" w:hAnsi="Arial" w:cs="Arial"/>
-        </w:rPr>
-      </w:pPr>
-      <w:r>
-        <w:rPr>
-          <w:rFonts w:ascii="Arial" w:hAnsi="Arial" w:cs="Arial"/>
-        </w:rPr>
-        <w:t xml:space="preserve"> </w:t>
-      </w:r>
-    </w:p>
-    <w:p>
-      <w:pPr>
-        <w:pStyle w:val="PlainText"/>
-        <w:rPr>
-          <w:rFonts w:ascii="Arial" w:hAnsi="Arial" w:cs="Arial"/>
-          <w:b/>
-          <w:sz w:val="22"/>
-          <w:szCs w:val="22"/>
-        </w:rPr>
-      </w:pPr>
-      <w:r>
-        <w:rPr>
-          <w:rFonts w:ascii="Arial" w:hAnsi="Arial" w:cs="Arial"/>
-          <w:b/>
-          <w:sz w:val="22"/>
-          <w:szCs w:val="22"/>
-        </w:rPr>
-        <w:t xml:space="preserve">2. </w:t>
-      </w:r>
-      <w:r>
-        <w:rPr>
-          <w:rFonts w:ascii="Arial" w:hAnsi="Arial" w:cs="Arial"/>
-          <w:b/>
-          <w:color w:val="C0504D" w:themeColor="accent2"/>
-          <w:sz w:val="22"/>
-          <w:szCs w:val="22"/>
-        </w:rPr>
-        <w:t>A Primer on Bayesian Analysis of GLMs Using R/</w:t>
-      </w:r>
-      <w:proofErr w:type="spellStart"/>
-      <w:proofErr w:type="gramStart"/>
-      <w:r>
-        <w:rPr>
-          <w:rFonts w:ascii="Arial" w:hAnsi="Arial" w:cs="Arial"/>
-          <w:b/>
-          <w:color w:val="C0504D" w:themeColor="accent2"/>
-          <w:sz w:val="22"/>
-          <w:szCs w:val="22"/>
-        </w:rPr>
-        <w:t>WinBUGS</w:t>
-      </w:r>
-      <w:proofErr w:type="spellEnd"/>
-      <w:r>
-        <w:rPr>
-          <w:rFonts w:ascii="Arial" w:hAnsi="Arial" w:cs="Arial"/>
-          <w:b/>
-          <w:color w:val="C0504D" w:themeColor="accent2"/>
-          <w:sz w:val="22"/>
-          <w:szCs w:val="22"/>
-        </w:rPr>
-        <w:t xml:space="preserve">  </w:t>
-      </w:r>
-      <w:r>
-        <w:rPr>
-          <w:rFonts w:ascii="Arial" w:hAnsi="Arial" w:cs="Arial"/>
-          <w:b/>
-          <w:sz w:val="22"/>
-          <w:szCs w:val="22"/>
-        </w:rPr>
-        <w:t>(</w:t>
-      </w:r>
-      <w:proofErr w:type="gramEnd"/>
-      <w:r>
-        <w:rPr>
-          <w:rFonts w:ascii="Arial" w:hAnsi="Arial" w:cs="Arial"/>
-          <w:b/>
-          <w:sz w:val="22"/>
-          <w:szCs w:val="22"/>
-        </w:rPr>
-        <w:t>Andy)</w:t>
-      </w:r>
-      <w:r>
-        <w:rPr>
-          <w:rFonts w:ascii="Arial" w:hAnsi="Arial" w:cs="Arial"/>
-          <w:b/>
-          <w:sz w:val="22"/>
-          <w:szCs w:val="22"/>
-        </w:rPr>
-        <w:t xml:space="preserve"> </w:t>
-      </w:r>
-      <w:r>
-        <w:rPr>
-          <w:rFonts w:ascii="Arial" w:hAnsi="Arial" w:cs="Arial"/>
-          <w:b/>
-          <w:color w:val="FF0000"/>
-          <w:sz w:val="22"/>
-          <w:szCs w:val="22"/>
-        </w:rPr>
         <w:t>complete draft</w:t>
       </w:r>
     </w:p>
@@ -515,14 +413,12 @@
           <w:rFonts w:ascii="Arial" w:hAnsi="Arial" w:cs="Arial"/>
         </w:rPr>
       </w:pPr>
-      <w:proofErr w:type="gramStart"/>
       <w:r>
         <w:rPr>
           <w:rFonts w:ascii="Arial" w:hAnsi="Arial" w:cs="Arial"/>
         </w:rPr>
         <w:t>Binomial/Poisson regression models including with random effects.</w:t>
       </w:r>
-      <w:proofErr w:type="gramEnd"/>
     </w:p>
     <w:p>
       <w:pPr>
@@ -611,21 +507,7 @@
         <w:rPr>
           <w:rFonts w:ascii="Arial" w:hAnsi="Arial" w:cs="Arial"/>
         </w:rPr>
-        <w:t xml:space="preserve">Model M0, </w:t>
-      </w:r>
-      <w:proofErr w:type="spellStart"/>
-      <w:r>
-        <w:rPr>
-          <w:rFonts w:ascii="Arial" w:hAnsi="Arial" w:cs="Arial"/>
-        </w:rPr>
-        <w:t>Mh</w:t>
-      </w:r>
-      <w:proofErr w:type="spellEnd"/>
-      <w:r>
-        <w:rPr>
-          <w:rFonts w:ascii="Arial" w:hAnsi="Arial" w:cs="Arial"/>
-        </w:rPr>
-        <w:t xml:space="preserve">, individual covariate models. </w:t>
+        <w:t xml:space="preserve">Model M0, Mh, individual covariate models. </w:t>
       </w:r>
     </w:p>
     <w:p>
@@ -751,14 +633,12 @@
           <w:rFonts w:ascii="Arial" w:hAnsi="Arial" w:cs="Arial"/>
         </w:rPr>
       </w:pPr>
-      <w:proofErr w:type="gramStart"/>
       <w:r>
         <w:rPr>
           <w:rFonts w:ascii="Arial" w:hAnsi="Arial" w:cs="Arial"/>
         </w:rPr>
         <w:t>Simulating data in a perfect situation.</w:t>
       </w:r>
-      <w:proofErr w:type="gramEnd"/>
       <w:r>
         <w:rPr>
           <w:rFonts w:ascii="Arial" w:hAnsi="Arial" w:cs="Arial"/>
@@ -773,122 +653,549 @@
           <w:rFonts w:ascii="Arial" w:hAnsi="Arial" w:cs="Arial"/>
         </w:rPr>
       </w:pPr>
-      <w:proofErr w:type="gramStart"/>
-      <w:r>
-        <w:rPr>
-          <w:rFonts w:ascii="Arial" w:hAnsi="Arial" w:cs="Arial"/>
-        </w:rPr>
-        <w:t>Making density maps.</w:t>
-      </w:r>
-      <w:proofErr w:type="gramEnd"/>
-      <w:r>
-        <w:rPr>
-          <w:rFonts w:ascii="Arial" w:hAnsi="Arial" w:cs="Arial"/>
+      <w:r>
+        <w:rPr>
+          <w:rFonts w:ascii="Arial" w:hAnsi="Arial" w:cs="Arial"/>
+        </w:rPr>
+        <w:t xml:space="preserve">Making density maps. </w:t>
+      </w:r>
+    </w:p>
+    <w:p>
+      <w:pPr>
+        <w:pStyle w:val="PlainText"/>
+        <w:rPr>
+          <w:rFonts w:ascii="Arial" w:hAnsi="Arial" w:cs="Arial"/>
+        </w:rPr>
+      </w:pPr>
+      <w:r>
+        <w:rPr>
+          <w:rFonts w:ascii="Arial" w:hAnsi="Arial" w:cs="Arial"/>
+        </w:rPr>
+        <w:t xml:space="preserve">Wolverine analysis. </w:t>
+      </w:r>
+    </w:p>
+    <w:p>
+      <w:pPr>
+        <w:pStyle w:val="PlainText"/>
+        <w:rPr>
+          <w:rFonts w:ascii="Arial" w:hAnsi="Arial" w:cs="Arial"/>
+        </w:rPr>
+      </w:pPr>
+      <w:r>
+        <w:rPr>
+          <w:rFonts w:ascii="Arial" w:hAnsi="Arial" w:cs="Arial"/>
+        </w:rPr>
+        <w:t>Discrete state-space</w:t>
+      </w:r>
+    </w:p>
+    <w:p>
+      <w:pPr>
+        <w:pStyle w:val="PlainText"/>
+        <w:rPr>
+          <w:rFonts w:ascii="Arial" w:hAnsi="Arial" w:cs="Arial"/>
+          <w:b/>
+        </w:rPr>
+      </w:pPr>
+      <w:r>
+        <w:rPr>
+          <w:rFonts w:ascii="Arial" w:hAnsi="Arial" w:cs="Arial"/>
+          <w:b/>
+        </w:rPr>
+        <w:t>All kinds of detection functions</w:t>
+      </w:r>
+    </w:p>
+    <w:p>
+      <w:pPr>
+        <w:pStyle w:val="PlainText"/>
+        <w:rPr>
+          <w:rFonts w:ascii="Arial" w:hAnsi="Arial" w:cs="Arial"/>
+          <w:b/>
+        </w:rPr>
+      </w:pPr>
+      <w:r>
+        <w:rPr>
+          <w:rFonts w:ascii="Arial" w:hAnsi="Arial" w:cs="Arial"/>
+          <w:b/>
+        </w:rPr>
+        <w:t>The implicit home range model</w:t>
+      </w:r>
+    </w:p>
+    <w:p>
+      <w:pPr>
+        <w:pStyle w:val="PlainText"/>
+        <w:rPr>
+          <w:rFonts w:ascii="Arial" w:hAnsi="Arial" w:cs="Arial"/>
+        </w:rPr>
+      </w:pPr>
+    </w:p>
+    <w:p>
+      <w:pPr>
+        <w:pStyle w:val="PlainText"/>
+        <w:rPr>
+          <w:rFonts w:ascii="Arial" w:hAnsi="Arial" w:cs="Arial"/>
+          <w:b/>
+          <w:sz w:val="22"/>
+          <w:szCs w:val="22"/>
+        </w:rPr>
+      </w:pPr>
+      <w:r>
+        <w:rPr>
+          <w:rFonts w:ascii="Arial" w:hAnsi="Arial" w:cs="Arial"/>
+          <w:b/>
+          <w:sz w:val="22"/>
+          <w:szCs w:val="22"/>
+        </w:rPr>
+        <w:t>5</w:t>
+      </w:r>
+      <w:r>
+        <w:rPr>
+          <w:rFonts w:ascii="Arial" w:hAnsi="Arial" w:cs="Arial"/>
+          <w:b/>
+          <w:sz w:val="22"/>
+          <w:szCs w:val="22"/>
+        </w:rPr>
+        <w:t xml:space="preserve">. </w:t>
+      </w:r>
+      <w:r>
+        <w:rPr>
+          <w:rFonts w:ascii="Arial" w:hAnsi="Arial" w:cs="Arial"/>
+          <w:b/>
+          <w:color w:val="C0504D" w:themeColor="accent2"/>
+          <w:sz w:val="22"/>
+          <w:szCs w:val="22"/>
+        </w:rPr>
+        <w:t>Poisson and multinomial observation models</w:t>
+      </w:r>
+      <w:r>
+        <w:rPr>
+          <w:rFonts w:ascii="Arial" w:hAnsi="Arial" w:cs="Arial"/>
+          <w:b/>
+          <w:sz w:val="22"/>
+          <w:szCs w:val="22"/>
+        </w:rPr>
+        <w:tab/>
+        <w:t xml:space="preserve"> (Andy/Rahel) </w:t>
+      </w:r>
+      <w:r>
+        <w:rPr>
+          <w:rFonts w:ascii="Arial" w:hAnsi="Arial" w:cs="Arial"/>
+          <w:b/>
+          <w:color w:val="FF0000"/>
+          <w:sz w:val="22"/>
+          <w:szCs w:val="22"/>
+        </w:rPr>
+        <w:t xml:space="preserve">early </w:t>
+      </w:r>
+      <w:r>
+        <w:rPr>
+          <w:rFonts w:ascii="Arial" w:hAnsi="Arial" w:cs="Arial"/>
+          <w:b/>
+          <w:color w:val="FF0000"/>
+          <w:sz w:val="22"/>
+          <w:szCs w:val="22"/>
+        </w:rPr>
+        <w:t>draft</w:t>
+      </w:r>
+    </w:p>
+    <w:p>
+      <w:pPr>
+        <w:pStyle w:val="PlainText"/>
+        <w:rPr>
+          <w:rFonts w:ascii="Arial" w:hAnsi="Arial" w:cs="Arial"/>
+        </w:rPr>
+      </w:pPr>
+      <w:r>
+        <w:rPr>
+          <w:rFonts w:ascii="Arial" w:hAnsi="Arial" w:cs="Arial"/>
+        </w:rPr>
+        <w:t xml:space="preserve">Alternative observation </w:t>
+      </w:r>
+      <w:r>
+        <w:rPr>
+          <w:rFonts w:ascii="Arial" w:hAnsi="Arial" w:cs="Arial"/>
+        </w:rPr>
+        <w:t xml:space="preserve">models. </w:t>
+      </w:r>
+      <w:r>
+        <w:rPr>
+          <w:rFonts w:ascii="Arial" w:hAnsi="Arial" w:cs="Arial"/>
+        </w:rPr>
+        <w:t>Bernoulli/binomial, Poisson, Multinomial.</w:t>
+      </w:r>
+    </w:p>
+    <w:p>
+      <w:pPr>
+        <w:pStyle w:val="PlainText"/>
+        <w:rPr>
+          <w:rFonts w:ascii="Arial" w:hAnsi="Arial" w:cs="Arial"/>
+        </w:rPr>
+      </w:pPr>
+      <w:r>
+        <w:rPr>
+          <w:rFonts w:ascii="Arial" w:hAnsi="Arial" w:cs="Arial"/>
+        </w:rPr>
+        <w:t xml:space="preserve">Capricailie example – Poisson observation model </w:t>
+      </w:r>
+    </w:p>
+    <w:p>
+      <w:pPr>
+        <w:pStyle w:val="PlainText"/>
+        <w:rPr>
+          <w:rFonts w:ascii="Arial" w:hAnsi="Arial" w:cs="Arial"/>
+        </w:rPr>
+      </w:pPr>
+      <w:r>
+        <w:rPr>
+          <w:rFonts w:ascii="Arial" w:hAnsi="Arial" w:cs="Arial"/>
+          <w:highlight w:val="yellow"/>
+        </w:rPr>
+        <w:t xml:space="preserve">Need a mist-netting example. </w:t>
+      </w:r>
+      <w:r>
+        <w:rPr>
+          <w:rFonts w:ascii="Arial" w:hAnsi="Arial" w:cs="Arial"/>
+        </w:rPr>
+        <w:t>What does secr do</w:t>
+      </w:r>
+      <w:r>
+        <w:rPr>
+          <w:rFonts w:ascii="Arial" w:hAnsi="Arial" w:cs="Arial"/>
+          <w:b/>
+          <w:color w:val="FF0000"/>
+        </w:rPr>
+        <w:t>.  Rahel can you help?</w:t>
+      </w:r>
+    </w:p>
+    <w:p>
+      <w:pPr>
+        <w:pStyle w:val="PlainText"/>
+        <w:rPr>
+          <w:rFonts w:ascii="Arial" w:hAnsi="Arial" w:cs="Arial"/>
+        </w:rPr>
+      </w:pPr>
+      <w:r>
+        <w:rPr>
+          <w:rFonts w:ascii="Arial" w:hAnsi="Arial" w:cs="Arial"/>
+        </w:rPr>
+        <w:t>SCR as multi-state type of model</w:t>
+      </w:r>
+    </w:p>
+    <w:p>
+      <w:pPr>
+        <w:pStyle w:val="PlainText"/>
+        <w:rPr>
+          <w:rFonts w:ascii="Arial" w:hAnsi="Arial" w:cs="Arial"/>
+        </w:rPr>
+      </w:pPr>
+      <w:r>
+        <w:rPr>
+          <w:rFonts w:ascii="Arial" w:hAnsi="Arial" w:cs="Arial"/>
+        </w:rPr>
+        <w:t>Single-catch traps.  Approximation by Bernoulli or multinomial (</w:t>
+      </w:r>
+      <w:r>
+        <w:rPr>
+          <w:rFonts w:ascii="Arial" w:hAnsi="Arial" w:cs="Arial"/>
+          <w:b/>
+          <w:color w:val="FF0000"/>
+        </w:rPr>
+        <w:t>Rahel</w:t>
+      </w:r>
+      <w:r>
+        <w:rPr>
+          <w:rFonts w:ascii="Arial" w:hAnsi="Arial" w:cs="Arial"/>
+        </w:rPr>
+        <w:t xml:space="preserve"> ?)</w:t>
+      </w:r>
+    </w:p>
+    <w:p>
+      <w:pPr>
+        <w:pStyle w:val="PlainText"/>
+        <w:rPr>
+          <w:rFonts w:ascii="Arial" w:hAnsi="Arial" w:cs="Arial"/>
+        </w:rPr>
+      </w:pPr>
+      <w:r>
+        <w:rPr>
+          <w:rFonts w:ascii="Arial" w:hAnsi="Arial" w:cs="Arial"/>
+          <w:b/>
+        </w:rPr>
+        <w:t>Acoustic devices</w:t>
+      </w:r>
+      <w:r>
+        <w:rPr>
+          <w:rFonts w:ascii="Arial" w:hAnsi="Arial" w:cs="Arial"/>
+        </w:rPr>
+        <w:t>? (from Efford et al. – use the example from SECR()?).</w:t>
+      </w:r>
+    </w:p>
+    <w:p>
+      <w:pPr>
+        <w:pStyle w:val="PlainText"/>
+        <w:rPr>
+          <w:rFonts w:ascii="Arial" w:hAnsi="Arial" w:cs="Arial"/>
+          <w:b/>
+          <w:sz w:val="22"/>
+          <w:szCs w:val="22"/>
+        </w:rPr>
+      </w:pPr>
+    </w:p>
+    <w:p>
+      <w:pPr>
+        <w:pStyle w:val="PlainText"/>
+        <w:rPr>
+          <w:rFonts w:ascii="Arial" w:hAnsi="Arial" w:cs="Arial"/>
+          <w:b/>
+          <w:sz w:val="22"/>
+          <w:szCs w:val="22"/>
+        </w:rPr>
+      </w:pPr>
+      <w:r>
+        <w:rPr>
+          <w:rFonts w:ascii="Arial" w:hAnsi="Arial" w:cs="Arial"/>
+          <w:b/>
+          <w:sz w:val="22"/>
+          <w:szCs w:val="22"/>
+        </w:rPr>
+        <w:t>6</w:t>
+      </w:r>
+      <w:r>
+        <w:rPr>
+          <w:rFonts w:ascii="Arial" w:hAnsi="Arial" w:cs="Arial"/>
+          <w:b/>
+          <w:sz w:val="22"/>
+          <w:szCs w:val="22"/>
+        </w:rPr>
+        <w:t xml:space="preserve">. </w:t>
+      </w:r>
+      <w:r>
+        <w:rPr>
+          <w:rFonts w:ascii="Arial" w:hAnsi="Arial" w:cs="Arial"/>
+          <w:b/>
+          <w:color w:val="C0504D" w:themeColor="accent2"/>
+          <w:sz w:val="22"/>
+          <w:szCs w:val="22"/>
+        </w:rPr>
+        <w:t>Likelihood analysis and SECR</w:t>
+      </w:r>
+      <w:r>
+        <w:rPr>
+          <w:rFonts w:ascii="Arial" w:hAnsi="Arial" w:cs="Arial"/>
+          <w:b/>
+          <w:sz w:val="22"/>
+          <w:szCs w:val="22"/>
+        </w:rPr>
+        <w:tab/>
+      </w:r>
+      <w:r>
+        <w:rPr>
+          <w:rFonts w:ascii="Arial" w:hAnsi="Arial" w:cs="Arial"/>
+          <w:b/>
+          <w:sz w:val="22"/>
+          <w:szCs w:val="22"/>
+        </w:rPr>
+        <w:tab/>
+      </w:r>
+      <w:r>
+        <w:rPr>
+          <w:rFonts w:ascii="Arial" w:hAnsi="Arial" w:cs="Arial"/>
+          <w:b/>
+          <w:sz w:val="22"/>
+          <w:szCs w:val="22"/>
+        </w:rPr>
+        <w:t>(Andy/Beth)</w:t>
+      </w:r>
+      <w:r>
+        <w:rPr>
+          <w:rFonts w:ascii="Arial" w:hAnsi="Arial" w:cs="Arial"/>
+          <w:b/>
+          <w:sz w:val="22"/>
+          <w:szCs w:val="22"/>
         </w:rPr>
         <w:t xml:space="preserve"> </w:t>
       </w:r>
-    </w:p>
-    <w:p>
-      <w:pPr>
-        <w:pStyle w:val="PlainText"/>
-        <w:rPr>
-          <w:rFonts w:ascii="Arial" w:hAnsi="Arial" w:cs="Arial"/>
-        </w:rPr>
-      </w:pPr>
-      <w:proofErr w:type="gramStart"/>
-      <w:r>
-        <w:rPr>
-          <w:rFonts w:ascii="Arial" w:hAnsi="Arial" w:cs="Arial"/>
-        </w:rPr>
-        <w:t>Wolverine analysis.</w:t>
-      </w:r>
-      <w:proofErr w:type="gramEnd"/>
+      <w:r>
+        <w:rPr>
+          <w:rFonts w:ascii="Arial" w:hAnsi="Arial" w:cs="Arial"/>
+          <w:b/>
+          <w:color w:val="FF0000"/>
+          <w:sz w:val="22"/>
+          <w:szCs w:val="22"/>
+        </w:rPr>
+        <w:t>draft</w:t>
+      </w:r>
+    </w:p>
+    <w:p>
+      <w:pPr>
+        <w:pStyle w:val="PlainText"/>
+        <w:rPr>
+          <w:rFonts w:ascii="Arial" w:hAnsi="Arial" w:cs="Arial"/>
+          <w:sz w:val="22"/>
+          <w:szCs w:val="22"/>
+        </w:rPr>
+      </w:pPr>
+      <w:r>
+        <w:rPr>
+          <w:rFonts w:ascii="Arial" w:hAnsi="Arial" w:cs="Arial"/>
+          <w:sz w:val="22"/>
+          <w:szCs w:val="22"/>
+        </w:rPr>
+        <w:t>How to do likelihood analysis</w:t>
+      </w:r>
+      <w:r>
+        <w:rPr>
+          <w:rFonts w:ascii="Arial" w:hAnsi="Arial" w:cs="Arial"/>
+          <w:sz w:val="22"/>
+          <w:szCs w:val="22"/>
+        </w:rPr>
+        <w:t>. Native R and using SECR.</w:t>
+      </w:r>
+    </w:p>
+    <w:p>
+      <w:pPr>
+        <w:pStyle w:val="PlainText"/>
+        <w:rPr>
+          <w:rFonts w:ascii="Arial" w:hAnsi="Arial" w:cs="Arial"/>
+          <w:sz w:val="22"/>
+          <w:szCs w:val="22"/>
+        </w:rPr>
+      </w:pPr>
+    </w:p>
+    <w:p>
+      <w:pPr>
+        <w:pStyle w:val="PlainText"/>
+        <w:rPr>
+          <w:rFonts w:ascii="Arial" w:hAnsi="Arial" w:cs="Arial"/>
+          <w:b/>
+          <w:sz w:val="22"/>
+          <w:szCs w:val="22"/>
+        </w:rPr>
+      </w:pPr>
+      <w:r>
+        <w:rPr>
+          <w:rFonts w:ascii="Arial" w:hAnsi="Arial" w:cs="Arial"/>
+          <w:b/>
+          <w:sz w:val="24"/>
+        </w:rPr>
+        <w:t>7</w:t>
+      </w:r>
+      <w:r>
+        <w:rPr>
+          <w:rFonts w:ascii="Arial" w:hAnsi="Arial" w:cs="Arial"/>
+          <w:b/>
+          <w:sz w:val="24"/>
+        </w:rPr>
+        <w:t>.</w:t>
+      </w:r>
       <w:r>
         <w:rPr>
           <w:rFonts w:ascii="Arial" w:hAnsi="Arial" w:cs="Arial"/>
         </w:rPr>
         <w:t xml:space="preserve"> </w:t>
       </w:r>
-    </w:p>
-    <w:p>
-      <w:pPr>
-        <w:pStyle w:val="PlainText"/>
-        <w:rPr>
-          <w:rFonts w:ascii="Arial" w:hAnsi="Arial" w:cs="Arial"/>
-        </w:rPr>
-      </w:pPr>
-      <w:r>
-        <w:rPr>
-          <w:rFonts w:ascii="Arial" w:hAnsi="Arial" w:cs="Arial"/>
-        </w:rPr>
-        <w:t>Discrete state-space</w:t>
-      </w:r>
-    </w:p>
-    <w:p>
-      <w:pPr>
-        <w:pStyle w:val="PlainText"/>
-        <w:rPr>
-          <w:rFonts w:ascii="Arial" w:hAnsi="Arial" w:cs="Arial"/>
-          <w:b/>
-        </w:rPr>
-      </w:pPr>
-      <w:r>
-        <w:rPr>
-          <w:rFonts w:ascii="Arial" w:hAnsi="Arial" w:cs="Arial"/>
-          <w:b/>
-        </w:rPr>
-        <w:t>All kinds of detection functions</w:t>
-      </w:r>
-    </w:p>
-    <w:p>
-      <w:pPr>
-        <w:pStyle w:val="PlainText"/>
-        <w:rPr>
-          <w:rFonts w:ascii="Arial" w:hAnsi="Arial" w:cs="Arial"/>
-          <w:b/>
-        </w:rPr>
-      </w:pPr>
-      <w:r>
-        <w:rPr>
-          <w:rFonts w:ascii="Arial" w:hAnsi="Arial" w:cs="Arial"/>
-          <w:b/>
-        </w:rPr>
-        <w:t>The implicit home range model</w:t>
-      </w:r>
-    </w:p>
-    <w:p>
-      <w:pPr>
-        <w:pStyle w:val="PlainText"/>
-        <w:rPr>
-          <w:rFonts w:ascii="Arial" w:hAnsi="Arial" w:cs="Arial"/>
-        </w:rPr>
-      </w:pPr>
-    </w:p>
-    <w:p>
-      <w:pPr>
-        <w:pStyle w:val="PlainText"/>
-        <w:rPr>
-          <w:rFonts w:ascii="Arial" w:hAnsi="Arial" w:cs="Arial"/>
-          <w:b/>
-          <w:sz w:val="22"/>
-          <w:szCs w:val="22"/>
-        </w:rPr>
-      </w:pPr>
-      <w:r>
-        <w:rPr>
-          <w:rFonts w:ascii="Arial" w:hAnsi="Arial" w:cs="Arial"/>
-          <w:b/>
-          <w:sz w:val="22"/>
-          <w:szCs w:val="22"/>
-        </w:rPr>
-        <w:t>5</w:t>
-      </w:r>
-      <w:r>
-        <w:rPr>
-          <w:rFonts w:ascii="Arial" w:hAnsi="Arial" w:cs="Arial"/>
-          <w:b/>
-          <w:sz w:val="22"/>
-          <w:szCs w:val="22"/>
+      <w:r>
+        <w:rPr>
+          <w:rFonts w:ascii="Arial" w:hAnsi="Arial" w:cs="Arial"/>
+          <w:b/>
+          <w:color w:val="C0504D" w:themeColor="accent2"/>
+          <w:sz w:val="22"/>
+          <w:szCs w:val="22"/>
+        </w:rPr>
+        <w:t xml:space="preserve">MCMC details                               </w:t>
+      </w:r>
+      <w:r>
+        <w:rPr>
+          <w:rFonts w:ascii="Arial" w:hAnsi="Arial" w:cs="Arial"/>
+          <w:b/>
+          <w:sz w:val="22"/>
+          <w:szCs w:val="22"/>
+        </w:rPr>
+        <w:t>(Rahel/Richard?</w:t>
+      </w:r>
+      <w:r>
+        <w:rPr>
+          <w:rFonts w:ascii="Arial" w:hAnsi="Arial" w:cs="Arial"/>
+          <w:b/>
+          <w:sz w:val="22"/>
+          <w:szCs w:val="22"/>
+        </w:rPr>
+        <w:t xml:space="preserve">)  </w:t>
+      </w:r>
+      <w:r>
+        <w:rPr>
+          <w:rFonts w:ascii="Arial" w:hAnsi="Arial" w:cs="Arial"/>
+          <w:b/>
+          <w:color w:val="FF0000"/>
+          <w:sz w:val="22"/>
+          <w:szCs w:val="22"/>
+        </w:rPr>
+        <w:t>draft</w:t>
+      </w:r>
+    </w:p>
+    <w:p>
+      <w:pPr>
+        <w:pStyle w:val="PlainText"/>
+        <w:rPr>
+          <w:rFonts w:ascii="Arial" w:hAnsi="Arial" w:cs="Arial"/>
+          <w:sz w:val="22"/>
+          <w:szCs w:val="22"/>
+        </w:rPr>
+      </w:pPr>
+      <w:r>
+        <w:rPr>
+          <w:rFonts w:ascii="Arial" w:hAnsi="Arial" w:cs="Arial"/>
+          <w:sz w:val="22"/>
+          <w:szCs w:val="22"/>
+        </w:rPr>
+        <w:t>How to do MCMC for basic Bernoulli/Poisson SCR models (Richard and Rahel)</w:t>
+      </w:r>
+    </w:p>
+    <w:p>
+      <w:pPr>
+        <w:pStyle w:val="PlainText"/>
+        <w:rPr>
+          <w:rFonts w:ascii="Arial" w:hAnsi="Arial" w:cs="Arial"/>
+          <w:sz w:val="22"/>
+          <w:szCs w:val="22"/>
+        </w:rPr>
+      </w:pPr>
+      <w:r>
+        <w:rPr>
+          <w:rFonts w:ascii="Arial" w:hAnsi="Arial" w:cs="Arial"/>
+          <w:sz w:val="22"/>
+          <w:szCs w:val="22"/>
+        </w:rPr>
+        <w:t xml:space="preserve">Rahel’s multi-year version of the code. </w:t>
+      </w:r>
+    </w:p>
+    <w:p>
+      <w:pPr>
+        <w:pStyle w:val="PlainText"/>
+        <w:rPr>
+          <w:rFonts w:ascii="Arial" w:hAnsi="Arial" w:cs="Arial"/>
+          <w:b/>
+        </w:rPr>
+      </w:pPr>
+    </w:p>
+    <w:p>
+      <w:pPr>
+        <w:pStyle w:val="PlainText"/>
+        <w:rPr>
+          <w:rFonts w:ascii="Arial" w:hAnsi="Arial" w:cs="Arial"/>
+          <w:b/>
+        </w:rPr>
+      </w:pPr>
+      <w:r>
+        <w:rPr>
+          <w:rFonts w:ascii="Arial" w:hAnsi="Arial" w:cs="Arial"/>
+          <w:b/>
+        </w:rPr>
+        <w:t>8</w:t>
+      </w:r>
+      <w:r>
+        <w:rPr>
+          <w:rFonts w:ascii="Arial" w:hAnsi="Arial" w:cs="Arial"/>
+          <w:b/>
         </w:rPr>
         <w:t xml:space="preserve">. </w:t>
       </w:r>
@@ -897,40 +1204,219 @@
           <w:rFonts w:ascii="Arial" w:hAnsi="Arial" w:cs="Arial"/>
           <w:b/>
           <w:color w:val="C0504D" w:themeColor="accent2"/>
-          <w:sz w:val="22"/>
-          <w:szCs w:val="22"/>
-        </w:rPr>
-        <w:t>Poisson and multinomial observation models</w:t>
-      </w:r>
-      <w:r>
-        <w:rPr>
-          <w:rFonts w:ascii="Arial" w:hAnsi="Arial" w:cs="Arial"/>
-          <w:b/>
+        </w:rPr>
+        <w:t>Model Selection and Assessment</w:t>
+      </w:r>
+      <w:r>
+        <w:rPr>
+          <w:rFonts w:ascii="Arial" w:hAnsi="Arial" w:cs="Arial"/>
+          <w:b/>
+          <w:color w:val="C0504D" w:themeColor="accent2"/>
+        </w:rPr>
+        <w:t xml:space="preserve">  </w:t>
+      </w:r>
+      <w:r>
+        <w:rPr>
+          <w:rFonts w:ascii="Arial" w:hAnsi="Arial" w:cs="Arial"/>
+          <w:b/>
+        </w:rPr>
+        <w:t>(Andy)</w:t>
+      </w:r>
+      <w:r>
+        <w:rPr>
+          <w:rFonts w:ascii="Arial" w:hAnsi="Arial" w:cs="Arial"/>
+          <w:b/>
+        </w:rPr>
+        <w:t xml:space="preserve">  </w:t>
+      </w:r>
+      <w:r>
+        <w:rPr>
+          <w:rFonts w:ascii="Arial" w:hAnsi="Arial" w:cs="Arial"/>
+          <w:b/>
+          <w:color w:val="FF0000"/>
+        </w:rPr>
+        <w:t>early stages</w:t>
+      </w:r>
+    </w:p>
+    <w:p>
+      <w:pPr>
+        <w:pStyle w:val="PlainText"/>
+        <w:rPr>
+          <w:rFonts w:ascii="Arial" w:hAnsi="Arial" w:cs="Arial"/>
+        </w:rPr>
+      </w:pPr>
+      <w:r>
+        <w:rPr>
+          <w:rFonts w:ascii="Arial" w:hAnsi="Arial" w:cs="Arial"/>
+        </w:rPr>
+        <w:t>Bayesian p-value stuff</w:t>
+      </w:r>
+      <w:r>
+        <w:rPr>
+          <w:rFonts w:ascii="Arial" w:hAnsi="Arial" w:cs="Arial"/>
+        </w:rPr>
+        <w:t>.</w:t>
+      </w:r>
+    </w:p>
+    <w:p>
+      <w:pPr>
+        <w:pStyle w:val="PlainText"/>
+        <w:rPr>
+          <w:rFonts w:ascii="Arial" w:hAnsi="Arial" w:cs="Arial"/>
+        </w:rPr>
+      </w:pPr>
+      <w:r>
+        <w:rPr>
+          <w:rFonts w:ascii="Arial" w:hAnsi="Arial" w:cs="Arial"/>
+        </w:rPr>
+        <w:lastRenderedPageBreak/>
+        <w:t>Testing CSR – complete spatial randomness</w:t>
+      </w:r>
+      <w:r>
+        <w:rPr>
+          <w:rFonts w:ascii="Arial" w:hAnsi="Arial" w:cs="Arial"/>
+        </w:rPr>
+        <w:t xml:space="preserve">  - sim study</w:t>
+      </w:r>
+    </w:p>
+    <w:p>
+      <w:pPr>
+        <w:pStyle w:val="PlainText"/>
+        <w:rPr>
+          <w:rFonts w:ascii="Arial" w:hAnsi="Arial" w:cs="Arial"/>
+        </w:rPr>
+      </w:pPr>
+      <w:r>
+        <w:rPr>
+          <w:rFonts w:ascii="Arial" w:hAnsi="Arial" w:cs="Arial"/>
+        </w:rPr>
+        <w:t>Types of detection models</w:t>
+      </w:r>
+    </w:p>
+    <w:p>
+      <w:pPr>
+        <w:pStyle w:val="PlainText"/>
+        <w:rPr>
+          <w:rFonts w:ascii="Arial" w:hAnsi="Arial" w:cs="Arial"/>
+        </w:rPr>
+      </w:pPr>
+      <w:r>
+        <w:rPr>
+          <w:rFonts w:ascii="Arial" w:hAnsi="Arial" w:cs="Arial"/>
+        </w:rPr>
+        <w:t>DIC</w:t>
+      </w:r>
+      <w:r>
+        <w:rPr>
+          <w:rFonts w:ascii="Arial" w:hAnsi="Arial" w:cs="Arial"/>
+        </w:rPr>
+        <w:t>/AIC</w:t>
+      </w:r>
+      <w:r>
+        <w:rPr>
+          <w:rFonts w:ascii="Arial" w:hAnsi="Arial" w:cs="Arial"/>
+        </w:rPr>
+        <w:t xml:space="preserve"> type assessments of detection models</w:t>
+      </w:r>
+      <w:r>
+        <w:rPr>
+          <w:rFonts w:ascii="Arial" w:hAnsi="Arial" w:cs="Arial"/>
+        </w:rPr>
+        <w:t xml:space="preserve"> – Rahel help w/sim study</w:t>
+      </w:r>
+    </w:p>
+    <w:p>
+      <w:pPr>
+        <w:pStyle w:val="PlainText"/>
+        <w:rPr>
+          <w:rFonts w:ascii="Arial" w:hAnsi="Arial" w:cs="Arial"/>
+          <w:b/>
+        </w:rPr>
+      </w:pPr>
+    </w:p>
+    <w:p>
+      <w:pPr>
+        <w:pStyle w:val="PlainText"/>
+        <w:rPr>
+          <w:rFonts w:ascii="Arial" w:hAnsi="Arial" w:cs="Arial"/>
+          <w:b/>
+          <w:sz w:val="22"/>
+          <w:szCs w:val="22"/>
+        </w:rPr>
+      </w:pPr>
+      <w:r>
+        <w:rPr>
+          <w:rFonts w:ascii="Arial" w:hAnsi="Arial" w:cs="Arial"/>
+          <w:b/>
+          <w:sz w:val="22"/>
+          <w:szCs w:val="22"/>
+        </w:rPr>
+        <w:t>9</w:t>
+      </w:r>
+      <w:r>
+        <w:rPr>
+          <w:rFonts w:ascii="Arial" w:hAnsi="Arial" w:cs="Arial"/>
+          <w:b/>
+          <w:sz w:val="22"/>
+          <w:szCs w:val="22"/>
+        </w:rPr>
+        <w:t xml:space="preserve">. </w:t>
+      </w:r>
+      <w:r>
+        <w:rPr>
+          <w:rFonts w:ascii="Arial" w:hAnsi="Arial" w:cs="Arial"/>
+          <w:b/>
+          <w:color w:val="C0504D" w:themeColor="accent2"/>
+          <w:sz w:val="22"/>
+          <w:szCs w:val="22"/>
+        </w:rPr>
+        <w:t>Modeling Encounter Probability</w:t>
+      </w:r>
+      <w:r>
+        <w:rPr>
+          <w:rFonts w:ascii="Arial" w:hAnsi="Arial" w:cs="Arial"/>
+          <w:b/>
+          <w:color w:val="C0504D" w:themeColor="accent2"/>
           <w:sz w:val="22"/>
           <w:szCs w:val="22"/>
         </w:rPr>
         <w:tab/>
-        <w:t xml:space="preserve"> (Andy/</w:t>
-      </w:r>
-      <w:proofErr w:type="spellStart"/>
-      <w:r>
-        <w:rPr>
-          <w:rFonts w:ascii="Arial" w:hAnsi="Arial" w:cs="Arial"/>
-          <w:b/>
-          <w:sz w:val="22"/>
-          <w:szCs w:val="22"/>
-        </w:rPr>
-        <w:t>Rahel</w:t>
-      </w:r>
-      <w:proofErr w:type="spellEnd"/>
-      <w:r>
-        <w:rPr>
-          <w:rFonts w:ascii="Arial" w:hAnsi="Arial" w:cs="Arial"/>
-          <w:b/>
-          <w:sz w:val="22"/>
-          <w:szCs w:val="22"/>
-        </w:rPr>
-        <w:t xml:space="preserve">) </w:t>
+      </w:r>
+      <w:r>
+        <w:rPr>
+          <w:rFonts w:ascii="Arial" w:hAnsi="Arial" w:cs="Arial"/>
+          <w:b/>
+          <w:sz w:val="22"/>
+          <w:szCs w:val="22"/>
+        </w:rPr>
+        <w:tab/>
+      </w:r>
+      <w:r>
+        <w:rPr>
+          <w:rFonts w:ascii="Arial" w:hAnsi="Arial" w:cs="Arial"/>
+          <w:b/>
+          <w:sz w:val="22"/>
+          <w:szCs w:val="22"/>
+        </w:rPr>
+        <w:t xml:space="preserve">                                        </w:t>
+      </w:r>
+      <w:r>
+        <w:rPr>
+          <w:rFonts w:ascii="Arial" w:hAnsi="Arial" w:cs="Arial"/>
+          <w:b/>
+          <w:sz w:val="22"/>
+          <w:szCs w:val="22"/>
+        </w:rPr>
+        <w:t>(Beth)</w:t>
+      </w:r>
+      <w:r>
+        <w:rPr>
+          <w:rFonts w:ascii="Arial" w:hAnsi="Arial" w:cs="Arial"/>
+          <w:b/>
+          <w:sz w:val="22"/>
+          <w:szCs w:val="22"/>
+        </w:rPr>
+        <w:t xml:space="preserve">        </w:t>
       </w:r>
       <w:r>
         <w:rPr>
@@ -940,911 +1426,6 @@
           <w:sz w:val="22"/>
           <w:szCs w:val="22"/>
         </w:rPr>
-        <w:t xml:space="preserve">early </w:t>
-      </w:r>
-      <w:r>
-        <w:rPr>
-          <w:rFonts w:ascii="Arial" w:hAnsi="Arial" w:cs="Arial"/>
-          <w:b/>
-          <w:color w:val="FF0000"/>
-          <w:sz w:val="22"/>
-          <w:szCs w:val="22"/>
-        </w:rPr>
-        <w:t>draft</w:t>
-      </w:r>
-    </w:p>
-    <w:p>
-      <w:pPr>
-        <w:pStyle w:val="PlainText"/>
-        <w:rPr>
-          <w:rFonts w:ascii="Arial" w:hAnsi="Arial" w:cs="Arial"/>
-        </w:rPr>
-      </w:pPr>
-      <w:proofErr w:type="gramStart"/>
-      <w:r>
-        <w:rPr>
-          <w:rFonts w:ascii="Arial" w:hAnsi="Arial" w:cs="Arial"/>
-        </w:rPr>
-        <w:t xml:space="preserve">Alternative observation </w:t>
-      </w:r>
-      <w:r>
-        <w:rPr>
-          <w:rFonts w:ascii="Arial" w:hAnsi="Arial" w:cs="Arial"/>
-        </w:rPr>
-        <w:t>models.</w:t>
-      </w:r>
-      <w:proofErr w:type="gramEnd"/>
-      <w:r>
-        <w:rPr>
-          <w:rFonts w:ascii="Arial" w:hAnsi="Arial" w:cs="Arial"/>
-        </w:rPr>
-        <w:t xml:space="preserve"> </w:t>
-      </w:r>
-      <w:proofErr w:type="gramStart"/>
-      <w:r>
-        <w:rPr>
-          <w:rFonts w:ascii="Arial" w:hAnsi="Arial" w:cs="Arial"/>
-        </w:rPr>
-        <w:t>Bernoulli/binomial, Poisson, Multinomial.</w:t>
-      </w:r>
-      <w:proofErr w:type="gramEnd"/>
-    </w:p>
-    <w:p>
-      <w:pPr>
-        <w:pStyle w:val="PlainText"/>
-        <w:rPr>
-          <w:rFonts w:ascii="Arial" w:hAnsi="Arial" w:cs="Arial"/>
-        </w:rPr>
-      </w:pPr>
-      <w:proofErr w:type="spellStart"/>
-      <w:r>
-        <w:rPr>
-          <w:rFonts w:ascii="Arial" w:hAnsi="Arial" w:cs="Arial"/>
-        </w:rPr>
-        <w:t>Capricailie</w:t>
-      </w:r>
-      <w:proofErr w:type="spellEnd"/>
-      <w:r>
-        <w:rPr>
-          <w:rFonts w:ascii="Arial" w:hAnsi="Arial" w:cs="Arial"/>
-        </w:rPr>
-        <w:t xml:space="preserve"> example – Poisson observation model </w:t>
-      </w:r>
-    </w:p>
-    <w:p>
-      <w:pPr>
-        <w:pStyle w:val="PlainText"/>
-        <w:rPr>
-          <w:rFonts w:ascii="Arial" w:hAnsi="Arial" w:cs="Arial"/>
-        </w:rPr>
-      </w:pPr>
-      <w:r>
-        <w:rPr>
-          <w:rFonts w:ascii="Arial" w:hAnsi="Arial" w:cs="Arial"/>
-          <w:highlight w:val="yellow"/>
-        </w:rPr>
-        <w:t xml:space="preserve">Need a mist-netting example. </w:t>
-      </w:r>
-      <w:r>
-        <w:rPr>
-          <w:rFonts w:ascii="Arial" w:hAnsi="Arial" w:cs="Arial"/>
-        </w:rPr>
-        <w:t xml:space="preserve">What does </w:t>
-      </w:r>
-      <w:proofErr w:type="spellStart"/>
-      <w:r>
-        <w:rPr>
-          <w:rFonts w:ascii="Arial" w:hAnsi="Arial" w:cs="Arial"/>
-        </w:rPr>
-        <w:t>secr</w:t>
-      </w:r>
-      <w:proofErr w:type="spellEnd"/>
-      <w:r>
-        <w:rPr>
-          <w:rFonts w:ascii="Arial" w:hAnsi="Arial" w:cs="Arial"/>
-        </w:rPr>
-        <w:t xml:space="preserve"> </w:t>
-      </w:r>
-      <w:proofErr w:type="gramStart"/>
-      <w:r>
-        <w:rPr>
-          <w:rFonts w:ascii="Arial" w:hAnsi="Arial" w:cs="Arial"/>
-        </w:rPr>
-        <w:t>do</w:t>
-      </w:r>
-      <w:r>
-        <w:rPr>
-          <w:rFonts w:ascii="Arial" w:hAnsi="Arial" w:cs="Arial"/>
-          <w:b/>
-          <w:color w:val="FF0000"/>
-        </w:rPr>
-        <w:t>.</w:t>
-      </w:r>
-      <w:proofErr w:type="gramEnd"/>
-      <w:r>
-        <w:rPr>
-          <w:rFonts w:ascii="Arial" w:hAnsi="Arial" w:cs="Arial"/>
-          <w:b/>
-          <w:color w:val="FF0000"/>
-        </w:rPr>
-        <w:t xml:space="preserve">  </w:t>
-      </w:r>
-      <w:proofErr w:type="spellStart"/>
-      <w:proofErr w:type="gramStart"/>
-      <w:r>
-        <w:rPr>
-          <w:rFonts w:ascii="Arial" w:hAnsi="Arial" w:cs="Arial"/>
-          <w:b/>
-          <w:color w:val="FF0000"/>
-        </w:rPr>
-        <w:t>Rahel</w:t>
-      </w:r>
-      <w:proofErr w:type="spellEnd"/>
-      <w:r>
-        <w:rPr>
-          <w:rFonts w:ascii="Arial" w:hAnsi="Arial" w:cs="Arial"/>
-          <w:b/>
-          <w:color w:val="FF0000"/>
-        </w:rPr>
-        <w:t xml:space="preserve"> can you help?</w:t>
-      </w:r>
-      <w:proofErr w:type="gramEnd"/>
-    </w:p>
-    <w:p>
-      <w:pPr>
-        <w:pStyle w:val="PlainText"/>
-        <w:rPr>
-          <w:rFonts w:ascii="Arial" w:hAnsi="Arial" w:cs="Arial"/>
-        </w:rPr>
-      </w:pPr>
-      <w:r>
-        <w:rPr>
-          <w:rFonts w:ascii="Arial" w:hAnsi="Arial" w:cs="Arial"/>
-        </w:rPr>
-        <w:t>SCR as multi-state type of model</w:t>
-      </w:r>
-    </w:p>
-    <w:p>
-      <w:pPr>
-        <w:pStyle w:val="PlainText"/>
-        <w:rPr>
-          <w:rFonts w:ascii="Arial" w:hAnsi="Arial" w:cs="Arial"/>
-        </w:rPr>
-      </w:pPr>
-      <w:r>
-        <w:rPr>
-          <w:rFonts w:ascii="Arial" w:hAnsi="Arial" w:cs="Arial"/>
-        </w:rPr>
-        <w:t>Single-catch traps.  Approximation by Bernoulli or multinomial (</w:t>
-      </w:r>
-      <w:proofErr w:type="spellStart"/>
-      <w:proofErr w:type="gramStart"/>
-      <w:r>
-        <w:rPr>
-          <w:rFonts w:ascii="Arial" w:hAnsi="Arial" w:cs="Arial"/>
-          <w:b/>
-          <w:color w:val="FF0000"/>
-        </w:rPr>
-        <w:t>Rahel</w:t>
-      </w:r>
-      <w:proofErr w:type="spellEnd"/>
-      <w:r>
-        <w:rPr>
-          <w:rFonts w:ascii="Arial" w:hAnsi="Arial" w:cs="Arial"/>
-        </w:rPr>
-        <w:t xml:space="preserve"> ?)</w:t>
-      </w:r>
-      <w:proofErr w:type="gramEnd"/>
-    </w:p>
-    <w:p>
-      <w:pPr>
-        <w:pStyle w:val="PlainText"/>
-        <w:rPr>
-          <w:rFonts w:ascii="Arial" w:hAnsi="Arial" w:cs="Arial"/>
-        </w:rPr>
-      </w:pPr>
-      <w:proofErr w:type="gramStart"/>
-      <w:r>
-        <w:rPr>
-          <w:rFonts w:ascii="Arial" w:hAnsi="Arial" w:cs="Arial"/>
-          <w:b/>
-        </w:rPr>
-        <w:t>Acoustic devices</w:t>
-      </w:r>
-      <w:r>
-        <w:rPr>
-          <w:rFonts w:ascii="Arial" w:hAnsi="Arial" w:cs="Arial"/>
-        </w:rPr>
-        <w:t>?</w:t>
-      </w:r>
-      <w:proofErr w:type="gramEnd"/>
-      <w:r>
-        <w:rPr>
-          <w:rFonts w:ascii="Arial" w:hAnsi="Arial" w:cs="Arial"/>
-        </w:rPr>
-        <w:t xml:space="preserve"> (</w:t>
-      </w:r>
-      <w:proofErr w:type="gramStart"/>
-      <w:r>
-        <w:rPr>
-          <w:rFonts w:ascii="Arial" w:hAnsi="Arial" w:cs="Arial"/>
-        </w:rPr>
-        <w:t>from</w:t>
-      </w:r>
-      <w:proofErr w:type="gramEnd"/>
-      <w:r>
-        <w:rPr>
-          <w:rFonts w:ascii="Arial" w:hAnsi="Arial" w:cs="Arial"/>
-        </w:rPr>
-        <w:t xml:space="preserve"> </w:t>
-      </w:r>
-      <w:proofErr w:type="spellStart"/>
-      <w:r>
-        <w:rPr>
-          <w:rFonts w:ascii="Arial" w:hAnsi="Arial" w:cs="Arial"/>
-        </w:rPr>
-        <w:t>Efford</w:t>
-      </w:r>
-      <w:proofErr w:type="spellEnd"/>
-      <w:r>
-        <w:rPr>
-          <w:rFonts w:ascii="Arial" w:hAnsi="Arial" w:cs="Arial"/>
-        </w:rPr>
-        <w:t xml:space="preserve"> et al. – use the example from SECR()?).</w:t>
-      </w:r>
-    </w:p>
-    <w:p>
-      <w:pPr>
-        <w:pStyle w:val="PlainText"/>
-        <w:rPr>
-          <w:rFonts w:ascii="Arial" w:hAnsi="Arial" w:cs="Arial"/>
-          <w:b/>
-          <w:sz w:val="22"/>
-          <w:szCs w:val="22"/>
-        </w:rPr>
-      </w:pPr>
-    </w:p>
-    <w:p>
-      <w:pPr>
-        <w:pStyle w:val="PlainText"/>
-        <w:rPr>
-          <w:rFonts w:ascii="Arial" w:hAnsi="Arial" w:cs="Arial"/>
-          <w:b/>
-          <w:sz w:val="22"/>
-          <w:szCs w:val="22"/>
-        </w:rPr>
-      </w:pPr>
-      <w:r>
-        <w:rPr>
-          <w:rFonts w:ascii="Arial" w:hAnsi="Arial" w:cs="Arial"/>
-          <w:b/>
-          <w:sz w:val="22"/>
-          <w:szCs w:val="22"/>
-        </w:rPr>
-        <w:t>6</w:t>
-      </w:r>
-      <w:r>
-        <w:rPr>
-          <w:rFonts w:ascii="Arial" w:hAnsi="Arial" w:cs="Arial"/>
-          <w:b/>
-          <w:sz w:val="22"/>
-          <w:szCs w:val="22"/>
-        </w:rPr>
-        <w:t xml:space="preserve">. </w:t>
-      </w:r>
-      <w:r>
-        <w:rPr>
-          <w:rFonts w:ascii="Arial" w:hAnsi="Arial" w:cs="Arial"/>
-          <w:b/>
-          <w:color w:val="C0504D" w:themeColor="accent2"/>
-          <w:sz w:val="22"/>
-          <w:szCs w:val="22"/>
-        </w:rPr>
-        <w:t>Likelihood analysis and SECR</w:t>
-      </w:r>
-      <w:r>
-        <w:rPr>
-          <w:rFonts w:ascii="Arial" w:hAnsi="Arial" w:cs="Arial"/>
-          <w:b/>
-          <w:sz w:val="22"/>
-          <w:szCs w:val="22"/>
-        </w:rPr>
-        <w:tab/>
-      </w:r>
-      <w:r>
-        <w:rPr>
-          <w:rFonts w:ascii="Arial" w:hAnsi="Arial" w:cs="Arial"/>
-          <w:b/>
-          <w:sz w:val="22"/>
-          <w:szCs w:val="22"/>
-        </w:rPr>
-        <w:tab/>
-      </w:r>
-      <w:r>
-        <w:rPr>
-          <w:rFonts w:ascii="Arial" w:hAnsi="Arial" w:cs="Arial"/>
-          <w:b/>
-          <w:sz w:val="22"/>
-          <w:szCs w:val="22"/>
-        </w:rPr>
-        <w:t>(Andy/Beth)</w:t>
-      </w:r>
-      <w:r>
-        <w:rPr>
-          <w:rFonts w:ascii="Arial" w:hAnsi="Arial" w:cs="Arial"/>
-          <w:b/>
-          <w:sz w:val="22"/>
-          <w:szCs w:val="22"/>
-        </w:rPr>
-        <w:t xml:space="preserve"> </w:t>
-      </w:r>
-      <w:r>
-        <w:rPr>
-          <w:rFonts w:ascii="Arial" w:hAnsi="Arial" w:cs="Arial"/>
-          <w:b/>
-          <w:color w:val="FF0000"/>
-          <w:sz w:val="22"/>
-          <w:szCs w:val="22"/>
-        </w:rPr>
-        <w:t>draft</w:t>
-      </w:r>
-    </w:p>
-    <w:p>
-      <w:pPr>
-        <w:pStyle w:val="PlainText"/>
-        <w:rPr>
-          <w:rFonts w:ascii="Arial" w:hAnsi="Arial" w:cs="Arial"/>
-          <w:sz w:val="22"/>
-          <w:szCs w:val="22"/>
-        </w:rPr>
-      </w:pPr>
-      <w:proofErr w:type="gramStart"/>
-      <w:r>
-        <w:rPr>
-          <w:rFonts w:ascii="Arial" w:hAnsi="Arial" w:cs="Arial"/>
-          <w:sz w:val="22"/>
-          <w:szCs w:val="22"/>
-        </w:rPr>
-        <w:t>How to do likelihood analysis</w:t>
-      </w:r>
-      <w:r>
-        <w:rPr>
-          <w:rFonts w:ascii="Arial" w:hAnsi="Arial" w:cs="Arial"/>
-          <w:sz w:val="22"/>
-          <w:szCs w:val="22"/>
-        </w:rPr>
-        <w:t>.</w:t>
-      </w:r>
-      <w:proofErr w:type="gramEnd"/>
-      <w:r>
-        <w:rPr>
-          <w:rFonts w:ascii="Arial" w:hAnsi="Arial" w:cs="Arial"/>
-          <w:sz w:val="22"/>
-          <w:szCs w:val="22"/>
-        </w:rPr>
-        <w:t xml:space="preserve"> </w:t>
-      </w:r>
-      <w:proofErr w:type="gramStart"/>
-      <w:r>
-        <w:rPr>
-          <w:rFonts w:ascii="Arial" w:hAnsi="Arial" w:cs="Arial"/>
-          <w:sz w:val="22"/>
-          <w:szCs w:val="22"/>
-        </w:rPr>
-        <w:t>Native R and using SECR.</w:t>
-      </w:r>
-      <w:proofErr w:type="gramEnd"/>
-    </w:p>
-    <w:p>
-      <w:pPr>
-        <w:pStyle w:val="PlainText"/>
-        <w:rPr>
-          <w:rFonts w:ascii="Arial" w:hAnsi="Arial" w:cs="Arial"/>
-          <w:sz w:val="22"/>
-          <w:szCs w:val="22"/>
-        </w:rPr>
-      </w:pPr>
-    </w:p>
-    <w:p>
-      <w:pPr>
-        <w:pStyle w:val="PlainText"/>
-        <w:rPr>
-          <w:rFonts w:ascii="Arial" w:hAnsi="Arial" w:cs="Arial"/>
-          <w:b/>
-          <w:sz w:val="22"/>
-          <w:szCs w:val="22"/>
-        </w:rPr>
-      </w:pPr>
-      <w:r>
-        <w:rPr>
-          <w:rFonts w:ascii="Arial" w:hAnsi="Arial" w:cs="Arial"/>
-          <w:b/>
-          <w:sz w:val="24"/>
-        </w:rPr>
-        <w:t>7</w:t>
-      </w:r>
-      <w:r>
-        <w:rPr>
-          <w:rFonts w:ascii="Arial" w:hAnsi="Arial" w:cs="Arial"/>
-          <w:b/>
-          <w:sz w:val="24"/>
-        </w:rPr>
-        <w:t>.</w:t>
-      </w:r>
-      <w:r>
-        <w:rPr>
-          <w:rFonts w:ascii="Arial" w:hAnsi="Arial" w:cs="Arial"/>
-        </w:rPr>
-        <w:t xml:space="preserve"> </w:t>
-      </w:r>
-      <w:r>
-        <w:rPr>
-          <w:rFonts w:ascii="Arial" w:hAnsi="Arial" w:cs="Arial"/>
-          <w:b/>
-          <w:color w:val="C0504D" w:themeColor="accent2"/>
-          <w:sz w:val="22"/>
-          <w:szCs w:val="22"/>
-        </w:rPr>
-        <w:t xml:space="preserve">MCMC details                               </w:t>
-      </w:r>
-      <w:r>
-        <w:rPr>
-          <w:rFonts w:ascii="Arial" w:hAnsi="Arial" w:cs="Arial"/>
-          <w:b/>
-          <w:sz w:val="22"/>
-          <w:szCs w:val="22"/>
-        </w:rPr>
-        <w:t>(</w:t>
-      </w:r>
-      <w:proofErr w:type="spellStart"/>
-      <w:r>
-        <w:rPr>
-          <w:rFonts w:ascii="Arial" w:hAnsi="Arial" w:cs="Arial"/>
-          <w:b/>
-          <w:sz w:val="22"/>
-          <w:szCs w:val="22"/>
-        </w:rPr>
-        <w:t>Rahel</w:t>
-      </w:r>
-      <w:proofErr w:type="spellEnd"/>
-      <w:r>
-        <w:rPr>
-          <w:rFonts w:ascii="Arial" w:hAnsi="Arial" w:cs="Arial"/>
-          <w:b/>
-          <w:sz w:val="22"/>
-          <w:szCs w:val="22"/>
-        </w:rPr>
-        <w:t>/Richard?</w:t>
-      </w:r>
-      <w:r>
-        <w:rPr>
-          <w:rFonts w:ascii="Arial" w:hAnsi="Arial" w:cs="Arial"/>
-          <w:b/>
-          <w:sz w:val="22"/>
-          <w:szCs w:val="22"/>
-        </w:rPr>
-        <w:t xml:space="preserve">)  </w:t>
-      </w:r>
-      <w:proofErr w:type="gramStart"/>
-      <w:r>
-        <w:rPr>
-          <w:rFonts w:ascii="Arial" w:hAnsi="Arial" w:cs="Arial"/>
-          <w:b/>
-          <w:color w:val="FF0000"/>
-          <w:sz w:val="22"/>
-          <w:szCs w:val="22"/>
-        </w:rPr>
-        <w:t>draft</w:t>
-      </w:r>
-      <w:proofErr w:type="gramEnd"/>
-    </w:p>
-    <w:p>
-      <w:pPr>
-        <w:pStyle w:val="PlainText"/>
-        <w:rPr>
-          <w:rFonts w:ascii="Arial" w:hAnsi="Arial" w:cs="Arial"/>
-          <w:sz w:val="22"/>
-          <w:szCs w:val="22"/>
-        </w:rPr>
-      </w:pPr>
-      <w:r>
-        <w:rPr>
-          <w:rFonts w:ascii="Arial" w:hAnsi="Arial" w:cs="Arial"/>
-          <w:sz w:val="22"/>
-          <w:szCs w:val="22"/>
-        </w:rPr>
-        <w:t xml:space="preserve">How to do MCMC for basic Bernoulli/Poisson SCR models (Richard and </w:t>
-      </w:r>
-      <w:proofErr w:type="spellStart"/>
-      <w:r>
-        <w:rPr>
-          <w:rFonts w:ascii="Arial" w:hAnsi="Arial" w:cs="Arial"/>
-          <w:sz w:val="22"/>
-          <w:szCs w:val="22"/>
-        </w:rPr>
-        <w:t>Rahel</w:t>
-      </w:r>
-      <w:proofErr w:type="spellEnd"/>
-      <w:r>
-        <w:rPr>
-          <w:rFonts w:ascii="Arial" w:hAnsi="Arial" w:cs="Arial"/>
-          <w:sz w:val="22"/>
-          <w:szCs w:val="22"/>
-        </w:rPr>
-        <w:t>)</w:t>
-      </w:r>
-    </w:p>
-    <w:p>
-      <w:pPr>
-        <w:pStyle w:val="PlainText"/>
-        <w:rPr>
-          <w:rFonts w:ascii="Arial" w:hAnsi="Arial" w:cs="Arial"/>
-          <w:sz w:val="22"/>
-          <w:szCs w:val="22"/>
-        </w:rPr>
-      </w:pPr>
-      <w:proofErr w:type="spellStart"/>
-      <w:proofErr w:type="gramStart"/>
-      <w:r>
-        <w:rPr>
-          <w:rFonts w:ascii="Arial" w:hAnsi="Arial" w:cs="Arial"/>
-          <w:sz w:val="22"/>
-          <w:szCs w:val="22"/>
-        </w:rPr>
-        <w:t>Rahel’s</w:t>
-      </w:r>
-      <w:proofErr w:type="spellEnd"/>
-      <w:r>
-        <w:rPr>
-          <w:rFonts w:ascii="Arial" w:hAnsi="Arial" w:cs="Arial"/>
-          <w:sz w:val="22"/>
-          <w:szCs w:val="22"/>
-        </w:rPr>
-        <w:t xml:space="preserve"> multi-year version of the code.</w:t>
-      </w:r>
-      <w:proofErr w:type="gramEnd"/>
-      <w:r>
-        <w:rPr>
-          <w:rFonts w:ascii="Arial" w:hAnsi="Arial" w:cs="Arial"/>
-          <w:sz w:val="22"/>
-          <w:szCs w:val="22"/>
-        </w:rPr>
-        <w:t xml:space="preserve"> </w:t>
-      </w:r>
-    </w:p>
-    <w:p>
-      <w:pPr>
-        <w:pStyle w:val="PlainText"/>
-        <w:rPr>
-          <w:rFonts w:ascii="Arial" w:hAnsi="Arial" w:cs="Arial"/>
-          <w:b/>
-        </w:rPr>
-      </w:pPr>
-    </w:p>
-    <w:p>
-      <w:pPr>
-        <w:pStyle w:val="PlainText"/>
-        <w:rPr>
-          <w:rFonts w:ascii="Arial" w:hAnsi="Arial" w:cs="Arial"/>
-          <w:b/>
-        </w:rPr>
-      </w:pPr>
-      <w:r>
-        <w:rPr>
-          <w:rFonts w:ascii="Arial" w:hAnsi="Arial" w:cs="Arial"/>
-          <w:b/>
-        </w:rPr>
-        <w:t>8</w:t>
-      </w:r>
-      <w:r>
-        <w:rPr>
-          <w:rFonts w:ascii="Arial" w:hAnsi="Arial" w:cs="Arial"/>
-          <w:b/>
-        </w:rPr>
-        <w:t xml:space="preserve">. </w:t>
-      </w:r>
-      <w:r>
-        <w:rPr>
-          <w:rFonts w:ascii="Arial" w:hAnsi="Arial" w:cs="Arial"/>
-          <w:b/>
-          <w:color w:val="C0504D" w:themeColor="accent2"/>
-        </w:rPr>
-        <w:t xml:space="preserve">Model Selection and </w:t>
-      </w:r>
-      <w:proofErr w:type="gramStart"/>
-      <w:r>
-        <w:rPr>
-          <w:rFonts w:ascii="Arial" w:hAnsi="Arial" w:cs="Arial"/>
-          <w:b/>
-          <w:color w:val="C0504D" w:themeColor="accent2"/>
-        </w:rPr>
-        <w:t>Assessment</w:t>
-      </w:r>
-      <w:r>
-        <w:rPr>
-          <w:rFonts w:ascii="Arial" w:hAnsi="Arial" w:cs="Arial"/>
-          <w:b/>
-          <w:color w:val="C0504D" w:themeColor="accent2"/>
-        </w:rPr>
-        <w:t xml:space="preserve">  </w:t>
-      </w:r>
-      <w:r>
-        <w:rPr>
-          <w:rFonts w:ascii="Arial" w:hAnsi="Arial" w:cs="Arial"/>
-          <w:b/>
-        </w:rPr>
-        <w:t>(</w:t>
-      </w:r>
-      <w:proofErr w:type="gramEnd"/>
-      <w:r>
-        <w:rPr>
-          <w:rFonts w:ascii="Arial" w:hAnsi="Arial" w:cs="Arial"/>
-          <w:b/>
-        </w:rPr>
-        <w:t>Andy)</w:t>
-      </w:r>
-      <w:r>
-        <w:rPr>
-          <w:rFonts w:ascii="Arial" w:hAnsi="Arial" w:cs="Arial"/>
-          <w:b/>
-        </w:rPr>
-        <w:t xml:space="preserve">  </w:t>
-      </w:r>
-      <w:r>
-        <w:rPr>
-          <w:rFonts w:ascii="Arial" w:hAnsi="Arial" w:cs="Arial"/>
-          <w:b/>
-          <w:color w:val="FF0000"/>
-        </w:rPr>
-        <w:t>early stages</w:t>
-      </w:r>
-    </w:p>
-    <w:p>
-      <w:pPr>
-        <w:pStyle w:val="PlainText"/>
-        <w:rPr>
-          <w:rFonts w:ascii="Arial" w:hAnsi="Arial" w:cs="Arial"/>
-        </w:rPr>
-      </w:pPr>
-      <w:proofErr w:type="gramStart"/>
-      <w:r>
-        <w:rPr>
-          <w:rFonts w:ascii="Arial" w:hAnsi="Arial" w:cs="Arial"/>
-        </w:rPr>
-        <w:t>Bayesian p-value stuff</w:t>
-      </w:r>
-      <w:r>
-        <w:rPr>
-          <w:rFonts w:ascii="Arial" w:hAnsi="Arial" w:cs="Arial"/>
-        </w:rPr>
-        <w:t>.</w:t>
-      </w:r>
-      <w:proofErr w:type="gramEnd"/>
-    </w:p>
-    <w:p>
-      <w:pPr>
-        <w:pStyle w:val="PlainText"/>
-        <w:rPr>
-          <w:rFonts w:ascii="Arial" w:hAnsi="Arial" w:cs="Arial"/>
-        </w:rPr>
-      </w:pPr>
-      <w:r>
-        <w:rPr>
-          <w:rFonts w:ascii="Arial" w:hAnsi="Arial" w:cs="Arial"/>
-        </w:rPr>
-        <w:lastRenderedPageBreak/>
-        <w:t xml:space="preserve">Testing CSR – complete spatial </w:t>
-      </w:r>
-      <w:proofErr w:type="gramStart"/>
-      <w:r>
-        <w:rPr>
-          <w:rFonts w:ascii="Arial" w:hAnsi="Arial" w:cs="Arial"/>
-        </w:rPr>
-        <w:t>randomness</w:t>
-      </w:r>
-      <w:r>
-        <w:rPr>
-          <w:rFonts w:ascii="Arial" w:hAnsi="Arial" w:cs="Arial"/>
-        </w:rPr>
-        <w:t xml:space="preserve">  -</w:t>
-      </w:r>
-      <w:proofErr w:type="gramEnd"/>
-      <w:r>
-        <w:rPr>
-          <w:rFonts w:ascii="Arial" w:hAnsi="Arial" w:cs="Arial"/>
-        </w:rPr>
-        <w:t xml:space="preserve"> </w:t>
-      </w:r>
-      <w:proofErr w:type="spellStart"/>
-      <w:r>
-        <w:rPr>
-          <w:rFonts w:ascii="Arial" w:hAnsi="Arial" w:cs="Arial"/>
-        </w:rPr>
-        <w:t>sim</w:t>
-      </w:r>
-      <w:proofErr w:type="spellEnd"/>
-      <w:r>
-        <w:rPr>
-          <w:rFonts w:ascii="Arial" w:hAnsi="Arial" w:cs="Arial"/>
-        </w:rPr>
-        <w:t xml:space="preserve"> study</w:t>
-      </w:r>
-    </w:p>
-    <w:p>
-      <w:pPr>
-        <w:pStyle w:val="PlainText"/>
-        <w:rPr>
-          <w:rFonts w:ascii="Arial" w:hAnsi="Arial" w:cs="Arial"/>
-        </w:rPr>
-      </w:pPr>
-      <w:r>
-        <w:rPr>
-          <w:rFonts w:ascii="Arial" w:hAnsi="Arial" w:cs="Arial"/>
-        </w:rPr>
-        <w:t>Types of detection models</w:t>
-      </w:r>
-    </w:p>
-    <w:p>
-      <w:pPr>
-        <w:pStyle w:val="PlainText"/>
-        <w:rPr>
-          <w:rFonts w:ascii="Arial" w:hAnsi="Arial" w:cs="Arial"/>
-        </w:rPr>
-      </w:pPr>
-      <w:r>
-        <w:rPr>
-          <w:rFonts w:ascii="Arial" w:hAnsi="Arial" w:cs="Arial"/>
-        </w:rPr>
-        <w:t>DIC</w:t>
-      </w:r>
-      <w:r>
-        <w:rPr>
-          <w:rFonts w:ascii="Arial" w:hAnsi="Arial" w:cs="Arial"/>
-        </w:rPr>
-        <w:t>/AIC</w:t>
-      </w:r>
-      <w:r>
-        <w:rPr>
-          <w:rFonts w:ascii="Arial" w:hAnsi="Arial" w:cs="Arial"/>
-        </w:rPr>
-        <w:t xml:space="preserve"> type assessments of detection models</w:t>
-      </w:r>
-      <w:r>
-        <w:rPr>
-          <w:rFonts w:ascii="Arial" w:hAnsi="Arial" w:cs="Arial"/>
-        </w:rPr>
-        <w:t xml:space="preserve"> – </w:t>
-      </w:r>
-      <w:proofErr w:type="spellStart"/>
-      <w:r>
-        <w:rPr>
-          <w:rFonts w:ascii="Arial" w:hAnsi="Arial" w:cs="Arial"/>
-        </w:rPr>
-        <w:t>Rahel</w:t>
-      </w:r>
-      <w:proofErr w:type="spellEnd"/>
-      <w:r>
-        <w:rPr>
-          <w:rFonts w:ascii="Arial" w:hAnsi="Arial" w:cs="Arial"/>
-        </w:rPr>
-        <w:t xml:space="preserve"> help w/</w:t>
-      </w:r>
-      <w:proofErr w:type="spellStart"/>
-      <w:r>
-        <w:rPr>
-          <w:rFonts w:ascii="Arial" w:hAnsi="Arial" w:cs="Arial"/>
-        </w:rPr>
-        <w:t>sim</w:t>
-      </w:r>
-      <w:proofErr w:type="spellEnd"/>
-      <w:r>
-        <w:rPr>
-          <w:rFonts w:ascii="Arial" w:hAnsi="Arial" w:cs="Arial"/>
-        </w:rPr>
-        <w:t xml:space="preserve"> study</w:t>
-      </w:r>
-    </w:p>
-    <w:p>
-      <w:pPr>
-        <w:pStyle w:val="PlainText"/>
-        <w:rPr>
-          <w:rFonts w:ascii="Arial" w:hAnsi="Arial" w:cs="Arial"/>
-          <w:b/>
-        </w:rPr>
-      </w:pPr>
-    </w:p>
-    <w:p>
-      <w:pPr>
-        <w:pStyle w:val="PlainText"/>
-        <w:rPr>
-          <w:rFonts w:ascii="Arial" w:hAnsi="Arial" w:cs="Arial"/>
-          <w:b/>
-          <w:sz w:val="22"/>
-          <w:szCs w:val="22"/>
-        </w:rPr>
-      </w:pPr>
-      <w:r>
-        <w:rPr>
-          <w:rFonts w:ascii="Arial" w:hAnsi="Arial" w:cs="Arial"/>
-          <w:b/>
-          <w:sz w:val="22"/>
-          <w:szCs w:val="22"/>
-        </w:rPr>
-        <w:t>9</w:t>
-      </w:r>
-      <w:r>
-        <w:rPr>
-          <w:rFonts w:ascii="Arial" w:hAnsi="Arial" w:cs="Arial"/>
-          <w:b/>
-          <w:sz w:val="22"/>
-          <w:szCs w:val="22"/>
-        </w:rPr>
-        <w:t xml:space="preserve">. </w:t>
-      </w:r>
-      <w:r>
-        <w:rPr>
-          <w:rFonts w:ascii="Arial" w:hAnsi="Arial" w:cs="Arial"/>
-          <w:b/>
-          <w:color w:val="C0504D" w:themeColor="accent2"/>
-          <w:sz w:val="22"/>
-          <w:szCs w:val="22"/>
-        </w:rPr>
-        <w:t>Modeling Encounter Probability</w:t>
-      </w:r>
-      <w:r>
-        <w:rPr>
-          <w:rFonts w:ascii="Arial" w:hAnsi="Arial" w:cs="Arial"/>
-          <w:b/>
-          <w:color w:val="C0504D" w:themeColor="accent2"/>
-          <w:sz w:val="22"/>
-          <w:szCs w:val="22"/>
-        </w:rPr>
-        <w:tab/>
-      </w:r>
-      <w:r>
-        <w:rPr>
-          <w:rFonts w:ascii="Arial" w:hAnsi="Arial" w:cs="Arial"/>
-          <w:b/>
-          <w:sz w:val="22"/>
-          <w:szCs w:val="22"/>
-        </w:rPr>
-        <w:tab/>
-      </w:r>
-      <w:r>
-        <w:rPr>
-          <w:rFonts w:ascii="Arial" w:hAnsi="Arial" w:cs="Arial"/>
-          <w:b/>
-          <w:sz w:val="22"/>
-          <w:szCs w:val="22"/>
-        </w:rPr>
-        <w:t xml:space="preserve">                                        </w:t>
-      </w:r>
-      <w:r>
-        <w:rPr>
-          <w:rFonts w:ascii="Arial" w:hAnsi="Arial" w:cs="Arial"/>
-          <w:b/>
-          <w:sz w:val="22"/>
-          <w:szCs w:val="22"/>
-        </w:rPr>
-        <w:t>(Beth)</w:t>
-      </w:r>
-      <w:r>
-        <w:rPr>
-          <w:rFonts w:ascii="Arial" w:hAnsi="Arial" w:cs="Arial"/>
-          <w:b/>
-          <w:sz w:val="22"/>
-          <w:szCs w:val="22"/>
-        </w:rPr>
-        <w:t xml:space="preserve">        </w:t>
-      </w:r>
-      <w:r>
-        <w:rPr>
-          <w:rFonts w:ascii="Arial" w:hAnsi="Arial" w:cs="Arial"/>
-          <w:b/>
-          <w:color w:val="FF0000"/>
-          <w:sz w:val="22"/>
-          <w:szCs w:val="22"/>
-        </w:rPr>
         <w:t>almost draft</w:t>
       </w:r>
     </w:p>
@@ -1879,35 +1460,7 @@
         <w:rPr>
           <w:rFonts w:ascii="Arial" w:hAnsi="Arial" w:cs="Arial"/>
         </w:rPr>
-        <w:t xml:space="preserve"> fixed covariates. </w:t>
-      </w:r>
-      <w:proofErr w:type="gramStart"/>
-      <w:r>
-        <w:rPr>
-          <w:rFonts w:ascii="Arial" w:hAnsi="Arial" w:cs="Arial"/>
-        </w:rPr>
-        <w:t>Partially observed.</w:t>
-      </w:r>
-      <w:proofErr w:type="gramEnd"/>
-      <w:r>
-        <w:rPr>
-          <w:rFonts w:ascii="Arial" w:hAnsi="Arial" w:cs="Arial"/>
-        </w:rPr>
-        <w:t xml:space="preserve"> </w:t>
-      </w:r>
-      <w:proofErr w:type="gramStart"/>
-      <w:r>
-        <w:rPr>
-          <w:rFonts w:ascii="Arial" w:hAnsi="Arial" w:cs="Arial"/>
-        </w:rPr>
-        <w:t>Unobserved.</w:t>
-      </w:r>
-      <w:proofErr w:type="gramEnd"/>
-      <w:r>
-        <w:rPr>
-          <w:rFonts w:ascii="Arial" w:hAnsi="Arial" w:cs="Arial"/>
-        </w:rPr>
-        <w:t xml:space="preserve"> </w:t>
+        <w:t xml:space="preserve"> fixed covariates. Partially observed. Unobserved. </w:t>
       </w:r>
       <w:r>
         <w:rPr>
@@ -1959,300 +1512,448 @@
         </w:rPr>
         <w:t>Trap type or season (</w:t>
       </w:r>
-      <w:proofErr w:type="spellStart"/>
-      <w:r>
-        <w:rPr>
-          <w:rFonts w:ascii="Arial" w:hAnsi="Arial" w:cs="Arial"/>
-        </w:rPr>
-        <w:t>swiss</w:t>
-      </w:r>
-      <w:proofErr w:type="spellEnd"/>
-      <w:r>
-        <w:rPr>
-          <w:rFonts w:ascii="Arial" w:hAnsi="Arial" w:cs="Arial"/>
+      <w:r>
+        <w:rPr>
+          <w:rFonts w:ascii="Arial" w:hAnsi="Arial" w:cs="Arial"/>
+        </w:rPr>
+        <w:t xml:space="preserve">swiss </w:t>
+      </w:r>
+      <w:r>
+        <w:rPr>
+          <w:rFonts w:ascii="Arial" w:hAnsi="Arial" w:cs="Arial"/>
+        </w:rPr>
+        <w:t>Wildcat model)</w:t>
+      </w:r>
+    </w:p>
+    <w:p>
+      <w:pPr>
+        <w:pStyle w:val="PlainText"/>
+        <w:rPr>
+          <w:rFonts w:ascii="Arial" w:hAnsi="Arial" w:cs="Arial"/>
+        </w:rPr>
+      </w:pPr>
+      <w:r>
+        <w:rPr>
+          <w:rFonts w:ascii="Arial" w:hAnsi="Arial" w:cs="Arial"/>
+        </w:rPr>
+        <w:t xml:space="preserve">Heterogeneity models </w:t>
+      </w:r>
+    </w:p>
+    <w:p>
+      <w:pPr>
+        <w:pStyle w:val="PlainText"/>
+        <w:rPr>
+          <w:rFonts w:ascii="Arial" w:hAnsi="Arial" w:cs="Arial"/>
+        </w:rPr>
+      </w:pPr>
+      <w:r>
+        <w:rPr>
+          <w:rFonts w:ascii="Arial" w:hAnsi="Arial" w:cs="Arial"/>
+        </w:rPr>
+        <w:t>Continue to use SECR and WinBUGS in this chapter.</w:t>
+      </w:r>
+    </w:p>
+    <w:p>
+      <w:pPr>
+        <w:pStyle w:val="PlainText"/>
+        <w:rPr>
+          <w:rFonts w:ascii="Arial" w:hAnsi="Arial" w:cs="Arial"/>
+        </w:rPr>
+      </w:pPr>
+    </w:p>
+    <w:p>
+      <w:pPr>
+        <w:pStyle w:val="PlainText"/>
+        <w:rPr>
+          <w:rFonts w:ascii="Arial" w:hAnsi="Arial" w:cs="Arial"/>
+          <w:b/>
+          <w:sz w:val="22"/>
+        </w:rPr>
+      </w:pPr>
+      <w:r>
+        <w:rPr>
+          <w:rFonts w:ascii="Arial" w:hAnsi="Arial" w:cs="Arial"/>
+          <w:b/>
+          <w:color w:val="984806" w:themeColor="accent6" w:themeShade="80"/>
+          <w:sz w:val="22"/>
+        </w:rPr>
+        <w:t>10</w:t>
+      </w:r>
+      <w:r>
+        <w:rPr>
+          <w:rFonts w:ascii="Arial" w:hAnsi="Arial" w:cs="Arial"/>
+          <w:b/>
+          <w:color w:val="984806" w:themeColor="accent6" w:themeShade="80"/>
+          <w:sz w:val="22"/>
+        </w:rPr>
+        <w:t xml:space="preserve">.  </w:t>
+      </w:r>
+      <w:r>
+        <w:rPr>
+          <w:rFonts w:ascii="Arial" w:hAnsi="Arial" w:cs="Arial"/>
+          <w:b/>
+          <w:color w:val="984806" w:themeColor="accent6" w:themeShade="80"/>
+          <w:sz w:val="22"/>
+        </w:rPr>
+        <w:t>Ecological Distance models in SCR</w:t>
+      </w:r>
+      <w:r>
+        <w:rPr>
+          <w:rFonts w:ascii="Arial" w:hAnsi="Arial" w:cs="Arial"/>
+          <w:b/>
+          <w:color w:val="984806" w:themeColor="accent6" w:themeShade="80"/>
+          <w:sz w:val="22"/>
+        </w:rPr>
+        <w:tab/>
+      </w:r>
+      <w:r>
+        <w:rPr>
+          <w:rFonts w:ascii="Arial" w:hAnsi="Arial" w:cs="Arial"/>
+          <w:b/>
+          <w:color w:val="984806" w:themeColor="accent6" w:themeShade="80"/>
+          <w:sz w:val="22"/>
+        </w:rPr>
+        <w:tab/>
+      </w:r>
+      <w:r>
+        <w:rPr>
+          <w:rFonts w:ascii="Arial" w:hAnsi="Arial" w:cs="Arial"/>
+          <w:b/>
+          <w:color w:val="984806" w:themeColor="accent6" w:themeShade="80"/>
+          <w:sz w:val="22"/>
+        </w:rPr>
+        <w:tab/>
+      </w:r>
+      <w:r>
+        <w:rPr>
+          <w:rFonts w:ascii="Arial" w:hAnsi="Arial" w:cs="Arial"/>
+          <w:b/>
+          <w:sz w:val="22"/>
+        </w:rPr>
+        <w:t>(ANDY)</w:t>
+      </w:r>
+    </w:p>
+    <w:p>
+      <w:pPr>
+        <w:pStyle w:val="PlainText"/>
+        <w:rPr>
+          <w:rFonts w:ascii="Arial" w:hAnsi="Arial" w:cs="Arial"/>
+          <w:b/>
+        </w:rPr>
+      </w:pPr>
+      <w:r>
+        <w:rPr>
+          <w:rFonts w:ascii="Arial" w:hAnsi="Arial" w:cs="Arial"/>
+          <w:b/>
+        </w:rPr>
+        <w:t>Alternative detection models [put somewhere else]</w:t>
+      </w:r>
+    </w:p>
+    <w:p>
+      <w:pPr>
+        <w:pStyle w:val="PlainText"/>
+        <w:rPr>
+          <w:rFonts w:ascii="Arial" w:hAnsi="Arial" w:cs="Arial"/>
+          <w:b/>
+        </w:rPr>
+      </w:pPr>
+      <w:r>
+        <w:rPr>
+          <w:rFonts w:ascii="Arial" w:hAnsi="Arial" w:cs="Arial"/>
+          <w:b/>
+        </w:rPr>
+        <w:t>Sensitivity/robustness   [put somewhere else]</w:t>
+      </w:r>
+    </w:p>
+    <w:p>
+      <w:pPr>
+        <w:pStyle w:val="PlainText"/>
+        <w:rPr>
+          <w:rFonts w:ascii="Arial" w:hAnsi="Arial" w:cs="Arial"/>
+          <w:b/>
+        </w:rPr>
+      </w:pPr>
+    </w:p>
+    <w:p>
+      <w:pPr>
+        <w:pStyle w:val="PlainText"/>
+        <w:rPr>
+          <w:rFonts w:ascii="Arial" w:hAnsi="Arial" w:cs="Arial"/>
+          <w:b/>
+        </w:rPr>
+      </w:pPr>
+      <w:r>
+        <w:rPr>
+          <w:rFonts w:ascii="Arial" w:hAnsi="Arial" w:cs="Arial"/>
+          <w:b/>
+        </w:rPr>
+        <w:t>Implicit home range model stuff  [put in chapter 4]</w:t>
+      </w:r>
+    </w:p>
+    <w:p>
+      <w:pPr>
+        <w:pStyle w:val="PlainText"/>
+        <w:rPr>
+          <w:rFonts w:ascii="Arial" w:hAnsi="Arial" w:cs="Arial"/>
+          <w:b/>
+        </w:rPr>
+      </w:pPr>
+    </w:p>
+    <w:p>
+      <w:pPr>
+        <w:pStyle w:val="PlainText"/>
+        <w:rPr>
+          <w:rFonts w:ascii="Arial" w:hAnsi="Arial" w:cs="Arial"/>
+          <w:b/>
+        </w:rPr>
+      </w:pPr>
+      <w:r>
+        <w:rPr>
+          <w:rFonts w:ascii="Arial" w:hAnsi="Arial" w:cs="Arial"/>
+          <w:b/>
+        </w:rPr>
+        <w:t>Detection based on ecological distance</w:t>
+      </w:r>
+    </w:p>
+    <w:p>
+      <w:pPr>
+        <w:pStyle w:val="PlainText"/>
+        <w:rPr>
+          <w:rFonts w:ascii="Arial" w:hAnsi="Arial" w:cs="Arial"/>
+          <w:b/>
+        </w:rPr>
+      </w:pPr>
+      <w:r>
+        <w:rPr>
+          <w:rFonts w:ascii="Arial" w:hAnsi="Arial" w:cs="Arial"/>
+          <w:b/>
+        </w:rPr>
+        <w:t>Modeling RSPFs  stuff (within home range variation)</w:t>
+      </w:r>
+    </w:p>
+    <w:p>
+      <w:pPr>
+        <w:pStyle w:val="PlainText"/>
+        <w:rPr>
+          <w:rFonts w:ascii="Arial" w:hAnsi="Arial" w:cs="Arial"/>
+        </w:rPr>
+      </w:pPr>
+    </w:p>
+    <w:p>
+      <w:pPr>
+        <w:pStyle w:val="PlainText"/>
+        <w:rPr>
+          <w:rFonts w:ascii="Arial" w:hAnsi="Arial" w:cs="Arial"/>
+        </w:rPr>
+      </w:pPr>
+    </w:p>
+    <w:p>
+      <w:pPr>
+        <w:pStyle w:val="PlainText"/>
+        <w:rPr>
+          <w:rFonts w:ascii="Arial" w:hAnsi="Arial" w:cs="Arial"/>
+        </w:rPr>
+      </w:pPr>
+      <w:r>
+        <w:rPr>
+          <w:rFonts w:ascii="Arial" w:hAnsi="Arial" w:cs="Arial"/>
+          <w:b/>
+          <w:sz w:val="22"/>
+          <w:szCs w:val="22"/>
+        </w:rPr>
+        <w:t>1</w:t>
+      </w:r>
+      <w:r>
+        <w:rPr>
+          <w:rFonts w:ascii="Arial" w:hAnsi="Arial" w:cs="Arial"/>
+          <w:b/>
+          <w:sz w:val="22"/>
+          <w:szCs w:val="22"/>
+        </w:rPr>
+        <w:t>1</w:t>
+      </w:r>
+      <w:r>
+        <w:rPr>
+          <w:rFonts w:ascii="Arial" w:hAnsi="Arial" w:cs="Arial"/>
+          <w:b/>
+          <w:sz w:val="22"/>
+          <w:szCs w:val="22"/>
+        </w:rPr>
+        <w:t xml:space="preserve">. </w:t>
+      </w:r>
+      <w:r>
+        <w:rPr>
+          <w:rFonts w:ascii="Arial" w:hAnsi="Arial" w:cs="Arial"/>
+          <w:b/>
+          <w:color w:val="C0504D" w:themeColor="accent2"/>
+          <w:sz w:val="22"/>
+          <w:szCs w:val="22"/>
+        </w:rPr>
+        <w:t xml:space="preserve">state-space covariates </w:t>
+      </w:r>
+      <w:r>
+        <w:rPr>
+          <w:rFonts w:ascii="Arial" w:hAnsi="Arial" w:cs="Arial"/>
+          <w:b/>
+          <w:sz w:val="22"/>
+          <w:szCs w:val="22"/>
+        </w:rPr>
+        <w:t>(</w:t>
+      </w:r>
+      <w:r>
+        <w:rPr>
+          <w:rFonts w:ascii="Arial" w:hAnsi="Arial" w:cs="Arial"/>
+          <w:b/>
+          <w:sz w:val="22"/>
+          <w:szCs w:val="22"/>
+        </w:rPr>
+        <w:t>Richard</w:t>
+      </w:r>
+      <w:r>
+        <w:rPr>
+          <w:rFonts w:ascii="Arial" w:hAnsi="Arial" w:cs="Arial"/>
+          <w:b/>
+          <w:sz w:val="22"/>
+          <w:szCs w:val="22"/>
+        </w:rPr>
+        <w:t>)</w:t>
+      </w:r>
+      <w:r>
+        <w:rPr>
+          <w:rFonts w:ascii="Arial" w:hAnsi="Arial" w:cs="Arial"/>
+          <w:b/>
+          <w:sz w:val="22"/>
+          <w:szCs w:val="22"/>
         </w:rPr>
         <w:t xml:space="preserve"> </w:t>
       </w:r>
       <w:r>
         <w:rPr>
           <w:rFonts w:ascii="Arial" w:hAnsi="Arial" w:cs="Arial"/>
-        </w:rPr>
-        <w:t>Wildcat model)</w:t>
-      </w:r>
-    </w:p>
-    <w:p>
-      <w:pPr>
-        <w:pStyle w:val="PlainText"/>
-        <w:rPr>
-          <w:rFonts w:ascii="Arial" w:hAnsi="Arial" w:cs="Arial"/>
-        </w:rPr>
-      </w:pPr>
-      <w:r>
-        <w:rPr>
-          <w:rFonts w:ascii="Arial" w:hAnsi="Arial" w:cs="Arial"/>
-        </w:rPr>
-        <w:t xml:space="preserve">Heterogeneity models </w:t>
-      </w:r>
-    </w:p>
-    <w:p>
-      <w:pPr>
-        <w:pStyle w:val="PlainText"/>
-        <w:rPr>
-          <w:rFonts w:ascii="Arial" w:hAnsi="Arial" w:cs="Arial"/>
-        </w:rPr>
-      </w:pPr>
-      <w:r>
-        <w:rPr>
-          <w:rFonts w:ascii="Arial" w:hAnsi="Arial" w:cs="Arial"/>
-        </w:rPr>
-        <w:t xml:space="preserve">Continue to use SECR and </w:t>
-      </w:r>
-      <w:proofErr w:type="spellStart"/>
-      <w:r>
-        <w:rPr>
-          <w:rFonts w:ascii="Arial" w:hAnsi="Arial" w:cs="Arial"/>
-        </w:rPr>
-        <w:t>WinBUGS</w:t>
-      </w:r>
-      <w:proofErr w:type="spellEnd"/>
-      <w:r>
-        <w:rPr>
-          <w:rFonts w:ascii="Arial" w:hAnsi="Arial" w:cs="Arial"/>
-        </w:rPr>
-        <w:t xml:space="preserve"> in this chapter.</w:t>
-      </w:r>
-    </w:p>
-    <w:p>
-      <w:pPr>
-        <w:pStyle w:val="PlainText"/>
-        <w:rPr>
-          <w:rFonts w:ascii="Arial" w:hAnsi="Arial" w:cs="Arial"/>
-        </w:rPr>
-      </w:pPr>
-    </w:p>
-    <w:p>
-      <w:pPr>
-        <w:pStyle w:val="PlainText"/>
-        <w:rPr>
-          <w:rFonts w:ascii="Arial" w:hAnsi="Arial" w:cs="Arial"/>
-          <w:b/>
-          <w:sz w:val="22"/>
-        </w:rPr>
-      </w:pPr>
-      <w:r>
-        <w:rPr>
-          <w:rFonts w:ascii="Arial" w:hAnsi="Arial" w:cs="Arial"/>
-          <w:b/>
-          <w:color w:val="984806" w:themeColor="accent6" w:themeShade="80"/>
-          <w:sz w:val="22"/>
-        </w:rPr>
-        <w:t>10</w:t>
-      </w:r>
-      <w:r>
-        <w:rPr>
-          <w:rFonts w:ascii="Arial" w:hAnsi="Arial" w:cs="Arial"/>
-          <w:b/>
-          <w:color w:val="984806" w:themeColor="accent6" w:themeShade="80"/>
-          <w:sz w:val="22"/>
-        </w:rPr>
-        <w:t xml:space="preserve">.  </w:t>
-      </w:r>
-      <w:r>
-        <w:rPr>
-          <w:rFonts w:ascii="Arial" w:hAnsi="Arial" w:cs="Arial"/>
-          <w:b/>
-          <w:color w:val="984806" w:themeColor="accent6" w:themeShade="80"/>
-          <w:sz w:val="22"/>
-        </w:rPr>
-        <w:t>Ecological Distance models in SCR</w:t>
-      </w:r>
-      <w:r>
-        <w:rPr>
-          <w:rFonts w:ascii="Arial" w:hAnsi="Arial" w:cs="Arial"/>
-          <w:b/>
-          <w:color w:val="984806" w:themeColor="accent6" w:themeShade="80"/>
-          <w:sz w:val="22"/>
+          <w:b/>
+          <w:sz w:val="22"/>
+          <w:szCs w:val="22"/>
+        </w:rPr>
+        <w:t xml:space="preserve">      </w:t>
+      </w:r>
+      <w:r>
+        <w:rPr>
+          <w:rFonts w:ascii="Arial" w:hAnsi="Arial" w:cs="Arial"/>
+          <w:b/>
+          <w:color w:val="FF0000"/>
+          <w:sz w:val="22"/>
+          <w:szCs w:val="22"/>
+        </w:rPr>
+        <w:t xml:space="preserve"> </w:t>
+      </w:r>
+      <w:r>
+        <w:rPr>
+          <w:rFonts w:ascii="Arial" w:hAnsi="Arial" w:cs="Arial"/>
+          <w:b/>
+          <w:color w:val="FF0000"/>
+          <w:sz w:val="22"/>
+          <w:szCs w:val="22"/>
+        </w:rPr>
+        <w:t xml:space="preserve">  </w:t>
+      </w:r>
+    </w:p>
+    <w:p>
+      <w:pPr>
+        <w:pStyle w:val="PlainText"/>
+        <w:rPr>
+          <w:rFonts w:ascii="Arial" w:hAnsi="Arial" w:cs="Arial"/>
+          <w:sz w:val="22"/>
+          <w:szCs w:val="22"/>
+        </w:rPr>
+      </w:pPr>
+      <w:r>
+        <w:rPr>
+          <w:rFonts w:ascii="Arial" w:hAnsi="Arial" w:cs="Arial"/>
+          <w:sz w:val="22"/>
+          <w:szCs w:val="22"/>
+        </w:rPr>
+        <w:t>Modeling covariates that influence density.</w:t>
+      </w:r>
+      <w:r>
+        <w:rPr>
+          <w:rFonts w:ascii="Arial" w:hAnsi="Arial" w:cs="Arial"/>
+          <w:sz w:val="22"/>
+          <w:szCs w:val="22"/>
         </w:rPr>
         <w:tab/>
       </w:r>
       <w:r>
         <w:rPr>
           <w:rFonts w:ascii="Arial" w:hAnsi="Arial" w:cs="Arial"/>
-          <w:b/>
-          <w:color w:val="984806" w:themeColor="accent6" w:themeShade="80"/>
-          <w:sz w:val="22"/>
+          <w:sz w:val="22"/>
+          <w:szCs w:val="22"/>
         </w:rPr>
         <w:tab/>
       </w:r>
-      <w:r>
-        <w:rPr>
-          <w:rFonts w:ascii="Arial" w:hAnsi="Arial" w:cs="Arial"/>
-          <w:b/>
-          <w:color w:val="984806" w:themeColor="accent6" w:themeShade="80"/>
-          <w:sz w:val="22"/>
-        </w:rPr>
-        <w:tab/>
-      </w:r>
-      <w:r>
-        <w:rPr>
-          <w:rFonts w:ascii="Arial" w:hAnsi="Arial" w:cs="Arial"/>
-          <w:b/>
-          <w:sz w:val="22"/>
-        </w:rPr>
-        <w:t>(ANDY)</w:t>
-      </w:r>
-    </w:p>
-    <w:p>
-      <w:pPr>
-        <w:pStyle w:val="PlainText"/>
-        <w:rPr>
-          <w:rFonts w:ascii="Arial" w:hAnsi="Arial" w:cs="Arial"/>
-          <w:b/>
-        </w:rPr>
-      </w:pPr>
-      <w:r>
-        <w:rPr>
-          <w:rFonts w:ascii="Arial" w:hAnsi="Arial" w:cs="Arial"/>
-          <w:b/>
-        </w:rPr>
-        <w:t>Alternative detection models [put somewhere else]</w:t>
-      </w:r>
-    </w:p>
-    <w:p>
-      <w:pPr>
-        <w:pStyle w:val="PlainText"/>
-        <w:rPr>
-          <w:rFonts w:ascii="Arial" w:hAnsi="Arial" w:cs="Arial"/>
-          <w:b/>
-        </w:rPr>
-      </w:pPr>
-      <w:r>
-        <w:rPr>
-          <w:rFonts w:ascii="Arial" w:hAnsi="Arial" w:cs="Arial"/>
-          <w:b/>
-        </w:rPr>
-        <w:t>Sensitivity/robustness   [put somewhere else]</w:t>
-      </w:r>
-    </w:p>
-    <w:p>
-      <w:pPr>
-        <w:pStyle w:val="PlainText"/>
-        <w:rPr>
-          <w:rFonts w:ascii="Arial" w:hAnsi="Arial" w:cs="Arial"/>
-          <w:b/>
-        </w:rPr>
-      </w:pPr>
-    </w:p>
-    <w:p>
-      <w:pPr>
-        <w:pStyle w:val="PlainText"/>
-        <w:rPr>
-          <w:rFonts w:ascii="Arial" w:hAnsi="Arial" w:cs="Arial"/>
-          <w:b/>
-        </w:rPr>
-      </w:pPr>
-      <w:r>
-        <w:rPr>
-          <w:rFonts w:ascii="Arial" w:hAnsi="Arial" w:cs="Arial"/>
-          <w:b/>
-        </w:rPr>
-        <w:t xml:space="preserve">Implicit home range model </w:t>
-      </w:r>
-      <w:proofErr w:type="gramStart"/>
-      <w:r>
-        <w:rPr>
-          <w:rFonts w:ascii="Arial" w:hAnsi="Arial" w:cs="Arial"/>
-          <w:b/>
-        </w:rPr>
-        <w:t>stuff  [</w:t>
-      </w:r>
-      <w:proofErr w:type="gramEnd"/>
-      <w:r>
-        <w:rPr>
-          <w:rFonts w:ascii="Arial" w:hAnsi="Arial" w:cs="Arial"/>
-          <w:b/>
-        </w:rPr>
-        <w:t>put in chapter 4]</w:t>
-      </w:r>
-    </w:p>
-    <w:p>
-      <w:pPr>
-        <w:pStyle w:val="PlainText"/>
-        <w:rPr>
-          <w:rFonts w:ascii="Arial" w:hAnsi="Arial" w:cs="Arial"/>
-          <w:b/>
-        </w:rPr>
-      </w:pPr>
-    </w:p>
-    <w:p>
-      <w:pPr>
-        <w:pStyle w:val="PlainText"/>
-        <w:rPr>
-          <w:rFonts w:ascii="Arial" w:hAnsi="Arial" w:cs="Arial"/>
-          <w:b/>
-        </w:rPr>
-      </w:pPr>
-      <w:r>
-        <w:rPr>
-          <w:rFonts w:ascii="Arial" w:hAnsi="Arial" w:cs="Arial"/>
-          <w:b/>
-        </w:rPr>
-        <w:t>Detection based on ecological distance</w:t>
-      </w:r>
-    </w:p>
-    <w:p>
-      <w:pPr>
-        <w:pStyle w:val="PlainText"/>
-        <w:rPr>
-          <w:rFonts w:ascii="Arial" w:hAnsi="Arial" w:cs="Arial"/>
-          <w:b/>
-        </w:rPr>
-      </w:pPr>
-      <w:r>
-        <w:rPr>
-          <w:rFonts w:ascii="Arial" w:hAnsi="Arial" w:cs="Arial"/>
-          <w:b/>
-        </w:rPr>
-        <w:t xml:space="preserve">Modeling </w:t>
-      </w:r>
-      <w:proofErr w:type="gramStart"/>
-      <w:r>
-        <w:rPr>
-          <w:rFonts w:ascii="Arial" w:hAnsi="Arial" w:cs="Arial"/>
-          <w:b/>
-        </w:rPr>
-        <w:t>RSPFs  stuff</w:t>
-      </w:r>
-      <w:proofErr w:type="gramEnd"/>
-      <w:r>
-        <w:rPr>
-          <w:rFonts w:ascii="Arial" w:hAnsi="Arial" w:cs="Arial"/>
-          <w:b/>
-        </w:rPr>
-        <w:t xml:space="preserve"> (within home range variation)</w:t>
-      </w:r>
-    </w:p>
-    <w:p>
-      <w:pPr>
-        <w:pStyle w:val="PlainText"/>
-        <w:rPr>
-          <w:rFonts w:ascii="Arial" w:hAnsi="Arial" w:cs="Arial"/>
-        </w:rPr>
-      </w:pPr>
-    </w:p>
-    <w:p>
-      <w:pPr>
-        <w:pStyle w:val="PlainText"/>
-        <w:rPr>
-          <w:rFonts w:ascii="Arial" w:hAnsi="Arial" w:cs="Arial"/>
-        </w:rPr>
-      </w:pPr>
-    </w:p>
-    <w:p>
-      <w:pPr>
-        <w:pStyle w:val="PlainText"/>
-        <w:rPr>
-          <w:rFonts w:ascii="Arial" w:hAnsi="Arial" w:cs="Arial"/>
+    </w:p>
+    <w:p>
+      <w:pPr>
+        <w:pStyle w:val="PlainText"/>
+        <w:rPr>
+          <w:rFonts w:ascii="Arial" w:hAnsi="Arial" w:cs="Arial"/>
+          <w:sz w:val="22"/>
+          <w:szCs w:val="22"/>
+        </w:rPr>
+      </w:pPr>
+      <w:r>
+        <w:rPr>
+          <w:rFonts w:ascii="Arial" w:hAnsi="Arial" w:cs="Arial"/>
+          <w:sz w:val="22"/>
+          <w:szCs w:val="22"/>
+        </w:rPr>
+        <w:t>Example: jaguar data?</w:t>
+      </w:r>
+    </w:p>
+    <w:p>
+      <w:pPr>
+        <w:pStyle w:val="PlainText"/>
+        <w:rPr>
+          <w:rFonts w:ascii="Arial" w:hAnsi="Arial" w:cs="Arial"/>
+          <w:sz w:val="22"/>
+          <w:szCs w:val="22"/>
+        </w:rPr>
+      </w:pPr>
+      <w:r>
+        <w:rPr>
+          <w:rFonts w:ascii="Arial" w:hAnsi="Arial" w:cs="Arial"/>
+          <w:sz w:val="22"/>
+          <w:szCs w:val="22"/>
+        </w:rPr>
+        <w:t>What does SECR do?</w:t>
+      </w:r>
+    </w:p>
+    <w:p>
+      <w:pPr>
+        <w:pStyle w:val="PlainText"/>
+        <w:rPr>
+          <w:rFonts w:ascii="Arial" w:hAnsi="Arial" w:cs="Arial"/>
+        </w:rPr>
+      </w:pPr>
+    </w:p>
+    <w:p>
+      <w:pPr>
+        <w:pStyle w:val="PlainText"/>
+        <w:rPr>
+          <w:rFonts w:ascii="Arial" w:hAnsi="Arial" w:cs="Arial"/>
+          <w:b/>
+          <w:sz w:val="22"/>
+          <w:szCs w:val="22"/>
+        </w:rPr>
+      </w:pPr>
+    </w:p>
+    <w:p>
+      <w:pPr>
+        <w:pStyle w:val="PlainText"/>
+        <w:rPr>
+          <w:rFonts w:ascii="Arial" w:hAnsi="Arial" w:cs="Arial"/>
+          <w:b/>
+          <w:sz w:val="22"/>
+          <w:szCs w:val="22"/>
         </w:rPr>
       </w:pPr>
       <w:r>
@@ -2271,7 +1972,7 @@
           <w:sz w:val="22"/>
           <w:szCs w:val="22"/>
         </w:rPr>
-        <w:t>1</w:t>
+        <w:t>2</w:t>
       </w:r>
       <w:r>
         <w:rPr>
@@ -2290,210 +1991,6 @@
           <w:sz w:val="22"/>
           <w:szCs w:val="22"/>
         </w:rPr>
-        <w:t xml:space="preserve">state-space covariates </w:t>
-      </w:r>
-      <w:r>
-        <w:rPr>
-          <w:rFonts w:ascii="Arial" w:hAnsi="Arial" w:cs="Arial"/>
-          <w:b/>
-          <w:sz w:val="22"/>
-          <w:szCs w:val="22"/>
-        </w:rPr>
-        <w:t>(</w:t>
-      </w:r>
-      <w:r>
-        <w:rPr>
-          <w:rFonts w:ascii="Arial" w:hAnsi="Arial" w:cs="Arial"/>
-          <w:b/>
-          <w:sz w:val="22"/>
-          <w:szCs w:val="22"/>
-        </w:rPr>
-        <w:t>Richard</w:t>
-      </w:r>
-      <w:r>
-        <w:rPr>
-          <w:rFonts w:ascii="Arial" w:hAnsi="Arial" w:cs="Arial"/>
-          <w:b/>
-          <w:sz w:val="22"/>
-          <w:szCs w:val="22"/>
-        </w:rPr>
-        <w:t>)</w:t>
-      </w:r>
-      <w:r>
-        <w:rPr>
-          <w:rFonts w:ascii="Arial" w:hAnsi="Arial" w:cs="Arial"/>
-          <w:b/>
-          <w:sz w:val="22"/>
-          <w:szCs w:val="22"/>
-        </w:rPr>
-        <w:t xml:space="preserve"> </w:t>
-      </w:r>
-      <w:r>
-        <w:rPr>
-          <w:rFonts w:ascii="Arial" w:hAnsi="Arial" w:cs="Arial"/>
-          <w:b/>
-          <w:sz w:val="22"/>
-          <w:szCs w:val="22"/>
-        </w:rPr>
-        <w:t xml:space="preserve">      </w:t>
-      </w:r>
-      <w:r>
-        <w:rPr>
-          <w:rFonts w:ascii="Arial" w:hAnsi="Arial" w:cs="Arial"/>
-          <w:b/>
-          <w:color w:val="FF0000"/>
-          <w:sz w:val="22"/>
-          <w:szCs w:val="22"/>
-        </w:rPr>
-        <w:t xml:space="preserve"> </w:t>
-      </w:r>
-      <w:r>
-        <w:rPr>
-          <w:rFonts w:ascii="Arial" w:hAnsi="Arial" w:cs="Arial"/>
-          <w:b/>
-          <w:color w:val="FF0000"/>
-          <w:sz w:val="22"/>
-          <w:szCs w:val="22"/>
-        </w:rPr>
-        <w:t xml:space="preserve">  </w:t>
-      </w:r>
-    </w:p>
-    <w:p>
-      <w:pPr>
-        <w:pStyle w:val="PlainText"/>
-        <w:rPr>
-          <w:rFonts w:ascii="Arial" w:hAnsi="Arial" w:cs="Arial"/>
-          <w:sz w:val="22"/>
-          <w:szCs w:val="22"/>
-        </w:rPr>
-      </w:pPr>
-      <w:proofErr w:type="gramStart"/>
-      <w:r>
-        <w:rPr>
-          <w:rFonts w:ascii="Arial" w:hAnsi="Arial" w:cs="Arial"/>
-          <w:sz w:val="22"/>
-          <w:szCs w:val="22"/>
-        </w:rPr>
-        <w:t>Modeling covariates that influence density.</w:t>
-      </w:r>
-      <w:proofErr w:type="gramEnd"/>
-      <w:r>
-        <w:rPr>
-          <w:rFonts w:ascii="Arial" w:hAnsi="Arial" w:cs="Arial"/>
-          <w:sz w:val="22"/>
-          <w:szCs w:val="22"/>
-        </w:rPr>
-        <w:tab/>
-      </w:r>
-      <w:r>
-        <w:rPr>
-          <w:rFonts w:ascii="Arial" w:hAnsi="Arial" w:cs="Arial"/>
-          <w:sz w:val="22"/>
-          <w:szCs w:val="22"/>
-        </w:rPr>
-        <w:tab/>
-      </w:r>
-    </w:p>
-    <w:p>
-      <w:pPr>
-        <w:pStyle w:val="PlainText"/>
-        <w:rPr>
-          <w:rFonts w:ascii="Arial" w:hAnsi="Arial" w:cs="Arial"/>
-          <w:sz w:val="22"/>
-          <w:szCs w:val="22"/>
-        </w:rPr>
-      </w:pPr>
-      <w:r>
-        <w:rPr>
-          <w:rFonts w:ascii="Arial" w:hAnsi="Arial" w:cs="Arial"/>
-          <w:sz w:val="22"/>
-          <w:szCs w:val="22"/>
-        </w:rPr>
-        <w:t>Example: jaguar data?</w:t>
-      </w:r>
-    </w:p>
-    <w:p>
-      <w:pPr>
-        <w:pStyle w:val="PlainText"/>
-        <w:rPr>
-          <w:rFonts w:ascii="Arial" w:hAnsi="Arial" w:cs="Arial"/>
-          <w:sz w:val="22"/>
-          <w:szCs w:val="22"/>
-        </w:rPr>
-      </w:pPr>
-      <w:r>
-        <w:rPr>
-          <w:rFonts w:ascii="Arial" w:hAnsi="Arial" w:cs="Arial"/>
-          <w:sz w:val="22"/>
-          <w:szCs w:val="22"/>
-        </w:rPr>
-        <w:t>What does SECR do?</w:t>
-      </w:r>
-    </w:p>
-    <w:p>
-      <w:pPr>
-        <w:pStyle w:val="PlainText"/>
-        <w:rPr>
-          <w:rFonts w:ascii="Arial" w:hAnsi="Arial" w:cs="Arial"/>
-        </w:rPr>
-      </w:pPr>
-    </w:p>
-    <w:p>
-      <w:pPr>
-        <w:pStyle w:val="PlainText"/>
-        <w:rPr>
-          <w:rFonts w:ascii="Arial" w:hAnsi="Arial" w:cs="Arial"/>
-          <w:b/>
-          <w:sz w:val="22"/>
-          <w:szCs w:val="22"/>
-        </w:rPr>
-      </w:pPr>
-    </w:p>
-    <w:p>
-      <w:pPr>
-        <w:pStyle w:val="PlainText"/>
-        <w:rPr>
-          <w:rFonts w:ascii="Arial" w:hAnsi="Arial" w:cs="Arial"/>
-          <w:b/>
-          <w:sz w:val="22"/>
-          <w:szCs w:val="22"/>
-        </w:rPr>
-      </w:pPr>
-      <w:r>
-        <w:rPr>
-          <w:rFonts w:ascii="Arial" w:hAnsi="Arial" w:cs="Arial"/>
-          <w:b/>
-          <w:sz w:val="22"/>
-          <w:szCs w:val="22"/>
-        </w:rPr>
-        <w:t>1</w:t>
-      </w:r>
-      <w:r>
-        <w:rPr>
-          <w:rFonts w:ascii="Arial" w:hAnsi="Arial" w:cs="Arial"/>
-          <w:b/>
-          <w:sz w:val="22"/>
-          <w:szCs w:val="22"/>
-        </w:rPr>
-        <w:t>2</w:t>
-      </w:r>
-      <w:r>
-        <w:rPr>
-          <w:rFonts w:ascii="Arial" w:hAnsi="Arial" w:cs="Arial"/>
-          <w:b/>
-          <w:sz w:val="22"/>
-          <w:szCs w:val="22"/>
-        </w:rPr>
-        <w:t xml:space="preserve">. </w:t>
-      </w:r>
-      <w:r>
-        <w:rPr>
-          <w:rFonts w:ascii="Arial" w:hAnsi="Arial" w:cs="Arial"/>
-          <w:b/>
-          <w:color w:val="C0504D" w:themeColor="accent2"/>
-          <w:sz w:val="22"/>
-          <w:szCs w:val="22"/>
-        </w:rPr>
         <w:t xml:space="preserve">Open population models </w:t>
       </w:r>
       <w:r>
@@ -2503,27 +2000,7 @@
           <w:sz w:val="22"/>
           <w:szCs w:val="22"/>
         </w:rPr>
-        <w:t>(Jolly-</w:t>
-      </w:r>
-      <w:proofErr w:type="spellStart"/>
-      <w:r>
-        <w:rPr>
-          <w:rFonts w:ascii="Arial" w:hAnsi="Arial" w:cs="Arial"/>
-          <w:b/>
-          <w:sz w:val="22"/>
-          <w:szCs w:val="22"/>
-        </w:rPr>
-        <w:t>Seber</w:t>
-      </w:r>
-      <w:proofErr w:type="spellEnd"/>
-      <w:r>
-        <w:rPr>
-          <w:rFonts w:ascii="Arial" w:hAnsi="Arial" w:cs="Arial"/>
-          <w:b/>
-          <w:sz w:val="22"/>
-          <w:szCs w:val="22"/>
-        </w:rPr>
-        <w:t>)</w:t>
+        <w:t>(Jolly-Seber)</w:t>
       </w:r>
       <w:r>
         <w:rPr>
@@ -2574,36 +2051,12 @@
           <w:rFonts w:ascii="Arial" w:hAnsi="Arial" w:cs="Arial"/>
         </w:rPr>
       </w:pPr>
-      <w:proofErr w:type="gramStart"/>
-      <w:r>
-        <w:rPr>
-          <w:rFonts w:ascii="Arial" w:hAnsi="Arial" w:cs="Arial"/>
-        </w:rPr>
-        <w:t>General case.</w:t>
-      </w:r>
-      <w:proofErr w:type="gramEnd"/>
-      <w:r>
-        <w:rPr>
-          <w:rFonts w:ascii="Arial" w:hAnsi="Arial" w:cs="Arial"/>
-        </w:rPr>
-        <w:t xml:space="preserve">  </w:t>
-      </w:r>
-      <w:proofErr w:type="spellStart"/>
-      <w:proofErr w:type="gramStart"/>
-      <w:r>
-        <w:rPr>
-          <w:rFonts w:ascii="Arial" w:hAnsi="Arial" w:cs="Arial"/>
-        </w:rPr>
-        <w:t>Karanth</w:t>
-      </w:r>
-      <w:proofErr w:type="spellEnd"/>
-      <w:r>
-        <w:rPr>
-          <w:rFonts w:ascii="Arial" w:hAnsi="Arial" w:cs="Arial"/>
-        </w:rPr>
-        <w:t xml:space="preserve"> tiger data?</w:t>
-      </w:r>
-      <w:proofErr w:type="gramEnd"/>
+      <w:r>
+        <w:rPr>
+          <w:rFonts w:ascii="Arial" w:hAnsi="Arial" w:cs="Arial"/>
+        </w:rPr>
+        <w:t>General case.  Karanth tiger data?</w:t>
+      </w:r>
     </w:p>
     <w:p>
       <w:pPr>
@@ -2726,7 +2179,6 @@
         </w:rPr>
         <w:t xml:space="preserve">  </w:t>
       </w:r>
-      <w:proofErr w:type="spellStart"/>
       <w:r>
         <w:rPr>
           <w:rFonts w:ascii="Arial" w:hAnsi="Arial" w:cs="Arial"/>
@@ -2735,68 +2187,35 @@
           <w:sz w:val="22"/>
           <w:szCs w:val="22"/>
         </w:rPr>
-        <w:t>ms</w:t>
-      </w:r>
-      <w:proofErr w:type="spellEnd"/>
-      <w:r>
-        <w:rPr>
-          <w:rFonts w:ascii="Arial" w:hAnsi="Arial" w:cs="Arial"/>
-          <w:b/>
-          <w:color w:val="FF0000"/>
-          <w:sz w:val="22"/>
-          <w:szCs w:val="22"/>
-        </w:rPr>
-        <w:t xml:space="preserve"> drafted</w:t>
-      </w:r>
-    </w:p>
-    <w:p>
-      <w:pPr>
-        <w:pStyle w:val="PlainText"/>
-        <w:rPr>
-          <w:rFonts w:ascii="Arial" w:hAnsi="Arial" w:cs="Arial"/>
-        </w:rPr>
-      </w:pPr>
-      <w:r>
-        <w:rPr>
-          <w:rFonts w:ascii="Arial" w:hAnsi="Arial" w:cs="Arial"/>
-        </w:rPr>
-        <w:t>Data augmentation for stratified populations (</w:t>
-      </w:r>
-      <w:proofErr w:type="spellStart"/>
-      <w:r>
-        <w:rPr>
-          <w:rFonts w:ascii="Arial" w:hAnsi="Arial" w:cs="Arial"/>
-        </w:rPr>
-        <w:t>Royle</w:t>
-      </w:r>
-      <w:proofErr w:type="spellEnd"/>
-      <w:r>
-        <w:rPr>
-          <w:rFonts w:ascii="Arial" w:hAnsi="Arial" w:cs="Arial"/>
-        </w:rPr>
-        <w:t>, Link and Converse paper).</w:t>
-      </w:r>
-    </w:p>
-    <w:p>
-      <w:pPr>
-        <w:pStyle w:val="PlainText"/>
-        <w:rPr>
-          <w:rFonts w:ascii="Arial" w:hAnsi="Arial" w:cs="Arial"/>
-        </w:rPr>
-      </w:pPr>
-      <w:proofErr w:type="spellStart"/>
-      <w:r>
-        <w:rPr>
-          <w:rFonts w:ascii="Arial" w:hAnsi="Arial" w:cs="Arial"/>
-        </w:rPr>
-        <w:t>Dirichlet</w:t>
-      </w:r>
-      <w:proofErr w:type="spellEnd"/>
-      <w:r>
-        <w:rPr>
-          <w:rFonts w:ascii="Arial" w:hAnsi="Arial" w:cs="Arial"/>
-        </w:rPr>
-        <w:t xml:space="preserve"> compound multinomial.</w:t>
+        <w:t>ms drafted</w:t>
+      </w:r>
+    </w:p>
+    <w:p>
+      <w:pPr>
+        <w:pStyle w:val="PlainText"/>
+        <w:rPr>
+          <w:rFonts w:ascii="Arial" w:hAnsi="Arial" w:cs="Arial"/>
+        </w:rPr>
+      </w:pPr>
+      <w:r>
+        <w:rPr>
+          <w:rFonts w:ascii="Arial" w:hAnsi="Arial" w:cs="Arial"/>
+        </w:rPr>
+        <w:t>Data augmentation for stratified populations (Royle, Link and Converse paper).</w:t>
+      </w:r>
+    </w:p>
+    <w:p>
+      <w:pPr>
+        <w:pStyle w:val="PlainText"/>
+        <w:rPr>
+          <w:rFonts w:ascii="Arial" w:hAnsi="Arial" w:cs="Arial"/>
+        </w:rPr>
+      </w:pPr>
+      <w:r>
+        <w:rPr>
+          <w:rFonts w:ascii="Arial" w:hAnsi="Arial" w:cs="Arial"/>
+        </w:rPr>
+        <w:t>Dirichlet compound multinomial.</w:t>
       </w:r>
     </w:p>
     <w:p>
@@ -2866,28 +2285,29 @@
           <w:szCs w:val="20"/>
         </w:rPr>
         <w:br/>
-        <w:t>1</w:t>
-      </w:r>
+        <w:t>14. SCR for unmarked individuals.</w:t>
+      </w:r>
+    </w:p>
+    <w:p>
+      <w:pPr>
+        <w:pStyle w:val="PlainText"/>
+        <w:rPr>
+          <w:rFonts w:ascii="Arial" w:hAnsi="Arial" w:cs="Arial"/>
+          <w:b/>
+          <w:color w:val="C0504D" w:themeColor="accent2"/>
+          <w:sz w:val="22"/>
+          <w:szCs w:val="22"/>
+        </w:rPr>
+      </w:pPr>
       <w:r>
         <w:rPr>
           <w:rFonts w:ascii="Verdana" w:hAnsi="Verdana"/>
           <w:sz w:val="20"/>
           <w:szCs w:val="20"/>
         </w:rPr>
-        <w:t>4. SCR for unmarked individuals.</w:t>
-      </w:r>
-    </w:p>
-    <w:p>
-      <w:pPr>
-        <w:pStyle w:val="PlainText"/>
-        <w:rPr>
-          <w:rFonts w:ascii="Arial" w:hAnsi="Arial" w:cs="Arial"/>
-          <w:b/>
-          <w:color w:val="C0504D" w:themeColor="accent2"/>
-          <w:sz w:val="22"/>
-          <w:szCs w:val="22"/>
-        </w:rPr>
-      </w:pPr>
+        <w:br/>
+        <w:t>- All individuals are unmarked</w:t>
+      </w:r>
       <w:r>
         <w:rPr>
           <w:rFonts w:ascii="Verdana" w:hAnsi="Verdana"/>
@@ -2895,7 +2315,7 @@
           <w:szCs w:val="20"/>
         </w:rPr>
         <w:br/>
-        <w:t>- All individuals are unmarked</w:t>
+        <w:t>- Explain basic concept (encounter histories are latent)</w:t>
       </w:r>
       <w:r>
         <w:rPr>
@@ -2904,18 +2324,17 @@
           <w:szCs w:val="20"/>
         </w:rPr>
         <w:br/>
-        <w:t>- Explain basic concept (encounter histories are latent</w:t>
-      </w:r>
-      <w:proofErr w:type="gramStart"/>
+        <w:t>- Show an example (perhaps NOPA data again)[JAGS and custom R code]</w:t>
+      </w:r>
       <w:r>
         <w:rPr>
           <w:rFonts w:ascii="Verdana" w:hAnsi="Verdana"/>
           <w:sz w:val="20"/>
           <w:szCs w:val="20"/>
         </w:rPr>
-        <w:t>)</w:t>
-      </w:r>
-      <w:proofErr w:type="gramEnd"/>
+        <w:br/>
+        <w:t>- Discuss how to improve precision with prior info</w:t>
+      </w:r>
       <w:r>
         <w:rPr>
           <w:rFonts w:ascii="Verdana" w:hAnsi="Verdana"/>
@@ -2923,7 +2342,7 @@
           <w:szCs w:val="20"/>
         </w:rPr>
         <w:br/>
-        <w:t>- Show an example (perhaps NOPA data again)[JAGS and custom R code]</w:t>
+        <w:t>- Discuss alternative observation models (Royle-Nichols type of model)</w:t>
       </w:r>
       <w:r>
         <w:rPr>
@@ -2932,7 +2351,7 @@
           <w:szCs w:val="20"/>
         </w:rPr>
         <w:br/>
-        <w:t>- Discuss how to improve precision with prior info</w:t>
+        <w:t>- Points along a transect design</w:t>
       </w:r>
       <w:r>
         <w:rPr>
@@ -2941,25 +2360,23 @@
           <w:szCs w:val="20"/>
         </w:rPr>
         <w:br/>
-        <w:t>- Discuss alternative observation models (</w:t>
-      </w:r>
-      <w:proofErr w:type="spellStart"/>
+      </w:r>
       <w:r>
         <w:rPr>
           <w:rFonts w:ascii="Verdana" w:hAnsi="Verdana"/>
           <w:sz w:val="20"/>
           <w:szCs w:val="20"/>
         </w:rPr>
-        <w:t>Royle</w:t>
-      </w:r>
-      <w:proofErr w:type="spellEnd"/>
+        <w:lastRenderedPageBreak/>
+        <w:t>- Make connection to Wolper-Ickstadt convolution models for general purpose spatial modeling</w:t>
+      </w:r>
       <w:r>
         <w:rPr>
           <w:rFonts w:ascii="Verdana" w:hAnsi="Verdana"/>
           <w:sz w:val="20"/>
           <w:szCs w:val="20"/>
         </w:rPr>
-        <w:t>-Nichols type of model)</w:t>
+        <w:br/>
       </w:r>
       <w:r>
         <w:rPr>
@@ -2968,7 +2385,7 @@
           <w:szCs w:val="20"/>
         </w:rPr>
         <w:br/>
-        <w:t>- Points along a transect design</w:t>
+        <w:t>15. Combining marked and unmarked guys.</w:t>
       </w:r>
       <w:r>
         <w:rPr>
@@ -2977,25 +2394,25 @@
           <w:szCs w:val="20"/>
         </w:rPr>
         <w:br/>
-        <w:t xml:space="preserve">- Make connection to </w:t>
-      </w:r>
-      <w:proofErr w:type="spellStart"/>
+        <w:t>- Some individuals are marked</w:t>
+      </w:r>
       <w:r>
         <w:rPr>
           <w:rFonts w:ascii="Verdana" w:hAnsi="Verdana"/>
           <w:sz w:val="20"/>
           <w:szCs w:val="20"/>
         </w:rPr>
-        <w:t>Wolper-Ickstadt</w:t>
-      </w:r>
-      <w:proofErr w:type="spellEnd"/>
+        <w:br/>
+        <w:t>- Relationship to mark-resight stuff</w:t>
+      </w:r>
       <w:r>
         <w:rPr>
           <w:rFonts w:ascii="Verdana" w:hAnsi="Verdana"/>
           <w:sz w:val="20"/>
           <w:szCs w:val="20"/>
         </w:rPr>
-        <w:t xml:space="preserve"> convolution models for general purpose spatial modeling</w:t>
+        <w:br/>
+        <w:t>- Show an example (2nd year of puma data?)[custom R code]</w:t>
       </w:r>
       <w:r>
         <w:rPr>
@@ -3004,6 +2421,7 @@
           <w:szCs w:val="20"/>
         </w:rPr>
         <w:br/>
+        <w:t>- How many individuals need to be marked? Precision issues</w:t>
       </w:r>
       <w:r>
         <w:rPr>
@@ -3012,7 +2430,7 @@
           <w:szCs w:val="20"/>
         </w:rPr>
         <w:br/>
-        <w:t>1</w:t>
+        <w:t>- How much info do the unmarked guys contribute?</w:t>
       </w:r>
       <w:r>
         <w:rPr>
@@ -3020,114 +2438,15 @@
           <w:sz w:val="20"/>
           <w:szCs w:val="20"/>
         </w:rPr>
-        <w:t xml:space="preserve">5. </w:t>
-      </w:r>
-      <w:proofErr w:type="gramStart"/>
+        <w:br/>
+        <w:t>- What if marked guys aren't a random sample?</w:t>
+      </w:r>
       <w:r>
         <w:rPr>
           <w:rFonts w:ascii="Verdana" w:hAnsi="Verdana"/>
           <w:sz w:val="20"/>
           <w:szCs w:val="20"/>
         </w:rPr>
-        <w:t>Combining marked and unmarked guys.</w:t>
-      </w:r>
-      <w:proofErr w:type="gramEnd"/>
-      <w:r>
-        <w:rPr>
-          <w:rFonts w:ascii="Verdana" w:hAnsi="Verdana"/>
-          <w:sz w:val="20"/>
-          <w:szCs w:val="20"/>
-        </w:rPr>
-        <w:br/>
-        <w:t>- Some individuals are marked</w:t>
-      </w:r>
-      <w:r>
-        <w:rPr>
-          <w:rFonts w:ascii="Verdana" w:hAnsi="Verdana"/>
-          <w:sz w:val="20"/>
-          <w:szCs w:val="20"/>
-        </w:rPr>
-        <w:br/>
-        <w:t>- Relationship to mark-</w:t>
-      </w:r>
-      <w:proofErr w:type="spellStart"/>
-      <w:r>
-        <w:rPr>
-          <w:rFonts w:ascii="Verdana" w:hAnsi="Verdana"/>
-          <w:sz w:val="20"/>
-          <w:szCs w:val="20"/>
-        </w:rPr>
-        <w:t>resight</w:t>
-      </w:r>
-      <w:proofErr w:type="spellEnd"/>
-      <w:r>
-        <w:rPr>
-          <w:rFonts w:ascii="Verdana" w:hAnsi="Verdana"/>
-          <w:sz w:val="20"/>
-          <w:szCs w:val="20"/>
-        </w:rPr>
-        <w:t xml:space="preserve"> stuff</w:t>
-      </w:r>
-      <w:r>
-        <w:rPr>
-          <w:rFonts w:ascii="Verdana" w:hAnsi="Verdana"/>
-          <w:sz w:val="20"/>
-          <w:szCs w:val="20"/>
-        </w:rPr>
-        <w:br/>
-        <w:t>- Show an example (2nd year of puma data?)[</w:t>
-      </w:r>
-      <w:proofErr w:type="gramStart"/>
-      <w:r>
-        <w:rPr>
-          <w:rFonts w:ascii="Verdana" w:hAnsi="Verdana"/>
-          <w:sz w:val="20"/>
-          <w:szCs w:val="20"/>
-        </w:rPr>
-        <w:t>custom</w:t>
-      </w:r>
-      <w:proofErr w:type="gramEnd"/>
-      <w:r>
-        <w:rPr>
-          <w:rFonts w:ascii="Verdana" w:hAnsi="Verdana"/>
-          <w:sz w:val="20"/>
-          <w:szCs w:val="20"/>
-        </w:rPr>
-        <w:t xml:space="preserve"> R code]</w:t>
-      </w:r>
-      <w:r>
-        <w:rPr>
-          <w:rFonts w:ascii="Verdana" w:hAnsi="Verdana"/>
-          <w:sz w:val="20"/>
-          <w:szCs w:val="20"/>
-        </w:rPr>
-        <w:br/>
-        <w:t>- How many individuals need to be marked? Precision issues</w:t>
-      </w:r>
-      <w:r>
-        <w:rPr>
-          <w:rFonts w:ascii="Verdana" w:hAnsi="Verdana"/>
-          <w:sz w:val="20"/>
-          <w:szCs w:val="20"/>
-        </w:rPr>
-        <w:br/>
-        <w:t>- How much info do the unmarked guys contribute?</w:t>
-      </w:r>
-      <w:r>
-        <w:rPr>
-          <w:rFonts w:ascii="Verdana" w:hAnsi="Verdana"/>
-          <w:sz w:val="20"/>
-          <w:szCs w:val="20"/>
-        </w:rPr>
-        <w:br/>
-        <w:t>- What if marked guys aren't a random sample?</w:t>
-      </w:r>
-      <w:r>
-        <w:rPr>
-          <w:rFonts w:ascii="Verdana" w:hAnsi="Verdana"/>
-          <w:sz w:val="20"/>
-          <w:szCs w:val="20"/>
-        </w:rPr>
         <w:br/>
         <w:t>- ????</w:t>
       </w:r>
@@ -3154,7 +2473,6 @@
           <w:szCs w:val="22"/>
         </w:rPr>
       </w:pPr>
-      <w:proofErr w:type="gramStart"/>
       <w:r>
         <w:rPr>
           <w:rFonts w:ascii="Arial" w:hAnsi="Arial" w:cs="Arial"/>
@@ -3164,7 +2482,6 @@
         </w:rPr>
         <w:t>Topics to not forget in these two chapters.</w:t>
       </w:r>
-      <w:proofErr w:type="gramEnd"/>
     </w:p>
     <w:p>
       <w:pPr>
@@ -3223,27 +2540,7 @@
           <w:sz w:val="22"/>
           <w:szCs w:val="22"/>
         </w:rPr>
-        <w:t xml:space="preserve"> Other observation models: Bernoulli – </w:t>
-      </w:r>
-      <w:proofErr w:type="spellStart"/>
-      <w:r>
-        <w:rPr>
-          <w:rFonts w:ascii="Arial" w:hAnsi="Arial" w:cs="Arial"/>
-          <w:b/>
-          <w:sz w:val="22"/>
-          <w:szCs w:val="22"/>
-        </w:rPr>
-        <w:t>Royle</w:t>
-      </w:r>
-      <w:proofErr w:type="spellEnd"/>
-      <w:r>
-        <w:rPr>
-          <w:rFonts w:ascii="Arial" w:hAnsi="Arial" w:cs="Arial"/>
-          <w:b/>
-          <w:sz w:val="22"/>
-          <w:szCs w:val="22"/>
-        </w:rPr>
-        <w:t>/Nichols – other?</w:t>
+        <w:t xml:space="preserve"> Other observation models: Bernoulli – Royle/Nichols – other?</w:t>
       </w:r>
     </w:p>
     <w:p>
@@ -3337,36 +2634,25 @@
           <w:sz w:val="22"/>
           <w:szCs w:val="22"/>
         </w:rPr>
-        <w:t>16</w:t>
-      </w:r>
-      <w:r>
-        <w:rPr>
-          <w:rFonts w:ascii="Arial" w:hAnsi="Arial" w:cs="Arial"/>
-          <w:b/>
-          <w:sz w:val="22"/>
-          <w:szCs w:val="22"/>
-        </w:rPr>
-        <w:t xml:space="preserve">. SCR/DS </w:t>
-      </w:r>
-      <w:proofErr w:type="gramStart"/>
-      <w:r>
-        <w:rPr>
-          <w:rFonts w:ascii="Arial" w:hAnsi="Arial" w:cs="Arial"/>
-          <w:b/>
-          <w:sz w:val="22"/>
-          <w:szCs w:val="22"/>
-        </w:rPr>
-        <w:t>models  (</w:t>
-      </w:r>
-      <w:proofErr w:type="gramEnd"/>
-      <w:r>
-        <w:rPr>
-          <w:rFonts w:ascii="Arial" w:hAnsi="Arial" w:cs="Arial"/>
-          <w:b/>
-          <w:sz w:val="22"/>
-          <w:szCs w:val="22"/>
-        </w:rPr>
-        <w:t>Richard)</w:t>
+        <w:t>1</w:t>
+      </w:r>
+      <w:r>
+        <w:rPr>
+          <w:rFonts w:ascii="Arial" w:hAnsi="Arial" w:cs="Arial"/>
+          <w:b/>
+          <w:sz w:val="22"/>
+          <w:szCs w:val="22"/>
+        </w:rPr>
+        <w:t>7</w:t>
+      </w:r>
+      <w:r>
+        <w:rPr>
+          <w:rFonts w:ascii="Arial" w:hAnsi="Arial" w:cs="Arial"/>
+          <w:b/>
+          <w:sz w:val="22"/>
+          <w:szCs w:val="22"/>
+        </w:rPr>
+        <w:t>. SCR/DS models  (Richard)</w:t>
       </w:r>
       <w:r>
         <w:rPr>
@@ -3399,7 +2685,6 @@
           <w:szCs w:val="22"/>
         </w:rPr>
       </w:pPr>
-      <w:proofErr w:type="gramStart"/>
       <w:r>
         <w:rPr>
           <w:rFonts w:ascii="Arial" w:hAnsi="Arial" w:cs="Arial"/>
@@ -3409,28 +2694,25 @@
         </w:rPr>
         <w:t>New material.</w:t>
       </w:r>
-      <w:proofErr w:type="gramEnd"/>
-    </w:p>
-    <w:p>
-      <w:pPr>
-        <w:pStyle w:val="PlainText"/>
-        <w:rPr>
-          <w:rFonts w:ascii="Arial" w:hAnsi="Arial" w:cs="Arial"/>
-          <w:sz w:val="22"/>
-          <w:szCs w:val="22"/>
-        </w:rPr>
-      </w:pPr>
-      <w:proofErr w:type="gramStart"/>
-      <w:r>
-        <w:rPr>
-          <w:rFonts w:ascii="Arial" w:hAnsi="Arial" w:cs="Arial"/>
-          <w:b/>
-          <w:sz w:val="22"/>
-          <w:szCs w:val="22"/>
-        </w:rPr>
-        <w:t>DS with location information.</w:t>
-      </w:r>
-      <w:proofErr w:type="gramEnd"/>
+    </w:p>
+    <w:p>
+      <w:pPr>
+        <w:pStyle w:val="PlainText"/>
+        <w:rPr>
+          <w:rFonts w:ascii="Arial" w:hAnsi="Arial" w:cs="Arial"/>
+          <w:sz w:val="22"/>
+          <w:szCs w:val="22"/>
+        </w:rPr>
+      </w:pPr>
+      <w:r>
+        <w:rPr>
+          <w:rFonts w:ascii="Arial" w:hAnsi="Arial" w:cs="Arial"/>
+          <w:b/>
+          <w:sz w:val="22"/>
+          <w:szCs w:val="22"/>
+        </w:rPr>
+        <w:t xml:space="preserve">DS with location information. Thinned Point process model. A Poisson GLM. </w:t>
+      </w:r>
       <w:r>
         <w:rPr>
           <w:rFonts w:ascii="Arial" w:hAnsi="Arial" w:cs="Arial"/>
@@ -3440,55 +2722,6 @@
         </w:rPr>
         <w:t xml:space="preserve"> </w:t>
       </w:r>
-      <w:proofErr w:type="gramStart"/>
-      <w:r>
-        <w:rPr>
-          <w:rFonts w:ascii="Arial" w:hAnsi="Arial" w:cs="Arial"/>
-          <w:b/>
-          <w:sz w:val="22"/>
-          <w:szCs w:val="22"/>
-        </w:rPr>
-        <w:t>Thinned Point process model.</w:t>
-      </w:r>
-      <w:proofErr w:type="gramEnd"/>
-      <w:r>
-        <w:rPr>
-          <w:rFonts w:ascii="Arial" w:hAnsi="Arial" w:cs="Arial"/>
-          <w:b/>
-          <w:sz w:val="22"/>
-          <w:szCs w:val="22"/>
-        </w:rPr>
-        <w:t xml:space="preserve"> </w:t>
-      </w:r>
-      <w:proofErr w:type="gramStart"/>
-      <w:r>
-        <w:rPr>
-          <w:rFonts w:ascii="Arial" w:hAnsi="Arial" w:cs="Arial"/>
-          <w:b/>
-          <w:sz w:val="22"/>
-          <w:szCs w:val="22"/>
-        </w:rPr>
-        <w:t>A Poisson GLM.</w:t>
-      </w:r>
-      <w:proofErr w:type="gramEnd"/>
-      <w:r>
-        <w:rPr>
-          <w:rFonts w:ascii="Arial" w:hAnsi="Arial" w:cs="Arial"/>
-          <w:b/>
-          <w:sz w:val="22"/>
-          <w:szCs w:val="22"/>
-        </w:rPr>
-        <w:t xml:space="preserve"> </w:t>
-      </w:r>
-      <w:r>
-        <w:rPr>
-          <w:rFonts w:ascii="Arial" w:hAnsi="Arial" w:cs="Arial"/>
-          <w:b/>
-          <w:sz w:val="22"/>
-          <w:szCs w:val="22"/>
-        </w:rPr>
-        <w:t xml:space="preserve"> </w:t>
-      </w:r>
       <w:r>
         <w:rPr>
           <w:rFonts w:ascii="Arial" w:hAnsi="Arial" w:cs="Arial"/>
@@ -3545,7 +2778,7 @@
           <w:sz w:val="22"/>
           <w:szCs w:val="22"/>
         </w:rPr>
-        <w:t>7</w:t>
+        <w:t>6</w:t>
       </w:r>
       <w:bookmarkStart w:id="0" w:name="_GoBack"/>
       <w:bookmarkEnd w:id="0"/>
@@ -3615,21 +2848,7 @@
         <w:rPr>
           <w:rFonts w:ascii="Arial" w:hAnsi="Arial" w:cs="Arial"/>
         </w:rPr>
-        <w:t>Uniform search intensity models (</w:t>
-      </w:r>
-      <w:proofErr w:type="spellStart"/>
-      <w:r>
-        <w:rPr>
-          <w:rFonts w:ascii="Arial" w:hAnsi="Arial" w:cs="Arial"/>
-        </w:rPr>
-        <w:t>Royle</w:t>
-      </w:r>
-      <w:proofErr w:type="spellEnd"/>
-      <w:r>
-        <w:rPr>
-          <w:rFonts w:ascii="Arial" w:hAnsi="Arial" w:cs="Arial"/>
-        </w:rPr>
-        <w:t xml:space="preserve"> and Young)</w:t>
+        <w:t>Uniform search intensity models (Royle and Young)</w:t>
       </w:r>
     </w:p>
     <w:p>
@@ -3685,21 +2904,7 @@
         <w:rPr>
           <w:rFonts w:ascii="Arial" w:hAnsi="Arial" w:cs="Arial"/>
         </w:rPr>
-        <w:t xml:space="preserve"> stream data: Evan Grants </w:t>
-      </w:r>
-      <w:proofErr w:type="spellStart"/>
-      <w:r>
-        <w:rPr>
-          <w:rFonts w:ascii="Arial" w:hAnsi="Arial" w:cs="Arial"/>
-        </w:rPr>
-        <w:t>æmander</w:t>
-      </w:r>
-      <w:proofErr w:type="spellEnd"/>
-      <w:r>
-        <w:rPr>
-          <w:rFonts w:ascii="Arial" w:hAnsi="Arial" w:cs="Arial"/>
-        </w:rPr>
-        <w:t xml:space="preserve"> data?</w:t>
+        <w:t xml:space="preserve"> stream data: Evan Grants æmander data?</w:t>
       </w:r>
     </w:p>
     <w:p>
@@ -3840,25 +3045,14 @@
         </w:rPr>
       </w:pPr>
       <w:commentRangeStart w:id="1"/>
-      <w:proofErr w:type="gramStart"/>
-      <w:r>
-        <w:rPr>
-          <w:rFonts w:ascii="Arial" w:hAnsi="Arial" w:cs="Arial"/>
-          <w:b/>
-          <w:sz w:val="22"/>
-          <w:szCs w:val="22"/>
-        </w:rPr>
-        <w:t>a</w:t>
-      </w:r>
-      <w:proofErr w:type="gramEnd"/>
-      <w:r>
-        <w:rPr>
-          <w:rFonts w:ascii="Arial" w:hAnsi="Arial" w:cs="Arial"/>
-          <w:b/>
-          <w:sz w:val="22"/>
-          <w:szCs w:val="22"/>
-        </w:rPr>
-        <w:t xml:space="preserve"> one-dimensional case study of movement along a stream?</w:t>
+      <w:r>
+        <w:rPr>
+          <w:rFonts w:ascii="Arial" w:hAnsi="Arial" w:cs="Arial"/>
+          <w:b/>
+          <w:sz w:val="22"/>
+          <w:szCs w:val="22"/>
+        </w:rPr>
+        <w:t>a one-dimensional case study of movement along a stream?</w:t>
       </w:r>
       <w:r>
         <w:rPr>
@@ -3882,23 +3076,7 @@
           <w:rFonts w:ascii="Arial" w:hAnsi="Arial" w:cs="Arial"/>
           <w:highlight w:val="yellow"/>
         </w:rPr>
-        <w:t xml:space="preserve">The idea here is that I thought it would be useful to apply the models to fish or salamanders in a 1-d system because it is simpler and kind of cool, and applies to a lot of problems. Someone needs to take the </w:t>
-      </w:r>
-      <w:proofErr w:type="spellStart"/>
-      <w:r>
-        <w:rPr>
-          <w:rFonts w:ascii="Arial" w:hAnsi="Arial" w:cs="Arial"/>
-          <w:highlight w:val="yellow"/>
-        </w:rPr>
-        <w:t>initative</w:t>
-      </w:r>
-      <w:proofErr w:type="spellEnd"/>
-      <w:r>
-        <w:rPr>
-          <w:rFonts w:ascii="Arial" w:hAnsi="Arial" w:cs="Arial"/>
-          <w:highlight w:val="yellow"/>
-        </w:rPr>
-        <w:t xml:space="preserve"> here and put something together.</w:t>
+        <w:t>The idea here is that I thought it would be useful to apply the models to fish or salamanders in a 1-d system because it is simpler and kind of cool, and applies to a lot of problems. Someone needs to take the initative here and put something together.</w:t>
       </w:r>
       <w:commentRangeEnd w:id="1"/>
       <w:r>
@@ -3987,41 +3165,13 @@
           <w:szCs w:val="22"/>
         </w:rPr>
       </w:pPr>
-      <w:proofErr w:type="gramStart"/>
-      <w:r>
-        <w:rPr>
-          <w:rFonts w:ascii="Arial" w:hAnsi="Arial" w:cs="Arial"/>
-          <w:sz w:val="22"/>
-          <w:szCs w:val="22"/>
-        </w:rPr>
-        <w:t>Genetics+ camera trapping.</w:t>
-      </w:r>
-      <w:proofErr w:type="gramEnd"/>
-      <w:r>
-        <w:rPr>
-          <w:rFonts w:ascii="Arial" w:hAnsi="Arial" w:cs="Arial"/>
-          <w:sz w:val="22"/>
-          <w:szCs w:val="22"/>
-        </w:rPr>
-        <w:t xml:space="preserve"> (</w:t>
-      </w:r>
-      <w:proofErr w:type="spellStart"/>
-      <w:r>
-        <w:rPr>
-          <w:rFonts w:ascii="Arial" w:hAnsi="Arial" w:cs="Arial"/>
-          <w:sz w:val="22"/>
-          <w:szCs w:val="22"/>
-        </w:rPr>
-        <w:t>Arjun’s</w:t>
-      </w:r>
-      <w:proofErr w:type="spellEnd"/>
-      <w:r>
-        <w:rPr>
-          <w:rFonts w:ascii="Arial" w:hAnsi="Arial" w:cs="Arial"/>
-          <w:sz w:val="22"/>
-          <w:szCs w:val="22"/>
-        </w:rPr>
-        <w:t xml:space="preserve"> model)</w:t>
+      <w:r>
+        <w:rPr>
+          <w:rFonts w:ascii="Arial" w:hAnsi="Arial" w:cs="Arial"/>
+          <w:sz w:val="22"/>
+          <w:szCs w:val="22"/>
+        </w:rPr>
+        <w:t>Genetics+ camera trapping. (Arjun’s model)</w:t>
       </w:r>
     </w:p>
     <w:p>
@@ -4057,25 +3207,7 @@
           <w:sz w:val="22"/>
           <w:szCs w:val="22"/>
         </w:rPr>
-        <w:t xml:space="preserve">SCR + telemetry: </w:t>
-      </w:r>
-      <w:proofErr w:type="spellStart"/>
-      <w:r>
-        <w:rPr>
-          <w:rFonts w:ascii="Arial" w:hAnsi="Arial" w:cs="Arial"/>
-          <w:sz w:val="22"/>
-          <w:szCs w:val="22"/>
-        </w:rPr>
-        <w:t>Rahel</w:t>
-      </w:r>
-      <w:proofErr w:type="spellEnd"/>
-      <w:r>
-        <w:rPr>
-          <w:rFonts w:ascii="Arial" w:hAnsi="Arial" w:cs="Arial"/>
-          <w:sz w:val="22"/>
-          <w:szCs w:val="22"/>
-        </w:rPr>
-        <w:t xml:space="preserve"> </w:t>
+        <w:t xml:space="preserve">SCR + telemetry: Rahel </w:t>
       </w:r>
     </w:p>
     <w:p>
@@ -4110,6 +3242,7 @@
           <w:sz w:val="22"/>
           <w:szCs w:val="22"/>
         </w:rPr>
+        <w:lastRenderedPageBreak/>
         <w:t>Raccoon case study. Two-stage design + removals.</w:t>
       </w:r>
       <w:r>
@@ -4196,7 +3329,6 @@
           <w:sz w:val="22"/>
           <w:szCs w:val="22"/>
         </w:rPr>
-        <w:lastRenderedPageBreak/>
         <w:t xml:space="preserve">Gibbs or Markov point process models. </w:t>
       </w:r>
       <w:r>
@@ -4257,27 +3389,7 @@
           <w:sz w:val="22"/>
           <w:szCs w:val="22"/>
         </w:rPr>
-        <w:t>(</w:t>
-      </w:r>
-      <w:proofErr w:type="spellStart"/>
-      <w:r>
-        <w:rPr>
-          <w:rFonts w:ascii="Arial" w:hAnsi="Arial" w:cs="Arial"/>
-          <w:b/>
-          <w:sz w:val="22"/>
-          <w:szCs w:val="22"/>
-        </w:rPr>
-        <w:t>Rahel</w:t>
-      </w:r>
-      <w:proofErr w:type="spellEnd"/>
-      <w:r>
-        <w:rPr>
-          <w:rFonts w:ascii="Arial" w:hAnsi="Arial" w:cs="Arial"/>
-          <w:b/>
-          <w:sz w:val="22"/>
-          <w:szCs w:val="22"/>
-        </w:rPr>
-        <w:t>/Beth?)</w:t>
+        <w:t>(Rahel/Beth?)</w:t>
       </w:r>
     </w:p>
     <w:p>
@@ -4363,30 +3475,26 @@
           <w:rFonts w:ascii="Arial" w:hAnsi="Arial" w:cs="Arial"/>
         </w:rPr>
       </w:pPr>
-      <w:proofErr w:type="gramStart"/>
       <w:r>
         <w:rPr>
           <w:rFonts w:ascii="Arial" w:hAnsi="Arial" w:cs="Arial"/>
         </w:rPr>
         <w:t>Testing ecological hypotheses about space usage.</w:t>
       </w:r>
-      <w:proofErr w:type="gramEnd"/>
-    </w:p>
-    <w:p>
-      <w:pPr>
-        <w:pStyle w:val="PlainText"/>
-        <w:rPr>
-          <w:rFonts w:ascii="Arial" w:hAnsi="Arial" w:cs="Arial"/>
-        </w:rPr>
-      </w:pPr>
-      <w:proofErr w:type="gramStart"/>
+    </w:p>
+    <w:p>
+      <w:pPr>
+        <w:pStyle w:val="PlainText"/>
+        <w:rPr>
+          <w:rFonts w:ascii="Arial" w:hAnsi="Arial" w:cs="Arial"/>
+        </w:rPr>
+      </w:pPr>
       <w:r>
         <w:rPr>
           <w:rFonts w:ascii="Arial" w:hAnsi="Arial" w:cs="Arial"/>
         </w:rPr>
         <w:t>More complex movement models?</w:t>
       </w:r>
-      <w:proofErr w:type="gramEnd"/>
     </w:p>
     <w:p>
       <w:pPr>
@@ -4457,21 +3565,7 @@
         <w:rPr>
           <w:rFonts w:ascii="Arial" w:hAnsi="Arial" w:cs="Arial"/>
         </w:rPr>
-        <w:t xml:space="preserve">Appendix 1:  R and </w:t>
-      </w:r>
-      <w:proofErr w:type="spellStart"/>
-      <w:r>
-        <w:rPr>
-          <w:rFonts w:ascii="Arial" w:hAnsi="Arial" w:cs="Arial"/>
-        </w:rPr>
-        <w:t>WinBUGS</w:t>
-      </w:r>
-      <w:proofErr w:type="spellEnd"/>
-      <w:r>
-        <w:rPr>
-          <w:rFonts w:ascii="Arial" w:hAnsi="Arial" w:cs="Arial"/>
-        </w:rPr>
-        <w:t xml:space="preserve"> software</w:t>
+        <w:t>Appendix 1:  R and WinBUGS software</w:t>
       </w:r>
     </w:p>
     <w:p>
@@ -4499,21 +3593,7 @@
         <w:rPr>
           <w:rFonts w:ascii="Arial" w:hAnsi="Arial" w:cs="Arial"/>
         </w:rPr>
-        <w:t xml:space="preserve">Running </w:t>
-      </w:r>
-      <w:proofErr w:type="spellStart"/>
-      <w:r>
-        <w:rPr>
-          <w:rFonts w:ascii="Arial" w:hAnsi="Arial" w:cs="Arial"/>
-        </w:rPr>
-        <w:t>WinBUGS</w:t>
-      </w:r>
-      <w:proofErr w:type="spellEnd"/>
-      <w:r>
-        <w:rPr>
-          <w:rFonts w:ascii="Arial" w:hAnsi="Arial" w:cs="Arial"/>
-        </w:rPr>
-        <w:t xml:space="preserve"> and other BUGS variants</w:t>
+        <w:t>Running WinBUGS and other BUGS variants</w:t>
       </w:r>
     </w:p>
     <w:p>
@@ -4528,21 +3608,7 @@
           <w:rFonts w:ascii="Arial" w:hAnsi="Arial" w:cs="Arial"/>
         </w:rPr>
         <w:tab/>
-        <w:t>(</w:t>
-      </w:r>
-      <w:proofErr w:type="gramStart"/>
-      <w:r>
-        <w:rPr>
-          <w:rFonts w:ascii="Arial" w:hAnsi="Arial" w:cs="Arial"/>
-        </w:rPr>
-        <w:t>required</w:t>
-      </w:r>
-      <w:proofErr w:type="gramEnd"/>
-      <w:r>
-        <w:rPr>
-          <w:rFonts w:ascii="Arial" w:hAnsi="Arial" w:cs="Arial"/>
-        </w:rPr>
-        <w:t xml:space="preserve"> R packages diff between 32/64 bit machines, etc..)</w:t>
+        <w:t>(required R packages diff between 32/64 bit machines, etc..)</w:t>
       </w:r>
     </w:p>
     <w:p>
@@ -5958,7 +5024,7 @@
 </file>
 
 <file path=customXml/itemProps1.xml><?xml version="1.0" encoding="utf-8"?>
-<ds:datastoreItem xmlns:ds="http://schemas.openxmlformats.org/officeDocument/2006/customXml" ds:itemID="{88350763-6024-4537-9ACB-04F390D3A7FF}">
+<ds:datastoreItem xmlns:ds="http://schemas.openxmlformats.org/officeDocument/2006/customXml" ds:itemID="{99C23C05-1E62-4924-B9E1-30249BC8F511}">
   <ds:schemaRefs>
     <ds:schemaRef ds:uri="http://schemas.openxmlformats.org/officeDocument/2006/bibliography"/>
   </ds:schemaRefs>

</xml_diff>

<commit_message>
last few things for the day
</commit_message>
<xml_diff>
--- a/SCRbookoutline.docx
+++ b/SCRbookoutline.docx
@@ -41,6 +41,7 @@
           <w:szCs w:val="24"/>
         </w:rPr>
       </w:pPr>
+      <w:proofErr w:type="gramStart"/>
       <w:r>
         <w:rPr>
           <w:rFonts w:ascii="Arial" w:hAnsi="Arial" w:cs="Arial"/>
@@ -77,6 +78,7 @@
         </w:rPr>
         <w:t xml:space="preserve"> capture-recapture data with auxiliary spatial information.</w:t>
       </w:r>
+      <w:proofErr w:type="gramEnd"/>
     </w:p>
     <w:p>
       <w:pPr>
@@ -124,13 +126,23 @@
           <w:rFonts w:ascii="Arial" w:hAnsi="Arial" w:cs="Arial"/>
         </w:rPr>
       </w:pPr>
+      <w:proofErr w:type="gramStart"/>
       <w:r>
         <w:rPr>
           <w:rFonts w:ascii="Arial" w:hAnsi="Arial" w:cs="Arial"/>
           <w:sz w:val="24"/>
           <w:szCs w:val="24"/>
         </w:rPr>
-        <w:t xml:space="preserve">Organization of the book. </w:t>
+        <w:t>Organization of the book.</w:t>
+      </w:r>
+      <w:proofErr w:type="gramEnd"/>
+      <w:r>
+        <w:rPr>
+          <w:rFonts w:ascii="Arial" w:hAnsi="Arial" w:cs="Arial"/>
+          <w:sz w:val="24"/>
+          <w:szCs w:val="24"/>
+        </w:rPr>
+        <w:t xml:space="preserve"> </w:t>
       </w:r>
     </w:p>
     <w:p>
@@ -212,7 +224,17 @@
           <w:szCs w:val="22"/>
         </w:rPr>
         <w:tab/>
-        <w:t>(Andy)</w:t>
+        <w:t>(Andy</w:t>
+      </w:r>
+      <w:proofErr w:type="gramStart"/>
+      <w:r>
+        <w:rPr>
+          <w:rFonts w:ascii="Arial" w:hAnsi="Arial" w:cs="Arial"/>
+          <w:b/>
+          <w:sz w:val="22"/>
+          <w:szCs w:val="22"/>
+        </w:rPr>
+        <w:t>)</w:t>
       </w:r>
       <w:r>
         <w:rPr>
@@ -231,44 +253,100 @@
           <w:sz w:val="22"/>
           <w:szCs w:val="22"/>
         </w:rPr>
-        <w:t>almost draft</w:t>
-      </w:r>
-    </w:p>
-    <w:p>
-      <w:pPr>
-        <w:pStyle w:val="PlainText"/>
-        <w:rPr>
-          <w:rFonts w:ascii="Arial" w:hAnsi="Arial" w:cs="Arial"/>
-        </w:rPr>
-      </w:pPr>
-    </w:p>
-    <w:p>
-      <w:pPr>
-        <w:pStyle w:val="PlainText"/>
-        <w:rPr>
-          <w:rFonts w:ascii="Arial" w:hAnsi="Arial" w:cs="Arial"/>
-        </w:rPr>
-      </w:pPr>
-      <w:r>
-        <w:rPr>
-          <w:rFonts w:ascii="Arial" w:hAnsi="Arial" w:cs="Arial"/>
-        </w:rPr>
-        <w:t xml:space="preserve">Basic concepts. By way of exploring the failure of model M0 and Mh. </w:t>
-      </w:r>
-    </w:p>
-    <w:p>
-      <w:pPr>
-        <w:pStyle w:val="PlainText"/>
-        <w:rPr>
-          <w:rFonts w:ascii="Arial" w:hAnsi="Arial" w:cs="Arial"/>
-        </w:rPr>
-      </w:pPr>
-      <w:r>
-        <w:rPr>
-          <w:rFonts w:ascii="Arial" w:hAnsi="Arial" w:cs="Arial"/>
-        </w:rPr>
-        <w:t xml:space="preserve">Literature review.  </w:t>
-      </w:r>
+        <w:t>almost</w:t>
+      </w:r>
+      <w:proofErr w:type="gramEnd"/>
+      <w:r>
+        <w:rPr>
+          <w:rFonts w:ascii="Arial" w:hAnsi="Arial" w:cs="Arial"/>
+          <w:b/>
+          <w:color w:val="FF0000"/>
+          <w:sz w:val="22"/>
+          <w:szCs w:val="22"/>
+        </w:rPr>
+        <w:t xml:space="preserve"> draft</w:t>
+      </w:r>
+    </w:p>
+    <w:p>
+      <w:pPr>
+        <w:pStyle w:val="PlainText"/>
+        <w:rPr>
+          <w:rFonts w:ascii="Arial" w:hAnsi="Arial" w:cs="Arial"/>
+        </w:rPr>
+      </w:pPr>
+    </w:p>
+    <w:p>
+      <w:pPr>
+        <w:pStyle w:val="PlainText"/>
+        <w:rPr>
+          <w:rFonts w:ascii="Arial" w:hAnsi="Arial" w:cs="Arial"/>
+        </w:rPr>
+      </w:pPr>
+      <w:proofErr w:type="gramStart"/>
+      <w:r>
+        <w:rPr>
+          <w:rFonts w:ascii="Arial" w:hAnsi="Arial" w:cs="Arial"/>
+        </w:rPr>
+        <w:t>Basic concepts.</w:t>
+      </w:r>
+      <w:proofErr w:type="gramEnd"/>
+      <w:r>
+        <w:rPr>
+          <w:rFonts w:ascii="Arial" w:hAnsi="Arial" w:cs="Arial"/>
+        </w:rPr>
+        <w:t xml:space="preserve"> </w:t>
+      </w:r>
+      <w:proofErr w:type="gramStart"/>
+      <w:r>
+        <w:rPr>
+          <w:rFonts w:ascii="Arial" w:hAnsi="Arial" w:cs="Arial"/>
+        </w:rPr>
+        <w:t xml:space="preserve">By way of exploring the failure of model M0 and </w:t>
+      </w:r>
+      <w:proofErr w:type="spellStart"/>
+      <w:r>
+        <w:rPr>
+          <w:rFonts w:ascii="Arial" w:hAnsi="Arial" w:cs="Arial"/>
+        </w:rPr>
+        <w:t>Mh</w:t>
+      </w:r>
+      <w:proofErr w:type="spellEnd"/>
+      <w:r>
+        <w:rPr>
+          <w:rFonts w:ascii="Arial" w:hAnsi="Arial" w:cs="Arial"/>
+        </w:rPr>
+        <w:t>.</w:t>
+      </w:r>
+      <w:proofErr w:type="gramEnd"/>
+      <w:r>
+        <w:rPr>
+          <w:rFonts w:ascii="Arial" w:hAnsi="Arial" w:cs="Arial"/>
+        </w:rPr>
+        <w:t xml:space="preserve"> </w:t>
+      </w:r>
+    </w:p>
+    <w:p>
+      <w:pPr>
+        <w:pStyle w:val="PlainText"/>
+        <w:rPr>
+          <w:rFonts w:ascii="Arial" w:hAnsi="Arial" w:cs="Arial"/>
+        </w:rPr>
+      </w:pPr>
+      <w:proofErr w:type="gramStart"/>
+      <w:r>
+        <w:rPr>
+          <w:rFonts w:ascii="Arial" w:hAnsi="Arial" w:cs="Arial"/>
+        </w:rPr>
+        <w:t>Literature review.</w:t>
+      </w:r>
+      <w:proofErr w:type="gramEnd"/>
+      <w:r>
+        <w:rPr>
+          <w:rFonts w:ascii="Arial" w:hAnsi="Arial" w:cs="Arial"/>
+        </w:rPr>
+        <w:t xml:space="preserve">  </w:t>
+      </w:r>
+      <w:proofErr w:type="gramStart"/>
       <w:r>
         <w:rPr>
           <w:rFonts w:ascii="Arial" w:hAnsi="Arial" w:cs="Arial"/>
@@ -281,6 +359,7 @@
         </w:rPr>
         <w:t>pproach taken in this book.</w:t>
       </w:r>
+      <w:proofErr w:type="gramEnd"/>
     </w:p>
     <w:p>
       <w:pPr>
@@ -313,6 +392,39 @@
           <w:sz w:val="22"/>
           <w:szCs w:val="22"/>
         </w:rPr>
+        <w:t>1b. Some modeling issues…………………</w:t>
+      </w:r>
+      <w:bookmarkStart w:id="0" w:name="_GoBack"/>
+      <w:bookmarkEnd w:id="0"/>
+    </w:p>
+    <w:p>
+      <w:pPr>
+        <w:pStyle w:val="PlainText"/>
+        <w:rPr>
+          <w:rFonts w:ascii="Arial" w:hAnsi="Arial" w:cs="Arial"/>
+          <w:b/>
+          <w:sz w:val="22"/>
+          <w:szCs w:val="22"/>
+        </w:rPr>
+      </w:pPr>
+    </w:p>
+    <w:p>
+      <w:pPr>
+        <w:pStyle w:val="PlainText"/>
+        <w:rPr>
+          <w:rFonts w:ascii="Arial" w:hAnsi="Arial" w:cs="Arial"/>
+          <w:b/>
+          <w:sz w:val="22"/>
+          <w:szCs w:val="22"/>
+        </w:rPr>
+      </w:pPr>
+      <w:r>
+        <w:rPr>
+          <w:rFonts w:ascii="Arial" w:hAnsi="Arial" w:cs="Arial"/>
+          <w:b/>
+          <w:sz w:val="22"/>
+          <w:szCs w:val="22"/>
+        </w:rPr>
         <w:t xml:space="preserve">2. </w:t>
       </w:r>
       <w:r>
@@ -323,8 +435,10 @@
           <w:sz w:val="22"/>
           <w:szCs w:val="22"/>
         </w:rPr>
-        <w:t>A Primer on Bayesian Analysis of GLMs Using R/WinBUGS</w:t>
-      </w:r>
+        <w:t>A Primer on Bayesian Analysis of GLMs Using R/</w:t>
+      </w:r>
+      <w:proofErr w:type="spellStart"/>
+      <w:proofErr w:type="gramStart"/>
       <w:r>
         <w:rPr>
           <w:rFonts w:ascii="Arial" w:hAnsi="Arial" w:cs="Arial"/>
@@ -333,6 +447,17 @@
           <w:sz w:val="22"/>
           <w:szCs w:val="22"/>
         </w:rPr>
+        <w:t>WinBUGS</w:t>
+      </w:r>
+      <w:proofErr w:type="spellEnd"/>
+      <w:r>
+        <w:rPr>
+          <w:rFonts w:ascii="Arial" w:hAnsi="Arial" w:cs="Arial"/>
+          <w:b/>
+          <w:color w:val="C0504D" w:themeColor="accent2"/>
+          <w:sz w:val="22"/>
+          <w:szCs w:val="22"/>
+        </w:rPr>
         <w:t xml:space="preserve">  </w:t>
       </w:r>
       <w:r>
@@ -342,7 +467,17 @@
           <w:sz w:val="22"/>
           <w:szCs w:val="22"/>
         </w:rPr>
-        <w:t>(Andy)</w:t>
+        <w:t>(</w:t>
+      </w:r>
+      <w:proofErr w:type="gramEnd"/>
+      <w:r>
+        <w:rPr>
+          <w:rFonts w:ascii="Arial" w:hAnsi="Arial" w:cs="Arial"/>
+          <w:b/>
+          <w:sz w:val="22"/>
+          <w:szCs w:val="22"/>
+        </w:rPr>
+        <w:t>Andy)</w:t>
       </w:r>
       <w:r>
         <w:rPr>
@@ -413,12 +548,14 @@
           <w:rFonts w:ascii="Arial" w:hAnsi="Arial" w:cs="Arial"/>
         </w:rPr>
       </w:pPr>
+      <w:proofErr w:type="gramStart"/>
       <w:r>
         <w:rPr>
           <w:rFonts w:ascii="Arial" w:hAnsi="Arial" w:cs="Arial"/>
         </w:rPr>
         <w:t>Binomial/Poisson regression models including with random effects.</w:t>
       </w:r>
+      <w:proofErr w:type="gramEnd"/>
     </w:p>
     <w:p>
       <w:pPr>
@@ -507,7 +644,21 @@
         <w:rPr>
           <w:rFonts w:ascii="Arial" w:hAnsi="Arial" w:cs="Arial"/>
         </w:rPr>
-        <w:t xml:space="preserve">Model M0, Mh, individual covariate models. </w:t>
+        <w:t xml:space="preserve">Model M0, </w:t>
+      </w:r>
+      <w:proofErr w:type="spellStart"/>
+      <w:r>
+        <w:rPr>
+          <w:rFonts w:ascii="Arial" w:hAnsi="Arial" w:cs="Arial"/>
+        </w:rPr>
+        <w:t>Mh</w:t>
+      </w:r>
+      <w:proofErr w:type="spellEnd"/>
+      <w:r>
+        <w:rPr>
+          <w:rFonts w:ascii="Arial" w:hAnsi="Arial" w:cs="Arial"/>
+        </w:rPr>
+        <w:t xml:space="preserve">, individual covariate models. </w:t>
       </w:r>
     </w:p>
     <w:p>
@@ -633,12 +784,14 @@
           <w:rFonts w:ascii="Arial" w:hAnsi="Arial" w:cs="Arial"/>
         </w:rPr>
       </w:pPr>
+      <w:proofErr w:type="gramStart"/>
       <w:r>
         <w:rPr>
           <w:rFonts w:ascii="Arial" w:hAnsi="Arial" w:cs="Arial"/>
         </w:rPr>
         <w:t>Simulating data in a perfect situation.</w:t>
       </w:r>
+      <w:proofErr w:type="gramEnd"/>
       <w:r>
         <w:rPr>
           <w:rFonts w:ascii="Arial" w:hAnsi="Arial" w:cs="Arial"/>
@@ -653,25 +806,41 @@
           <w:rFonts w:ascii="Arial" w:hAnsi="Arial" w:cs="Arial"/>
         </w:rPr>
       </w:pPr>
-      <w:r>
-        <w:rPr>
-          <w:rFonts w:ascii="Arial" w:hAnsi="Arial" w:cs="Arial"/>
-        </w:rPr>
-        <w:t xml:space="preserve">Making density maps. </w:t>
-      </w:r>
-    </w:p>
-    <w:p>
-      <w:pPr>
-        <w:pStyle w:val="PlainText"/>
-        <w:rPr>
-          <w:rFonts w:ascii="Arial" w:hAnsi="Arial" w:cs="Arial"/>
-        </w:rPr>
-      </w:pPr>
-      <w:r>
-        <w:rPr>
-          <w:rFonts w:ascii="Arial" w:hAnsi="Arial" w:cs="Arial"/>
-        </w:rPr>
-        <w:t xml:space="preserve">Wolverine analysis. </w:t>
+      <w:proofErr w:type="gramStart"/>
+      <w:r>
+        <w:rPr>
+          <w:rFonts w:ascii="Arial" w:hAnsi="Arial" w:cs="Arial"/>
+        </w:rPr>
+        <w:t>Making density maps.</w:t>
+      </w:r>
+      <w:proofErr w:type="gramEnd"/>
+      <w:r>
+        <w:rPr>
+          <w:rFonts w:ascii="Arial" w:hAnsi="Arial" w:cs="Arial"/>
+        </w:rPr>
+        <w:t xml:space="preserve"> </w:t>
+      </w:r>
+    </w:p>
+    <w:p>
+      <w:pPr>
+        <w:pStyle w:val="PlainText"/>
+        <w:rPr>
+          <w:rFonts w:ascii="Arial" w:hAnsi="Arial" w:cs="Arial"/>
+        </w:rPr>
+      </w:pPr>
+      <w:proofErr w:type="gramStart"/>
+      <w:r>
+        <w:rPr>
+          <w:rFonts w:ascii="Arial" w:hAnsi="Arial" w:cs="Arial"/>
+        </w:rPr>
+        <w:t>Wolverine analysis.</w:t>
+      </w:r>
+      <w:proofErr w:type="gramEnd"/>
+      <w:r>
+        <w:rPr>
+          <w:rFonts w:ascii="Arial" w:hAnsi="Arial" w:cs="Arial"/>
+        </w:rPr>
+        <w:t xml:space="preserve"> </w:t>
       </w:r>
     </w:p>
     <w:p>
@@ -774,7 +943,27 @@
           <w:szCs w:val="22"/>
         </w:rPr>
         <w:tab/>
-        <w:t xml:space="preserve"> (Andy/Rahel) </w:t>
+        <w:t xml:space="preserve"> (Andy/</w:t>
+      </w:r>
+      <w:proofErr w:type="spellStart"/>
+      <w:r>
+        <w:rPr>
+          <w:rFonts w:ascii="Arial" w:hAnsi="Arial" w:cs="Arial"/>
+          <w:b/>
+          <w:sz w:val="22"/>
+          <w:szCs w:val="22"/>
+        </w:rPr>
+        <w:t>Rahel</w:t>
+      </w:r>
+      <w:proofErr w:type="spellEnd"/>
+      <w:r>
+        <w:rPr>
+          <w:rFonts w:ascii="Arial" w:hAnsi="Arial" w:cs="Arial"/>
+          <w:b/>
+          <w:sz w:val="22"/>
+          <w:szCs w:val="22"/>
+        </w:rPr>
+        <w:t xml:space="preserve">) </w:t>
       </w:r>
       <w:r>
         <w:rPr>
@@ -804,6 +993,7 @@
           <w:rFonts w:ascii="Arial" w:hAnsi="Arial" w:cs="Arial"/>
         </w:rPr>
       </w:pPr>
+      <w:proofErr w:type="gramStart"/>
       <w:r>
         <w:rPr>
           <w:rFonts w:ascii="Arial" w:hAnsi="Arial" w:cs="Arial"/>
@@ -814,27 +1004,44 @@
         <w:rPr>
           <w:rFonts w:ascii="Arial" w:hAnsi="Arial" w:cs="Arial"/>
         </w:rPr>
-        <w:t xml:space="preserve">models. </w:t>
-      </w:r>
+        <w:t>models.</w:t>
+      </w:r>
+      <w:proofErr w:type="gramEnd"/>
+      <w:r>
+        <w:rPr>
+          <w:rFonts w:ascii="Arial" w:hAnsi="Arial" w:cs="Arial"/>
+        </w:rPr>
+        <w:t xml:space="preserve"> </w:t>
+      </w:r>
+      <w:proofErr w:type="gramStart"/>
       <w:r>
         <w:rPr>
           <w:rFonts w:ascii="Arial" w:hAnsi="Arial" w:cs="Arial"/>
         </w:rPr>
         <w:t>Bernoulli/binomial, Poisson, Multinomial.</w:t>
       </w:r>
-    </w:p>
-    <w:p>
-      <w:pPr>
-        <w:pStyle w:val="PlainText"/>
-        <w:rPr>
-          <w:rFonts w:ascii="Arial" w:hAnsi="Arial" w:cs="Arial"/>
-        </w:rPr>
-      </w:pPr>
-      <w:r>
-        <w:rPr>
-          <w:rFonts w:ascii="Arial" w:hAnsi="Arial" w:cs="Arial"/>
-        </w:rPr>
-        <w:t xml:space="preserve">Capricailie example – Poisson observation model </w:t>
+      <w:proofErr w:type="gramEnd"/>
+    </w:p>
+    <w:p>
+      <w:pPr>
+        <w:pStyle w:val="PlainText"/>
+        <w:rPr>
+          <w:rFonts w:ascii="Arial" w:hAnsi="Arial" w:cs="Arial"/>
+        </w:rPr>
+      </w:pPr>
+      <w:proofErr w:type="spellStart"/>
+      <w:r>
+        <w:rPr>
+          <w:rFonts w:ascii="Arial" w:hAnsi="Arial" w:cs="Arial"/>
+        </w:rPr>
+        <w:t>Capricailie</w:t>
+      </w:r>
+      <w:proofErr w:type="spellEnd"/>
+      <w:r>
+        <w:rPr>
+          <w:rFonts w:ascii="Arial" w:hAnsi="Arial" w:cs="Arial"/>
+        </w:rPr>
+        <w:t xml:space="preserve"> example – Poisson observation model </w:t>
       </w:r>
     </w:p>
     <w:p>
@@ -855,7 +1062,28 @@
         <w:rPr>
           <w:rFonts w:ascii="Arial" w:hAnsi="Arial" w:cs="Arial"/>
         </w:rPr>
-        <w:t>What does secr do</w:t>
+        <w:t xml:space="preserve">What does </w:t>
+      </w:r>
+      <w:proofErr w:type="spellStart"/>
+      <w:r>
+        <w:rPr>
+          <w:rFonts w:ascii="Arial" w:hAnsi="Arial" w:cs="Arial"/>
+        </w:rPr>
+        <w:t>secr</w:t>
+      </w:r>
+      <w:proofErr w:type="spellEnd"/>
+      <w:r>
+        <w:rPr>
+          <w:rFonts w:ascii="Arial" w:hAnsi="Arial" w:cs="Arial"/>
+        </w:rPr>
+        <w:t xml:space="preserve"> </w:t>
+      </w:r>
+      <w:proofErr w:type="gramStart"/>
+      <w:r>
+        <w:rPr>
+          <w:rFonts w:ascii="Arial" w:hAnsi="Arial" w:cs="Arial"/>
+        </w:rPr>
+        <w:t>do</w:t>
       </w:r>
       <w:r>
         <w:rPr>
@@ -863,8 +1091,37 @@
           <w:b/>
           <w:color w:val="FF0000"/>
         </w:rPr>
-        <w:t>.  Rahel can you help?</w:t>
-      </w:r>
+        <w:t>.</w:t>
+      </w:r>
+      <w:proofErr w:type="gramEnd"/>
+      <w:r>
+        <w:rPr>
+          <w:rFonts w:ascii="Arial" w:hAnsi="Arial" w:cs="Arial"/>
+          <w:b/>
+          <w:color w:val="FF0000"/>
+        </w:rPr>
+        <w:t xml:space="preserve">  </w:t>
+      </w:r>
+      <w:proofErr w:type="spellStart"/>
+      <w:proofErr w:type="gramStart"/>
+      <w:r>
+        <w:rPr>
+          <w:rFonts w:ascii="Arial" w:hAnsi="Arial" w:cs="Arial"/>
+          <w:b/>
+          <w:color w:val="FF0000"/>
+        </w:rPr>
+        <w:t>Rahel</w:t>
+      </w:r>
+      <w:proofErr w:type="spellEnd"/>
+      <w:r>
+        <w:rPr>
+          <w:rFonts w:ascii="Arial" w:hAnsi="Arial" w:cs="Arial"/>
+          <w:b/>
+          <w:color w:val="FF0000"/>
+        </w:rPr>
+        <w:t xml:space="preserve"> can you help?</w:t>
+      </w:r>
+      <w:proofErr w:type="gramEnd"/>
     </w:p>
     <w:p>
       <w:pPr>
@@ -893,6 +1150,8 @@
         </w:rPr>
         <w:t>Single-catch traps.  Approximation by Bernoulli or multinomial (</w:t>
       </w:r>
+      <w:proofErr w:type="spellStart"/>
+      <w:proofErr w:type="gramStart"/>
       <w:r>
         <w:rPr>
           <w:rFonts w:ascii="Arial" w:hAnsi="Arial" w:cs="Arial"/>
@@ -901,20 +1160,23 @@
         </w:rPr>
         <w:t>Rahel</w:t>
       </w:r>
+      <w:proofErr w:type="spellEnd"/>
       <w:r>
         <w:rPr>
           <w:rFonts w:ascii="Arial" w:hAnsi="Arial" w:cs="Arial"/>
         </w:rPr>
         <w:t xml:space="preserve"> ?)</w:t>
       </w:r>
-    </w:p>
-    <w:p>
-      <w:pPr>
-        <w:pStyle w:val="PlainText"/>
-        <w:rPr>
-          <w:rFonts w:ascii="Arial" w:hAnsi="Arial" w:cs="Arial"/>
-        </w:rPr>
-      </w:pPr>
+      <w:proofErr w:type="gramEnd"/>
+    </w:p>
+    <w:p>
+      <w:pPr>
+        <w:pStyle w:val="PlainText"/>
+        <w:rPr>
+          <w:rFonts w:ascii="Arial" w:hAnsi="Arial" w:cs="Arial"/>
+        </w:rPr>
+      </w:pPr>
+      <w:proofErr w:type="gramStart"/>
       <w:r>
         <w:rPr>
           <w:rFonts w:ascii="Arial" w:hAnsi="Arial" w:cs="Arial"/>
@@ -926,7 +1188,42 @@
         <w:rPr>
           <w:rFonts w:ascii="Arial" w:hAnsi="Arial" w:cs="Arial"/>
         </w:rPr>
-        <w:t>? (from Efford et al. – use the example from SECR()?).</w:t>
+        <w:t>?</w:t>
+      </w:r>
+      <w:proofErr w:type="gramEnd"/>
+      <w:r>
+        <w:rPr>
+          <w:rFonts w:ascii="Arial" w:hAnsi="Arial" w:cs="Arial"/>
+        </w:rPr>
+        <w:t xml:space="preserve"> (</w:t>
+      </w:r>
+      <w:proofErr w:type="gramStart"/>
+      <w:r>
+        <w:rPr>
+          <w:rFonts w:ascii="Arial" w:hAnsi="Arial" w:cs="Arial"/>
+        </w:rPr>
+        <w:t>from</w:t>
+      </w:r>
+      <w:proofErr w:type="gramEnd"/>
+      <w:r>
+        <w:rPr>
+          <w:rFonts w:ascii="Arial" w:hAnsi="Arial" w:cs="Arial"/>
+        </w:rPr>
+        <w:t xml:space="preserve"> </w:t>
+      </w:r>
+      <w:proofErr w:type="spellStart"/>
+      <w:r>
+        <w:rPr>
+          <w:rFonts w:ascii="Arial" w:hAnsi="Arial" w:cs="Arial"/>
+        </w:rPr>
+        <w:t>Efford</w:t>
+      </w:r>
+      <w:proofErr w:type="spellEnd"/>
+      <w:r>
+        <w:rPr>
+          <w:rFonts w:ascii="Arial" w:hAnsi="Arial" w:cs="Arial"/>
+        </w:rPr>
+        <w:t xml:space="preserve"> et al. – use the example from SECR()?).</w:t>
       </w:r>
     </w:p>
     <w:p>
@@ -1034,6 +1331,7 @@
           <w:szCs w:val="22"/>
         </w:rPr>
       </w:pPr>
+      <w:proofErr w:type="gramStart"/>
       <w:r>
         <w:rPr>
           <w:rFonts w:ascii="Arial" w:hAnsi="Arial" w:cs="Arial"/>
@@ -1048,8 +1346,27 @@
           <w:sz w:val="22"/>
           <w:szCs w:val="22"/>
         </w:rPr>
-        <w:t>. Native R and using SECR.</w:t>
-      </w:r>
+        <w:t>.</w:t>
+      </w:r>
+      <w:proofErr w:type="gramEnd"/>
+      <w:r>
+        <w:rPr>
+          <w:rFonts w:ascii="Arial" w:hAnsi="Arial" w:cs="Arial"/>
+          <w:sz w:val="22"/>
+          <w:szCs w:val="22"/>
+        </w:rPr>
+        <w:t xml:space="preserve"> </w:t>
+      </w:r>
+      <w:proofErr w:type="gramStart"/>
+      <w:r>
+        <w:rPr>
+          <w:rFonts w:ascii="Arial" w:hAnsi="Arial" w:cs="Arial"/>
+          <w:sz w:val="22"/>
+          <w:szCs w:val="22"/>
+        </w:rPr>
+        <w:t>Native R and using SECR.</w:t>
+      </w:r>
+      <w:proofErr w:type="gramEnd"/>
     </w:p>
     <w:p>
       <w:pPr>
@@ -1110,7 +1427,27 @@
           <w:sz w:val="22"/>
           <w:szCs w:val="22"/>
         </w:rPr>
-        <w:t>(Rahel/Richard?</w:t>
+        <w:t>(</w:t>
+      </w:r>
+      <w:proofErr w:type="spellStart"/>
+      <w:r>
+        <w:rPr>
+          <w:rFonts w:ascii="Arial" w:hAnsi="Arial" w:cs="Arial"/>
+          <w:b/>
+          <w:sz w:val="22"/>
+          <w:szCs w:val="22"/>
+        </w:rPr>
+        <w:t>Rahel</w:t>
+      </w:r>
+      <w:proofErr w:type="spellEnd"/>
+      <w:r>
+        <w:rPr>
+          <w:rFonts w:ascii="Arial" w:hAnsi="Arial" w:cs="Arial"/>
+          <w:b/>
+          <w:sz w:val="22"/>
+          <w:szCs w:val="22"/>
+        </w:rPr>
+        <w:t>/Richard?</w:t>
       </w:r>
       <w:r>
         <w:rPr>
@@ -1121,6 +1458,7 @@
         </w:rPr>
         <w:t xml:space="preserve">)  </w:t>
       </w:r>
+      <w:proofErr w:type="gramStart"/>
       <w:r>
         <w:rPr>
           <w:rFonts w:ascii="Arial" w:hAnsi="Arial" w:cs="Arial"/>
@@ -1131,65 +1469,105 @@
         </w:rPr>
         <w:t>draft</w:t>
       </w:r>
-    </w:p>
-    <w:p>
-      <w:pPr>
-        <w:pStyle w:val="PlainText"/>
-        <w:rPr>
-          <w:rFonts w:ascii="Arial" w:hAnsi="Arial" w:cs="Arial"/>
-          <w:sz w:val="22"/>
-          <w:szCs w:val="22"/>
-        </w:rPr>
-      </w:pPr>
-      <w:r>
-        <w:rPr>
-          <w:rFonts w:ascii="Arial" w:hAnsi="Arial" w:cs="Arial"/>
-          <w:sz w:val="22"/>
-          <w:szCs w:val="22"/>
-        </w:rPr>
-        <w:t>How to do MCMC for basic Bernoulli/Poisson SCR models (Richard and Rahel)</w:t>
-      </w:r>
-    </w:p>
-    <w:p>
-      <w:pPr>
-        <w:pStyle w:val="PlainText"/>
-        <w:rPr>
-          <w:rFonts w:ascii="Arial" w:hAnsi="Arial" w:cs="Arial"/>
-          <w:sz w:val="22"/>
-          <w:szCs w:val="22"/>
-        </w:rPr>
-      </w:pPr>
-      <w:r>
-        <w:rPr>
-          <w:rFonts w:ascii="Arial" w:hAnsi="Arial" w:cs="Arial"/>
-          <w:sz w:val="22"/>
-          <w:szCs w:val="22"/>
-        </w:rPr>
-        <w:t xml:space="preserve">Rahel’s multi-year version of the code. </w:t>
-      </w:r>
-    </w:p>
-    <w:p>
-      <w:pPr>
-        <w:pStyle w:val="PlainText"/>
-        <w:rPr>
-          <w:rFonts w:ascii="Arial" w:hAnsi="Arial" w:cs="Arial"/>
-          <w:b/>
-        </w:rPr>
-      </w:pPr>
-    </w:p>
-    <w:p>
-      <w:pPr>
-        <w:pStyle w:val="PlainText"/>
-        <w:rPr>
-          <w:rFonts w:ascii="Arial" w:hAnsi="Arial" w:cs="Arial"/>
-          <w:b/>
-        </w:rPr>
-      </w:pPr>
-      <w:r>
-        <w:rPr>
-          <w:rFonts w:ascii="Arial" w:hAnsi="Arial" w:cs="Arial"/>
-          <w:b/>
-        </w:rPr>
+      <w:proofErr w:type="gramEnd"/>
+    </w:p>
+    <w:p>
+      <w:pPr>
+        <w:pStyle w:val="PlainText"/>
+        <w:rPr>
+          <w:rFonts w:ascii="Arial" w:hAnsi="Arial" w:cs="Arial"/>
+          <w:sz w:val="22"/>
+          <w:szCs w:val="22"/>
+        </w:rPr>
+      </w:pPr>
+      <w:r>
+        <w:rPr>
+          <w:rFonts w:ascii="Arial" w:hAnsi="Arial" w:cs="Arial"/>
+          <w:sz w:val="22"/>
+          <w:szCs w:val="22"/>
+        </w:rPr>
+        <w:t xml:space="preserve">How to do MCMC for basic Bernoulli/Poisson SCR models (Richard and </w:t>
+      </w:r>
+      <w:proofErr w:type="spellStart"/>
+      <w:r>
+        <w:rPr>
+          <w:rFonts w:ascii="Arial" w:hAnsi="Arial" w:cs="Arial"/>
+          <w:sz w:val="22"/>
+          <w:szCs w:val="22"/>
+        </w:rPr>
+        <w:t>Rahel</w:t>
+      </w:r>
+      <w:proofErr w:type="spellEnd"/>
+      <w:r>
+        <w:rPr>
+          <w:rFonts w:ascii="Arial" w:hAnsi="Arial" w:cs="Arial"/>
+          <w:sz w:val="22"/>
+          <w:szCs w:val="22"/>
+        </w:rPr>
+        <w:t>)</w:t>
+      </w:r>
+    </w:p>
+    <w:p>
+      <w:pPr>
+        <w:pStyle w:val="PlainText"/>
+        <w:rPr>
+          <w:rFonts w:ascii="Arial" w:hAnsi="Arial" w:cs="Arial"/>
+          <w:sz w:val="22"/>
+          <w:szCs w:val="22"/>
+        </w:rPr>
+      </w:pPr>
+      <w:proofErr w:type="spellStart"/>
+      <w:proofErr w:type="gramStart"/>
+      <w:r>
+        <w:rPr>
+          <w:rFonts w:ascii="Arial" w:hAnsi="Arial" w:cs="Arial"/>
+          <w:sz w:val="22"/>
+          <w:szCs w:val="22"/>
+        </w:rPr>
+        <w:t>Rahel’s</w:t>
+      </w:r>
+      <w:proofErr w:type="spellEnd"/>
+      <w:r>
+        <w:rPr>
+          <w:rFonts w:ascii="Arial" w:hAnsi="Arial" w:cs="Arial"/>
+          <w:sz w:val="22"/>
+          <w:szCs w:val="22"/>
+        </w:rPr>
+        <w:t xml:space="preserve"> multi-year version of the code.</w:t>
+      </w:r>
+      <w:proofErr w:type="gramEnd"/>
+      <w:r>
+        <w:rPr>
+          <w:rFonts w:ascii="Arial" w:hAnsi="Arial" w:cs="Arial"/>
+          <w:sz w:val="22"/>
+          <w:szCs w:val="22"/>
+        </w:rPr>
+        <w:t xml:space="preserve"> </w:t>
+      </w:r>
+    </w:p>
+    <w:p>
+      <w:pPr>
+        <w:pStyle w:val="PlainText"/>
+        <w:rPr>
+          <w:rFonts w:ascii="Arial" w:hAnsi="Arial" w:cs="Arial"/>
+          <w:b/>
+        </w:rPr>
+      </w:pPr>
+    </w:p>
+    <w:p>
+      <w:pPr>
+        <w:pStyle w:val="PlainText"/>
+        <w:rPr>
+          <w:rFonts w:ascii="Arial" w:hAnsi="Arial" w:cs="Arial"/>
+          <w:b/>
+        </w:rPr>
+      </w:pPr>
+      <w:r>
+        <w:rPr>
+          <w:rFonts w:ascii="Arial" w:hAnsi="Arial" w:cs="Arial"/>
+          <w:b/>
+        </w:rPr>
+        <w:lastRenderedPageBreak/>
         <w:t>8</w:t>
       </w:r>
       <w:r>
@@ -1205,14 +1583,23 @@
           <w:b/>
           <w:color w:val="C0504D" w:themeColor="accent2"/>
         </w:rPr>
-        <w:t>Model Selection and Assessment</w:t>
-      </w:r>
+        <w:t xml:space="preserve">Model Selection and </w:t>
+      </w:r>
+      <w:proofErr w:type="gramStart"/>
       <w:r>
         <w:rPr>
           <w:rFonts w:ascii="Arial" w:hAnsi="Arial" w:cs="Arial"/>
           <w:b/>
           <w:color w:val="C0504D" w:themeColor="accent2"/>
         </w:rPr>
+        <w:t>Assessment</w:t>
+      </w:r>
+      <w:r>
+        <w:rPr>
+          <w:rFonts w:ascii="Arial" w:hAnsi="Arial" w:cs="Arial"/>
+          <w:b/>
+          <w:color w:val="C0504D" w:themeColor="accent2"/>
+        </w:rPr>
         <w:t xml:space="preserve">  </w:t>
       </w:r>
       <w:r>
@@ -1220,7 +1607,15 @@
           <w:rFonts w:ascii="Arial" w:hAnsi="Arial" w:cs="Arial"/>
           <w:b/>
         </w:rPr>
-        <w:t>(Andy)</w:t>
+        <w:t>(</w:t>
+      </w:r>
+      <w:proofErr w:type="gramEnd"/>
+      <w:r>
+        <w:rPr>
+          <w:rFonts w:ascii="Arial" w:hAnsi="Arial" w:cs="Arial"/>
+          <w:b/>
+        </w:rPr>
+        <w:t>Andy)</w:t>
       </w:r>
       <w:r>
         <w:rPr>
@@ -1245,6 +1640,7 @@
           <w:rFonts w:ascii="Arial" w:hAnsi="Arial" w:cs="Arial"/>
         </w:rPr>
       </w:pPr>
+      <w:proofErr w:type="gramStart"/>
       <w:r>
         <w:rPr>
           <w:rFonts w:ascii="Arial" w:hAnsi="Arial" w:cs="Arial"/>
@@ -1257,26 +1653,54 @@
         </w:rPr>
         <w:t>.</w:t>
       </w:r>
-    </w:p>
-    <w:p>
-      <w:pPr>
-        <w:pStyle w:val="PlainText"/>
-        <w:rPr>
-          <w:rFonts w:ascii="Arial" w:hAnsi="Arial" w:cs="Arial"/>
-        </w:rPr>
-      </w:pPr>
-      <w:r>
-        <w:rPr>
-          <w:rFonts w:ascii="Arial" w:hAnsi="Arial" w:cs="Arial"/>
-        </w:rPr>
-        <w:lastRenderedPageBreak/>
-        <w:t>Testing CSR – complete spatial randomness</w:t>
-      </w:r>
-      <w:r>
-        <w:rPr>
-          <w:rFonts w:ascii="Arial" w:hAnsi="Arial" w:cs="Arial"/>
-        </w:rPr>
-        <w:t xml:space="preserve">  - sim study</w:t>
+      <w:proofErr w:type="gramEnd"/>
+    </w:p>
+    <w:p>
+      <w:pPr>
+        <w:pStyle w:val="PlainText"/>
+        <w:rPr>
+          <w:rFonts w:ascii="Arial" w:hAnsi="Arial" w:cs="Arial"/>
+        </w:rPr>
+      </w:pPr>
+      <w:r>
+        <w:rPr>
+          <w:rFonts w:ascii="Arial" w:hAnsi="Arial" w:cs="Arial"/>
+        </w:rPr>
+        <w:t xml:space="preserve">Testing CSR – complete spatial </w:t>
+      </w:r>
+      <w:proofErr w:type="gramStart"/>
+      <w:r>
+        <w:rPr>
+          <w:rFonts w:ascii="Arial" w:hAnsi="Arial" w:cs="Arial"/>
+        </w:rPr>
+        <w:t>randomness</w:t>
+      </w:r>
+      <w:r>
+        <w:rPr>
+          <w:rFonts w:ascii="Arial" w:hAnsi="Arial" w:cs="Arial"/>
+        </w:rPr>
+        <w:t xml:space="preserve">  -</w:t>
+      </w:r>
+      <w:proofErr w:type="gramEnd"/>
+      <w:r>
+        <w:rPr>
+          <w:rFonts w:ascii="Arial" w:hAnsi="Arial" w:cs="Arial"/>
+        </w:rPr>
+        <w:t xml:space="preserve"> </w:t>
+      </w:r>
+      <w:proofErr w:type="spellStart"/>
+      <w:r>
+        <w:rPr>
+          <w:rFonts w:ascii="Arial" w:hAnsi="Arial" w:cs="Arial"/>
+        </w:rPr>
+        <w:t>sim</w:t>
+      </w:r>
+      <w:proofErr w:type="spellEnd"/>
+      <w:r>
+        <w:rPr>
+          <w:rFonts w:ascii="Arial" w:hAnsi="Arial" w:cs="Arial"/>
+        </w:rPr>
+        <w:t xml:space="preserve"> study</w:t>
       </w:r>
     </w:p>
     <w:p>
@@ -1322,7 +1746,35 @@
         <w:rPr>
           <w:rFonts w:ascii="Arial" w:hAnsi="Arial" w:cs="Arial"/>
         </w:rPr>
-        <w:t xml:space="preserve"> – Rahel help w/sim study</w:t>
+        <w:t xml:space="preserve"> – </w:t>
+      </w:r>
+      <w:proofErr w:type="spellStart"/>
+      <w:r>
+        <w:rPr>
+          <w:rFonts w:ascii="Arial" w:hAnsi="Arial" w:cs="Arial"/>
+        </w:rPr>
+        <w:t>Rahel</w:t>
+      </w:r>
+      <w:proofErr w:type="spellEnd"/>
+      <w:r>
+        <w:rPr>
+          <w:rFonts w:ascii="Arial" w:hAnsi="Arial" w:cs="Arial"/>
+        </w:rPr>
+        <w:t xml:space="preserve"> help w/</w:t>
+      </w:r>
+      <w:proofErr w:type="spellStart"/>
+      <w:r>
+        <w:rPr>
+          <w:rFonts w:ascii="Arial" w:hAnsi="Arial" w:cs="Arial"/>
+        </w:rPr>
+        <w:t>sim</w:t>
+      </w:r>
+      <w:proofErr w:type="spellEnd"/>
+      <w:r>
+        <w:rPr>
+          <w:rFonts w:ascii="Arial" w:hAnsi="Arial" w:cs="Arial"/>
+        </w:rPr>
+        <w:t xml:space="preserve"> study</w:t>
       </w:r>
     </w:p>
     <w:p>
@@ -1460,7 +1912,35 @@
         <w:rPr>
           <w:rFonts w:ascii="Arial" w:hAnsi="Arial" w:cs="Arial"/>
         </w:rPr>
-        <w:t xml:space="preserve"> fixed covariates. Partially observed. Unobserved. </w:t>
+        <w:t xml:space="preserve"> fixed covariates. </w:t>
+      </w:r>
+      <w:proofErr w:type="gramStart"/>
+      <w:r>
+        <w:rPr>
+          <w:rFonts w:ascii="Arial" w:hAnsi="Arial" w:cs="Arial"/>
+        </w:rPr>
+        <w:t>Partially observed.</w:t>
+      </w:r>
+      <w:proofErr w:type="gramEnd"/>
+      <w:r>
+        <w:rPr>
+          <w:rFonts w:ascii="Arial" w:hAnsi="Arial" w:cs="Arial"/>
+        </w:rPr>
+        <w:t xml:space="preserve"> </w:t>
+      </w:r>
+      <w:proofErr w:type="gramStart"/>
+      <w:r>
+        <w:rPr>
+          <w:rFonts w:ascii="Arial" w:hAnsi="Arial" w:cs="Arial"/>
+        </w:rPr>
+        <w:t>Unobserved.</w:t>
+      </w:r>
+      <w:proofErr w:type="gramEnd"/>
+      <w:r>
+        <w:rPr>
+          <w:rFonts w:ascii="Arial" w:hAnsi="Arial" w:cs="Arial"/>
+        </w:rPr>
+        <w:t xml:space="preserve"> </w:t>
       </w:r>
       <w:r>
         <w:rPr>
@@ -1512,11 +1992,19 @@
         </w:rPr>
         <w:t>Trap type or season (</w:t>
       </w:r>
-      <w:r>
-        <w:rPr>
-          <w:rFonts w:ascii="Arial" w:hAnsi="Arial" w:cs="Arial"/>
-        </w:rPr>
-        <w:t xml:space="preserve">swiss </w:t>
+      <w:proofErr w:type="spellStart"/>
+      <w:r>
+        <w:rPr>
+          <w:rFonts w:ascii="Arial" w:hAnsi="Arial" w:cs="Arial"/>
+        </w:rPr>
+        <w:t>swiss</w:t>
+      </w:r>
+      <w:proofErr w:type="spellEnd"/>
+      <w:r>
+        <w:rPr>
+          <w:rFonts w:ascii="Arial" w:hAnsi="Arial" w:cs="Arial"/>
+        </w:rPr>
+        <w:t xml:space="preserve"> </w:t>
       </w:r>
       <w:r>
         <w:rPr>
@@ -1550,7 +2038,21 @@
         <w:rPr>
           <w:rFonts w:ascii="Arial" w:hAnsi="Arial" w:cs="Arial"/>
         </w:rPr>
-        <w:t>Continue to use SECR and WinBUGS in this chapter.</w:t>
+        <w:t xml:space="preserve">Continue to use SECR and </w:t>
+      </w:r>
+      <w:proofErr w:type="spellStart"/>
+      <w:r>
+        <w:rPr>
+          <w:rFonts w:ascii="Arial" w:hAnsi="Arial" w:cs="Arial"/>
+        </w:rPr>
+        <w:t>WinBUGS</w:t>
+      </w:r>
+      <w:proofErr w:type="spellEnd"/>
+      <w:r>
+        <w:rPr>
+          <w:rFonts w:ascii="Arial" w:hAnsi="Arial" w:cs="Arial"/>
+        </w:rPr>
+        <w:t xml:space="preserve"> in this chapter.</w:t>
       </w:r>
     </w:p>
     <w:p>
@@ -2000,7 +2502,27 @@
           <w:sz w:val="22"/>
           <w:szCs w:val="22"/>
         </w:rPr>
-        <w:t>(Jolly-Seber)</w:t>
+        <w:t>(Jolly-</w:t>
+      </w:r>
+      <w:proofErr w:type="spellStart"/>
+      <w:r>
+        <w:rPr>
+          <w:rFonts w:ascii="Arial" w:hAnsi="Arial" w:cs="Arial"/>
+          <w:b/>
+          <w:sz w:val="22"/>
+          <w:szCs w:val="22"/>
+        </w:rPr>
+        <w:t>Seber</w:t>
+      </w:r>
+      <w:proofErr w:type="spellEnd"/>
+      <w:r>
+        <w:rPr>
+          <w:rFonts w:ascii="Arial" w:hAnsi="Arial" w:cs="Arial"/>
+          <w:b/>
+          <w:sz w:val="22"/>
+          <w:szCs w:val="22"/>
+        </w:rPr>
+        <w:t>)</w:t>
       </w:r>
       <w:r>
         <w:rPr>
@@ -2055,7 +2577,21 @@
         <w:rPr>
           <w:rFonts w:ascii="Arial" w:hAnsi="Arial" w:cs="Arial"/>
         </w:rPr>
-        <w:t>General case.  Karanth tiger data?</w:t>
+        <w:t xml:space="preserve">General case.  </w:t>
+      </w:r>
+      <w:proofErr w:type="spellStart"/>
+      <w:r>
+        <w:rPr>
+          <w:rFonts w:ascii="Arial" w:hAnsi="Arial" w:cs="Arial"/>
+        </w:rPr>
+        <w:t>Karanth</w:t>
+      </w:r>
+      <w:proofErr w:type="spellEnd"/>
+      <w:r>
+        <w:rPr>
+          <w:rFonts w:ascii="Arial" w:hAnsi="Arial" w:cs="Arial"/>
+        </w:rPr>
+        <w:t xml:space="preserve"> tiger data?</w:t>
       </w:r>
     </w:p>
     <w:p>
@@ -2179,6 +2715,7 @@
         </w:rPr>
         <w:t xml:space="preserve">  </w:t>
       </w:r>
+      <w:proofErr w:type="spellStart"/>
       <w:r>
         <w:rPr>
           <w:rFonts w:ascii="Arial" w:hAnsi="Arial" w:cs="Arial"/>
@@ -2187,35 +2724,68 @@
           <w:sz w:val="22"/>
           <w:szCs w:val="22"/>
         </w:rPr>
-        <w:t>ms drafted</w:t>
-      </w:r>
-    </w:p>
-    <w:p>
-      <w:pPr>
-        <w:pStyle w:val="PlainText"/>
-        <w:rPr>
-          <w:rFonts w:ascii="Arial" w:hAnsi="Arial" w:cs="Arial"/>
-        </w:rPr>
-      </w:pPr>
-      <w:r>
-        <w:rPr>
-          <w:rFonts w:ascii="Arial" w:hAnsi="Arial" w:cs="Arial"/>
-        </w:rPr>
-        <w:t>Data augmentation for stratified populations (Royle, Link and Converse paper).</w:t>
-      </w:r>
-    </w:p>
-    <w:p>
-      <w:pPr>
-        <w:pStyle w:val="PlainText"/>
-        <w:rPr>
-          <w:rFonts w:ascii="Arial" w:hAnsi="Arial" w:cs="Arial"/>
-        </w:rPr>
-      </w:pPr>
-      <w:r>
-        <w:rPr>
-          <w:rFonts w:ascii="Arial" w:hAnsi="Arial" w:cs="Arial"/>
-        </w:rPr>
-        <w:t>Dirichlet compound multinomial.</w:t>
+        <w:t>ms</w:t>
+      </w:r>
+      <w:proofErr w:type="spellEnd"/>
+      <w:r>
+        <w:rPr>
+          <w:rFonts w:ascii="Arial" w:hAnsi="Arial" w:cs="Arial"/>
+          <w:b/>
+          <w:color w:val="FF0000"/>
+          <w:sz w:val="22"/>
+          <w:szCs w:val="22"/>
+        </w:rPr>
+        <w:t xml:space="preserve"> drafted</w:t>
+      </w:r>
+    </w:p>
+    <w:p>
+      <w:pPr>
+        <w:pStyle w:val="PlainText"/>
+        <w:rPr>
+          <w:rFonts w:ascii="Arial" w:hAnsi="Arial" w:cs="Arial"/>
+        </w:rPr>
+      </w:pPr>
+      <w:r>
+        <w:rPr>
+          <w:rFonts w:ascii="Arial" w:hAnsi="Arial" w:cs="Arial"/>
+        </w:rPr>
+        <w:t>Data augmentation for stratified populations (</w:t>
+      </w:r>
+      <w:proofErr w:type="spellStart"/>
+      <w:r>
+        <w:rPr>
+          <w:rFonts w:ascii="Arial" w:hAnsi="Arial" w:cs="Arial"/>
+        </w:rPr>
+        <w:t>Royle</w:t>
+      </w:r>
+      <w:proofErr w:type="spellEnd"/>
+      <w:r>
+        <w:rPr>
+          <w:rFonts w:ascii="Arial" w:hAnsi="Arial" w:cs="Arial"/>
+        </w:rPr>
+        <w:t>, Link and Converse paper).</w:t>
+      </w:r>
+    </w:p>
+    <w:p>
+      <w:pPr>
+        <w:pStyle w:val="PlainText"/>
+        <w:rPr>
+          <w:rFonts w:ascii="Arial" w:hAnsi="Arial" w:cs="Arial"/>
+        </w:rPr>
+      </w:pPr>
+      <w:proofErr w:type="spellStart"/>
+      <w:r>
+        <w:rPr>
+          <w:rFonts w:ascii="Arial" w:hAnsi="Arial" w:cs="Arial"/>
+        </w:rPr>
+        <w:t>Dirichlet</w:t>
+      </w:r>
+      <w:proofErr w:type="spellEnd"/>
+      <w:r>
+        <w:rPr>
+          <w:rFonts w:ascii="Arial" w:hAnsi="Arial" w:cs="Arial"/>
+        </w:rPr>
+        <w:t xml:space="preserve"> compound multinomial.</w:t>
       </w:r>
     </w:p>
     <w:p>
@@ -2342,7 +2912,6 @@
           <w:szCs w:val="20"/>
         </w:rPr>
         <w:br/>
-        <w:t>- Discuss alternative observation models (Royle-Nichols type of model)</w:t>
       </w:r>
       <w:r>
         <w:rPr>
@@ -2350,25 +2919,26 @@
           <w:sz w:val="20"/>
           <w:szCs w:val="20"/>
         </w:rPr>
-        <w:br/>
-        <w:t>- Points along a transect design</w:t>
-      </w:r>
+        <w:lastRenderedPageBreak/>
+        <w:t>- Discuss alternative observation models (</w:t>
+      </w:r>
+      <w:proofErr w:type="spellStart"/>
       <w:r>
         <w:rPr>
           <w:rFonts w:ascii="Verdana" w:hAnsi="Verdana"/>
           <w:sz w:val="20"/>
           <w:szCs w:val="20"/>
         </w:rPr>
-        <w:br/>
-      </w:r>
+        <w:t>Royle</w:t>
+      </w:r>
+      <w:proofErr w:type="spellEnd"/>
       <w:r>
         <w:rPr>
           <w:rFonts w:ascii="Verdana" w:hAnsi="Verdana"/>
           <w:sz w:val="20"/>
           <w:szCs w:val="20"/>
         </w:rPr>
-        <w:lastRenderedPageBreak/>
-        <w:t>- Make connection to Wolper-Ickstadt convolution models for general purpose spatial modeling</w:t>
+        <w:t>-Nichols type of model)</w:t>
       </w:r>
       <w:r>
         <w:rPr>
@@ -2377,6 +2947,7 @@
           <w:szCs w:val="20"/>
         </w:rPr>
         <w:br/>
+        <w:t>- Points along a transect design</w:t>
       </w:r>
       <w:r>
         <w:rPr>
@@ -2385,25 +2956,25 @@
           <w:szCs w:val="20"/>
         </w:rPr>
         <w:br/>
-        <w:t>15. Combining marked and unmarked guys.</w:t>
-      </w:r>
+        <w:t xml:space="preserve">- Make connection to </w:t>
+      </w:r>
+      <w:proofErr w:type="spellStart"/>
       <w:r>
         <w:rPr>
           <w:rFonts w:ascii="Verdana" w:hAnsi="Verdana"/>
           <w:sz w:val="20"/>
           <w:szCs w:val="20"/>
         </w:rPr>
-        <w:br/>
-        <w:t>- Some individuals are marked</w:t>
-      </w:r>
+        <w:t>Wolper-Ickstadt</w:t>
+      </w:r>
+      <w:proofErr w:type="spellEnd"/>
       <w:r>
         <w:rPr>
           <w:rFonts w:ascii="Verdana" w:hAnsi="Verdana"/>
           <w:sz w:val="20"/>
           <w:szCs w:val="20"/>
         </w:rPr>
-        <w:br/>
-        <w:t>- Relationship to mark-resight stuff</w:t>
+        <w:t xml:space="preserve"> convolution models for general purpose spatial modeling</w:t>
       </w:r>
       <w:r>
         <w:rPr>
@@ -2412,7 +2983,6 @@
           <w:szCs w:val="20"/>
         </w:rPr>
         <w:br/>
-        <w:t>- Show an example (2nd year of puma data?)[custom R code]</w:t>
       </w:r>
       <w:r>
         <w:rPr>
@@ -2421,7 +2991,7 @@
           <w:szCs w:val="20"/>
         </w:rPr>
         <w:br/>
-        <w:t>- How many individuals need to be marked? Precision issues</w:t>
+        <w:t>15. Combining marked and unmarked guys.</w:t>
       </w:r>
       <w:r>
         <w:rPr>
@@ -2430,7 +3000,7 @@
           <w:szCs w:val="20"/>
         </w:rPr>
         <w:br/>
-        <w:t>- How much info do the unmarked guys contribute?</w:t>
+        <w:t>- Some individuals are marked</w:t>
       </w:r>
       <w:r>
         <w:rPr>
@@ -2439,14 +3009,68 @@
           <w:szCs w:val="20"/>
         </w:rPr>
         <w:br/>
-        <w:t>- What if marked guys aren't a random sample?</w:t>
-      </w:r>
+        <w:t>- Relationship to mark-</w:t>
+      </w:r>
+      <w:proofErr w:type="spellStart"/>
       <w:r>
         <w:rPr>
           <w:rFonts w:ascii="Verdana" w:hAnsi="Verdana"/>
           <w:sz w:val="20"/>
           <w:szCs w:val="20"/>
         </w:rPr>
+        <w:t>resight</w:t>
+      </w:r>
+      <w:proofErr w:type="spellEnd"/>
+      <w:r>
+        <w:rPr>
+          <w:rFonts w:ascii="Verdana" w:hAnsi="Verdana"/>
+          <w:sz w:val="20"/>
+          <w:szCs w:val="20"/>
+        </w:rPr>
+        <w:t xml:space="preserve"> stuff</w:t>
+      </w:r>
+      <w:r>
+        <w:rPr>
+          <w:rFonts w:ascii="Verdana" w:hAnsi="Verdana"/>
+          <w:sz w:val="20"/>
+          <w:szCs w:val="20"/>
+        </w:rPr>
+        <w:br/>
+        <w:t>- Show an example (2nd year of puma data?)[custom R code]</w:t>
+      </w:r>
+      <w:r>
+        <w:rPr>
+          <w:rFonts w:ascii="Verdana" w:hAnsi="Verdana"/>
+          <w:sz w:val="20"/>
+          <w:szCs w:val="20"/>
+        </w:rPr>
+        <w:br/>
+        <w:t>- How many individuals need to be marked? Precision issues</w:t>
+      </w:r>
+      <w:r>
+        <w:rPr>
+          <w:rFonts w:ascii="Verdana" w:hAnsi="Verdana"/>
+          <w:sz w:val="20"/>
+          <w:szCs w:val="20"/>
+        </w:rPr>
+        <w:br/>
+        <w:t>- How much info do the unmarked guys contribute?</w:t>
+      </w:r>
+      <w:r>
+        <w:rPr>
+          <w:rFonts w:ascii="Verdana" w:hAnsi="Verdana"/>
+          <w:sz w:val="20"/>
+          <w:szCs w:val="20"/>
+        </w:rPr>
+        <w:br/>
+        <w:t>- What if marked guys aren't a random sample?</w:t>
+      </w:r>
+      <w:r>
+        <w:rPr>
+          <w:rFonts w:ascii="Verdana" w:hAnsi="Verdana"/>
+          <w:sz w:val="20"/>
+          <w:szCs w:val="20"/>
+        </w:rPr>
         <w:br/>
         <w:t>- ????</w:t>
       </w:r>
@@ -2540,7 +3164,27 @@
           <w:sz w:val="22"/>
           <w:szCs w:val="22"/>
         </w:rPr>
-        <w:t xml:space="preserve"> Other observation models: Bernoulli – Royle/Nichols – other?</w:t>
+        <w:t xml:space="preserve"> Other observation models: Bernoulli – </w:t>
+      </w:r>
+      <w:proofErr w:type="spellStart"/>
+      <w:r>
+        <w:rPr>
+          <w:rFonts w:ascii="Arial" w:hAnsi="Arial" w:cs="Arial"/>
+          <w:b/>
+          <w:sz w:val="22"/>
+          <w:szCs w:val="22"/>
+        </w:rPr>
+        <w:t>Royle</w:t>
+      </w:r>
+      <w:proofErr w:type="spellEnd"/>
+      <w:r>
+        <w:rPr>
+          <w:rFonts w:ascii="Arial" w:hAnsi="Arial" w:cs="Arial"/>
+          <w:b/>
+          <w:sz w:val="22"/>
+          <w:szCs w:val="22"/>
+        </w:rPr>
+        <w:t>/Nichols – other?</w:t>
       </w:r>
     </w:p>
     <w:p>
@@ -2780,8 +3424,6 @@
         </w:rPr>
         <w:t>6</w:t>
       </w:r>
-      <w:bookmarkStart w:id="0" w:name="_GoBack"/>
-      <w:bookmarkEnd w:id="0"/>
       <w:r>
         <w:rPr>
           <w:rFonts w:ascii="Arial" w:hAnsi="Arial" w:cs="Arial"/>
@@ -2848,7 +3490,21 @@
         <w:rPr>
           <w:rFonts w:ascii="Arial" w:hAnsi="Arial" w:cs="Arial"/>
         </w:rPr>
-        <w:t>Uniform search intensity models (Royle and Young)</w:t>
+        <w:t>Uniform search intensity models (</w:t>
+      </w:r>
+      <w:proofErr w:type="spellStart"/>
+      <w:r>
+        <w:rPr>
+          <w:rFonts w:ascii="Arial" w:hAnsi="Arial" w:cs="Arial"/>
+        </w:rPr>
+        <w:t>Royle</w:t>
+      </w:r>
+      <w:proofErr w:type="spellEnd"/>
+      <w:r>
+        <w:rPr>
+          <w:rFonts w:ascii="Arial" w:hAnsi="Arial" w:cs="Arial"/>
+        </w:rPr>
+        <w:t xml:space="preserve"> and Young)</w:t>
       </w:r>
     </w:p>
     <w:p>
@@ -2904,7 +3560,21 @@
         <w:rPr>
           <w:rFonts w:ascii="Arial" w:hAnsi="Arial" w:cs="Arial"/>
         </w:rPr>
-        <w:t xml:space="preserve"> stream data: Evan Grants æmander data?</w:t>
+        <w:t xml:space="preserve"> stream data: Evan Grants </w:t>
+      </w:r>
+      <w:proofErr w:type="spellStart"/>
+      <w:r>
+        <w:rPr>
+          <w:rFonts w:ascii="Arial" w:hAnsi="Arial" w:cs="Arial"/>
+        </w:rPr>
+        <w:t>æmander</w:t>
+      </w:r>
+      <w:proofErr w:type="spellEnd"/>
+      <w:r>
+        <w:rPr>
+          <w:rFonts w:ascii="Arial" w:hAnsi="Arial" w:cs="Arial"/>
+        </w:rPr>
+        <w:t xml:space="preserve"> data?</w:t>
       </w:r>
     </w:p>
     <w:p>
@@ -2947,6 +3617,57 @@
           <w:rFonts w:ascii="Arial" w:hAnsi="Arial" w:cs="Arial"/>
         </w:rPr>
         <w:t>What is the effective sample area under this model? precise meaning that is related to movement.......</w:t>
+      </w:r>
+    </w:p>
+    <w:p>
+      <w:pPr>
+        <w:pStyle w:val="PlainText"/>
+        <w:rPr>
+          <w:rFonts w:ascii="Arial" w:hAnsi="Arial" w:cs="Arial"/>
+          <w:b/>
+          <w:sz w:val="22"/>
+          <w:szCs w:val="22"/>
+        </w:rPr>
+      </w:pPr>
+    </w:p>
+    <w:p>
+      <w:pPr>
+        <w:pStyle w:val="PlainText"/>
+        <w:rPr>
+          <w:rFonts w:ascii="Arial" w:hAnsi="Arial" w:cs="Arial"/>
+          <w:b/>
+          <w:sz w:val="22"/>
+          <w:szCs w:val="22"/>
+        </w:rPr>
+      </w:pPr>
+      <w:r>
+        <w:rPr>
+          <w:rFonts w:ascii="Arial" w:hAnsi="Arial" w:cs="Arial"/>
+          <w:b/>
+          <w:sz w:val="22"/>
+          <w:szCs w:val="22"/>
+        </w:rPr>
+        <w:t xml:space="preserve">17. Design of Spatial Capture-Recapture </w:t>
+      </w:r>
+      <w:proofErr w:type="gramStart"/>
+      <w:r>
+        <w:rPr>
+          <w:rFonts w:ascii="Arial" w:hAnsi="Arial" w:cs="Arial"/>
+          <w:b/>
+          <w:sz w:val="22"/>
+          <w:szCs w:val="22"/>
+        </w:rPr>
+        <w:t>studies  [</w:t>
+      </w:r>
+      <w:proofErr w:type="gramEnd"/>
+      <w:r>
+        <w:rPr>
+          <w:rFonts w:ascii="Arial" w:hAnsi="Arial" w:cs="Arial"/>
+          <w:b/>
+          <w:sz w:val="22"/>
+          <w:szCs w:val="22"/>
+        </w:rPr>
+        <w:t>RAHEL]</w:t>
       </w:r>
     </w:p>
     <w:p>
@@ -3076,7 +3797,23 @@
           <w:rFonts w:ascii="Arial" w:hAnsi="Arial" w:cs="Arial"/>
           <w:highlight w:val="yellow"/>
         </w:rPr>
-        <w:t>The idea here is that I thought it would be useful to apply the models to fish or salamanders in a 1-d system because it is simpler and kind of cool, and applies to a lot of problems. Someone needs to take the initative here and put something together.</w:t>
+        <w:t xml:space="preserve">The idea here is that I thought it would be useful to apply the models to fish or salamanders in a 1-d system because it is simpler and kind of cool, and applies to a lot of problems. Someone needs to take the </w:t>
+      </w:r>
+      <w:proofErr w:type="spellStart"/>
+      <w:r>
+        <w:rPr>
+          <w:rFonts w:ascii="Arial" w:hAnsi="Arial" w:cs="Arial"/>
+          <w:highlight w:val="yellow"/>
+        </w:rPr>
+        <w:t>initative</w:t>
+      </w:r>
+      <w:proofErr w:type="spellEnd"/>
+      <w:r>
+        <w:rPr>
+          <w:rFonts w:ascii="Arial" w:hAnsi="Arial" w:cs="Arial"/>
+          <w:highlight w:val="yellow"/>
+        </w:rPr>
+        <w:t xml:space="preserve"> here and put something together.</w:t>
       </w:r>
       <w:commentRangeEnd w:id="1"/>
       <w:r>
@@ -3171,7 +3908,26 @@
           <w:sz w:val="22"/>
           <w:szCs w:val="22"/>
         </w:rPr>
-        <w:t>Genetics+ camera trapping. (Arjun’s model)</w:t>
+        <w:lastRenderedPageBreak/>
+        <w:t>Genetics+ camera trapping. (</w:t>
+      </w:r>
+      <w:proofErr w:type="spellStart"/>
+      <w:r>
+        <w:rPr>
+          <w:rFonts w:ascii="Arial" w:hAnsi="Arial" w:cs="Arial"/>
+          <w:sz w:val="22"/>
+          <w:szCs w:val="22"/>
+        </w:rPr>
+        <w:t>Arjun’s</w:t>
+      </w:r>
+      <w:proofErr w:type="spellEnd"/>
+      <w:r>
+        <w:rPr>
+          <w:rFonts w:ascii="Arial" w:hAnsi="Arial" w:cs="Arial"/>
+          <w:sz w:val="22"/>
+          <w:szCs w:val="22"/>
+        </w:rPr>
+        <w:t xml:space="preserve"> model)</w:t>
       </w:r>
     </w:p>
     <w:p>
@@ -3207,7 +3963,25 @@
           <w:sz w:val="22"/>
           <w:szCs w:val="22"/>
         </w:rPr>
-        <w:t xml:space="preserve">SCR + telemetry: Rahel </w:t>
+        <w:t xml:space="preserve">SCR + telemetry: </w:t>
+      </w:r>
+      <w:proofErr w:type="spellStart"/>
+      <w:r>
+        <w:rPr>
+          <w:rFonts w:ascii="Arial" w:hAnsi="Arial" w:cs="Arial"/>
+          <w:sz w:val="22"/>
+          <w:szCs w:val="22"/>
+        </w:rPr>
+        <w:t>Rahel</w:t>
+      </w:r>
+      <w:proofErr w:type="spellEnd"/>
+      <w:r>
+        <w:rPr>
+          <w:rFonts w:ascii="Arial" w:hAnsi="Arial" w:cs="Arial"/>
+          <w:sz w:val="22"/>
+          <w:szCs w:val="22"/>
+        </w:rPr>
+        <w:t xml:space="preserve"> </w:t>
       </w:r>
     </w:p>
     <w:p>
@@ -3242,7 +4016,6 @@
           <w:sz w:val="22"/>
           <w:szCs w:val="22"/>
         </w:rPr>
-        <w:lastRenderedPageBreak/>
         <w:t>Raccoon case study. Two-stage design + removals.</w:t>
       </w:r>
       <w:r>
@@ -3389,7 +4162,27 @@
           <w:sz w:val="22"/>
           <w:szCs w:val="22"/>
         </w:rPr>
-        <w:t>(Rahel/Beth?)</w:t>
+        <w:t>(</w:t>
+      </w:r>
+      <w:proofErr w:type="spellStart"/>
+      <w:r>
+        <w:rPr>
+          <w:rFonts w:ascii="Arial" w:hAnsi="Arial" w:cs="Arial"/>
+          <w:b/>
+          <w:sz w:val="22"/>
+          <w:szCs w:val="22"/>
+        </w:rPr>
+        <w:t>Rahel</w:t>
+      </w:r>
+      <w:proofErr w:type="spellEnd"/>
+      <w:r>
+        <w:rPr>
+          <w:rFonts w:ascii="Arial" w:hAnsi="Arial" w:cs="Arial"/>
+          <w:b/>
+          <w:sz w:val="22"/>
+          <w:szCs w:val="22"/>
+        </w:rPr>
+        <w:t>/Beth?)</w:t>
       </w:r>
     </w:p>
     <w:p>
@@ -3565,7 +4358,21 @@
         <w:rPr>
           <w:rFonts w:ascii="Arial" w:hAnsi="Arial" w:cs="Arial"/>
         </w:rPr>
-        <w:t>Appendix 1:  R and WinBUGS software</w:t>
+        <w:t xml:space="preserve">Appendix 1:  R and </w:t>
+      </w:r>
+      <w:proofErr w:type="spellStart"/>
+      <w:r>
+        <w:rPr>
+          <w:rFonts w:ascii="Arial" w:hAnsi="Arial" w:cs="Arial"/>
+        </w:rPr>
+        <w:t>WinBUGS</w:t>
+      </w:r>
+      <w:proofErr w:type="spellEnd"/>
+      <w:r>
+        <w:rPr>
+          <w:rFonts w:ascii="Arial" w:hAnsi="Arial" w:cs="Arial"/>
+        </w:rPr>
+        <w:t xml:space="preserve"> software</w:t>
       </w:r>
     </w:p>
     <w:p>
@@ -3593,7 +4400,21 @@
         <w:rPr>
           <w:rFonts w:ascii="Arial" w:hAnsi="Arial" w:cs="Arial"/>
         </w:rPr>
-        <w:t>Running WinBUGS and other BUGS variants</w:t>
+        <w:t xml:space="preserve">Running </w:t>
+      </w:r>
+      <w:proofErr w:type="spellStart"/>
+      <w:r>
+        <w:rPr>
+          <w:rFonts w:ascii="Arial" w:hAnsi="Arial" w:cs="Arial"/>
+        </w:rPr>
+        <w:t>WinBUGS</w:t>
+      </w:r>
+      <w:proofErr w:type="spellEnd"/>
+      <w:r>
+        <w:rPr>
+          <w:rFonts w:ascii="Arial" w:hAnsi="Arial" w:cs="Arial"/>
+        </w:rPr>
+        <w:t xml:space="preserve"> and other BUGS variants</w:t>
       </w:r>
     </w:p>
     <w:p>
@@ -5024,7 +5845,7 @@
 </file>
 
 <file path=customXml/itemProps1.xml><?xml version="1.0" encoding="utf-8"?>
-<ds:datastoreItem xmlns:ds="http://schemas.openxmlformats.org/officeDocument/2006/customXml" ds:itemID="{99C23C05-1E62-4924-B9E1-30249BC8F511}">
+<ds:datastoreItem xmlns:ds="http://schemas.openxmlformats.org/officeDocument/2006/customXml" ds:itemID="{EE498F70-EB52-4AF4-80F1-7D62CA920B65}">
   <ds:schemaRefs>
     <ds:schemaRef ds:uri="http://schemas.openxmlformats.org/officeDocument/2006/bibliography"/>
   </ds:schemaRefs>

</xml_diff>

<commit_message>
messing around with outline
</commit_message>
<xml_diff>
--- a/SCRbookoutline.docx
+++ b/SCRbookoutline.docx
@@ -394,8 +394,6 @@
         </w:rPr>
         <w:t>1b. Some modeling issues…………………</w:t>
       </w:r>
-      <w:bookmarkStart w:id="0" w:name="_GoBack"/>
-      <w:bookmarkEnd w:id="0"/>
     </w:p>
     <w:p>
       <w:pPr>
@@ -896,25 +894,264 @@
           <w:rFonts w:ascii="Arial" w:hAnsi="Arial" w:cs="Arial"/>
         </w:rPr>
       </w:pPr>
-    </w:p>
-    <w:p>
-      <w:pPr>
-        <w:pStyle w:val="PlainText"/>
-        <w:rPr>
-          <w:rFonts w:ascii="Arial" w:hAnsi="Arial" w:cs="Arial"/>
-          <w:b/>
-          <w:sz w:val="22"/>
-          <w:szCs w:val="22"/>
-        </w:rPr>
-      </w:pPr>
-      <w:r>
-        <w:rPr>
-          <w:rFonts w:ascii="Arial" w:hAnsi="Arial" w:cs="Arial"/>
-          <w:b/>
-          <w:sz w:val="22"/>
-          <w:szCs w:val="22"/>
-        </w:rPr>
-        <w:t>5</w:t>
+      <w:moveFromRangeStart w:id="0" w:author="Andy Royle-pr" w:date="2012-03-11T14:48:00Z" w:name="move319240624"/>
+    </w:p>
+    <w:p>
+      <w:pPr>
+        <w:pStyle w:val="PlainText"/>
+        <w:rPr>
+          <w:rFonts w:ascii="Arial" w:hAnsi="Arial" w:cs="Arial"/>
+          <w:b/>
+          <w:sz w:val="22"/>
+          <w:szCs w:val="22"/>
+        </w:rPr>
+      </w:pPr>
+      <w:moveFrom w:id="1" w:author="Andy Royle-pr" w:date="2012-03-11T14:48:00Z">
+        <w:r>
+          <w:rPr>
+            <w:rFonts w:ascii="Arial" w:hAnsi="Arial" w:cs="Arial"/>
+            <w:b/>
+            <w:sz w:val="22"/>
+            <w:szCs w:val="22"/>
+          </w:rPr>
+          <w:t>5</w:t>
+        </w:r>
+        <w:r>
+          <w:rPr>
+            <w:rFonts w:ascii="Arial" w:hAnsi="Arial" w:cs="Arial"/>
+            <w:b/>
+            <w:sz w:val="22"/>
+            <w:szCs w:val="22"/>
+          </w:rPr>
+          <w:t xml:space="preserve">. </w:t>
+        </w:r>
+        <w:r>
+          <w:rPr>
+            <w:rFonts w:ascii="Arial" w:hAnsi="Arial" w:cs="Arial"/>
+            <w:b/>
+            <w:color w:val="C0504D" w:themeColor="accent2"/>
+            <w:sz w:val="22"/>
+            <w:szCs w:val="22"/>
+          </w:rPr>
+          <w:t>Poisson and multinomial observation models</w:t>
+        </w:r>
+        <w:r>
+          <w:rPr>
+            <w:rFonts w:ascii="Arial" w:hAnsi="Arial" w:cs="Arial"/>
+            <w:b/>
+            <w:sz w:val="22"/>
+            <w:szCs w:val="22"/>
+          </w:rPr>
+          <w:tab/>
+          <w:t xml:space="preserve"> (Andy/Rahel) </w:t>
+        </w:r>
+        <w:r>
+          <w:rPr>
+            <w:rFonts w:ascii="Arial" w:hAnsi="Arial" w:cs="Arial"/>
+            <w:b/>
+            <w:color w:val="FF0000"/>
+            <w:sz w:val="22"/>
+            <w:szCs w:val="22"/>
+          </w:rPr>
+          <w:t xml:space="preserve">early </w:t>
+        </w:r>
+        <w:r>
+          <w:rPr>
+            <w:rFonts w:ascii="Arial" w:hAnsi="Arial" w:cs="Arial"/>
+            <w:b/>
+            <w:color w:val="FF0000"/>
+            <w:sz w:val="22"/>
+            <w:szCs w:val="22"/>
+          </w:rPr>
+          <w:t>draft</w:t>
+        </w:r>
+      </w:moveFrom>
+    </w:p>
+    <w:p>
+      <w:pPr>
+        <w:pStyle w:val="PlainText"/>
+        <w:rPr>
+          <w:rFonts w:ascii="Arial" w:hAnsi="Arial" w:cs="Arial"/>
+        </w:rPr>
+      </w:pPr>
+      <w:moveFrom w:id="2" w:author="Andy Royle-pr" w:date="2012-03-11T14:48:00Z">
+        <w:r>
+          <w:rPr>
+            <w:rFonts w:ascii="Arial" w:hAnsi="Arial" w:cs="Arial"/>
+          </w:rPr>
+          <w:t xml:space="preserve">Alternative observation </w:t>
+        </w:r>
+        <w:r>
+          <w:rPr>
+            <w:rFonts w:ascii="Arial" w:hAnsi="Arial" w:cs="Arial"/>
+          </w:rPr>
+          <w:t xml:space="preserve">models. </w:t>
+        </w:r>
+        <w:r>
+          <w:rPr>
+            <w:rFonts w:ascii="Arial" w:hAnsi="Arial" w:cs="Arial"/>
+          </w:rPr>
+          <w:t>Bernoulli/binomial, Poisson, Multinomial.</w:t>
+        </w:r>
+      </w:moveFrom>
+    </w:p>
+    <w:p>
+      <w:pPr>
+        <w:pStyle w:val="PlainText"/>
+        <w:rPr>
+          <w:rFonts w:ascii="Arial" w:hAnsi="Arial" w:cs="Arial"/>
+        </w:rPr>
+      </w:pPr>
+      <w:moveFrom w:id="3" w:author="Andy Royle-pr" w:date="2012-03-11T14:48:00Z">
+        <w:r>
+          <w:rPr>
+            <w:rFonts w:ascii="Arial" w:hAnsi="Arial" w:cs="Arial"/>
+          </w:rPr>
+          <w:t xml:space="preserve">Capricailie example – Poisson observation model </w:t>
+        </w:r>
+      </w:moveFrom>
+    </w:p>
+    <w:p>
+      <w:pPr>
+        <w:pStyle w:val="PlainText"/>
+        <w:rPr>
+          <w:rFonts w:ascii="Arial" w:hAnsi="Arial" w:cs="Arial"/>
+        </w:rPr>
+      </w:pPr>
+      <w:moveFrom w:id="4" w:author="Andy Royle-pr" w:date="2012-03-11T14:48:00Z">
+        <w:r>
+          <w:rPr>
+            <w:rFonts w:ascii="Arial" w:hAnsi="Arial" w:cs="Arial"/>
+            <w:highlight w:val="yellow"/>
+          </w:rPr>
+          <w:t xml:space="preserve">Need a mist-netting example. </w:t>
+        </w:r>
+        <w:r>
+          <w:rPr>
+            <w:rFonts w:ascii="Arial" w:hAnsi="Arial" w:cs="Arial"/>
+          </w:rPr>
+          <w:t>What does secr do</w:t>
+        </w:r>
+        <w:r>
+          <w:rPr>
+            <w:rFonts w:ascii="Arial" w:hAnsi="Arial" w:cs="Arial"/>
+            <w:b/>
+            <w:color w:val="FF0000"/>
+          </w:rPr>
+          <w:t>.  Rahel can you help?</w:t>
+        </w:r>
+      </w:moveFrom>
+    </w:p>
+    <w:p>
+      <w:pPr>
+        <w:pStyle w:val="PlainText"/>
+        <w:rPr>
+          <w:rFonts w:ascii="Arial" w:hAnsi="Arial" w:cs="Arial"/>
+        </w:rPr>
+      </w:pPr>
+      <w:moveFrom w:id="5" w:author="Andy Royle-pr" w:date="2012-03-11T14:48:00Z">
+        <w:r>
+          <w:rPr>
+            <w:rFonts w:ascii="Arial" w:hAnsi="Arial" w:cs="Arial"/>
+          </w:rPr>
+          <w:t>SCR as multi-state type of model</w:t>
+        </w:r>
+      </w:moveFrom>
+    </w:p>
+    <w:p>
+      <w:pPr>
+        <w:pStyle w:val="PlainText"/>
+        <w:rPr>
+          <w:rFonts w:ascii="Arial" w:hAnsi="Arial" w:cs="Arial"/>
+        </w:rPr>
+      </w:pPr>
+      <w:moveFrom w:id="6" w:author="Andy Royle-pr" w:date="2012-03-11T14:48:00Z">
+        <w:r>
+          <w:rPr>
+            <w:rFonts w:ascii="Arial" w:hAnsi="Arial" w:cs="Arial"/>
+          </w:rPr>
+          <w:t>Single-catch traps.  Approximation by Bernoulli or multinomial (</w:t>
+        </w:r>
+        <w:r>
+          <w:rPr>
+            <w:rFonts w:ascii="Arial" w:hAnsi="Arial" w:cs="Arial"/>
+            <w:b/>
+            <w:color w:val="FF0000"/>
+          </w:rPr>
+          <w:t>Rahel</w:t>
+        </w:r>
+        <w:r>
+          <w:rPr>
+            <w:rFonts w:ascii="Arial" w:hAnsi="Arial" w:cs="Arial"/>
+          </w:rPr>
+          <w:t xml:space="preserve"> ?)</w:t>
+        </w:r>
+      </w:moveFrom>
+    </w:p>
+    <w:p>
+      <w:pPr>
+        <w:pStyle w:val="PlainText"/>
+        <w:rPr>
+          <w:rFonts w:ascii="Arial" w:hAnsi="Arial" w:cs="Arial"/>
+        </w:rPr>
+      </w:pPr>
+      <w:moveFrom w:id="7" w:author="Andy Royle-pr" w:date="2012-03-11T14:48:00Z">
+        <w:r>
+          <w:rPr>
+            <w:rFonts w:ascii="Arial" w:hAnsi="Arial" w:cs="Arial"/>
+            <w:b/>
+          </w:rPr>
+          <w:t>Acoustic devices</w:t>
+        </w:r>
+        <w:r>
+          <w:rPr>
+            <w:rFonts w:ascii="Arial" w:hAnsi="Arial" w:cs="Arial"/>
+          </w:rPr>
+          <w:t>? (from Efford et al. – use the example from SECR()?).</w:t>
+        </w:r>
+      </w:moveFrom>
+    </w:p>
+    <w:moveFromRangeEnd w:id="0"/>
+    <w:p>
+      <w:pPr>
+        <w:pStyle w:val="PlainText"/>
+        <w:rPr>
+          <w:rFonts w:ascii="Arial" w:hAnsi="Arial" w:cs="Arial"/>
+          <w:b/>
+          <w:sz w:val="22"/>
+          <w:szCs w:val="22"/>
+        </w:rPr>
+      </w:pPr>
+    </w:p>
+    <w:p>
+      <w:pPr>
+        <w:pStyle w:val="PlainText"/>
+        <w:rPr>
+          <w:rFonts w:ascii="Arial" w:hAnsi="Arial" w:cs="Arial"/>
+          <w:b/>
+          <w:sz w:val="22"/>
+          <w:szCs w:val="22"/>
+        </w:rPr>
+      </w:pPr>
+    </w:p>
+    <w:p>
+      <w:pPr>
+        <w:pStyle w:val="PlainText"/>
+        <w:rPr>
+          <w:rFonts w:ascii="Arial" w:hAnsi="Arial" w:cs="Arial"/>
+          <w:b/>
+          <w:sz w:val="22"/>
+          <w:szCs w:val="22"/>
+        </w:rPr>
+      </w:pPr>
+      <w:r>
+        <w:rPr>
+          <w:rFonts w:ascii="Arial" w:hAnsi="Arial" w:cs="Arial"/>
+          <w:b/>
+          <w:sz w:val="22"/>
+          <w:szCs w:val="22"/>
+        </w:rPr>
+        <w:t>6</w:t>
       </w:r>
       <w:r>
         <w:rPr>
@@ -933,7 +1170,7 @@
           <w:sz w:val="22"/>
           <w:szCs w:val="22"/>
         </w:rPr>
-        <w:t>Poisson and multinomial observation models</w:t>
+        <w:t>Likelihood analysis and SECR</w:t>
       </w:r>
       <w:r>
         <w:rPr>
@@ -943,7 +1180,151 @@
           <w:szCs w:val="22"/>
         </w:rPr>
         <w:tab/>
-        <w:t xml:space="preserve"> (Andy/</w:t>
+      </w:r>
+      <w:r>
+        <w:rPr>
+          <w:rFonts w:ascii="Arial" w:hAnsi="Arial" w:cs="Arial"/>
+          <w:b/>
+          <w:sz w:val="22"/>
+          <w:szCs w:val="22"/>
+        </w:rPr>
+        <w:tab/>
+      </w:r>
+      <w:r>
+        <w:rPr>
+          <w:rFonts w:ascii="Arial" w:hAnsi="Arial" w:cs="Arial"/>
+          <w:b/>
+          <w:sz w:val="22"/>
+          <w:szCs w:val="22"/>
+        </w:rPr>
+        <w:t>(Andy/Beth)</w:t>
+      </w:r>
+      <w:r>
+        <w:rPr>
+          <w:rFonts w:ascii="Arial" w:hAnsi="Arial" w:cs="Arial"/>
+          <w:b/>
+          <w:sz w:val="22"/>
+          <w:szCs w:val="22"/>
+        </w:rPr>
+        <w:t xml:space="preserve"> </w:t>
+      </w:r>
+      <w:r>
+        <w:rPr>
+          <w:rFonts w:ascii="Arial" w:hAnsi="Arial" w:cs="Arial"/>
+          <w:b/>
+          <w:color w:val="FF0000"/>
+          <w:sz w:val="22"/>
+          <w:szCs w:val="22"/>
+        </w:rPr>
+        <w:t>draft</w:t>
+      </w:r>
+    </w:p>
+    <w:p>
+      <w:pPr>
+        <w:pStyle w:val="PlainText"/>
+        <w:rPr>
+          <w:rFonts w:ascii="Arial" w:hAnsi="Arial" w:cs="Arial"/>
+          <w:sz w:val="22"/>
+          <w:szCs w:val="22"/>
+        </w:rPr>
+      </w:pPr>
+      <w:proofErr w:type="gramStart"/>
+      <w:r>
+        <w:rPr>
+          <w:rFonts w:ascii="Arial" w:hAnsi="Arial" w:cs="Arial"/>
+          <w:sz w:val="22"/>
+          <w:szCs w:val="22"/>
+        </w:rPr>
+        <w:t>How to do likelihood analysis</w:t>
+      </w:r>
+      <w:r>
+        <w:rPr>
+          <w:rFonts w:ascii="Arial" w:hAnsi="Arial" w:cs="Arial"/>
+          <w:sz w:val="22"/>
+          <w:szCs w:val="22"/>
+        </w:rPr>
+        <w:t>.</w:t>
+      </w:r>
+      <w:proofErr w:type="gramEnd"/>
+      <w:r>
+        <w:rPr>
+          <w:rFonts w:ascii="Arial" w:hAnsi="Arial" w:cs="Arial"/>
+          <w:sz w:val="22"/>
+          <w:szCs w:val="22"/>
+        </w:rPr>
+        <w:t xml:space="preserve"> </w:t>
+      </w:r>
+      <w:proofErr w:type="gramStart"/>
+      <w:r>
+        <w:rPr>
+          <w:rFonts w:ascii="Arial" w:hAnsi="Arial" w:cs="Arial"/>
+          <w:sz w:val="22"/>
+          <w:szCs w:val="22"/>
+        </w:rPr>
+        <w:t>Native R and using SECR.</w:t>
+      </w:r>
+      <w:proofErr w:type="gramEnd"/>
+    </w:p>
+    <w:p>
+      <w:pPr>
+        <w:pStyle w:val="PlainText"/>
+        <w:rPr>
+          <w:rFonts w:ascii="Arial" w:hAnsi="Arial" w:cs="Arial"/>
+          <w:sz w:val="22"/>
+          <w:szCs w:val="22"/>
+        </w:rPr>
+      </w:pPr>
+    </w:p>
+    <w:p>
+      <w:pPr>
+        <w:pStyle w:val="PlainText"/>
+        <w:rPr>
+          <w:rFonts w:ascii="Arial" w:hAnsi="Arial" w:cs="Arial"/>
+          <w:b/>
+          <w:sz w:val="22"/>
+          <w:szCs w:val="22"/>
+        </w:rPr>
+      </w:pPr>
+      <w:r>
+        <w:rPr>
+          <w:rFonts w:ascii="Arial" w:hAnsi="Arial" w:cs="Arial"/>
+          <w:b/>
+          <w:sz w:val="24"/>
+        </w:rPr>
+        <w:t>7</w:t>
+      </w:r>
+      <w:r>
+        <w:rPr>
+          <w:rFonts w:ascii="Arial" w:hAnsi="Arial" w:cs="Arial"/>
+          <w:b/>
+          <w:sz w:val="24"/>
+        </w:rPr>
+        <w:t>.</w:t>
+      </w:r>
+      <w:r>
+        <w:rPr>
+          <w:rFonts w:ascii="Arial" w:hAnsi="Arial" w:cs="Arial"/>
+        </w:rPr>
+        <w:t xml:space="preserve"> </w:t>
+      </w:r>
+      <w:r>
+        <w:rPr>
+          <w:rFonts w:ascii="Arial" w:hAnsi="Arial" w:cs="Arial"/>
+          <w:b/>
+          <w:color w:val="C0504D" w:themeColor="accent2"/>
+          <w:sz w:val="22"/>
+          <w:szCs w:val="22"/>
+        </w:rPr>
+        <w:t xml:space="preserve">MCMC details                               </w:t>
+      </w:r>
+      <w:r>
+        <w:rPr>
+          <w:rFonts w:ascii="Arial" w:hAnsi="Arial" w:cs="Arial"/>
+          <w:b/>
+          <w:sz w:val="22"/>
+          <w:szCs w:val="22"/>
+        </w:rPr>
+        <w:t>(</w:t>
       </w:r>
       <w:proofErr w:type="spellStart"/>
       <w:r>
@@ -963,8 +1344,18 @@
           <w:sz w:val="22"/>
           <w:szCs w:val="22"/>
         </w:rPr>
-        <w:t xml:space="preserve">) </w:t>
-      </w:r>
+        <w:t>/Richard?</w:t>
+      </w:r>
+      <w:r>
+        <w:rPr>
+          <w:rFonts w:ascii="Arial" w:hAnsi="Arial" w:cs="Arial"/>
+          <w:b/>
+          <w:sz w:val="22"/>
+          <w:szCs w:val="22"/>
+        </w:rPr>
+        <w:t xml:space="preserve">)  </w:t>
+      </w:r>
+      <w:proofErr w:type="gramStart"/>
       <w:r>
         <w:rPr>
           <w:rFonts w:ascii="Arial" w:hAnsi="Arial" w:cs="Arial"/>
@@ -973,201 +1364,1236 @@
           <w:sz w:val="22"/>
           <w:szCs w:val="22"/>
         </w:rPr>
-        <w:t xml:space="preserve">early </w:t>
-      </w:r>
-      <w:r>
-        <w:rPr>
-          <w:rFonts w:ascii="Arial" w:hAnsi="Arial" w:cs="Arial"/>
-          <w:b/>
-          <w:color w:val="FF0000"/>
-          <w:sz w:val="22"/>
-          <w:szCs w:val="22"/>
-        </w:rPr>
         <w:t>draft</w:t>
       </w:r>
-    </w:p>
-    <w:p>
-      <w:pPr>
-        <w:pStyle w:val="PlainText"/>
-        <w:rPr>
-          <w:rFonts w:ascii="Arial" w:hAnsi="Arial" w:cs="Arial"/>
-        </w:rPr>
-      </w:pPr>
-      <w:proofErr w:type="gramStart"/>
-      <w:r>
-        <w:rPr>
-          <w:rFonts w:ascii="Arial" w:hAnsi="Arial" w:cs="Arial"/>
-        </w:rPr>
-        <w:t xml:space="preserve">Alternative observation </w:t>
-      </w:r>
-      <w:r>
-        <w:rPr>
-          <w:rFonts w:ascii="Arial" w:hAnsi="Arial" w:cs="Arial"/>
-        </w:rPr>
-        <w:t>models.</w:t>
-      </w:r>
       <w:proofErr w:type="gramEnd"/>
-      <w:r>
-        <w:rPr>
-          <w:rFonts w:ascii="Arial" w:hAnsi="Arial" w:cs="Arial"/>
-        </w:rPr>
-        <w:t xml:space="preserve"> </w:t>
-      </w:r>
-      <w:proofErr w:type="gramStart"/>
-      <w:r>
-        <w:rPr>
-          <w:rFonts w:ascii="Arial" w:hAnsi="Arial" w:cs="Arial"/>
-        </w:rPr>
-        <w:t>Bernoulli/binomial, Poisson, Multinomial.</w:t>
-      </w:r>
-      <w:proofErr w:type="gramEnd"/>
-    </w:p>
-    <w:p>
-      <w:pPr>
-        <w:pStyle w:val="PlainText"/>
-        <w:rPr>
-          <w:rFonts w:ascii="Arial" w:hAnsi="Arial" w:cs="Arial"/>
-        </w:rPr>
-      </w:pPr>
+    </w:p>
+    <w:p>
+      <w:pPr>
+        <w:pStyle w:val="PlainText"/>
+        <w:rPr>
+          <w:rFonts w:ascii="Arial" w:hAnsi="Arial" w:cs="Arial"/>
+          <w:sz w:val="22"/>
+          <w:szCs w:val="22"/>
+        </w:rPr>
+      </w:pPr>
+      <w:r>
+        <w:rPr>
+          <w:rFonts w:ascii="Arial" w:hAnsi="Arial" w:cs="Arial"/>
+          <w:sz w:val="22"/>
+          <w:szCs w:val="22"/>
+        </w:rPr>
+        <w:t xml:space="preserve">How to do MCMC for basic Bernoulli/Poisson SCR models (Richard and </w:t>
+      </w:r>
       <w:proofErr w:type="spellStart"/>
       <w:r>
         <w:rPr>
           <w:rFonts w:ascii="Arial" w:hAnsi="Arial" w:cs="Arial"/>
-        </w:rPr>
-        <w:t>Capricailie</w:t>
+          <w:sz w:val="22"/>
+          <w:szCs w:val="22"/>
+        </w:rPr>
+        <w:t>Rahel</w:t>
       </w:r>
       <w:proofErr w:type="spellEnd"/>
       <w:r>
         <w:rPr>
           <w:rFonts w:ascii="Arial" w:hAnsi="Arial" w:cs="Arial"/>
-        </w:rPr>
-        <w:t xml:space="preserve"> example – Poisson observation model </w:t>
-      </w:r>
-    </w:p>
-    <w:p>
-      <w:pPr>
-        <w:pStyle w:val="PlainText"/>
-        <w:rPr>
-          <w:rFonts w:ascii="Arial" w:hAnsi="Arial" w:cs="Arial"/>
-        </w:rPr>
-      </w:pPr>
-      <w:r>
-        <w:rPr>
-          <w:rFonts w:ascii="Arial" w:hAnsi="Arial" w:cs="Arial"/>
-          <w:highlight w:val="yellow"/>
-        </w:rPr>
-        <w:t xml:space="preserve">Need a mist-netting example. </w:t>
-      </w:r>
-      <w:r>
-        <w:rPr>
-          <w:rFonts w:ascii="Arial" w:hAnsi="Arial" w:cs="Arial"/>
-        </w:rPr>
-        <w:t xml:space="preserve">What does </w:t>
-      </w:r>
-      <w:proofErr w:type="spellStart"/>
-      <w:r>
-        <w:rPr>
-          <w:rFonts w:ascii="Arial" w:hAnsi="Arial" w:cs="Arial"/>
-        </w:rPr>
-        <w:t>secr</w:t>
-      </w:r>
-      <w:proofErr w:type="spellEnd"/>
-      <w:r>
-        <w:rPr>
-          <w:rFonts w:ascii="Arial" w:hAnsi="Arial" w:cs="Arial"/>
-        </w:rPr>
-        <w:t xml:space="preserve"> </w:t>
-      </w:r>
-      <w:proofErr w:type="gramStart"/>
-      <w:r>
-        <w:rPr>
-          <w:rFonts w:ascii="Arial" w:hAnsi="Arial" w:cs="Arial"/>
-        </w:rPr>
-        <w:t>do</w:t>
-      </w:r>
-      <w:r>
-        <w:rPr>
-          <w:rFonts w:ascii="Arial" w:hAnsi="Arial" w:cs="Arial"/>
-          <w:b/>
-          <w:color w:val="FF0000"/>
-        </w:rPr>
-        <w:t>.</w:t>
-      </w:r>
-      <w:proofErr w:type="gramEnd"/>
-      <w:r>
-        <w:rPr>
-          <w:rFonts w:ascii="Arial" w:hAnsi="Arial" w:cs="Arial"/>
-          <w:b/>
-          <w:color w:val="FF0000"/>
-        </w:rPr>
-        <w:t xml:space="preserve">  </w:t>
-      </w:r>
+          <w:sz w:val="22"/>
+          <w:szCs w:val="22"/>
+        </w:rPr>
+        <w:t>)</w:t>
+      </w:r>
+    </w:p>
+    <w:p>
+      <w:pPr>
+        <w:pStyle w:val="PlainText"/>
+        <w:rPr>
+          <w:rFonts w:ascii="Arial" w:hAnsi="Arial" w:cs="Arial"/>
+          <w:sz w:val="22"/>
+          <w:szCs w:val="22"/>
+        </w:rPr>
+      </w:pPr>
       <w:proofErr w:type="spellStart"/>
       <w:proofErr w:type="gramStart"/>
       <w:r>
         <w:rPr>
           <w:rFonts w:ascii="Arial" w:hAnsi="Arial" w:cs="Arial"/>
-          <w:b/>
-          <w:color w:val="FF0000"/>
-        </w:rPr>
-        <w:t>Rahel</w:t>
+          <w:sz w:val="22"/>
+          <w:szCs w:val="22"/>
+        </w:rPr>
+        <w:t>Rahel’s</w:t>
       </w:r>
       <w:proofErr w:type="spellEnd"/>
       <w:r>
         <w:rPr>
           <w:rFonts w:ascii="Arial" w:hAnsi="Arial" w:cs="Arial"/>
-          <w:b/>
-          <w:color w:val="FF0000"/>
-        </w:rPr>
-        <w:t xml:space="preserve"> can you help?</w:t>
+          <w:sz w:val="22"/>
+          <w:szCs w:val="22"/>
+        </w:rPr>
+        <w:t xml:space="preserve"> multi-year version of the code.</w:t>
       </w:r>
       <w:proofErr w:type="gramEnd"/>
-    </w:p>
-    <w:p>
-      <w:pPr>
-        <w:pStyle w:val="PlainText"/>
-        <w:rPr>
-          <w:rFonts w:ascii="Arial" w:hAnsi="Arial" w:cs="Arial"/>
-        </w:rPr>
-      </w:pPr>
-      <w:r>
-        <w:rPr>
-          <w:rFonts w:ascii="Arial" w:hAnsi="Arial" w:cs="Arial"/>
-        </w:rPr>
-        <w:t>SCR as multi-state type of model</w:t>
-      </w:r>
-    </w:p>
-    <w:p>
-      <w:pPr>
-        <w:pStyle w:val="PlainText"/>
-        <w:rPr>
-          <w:rFonts w:ascii="Arial" w:hAnsi="Arial" w:cs="Arial"/>
-        </w:rPr>
-      </w:pPr>
-      <w:r>
-        <w:rPr>
-          <w:rFonts w:ascii="Arial" w:hAnsi="Arial" w:cs="Arial"/>
-        </w:rPr>
-        <w:t>Single-catch traps.  Approximation by Bernoulli or multinomial (</w:t>
-      </w:r>
+      <w:r>
+        <w:rPr>
+          <w:rFonts w:ascii="Arial" w:hAnsi="Arial" w:cs="Arial"/>
+          <w:sz w:val="22"/>
+          <w:szCs w:val="22"/>
+        </w:rPr>
+        <w:t xml:space="preserve"> </w:t>
+      </w:r>
+    </w:p>
+    <w:p>
+      <w:pPr>
+        <w:pStyle w:val="PlainText"/>
+        <w:rPr>
+          <w:ins w:id="8" w:author="Andy Royle-pr" w:date="2012-03-11T14:49:00Z"/>
+          <w:rFonts w:ascii="Arial" w:hAnsi="Arial" w:cs="Arial"/>
+          <w:b/>
+          <w:sz w:val="22"/>
+          <w:szCs w:val="22"/>
+        </w:rPr>
+      </w:pPr>
+    </w:p>
+    <w:p>
+      <w:pPr>
+        <w:pStyle w:val="PlainText"/>
+        <w:rPr>
+          <w:ins w:id="9" w:author="Andy Royle-pr" w:date="2012-03-11T14:49:00Z"/>
+          <w:rFonts w:ascii="Arial" w:hAnsi="Arial" w:cs="Arial"/>
+          <w:b/>
+        </w:rPr>
+      </w:pPr>
+    </w:p>
+    <w:p>
+      <w:pPr>
+        <w:pStyle w:val="PlainText"/>
+        <w:rPr>
+          <w:ins w:id="10" w:author="Andy Royle-pr" w:date="2012-03-11T14:49:00Z"/>
+          <w:rFonts w:ascii="Arial" w:hAnsi="Arial" w:cs="Arial"/>
+          <w:b/>
+        </w:rPr>
+      </w:pPr>
+    </w:p>
+    <w:p>
+      <w:pPr>
+        <w:pStyle w:val="PlainText"/>
+        <w:rPr>
+          <w:ins w:id="11" w:author="Andy Royle-pr" w:date="2012-03-11T14:49:00Z"/>
+          <w:rFonts w:ascii="Arial" w:hAnsi="Arial" w:cs="Arial"/>
+          <w:b/>
+        </w:rPr>
+      </w:pPr>
+      <w:ins w:id="12" w:author="Andy Royle-pr" w:date="2012-03-11T14:49:00Z">
+        <w:r>
+          <w:rPr>
+            <w:rFonts w:ascii="Arial" w:hAnsi="Arial" w:cs="Arial"/>
+            <w:b/>
+          </w:rPr>
+          <w:t>8</w:t>
+        </w:r>
+        <w:r>
+          <w:rPr>
+            <w:rFonts w:ascii="Arial" w:hAnsi="Arial" w:cs="Arial"/>
+            <w:b/>
+          </w:rPr>
+          <w:t xml:space="preserve">. </w:t>
+        </w:r>
+        <w:r>
+          <w:rPr>
+            <w:rFonts w:ascii="Arial" w:hAnsi="Arial" w:cs="Arial"/>
+            <w:b/>
+            <w:color w:val="C0504D" w:themeColor="accent2"/>
+          </w:rPr>
+          <w:t xml:space="preserve">Model Selection and </w:t>
+        </w:r>
+        <w:proofErr w:type="gramStart"/>
+        <w:r>
+          <w:rPr>
+            <w:rFonts w:ascii="Arial" w:hAnsi="Arial" w:cs="Arial"/>
+            <w:b/>
+            <w:color w:val="C0504D" w:themeColor="accent2"/>
+          </w:rPr>
+          <w:t xml:space="preserve">Assessment  </w:t>
+        </w:r>
+        <w:r>
+          <w:rPr>
+            <w:rFonts w:ascii="Arial" w:hAnsi="Arial" w:cs="Arial"/>
+            <w:b/>
+          </w:rPr>
+          <w:t>(</w:t>
+        </w:r>
+        <w:proofErr w:type="gramEnd"/>
+        <w:r>
+          <w:rPr>
+            <w:rFonts w:ascii="Arial" w:hAnsi="Arial" w:cs="Arial"/>
+            <w:b/>
+          </w:rPr>
+          <w:t xml:space="preserve">Andy)  </w:t>
+        </w:r>
+        <w:r>
+          <w:rPr>
+            <w:rFonts w:ascii="Arial" w:hAnsi="Arial" w:cs="Arial"/>
+            <w:b/>
+            <w:color w:val="FF0000"/>
+          </w:rPr>
+          <w:t>early stages</w:t>
+        </w:r>
+      </w:ins>
+    </w:p>
+    <w:p>
+      <w:pPr>
+        <w:pStyle w:val="PlainText"/>
+        <w:rPr>
+          <w:ins w:id="13" w:author="Andy Royle-pr" w:date="2012-03-11T14:49:00Z"/>
+          <w:rFonts w:ascii="Arial" w:hAnsi="Arial" w:cs="Arial"/>
+        </w:rPr>
+      </w:pPr>
+      <w:proofErr w:type="gramStart"/>
+      <w:ins w:id="14" w:author="Andy Royle-pr" w:date="2012-03-11T14:49:00Z">
+        <w:r>
+          <w:rPr>
+            <w:rFonts w:ascii="Arial" w:hAnsi="Arial" w:cs="Arial"/>
+          </w:rPr>
+          <w:t>Bayesian p-value stuff.</w:t>
+        </w:r>
+        <w:proofErr w:type="gramEnd"/>
+      </w:ins>
+    </w:p>
+    <w:p>
+      <w:pPr>
+        <w:pStyle w:val="PlainText"/>
+        <w:rPr>
+          <w:ins w:id="15" w:author="Andy Royle-pr" w:date="2012-03-11T14:49:00Z"/>
+          <w:rFonts w:ascii="Arial" w:hAnsi="Arial" w:cs="Arial"/>
+        </w:rPr>
+      </w:pPr>
+      <w:ins w:id="16" w:author="Andy Royle-pr" w:date="2012-03-11T14:49:00Z">
+        <w:r>
+          <w:rPr>
+            <w:rFonts w:ascii="Arial" w:hAnsi="Arial" w:cs="Arial"/>
+          </w:rPr>
+          <w:t xml:space="preserve">Testing CSR – complete spatial </w:t>
+        </w:r>
+        <w:proofErr w:type="gramStart"/>
+        <w:r>
+          <w:rPr>
+            <w:rFonts w:ascii="Arial" w:hAnsi="Arial" w:cs="Arial"/>
+          </w:rPr>
+          <w:t>randomness  -</w:t>
+        </w:r>
+        <w:proofErr w:type="gramEnd"/>
+        <w:r>
+          <w:rPr>
+            <w:rFonts w:ascii="Arial" w:hAnsi="Arial" w:cs="Arial"/>
+          </w:rPr>
+          <w:t xml:space="preserve"> </w:t>
+        </w:r>
+        <w:proofErr w:type="spellStart"/>
+        <w:r>
+          <w:rPr>
+            <w:rFonts w:ascii="Arial" w:hAnsi="Arial" w:cs="Arial"/>
+          </w:rPr>
+          <w:t>sim</w:t>
+        </w:r>
+        <w:proofErr w:type="spellEnd"/>
+        <w:r>
+          <w:rPr>
+            <w:rFonts w:ascii="Arial" w:hAnsi="Arial" w:cs="Arial"/>
+          </w:rPr>
+          <w:t xml:space="preserve"> study</w:t>
+        </w:r>
+      </w:ins>
+    </w:p>
+    <w:p>
+      <w:pPr>
+        <w:pStyle w:val="PlainText"/>
+        <w:rPr>
+          <w:ins w:id="17" w:author="Andy Royle-pr" w:date="2012-03-11T14:49:00Z"/>
+          <w:rFonts w:ascii="Arial" w:hAnsi="Arial" w:cs="Arial"/>
+        </w:rPr>
+      </w:pPr>
+      <w:ins w:id="18" w:author="Andy Royle-pr" w:date="2012-03-11T14:49:00Z">
+        <w:r>
+          <w:rPr>
+            <w:rFonts w:ascii="Arial" w:hAnsi="Arial" w:cs="Arial"/>
+          </w:rPr>
+          <w:t>Types of detection models</w:t>
+        </w:r>
+      </w:ins>
+    </w:p>
+    <w:p>
+      <w:pPr>
+        <w:pStyle w:val="PlainText"/>
+        <w:rPr>
+          <w:ins w:id="19" w:author="Andy Royle-pr" w:date="2012-03-11T14:49:00Z"/>
+          <w:rFonts w:ascii="Arial" w:hAnsi="Arial" w:cs="Arial"/>
+        </w:rPr>
+      </w:pPr>
+      <w:ins w:id="20" w:author="Andy Royle-pr" w:date="2012-03-11T14:49:00Z">
+        <w:r>
+          <w:rPr>
+            <w:rFonts w:ascii="Arial" w:hAnsi="Arial" w:cs="Arial"/>
+          </w:rPr>
+          <w:t xml:space="preserve">DIC/AIC type assessments of detection models – </w:t>
+        </w:r>
+        <w:proofErr w:type="spellStart"/>
+        <w:r>
+          <w:rPr>
+            <w:rFonts w:ascii="Arial" w:hAnsi="Arial" w:cs="Arial"/>
+          </w:rPr>
+          <w:t>Rahel</w:t>
+        </w:r>
+        <w:proofErr w:type="spellEnd"/>
+        <w:r>
+          <w:rPr>
+            <w:rFonts w:ascii="Arial" w:hAnsi="Arial" w:cs="Arial"/>
+          </w:rPr>
+          <w:t xml:space="preserve"> help w/</w:t>
+        </w:r>
+        <w:proofErr w:type="spellStart"/>
+        <w:r>
+          <w:rPr>
+            <w:rFonts w:ascii="Arial" w:hAnsi="Arial" w:cs="Arial"/>
+          </w:rPr>
+          <w:t>sim</w:t>
+        </w:r>
+        <w:proofErr w:type="spellEnd"/>
+        <w:r>
+          <w:rPr>
+            <w:rFonts w:ascii="Arial" w:hAnsi="Arial" w:cs="Arial"/>
+          </w:rPr>
+          <w:t xml:space="preserve"> study</w:t>
+        </w:r>
+      </w:ins>
+    </w:p>
+    <w:p>
+      <w:pPr>
+        <w:pStyle w:val="PlainText"/>
+        <w:rPr>
+          <w:ins w:id="21" w:author="Andy Royle-pr" w:date="2012-03-11T14:49:00Z"/>
+          <w:rFonts w:ascii="Arial" w:hAnsi="Arial" w:cs="Arial"/>
+          <w:b/>
+        </w:rPr>
+      </w:pPr>
+    </w:p>
+    <w:p>
+      <w:pPr>
+        <w:pStyle w:val="PlainText"/>
+        <w:rPr>
+          <w:ins w:id="22" w:author="Andy Royle-pr" w:date="2012-03-11T14:49:00Z"/>
+          <w:rFonts w:ascii="Arial" w:hAnsi="Arial" w:cs="Arial"/>
+          <w:b/>
+        </w:rPr>
+      </w:pPr>
+    </w:p>
+    <w:p>
+      <w:pPr>
+        <w:pStyle w:val="PlainText"/>
+        <w:rPr>
+          <w:ins w:id="23" w:author="Andy Royle-pr" w:date="2012-03-11T14:49:00Z"/>
+          <w:rFonts w:ascii="Arial" w:hAnsi="Arial" w:cs="Arial"/>
+          <w:b/>
+          <w:sz w:val="22"/>
+          <w:szCs w:val="22"/>
+        </w:rPr>
+      </w:pPr>
+      <w:ins w:id="24" w:author="Andy Royle-pr" w:date="2012-03-11T14:49:00Z">
+        <w:r>
+          <w:rPr>
+            <w:rFonts w:ascii="Arial" w:hAnsi="Arial" w:cs="Arial"/>
+            <w:b/>
+            <w:sz w:val="22"/>
+            <w:szCs w:val="22"/>
+          </w:rPr>
+          <w:t xml:space="preserve">17. Design of Spatial Capture-Recapture </w:t>
+        </w:r>
+        <w:proofErr w:type="gramStart"/>
+        <w:r>
+          <w:rPr>
+            <w:rFonts w:ascii="Arial" w:hAnsi="Arial" w:cs="Arial"/>
+            <w:b/>
+            <w:sz w:val="22"/>
+            <w:szCs w:val="22"/>
+          </w:rPr>
+          <w:t>studies  [</w:t>
+        </w:r>
+        <w:proofErr w:type="gramEnd"/>
+        <w:r>
+          <w:rPr>
+            <w:rFonts w:ascii="Arial" w:hAnsi="Arial" w:cs="Arial"/>
+            <w:b/>
+            <w:sz w:val="22"/>
+            <w:szCs w:val="22"/>
+          </w:rPr>
+          <w:t>RAHEL]</w:t>
+        </w:r>
+      </w:ins>
+    </w:p>
+    <w:p>
+      <w:pPr>
+        <w:pStyle w:val="PlainText"/>
+        <w:rPr>
+          <w:ins w:id="25" w:author="Andy Royle-pr" w:date="2012-03-11T14:49:00Z"/>
+          <w:rFonts w:ascii="Arial" w:hAnsi="Arial" w:cs="Arial"/>
+          <w:b/>
+        </w:rPr>
+      </w:pPr>
+    </w:p>
+    <w:p>
+      <w:pPr>
+        <w:pStyle w:val="PlainText"/>
+        <w:rPr>
+          <w:ins w:id="26" w:author="Andy Royle-pr" w:date="2012-03-11T14:49:00Z"/>
+          <w:rFonts w:ascii="Arial" w:hAnsi="Arial" w:cs="Arial"/>
+          <w:b/>
+          <w:sz w:val="22"/>
+          <w:szCs w:val="22"/>
+        </w:rPr>
+      </w:pPr>
+    </w:p>
+    <w:p>
+      <w:pPr>
+        <w:pStyle w:val="PlainText"/>
+        <w:rPr>
+          <w:rFonts w:ascii="Arial" w:hAnsi="Arial" w:cs="Arial"/>
+          <w:b/>
+          <w:sz w:val="22"/>
+          <w:szCs w:val="22"/>
+        </w:rPr>
+      </w:pPr>
+      <w:moveToRangeStart w:id="27" w:author="Andy Royle-pr" w:date="2012-03-11T14:49:00Z" w:name="move319240696"/>
+      <w:moveTo w:id="28" w:author="Andy Royle-pr" w:date="2012-03-11T14:49:00Z">
+        <w:r>
+          <w:rPr>
+            <w:rFonts w:ascii="Arial" w:hAnsi="Arial" w:cs="Arial"/>
+            <w:b/>
+            <w:sz w:val="22"/>
+            <w:szCs w:val="22"/>
+          </w:rPr>
+          <w:t>9</w:t>
+        </w:r>
+        <w:r>
+          <w:rPr>
+            <w:rFonts w:ascii="Arial" w:hAnsi="Arial" w:cs="Arial"/>
+            <w:b/>
+            <w:sz w:val="22"/>
+            <w:szCs w:val="22"/>
+          </w:rPr>
+          <w:t xml:space="preserve">. </w:t>
+        </w:r>
+        <w:r>
+          <w:rPr>
+            <w:rFonts w:ascii="Arial" w:hAnsi="Arial" w:cs="Arial"/>
+            <w:b/>
+            <w:color w:val="C0504D" w:themeColor="accent2"/>
+            <w:sz w:val="22"/>
+            <w:szCs w:val="22"/>
+          </w:rPr>
+          <w:t>Modeling Encounter Probability</w:t>
+        </w:r>
+        <w:r>
+          <w:rPr>
+            <w:rFonts w:ascii="Arial" w:hAnsi="Arial" w:cs="Arial"/>
+            <w:b/>
+            <w:color w:val="C0504D" w:themeColor="accent2"/>
+            <w:sz w:val="22"/>
+            <w:szCs w:val="22"/>
+          </w:rPr>
+          <w:tab/>
+        </w:r>
+        <w:r>
+          <w:rPr>
+            <w:rFonts w:ascii="Arial" w:hAnsi="Arial" w:cs="Arial"/>
+            <w:b/>
+            <w:sz w:val="22"/>
+            <w:szCs w:val="22"/>
+          </w:rPr>
+          <w:tab/>
+          <w:t xml:space="preserve">                                        (Beth)        </w:t>
+        </w:r>
+        <w:r>
+          <w:rPr>
+            <w:rFonts w:ascii="Arial" w:hAnsi="Arial" w:cs="Arial"/>
+            <w:b/>
+            <w:color w:val="FF0000"/>
+            <w:sz w:val="22"/>
+            <w:szCs w:val="22"/>
+          </w:rPr>
+          <w:t>almost draft</w:t>
+        </w:r>
+      </w:moveTo>
+    </w:p>
+    <w:p>
+      <w:pPr>
+        <w:pStyle w:val="PlainText"/>
+        <w:rPr>
+          <w:rFonts w:ascii="Arial" w:hAnsi="Arial" w:cs="Arial"/>
+        </w:rPr>
+      </w:pPr>
+      <w:moveTo w:id="29" w:author="Andy Royle-pr" w:date="2012-03-11T14:49:00Z">
+        <w:r>
+          <w:rPr>
+            <w:rFonts w:ascii="Arial" w:hAnsi="Arial" w:cs="Arial"/>
+          </w:rPr>
+          <w:t xml:space="preserve">Different detection functions </w:t>
+        </w:r>
+      </w:moveTo>
+    </w:p>
+    <w:p>
+      <w:pPr>
+        <w:pStyle w:val="PlainText"/>
+        <w:rPr>
+          <w:rFonts w:ascii="Arial" w:hAnsi="Arial" w:cs="Arial"/>
+        </w:rPr>
+      </w:pPr>
+      <w:moveTo w:id="30" w:author="Andy Royle-pr" w:date="2012-03-11T14:49:00Z">
+        <w:r>
+          <w:rPr>
+            <w:rFonts w:ascii="Arial" w:hAnsi="Arial" w:cs="Arial"/>
+          </w:rPr>
+          <w:t>Models with Covariates:</w:t>
+        </w:r>
+        <w:r>
+          <w:rPr>
+            <w:rFonts w:ascii="Arial" w:hAnsi="Arial" w:cs="Arial"/>
+          </w:rPr>
+          <w:t xml:space="preserve"> fixed covariates. </w:t>
+        </w:r>
+        <w:proofErr w:type="gramStart"/>
+        <w:r>
+          <w:rPr>
+            <w:rFonts w:ascii="Arial" w:hAnsi="Arial" w:cs="Arial"/>
+          </w:rPr>
+          <w:t>Partially observed.</w:t>
+        </w:r>
+        <w:proofErr w:type="gramEnd"/>
+        <w:r>
+          <w:rPr>
+            <w:rFonts w:ascii="Arial" w:hAnsi="Arial" w:cs="Arial"/>
+          </w:rPr>
+          <w:t xml:space="preserve"> </w:t>
+        </w:r>
+        <w:proofErr w:type="gramStart"/>
+        <w:r>
+          <w:rPr>
+            <w:rFonts w:ascii="Arial" w:hAnsi="Arial" w:cs="Arial"/>
+          </w:rPr>
+          <w:t>Unobserved.</w:t>
+        </w:r>
+        <w:proofErr w:type="gramEnd"/>
+        <w:r>
+          <w:rPr>
+            <w:rFonts w:ascii="Arial" w:hAnsi="Arial" w:cs="Arial"/>
+          </w:rPr>
+          <w:t xml:space="preserve"> </w:t>
+        </w:r>
+        <w:r>
+          <w:rPr>
+            <w:rFonts w:ascii="Arial" w:hAnsi="Arial" w:cs="Arial"/>
+          </w:rPr>
+          <w:t xml:space="preserve"> </w:t>
+        </w:r>
+      </w:moveTo>
+    </w:p>
+    <w:p>
+      <w:pPr>
+        <w:pStyle w:val="PlainText"/>
+        <w:rPr>
+          <w:rFonts w:ascii="Arial" w:hAnsi="Arial" w:cs="Arial"/>
+        </w:rPr>
+      </w:pPr>
+      <w:moveTo w:id="31" w:author="Andy Royle-pr" w:date="2012-03-11T14:49:00Z">
+        <w:r>
+          <w:rPr>
+            <w:rFonts w:ascii="Arial" w:hAnsi="Arial" w:cs="Arial"/>
+          </w:rPr>
+          <w:t>Sex and Behavior: The bear model (</w:t>
+        </w:r>
+        <w:smartTag w:uri="urn:schemas-microsoft-com:office:smarttags" w:element="City">
+          <w:smartTag w:uri="urn:schemas-microsoft-com:office:smarttags" w:element="place">
+            <w:r>
+              <w:rPr>
+                <w:rFonts w:ascii="Arial" w:hAnsi="Arial" w:cs="Arial"/>
+              </w:rPr>
+              <w:t>Gardner</w:t>
+            </w:r>
+          </w:smartTag>
+        </w:smartTag>
+        <w:r>
+          <w:rPr>
+            <w:rFonts w:ascii="Arial" w:hAnsi="Arial" w:cs="Arial"/>
+          </w:rPr>
+          <w:t xml:space="preserve"> et al. JWM) (sex is latent)</w:t>
+        </w:r>
+      </w:moveTo>
+    </w:p>
+    <w:p>
+      <w:pPr>
+        <w:pStyle w:val="PlainText"/>
+        <w:rPr>
+          <w:rFonts w:ascii="Arial" w:hAnsi="Arial" w:cs="Arial"/>
+        </w:rPr>
+      </w:pPr>
+      <w:moveTo w:id="32" w:author="Andy Royle-pr" w:date="2012-03-11T14:49:00Z">
+        <w:r>
+          <w:rPr>
+            <w:rFonts w:ascii="Arial" w:hAnsi="Arial" w:cs="Arial"/>
+          </w:rPr>
+          <w:t>Trap type or season (</w:t>
+        </w:r>
+        <w:proofErr w:type="spellStart"/>
+        <w:r>
+          <w:rPr>
+            <w:rFonts w:ascii="Arial" w:hAnsi="Arial" w:cs="Arial"/>
+          </w:rPr>
+          <w:t>swiss</w:t>
+        </w:r>
+        <w:proofErr w:type="spellEnd"/>
+        <w:r>
+          <w:rPr>
+            <w:rFonts w:ascii="Arial" w:hAnsi="Arial" w:cs="Arial"/>
+          </w:rPr>
+          <w:t xml:space="preserve"> </w:t>
+        </w:r>
+        <w:r>
+          <w:rPr>
+            <w:rFonts w:ascii="Arial" w:hAnsi="Arial" w:cs="Arial"/>
+          </w:rPr>
+          <w:t>Wildcat model)</w:t>
+        </w:r>
+      </w:moveTo>
+    </w:p>
+    <w:p>
+      <w:pPr>
+        <w:pStyle w:val="PlainText"/>
+        <w:rPr>
+          <w:rFonts w:ascii="Arial" w:hAnsi="Arial" w:cs="Arial"/>
+        </w:rPr>
+      </w:pPr>
+      <w:moveTo w:id="33" w:author="Andy Royle-pr" w:date="2012-03-11T14:49:00Z">
+        <w:r>
+          <w:rPr>
+            <w:rFonts w:ascii="Arial" w:hAnsi="Arial" w:cs="Arial"/>
+          </w:rPr>
+          <w:t xml:space="preserve">Heterogeneity models </w:t>
+        </w:r>
+      </w:moveTo>
+    </w:p>
+    <w:p>
+      <w:pPr>
+        <w:pStyle w:val="PlainText"/>
+        <w:rPr>
+          <w:rFonts w:ascii="Arial" w:hAnsi="Arial" w:cs="Arial"/>
+        </w:rPr>
+      </w:pPr>
+      <w:moveTo w:id="34" w:author="Andy Royle-pr" w:date="2012-03-11T14:49:00Z">
+        <w:r>
+          <w:rPr>
+            <w:rFonts w:ascii="Arial" w:hAnsi="Arial" w:cs="Arial"/>
+          </w:rPr>
+          <w:t xml:space="preserve">Continue to use SECR and </w:t>
+        </w:r>
+        <w:proofErr w:type="spellStart"/>
+        <w:r>
+          <w:rPr>
+            <w:rFonts w:ascii="Arial" w:hAnsi="Arial" w:cs="Arial"/>
+          </w:rPr>
+          <w:t>WinBUGS</w:t>
+        </w:r>
+        <w:proofErr w:type="spellEnd"/>
+        <w:r>
+          <w:rPr>
+            <w:rFonts w:ascii="Arial" w:hAnsi="Arial" w:cs="Arial"/>
+          </w:rPr>
+          <w:t xml:space="preserve"> in this chapter.</w:t>
+        </w:r>
+      </w:moveTo>
+    </w:p>
+    <w:p>
+      <w:pPr>
+        <w:pStyle w:val="PlainText"/>
+        <w:rPr>
+          <w:rFonts w:ascii="Arial" w:hAnsi="Arial" w:cs="Arial"/>
+        </w:rPr>
+      </w:pPr>
+      <w:moveToRangeStart w:id="35" w:author="Andy Royle-pr" w:date="2012-03-11T14:48:00Z" w:name="move319240624"/>
+      <w:moveToRangeEnd w:id="27"/>
+    </w:p>
+    <w:p>
+      <w:pPr>
+        <w:pStyle w:val="PlainText"/>
+        <w:rPr>
+          <w:rFonts w:ascii="Arial" w:hAnsi="Arial" w:cs="Arial"/>
+          <w:b/>
+          <w:sz w:val="22"/>
+          <w:szCs w:val="22"/>
+        </w:rPr>
+      </w:pPr>
+      <w:moveTo w:id="36" w:author="Andy Royle-pr" w:date="2012-03-11T14:48:00Z">
+        <w:r>
+          <w:rPr>
+            <w:rFonts w:ascii="Arial" w:hAnsi="Arial" w:cs="Arial"/>
+            <w:b/>
+            <w:sz w:val="22"/>
+            <w:szCs w:val="22"/>
+          </w:rPr>
+          <w:t>5</w:t>
+        </w:r>
+        <w:r>
+          <w:rPr>
+            <w:rFonts w:ascii="Arial" w:hAnsi="Arial" w:cs="Arial"/>
+            <w:b/>
+            <w:sz w:val="22"/>
+            <w:szCs w:val="22"/>
+          </w:rPr>
+          <w:t xml:space="preserve">. </w:t>
+        </w:r>
+        <w:r>
+          <w:rPr>
+            <w:rFonts w:ascii="Arial" w:hAnsi="Arial" w:cs="Arial"/>
+            <w:b/>
+            <w:color w:val="C0504D" w:themeColor="accent2"/>
+            <w:sz w:val="22"/>
+            <w:szCs w:val="22"/>
+          </w:rPr>
+          <w:t>Poisson and multinomial observation models</w:t>
+        </w:r>
+        <w:r>
+          <w:rPr>
+            <w:rFonts w:ascii="Arial" w:hAnsi="Arial" w:cs="Arial"/>
+            <w:b/>
+            <w:sz w:val="22"/>
+            <w:szCs w:val="22"/>
+          </w:rPr>
+          <w:tab/>
+          <w:t xml:space="preserve"> (Andy/</w:t>
+        </w:r>
+        <w:proofErr w:type="spellStart"/>
+        <w:r>
+          <w:rPr>
+            <w:rFonts w:ascii="Arial" w:hAnsi="Arial" w:cs="Arial"/>
+            <w:b/>
+            <w:sz w:val="22"/>
+            <w:szCs w:val="22"/>
+          </w:rPr>
+          <w:t>Rahel</w:t>
+        </w:r>
+        <w:proofErr w:type="spellEnd"/>
+        <w:r>
+          <w:rPr>
+            <w:rFonts w:ascii="Arial" w:hAnsi="Arial" w:cs="Arial"/>
+            <w:b/>
+            <w:sz w:val="22"/>
+            <w:szCs w:val="22"/>
+          </w:rPr>
+          <w:t xml:space="preserve">) </w:t>
+        </w:r>
+        <w:r>
+          <w:rPr>
+            <w:rFonts w:ascii="Arial" w:hAnsi="Arial" w:cs="Arial"/>
+            <w:b/>
+            <w:color w:val="FF0000"/>
+            <w:sz w:val="22"/>
+            <w:szCs w:val="22"/>
+          </w:rPr>
+          <w:t xml:space="preserve">early </w:t>
+        </w:r>
+        <w:r>
+          <w:rPr>
+            <w:rFonts w:ascii="Arial" w:hAnsi="Arial" w:cs="Arial"/>
+            <w:b/>
+            <w:color w:val="FF0000"/>
+            <w:sz w:val="22"/>
+            <w:szCs w:val="22"/>
+          </w:rPr>
+          <w:t>draft</w:t>
+        </w:r>
+      </w:moveTo>
+    </w:p>
+    <w:p>
+      <w:pPr>
+        <w:pStyle w:val="PlainText"/>
+        <w:rPr>
+          <w:rFonts w:ascii="Arial" w:hAnsi="Arial" w:cs="Arial"/>
+        </w:rPr>
+      </w:pPr>
+      <w:proofErr w:type="gramStart"/>
+      <w:moveTo w:id="37" w:author="Andy Royle-pr" w:date="2012-03-11T14:48:00Z">
+        <w:r>
+          <w:rPr>
+            <w:rFonts w:ascii="Arial" w:hAnsi="Arial" w:cs="Arial"/>
+          </w:rPr>
+          <w:t xml:space="preserve">Alternative observation </w:t>
+        </w:r>
+        <w:r>
+          <w:rPr>
+            <w:rFonts w:ascii="Arial" w:hAnsi="Arial" w:cs="Arial"/>
+          </w:rPr>
+          <w:t>models.</w:t>
+        </w:r>
+        <w:proofErr w:type="gramEnd"/>
+        <w:r>
+          <w:rPr>
+            <w:rFonts w:ascii="Arial" w:hAnsi="Arial" w:cs="Arial"/>
+          </w:rPr>
+          <w:t xml:space="preserve"> </w:t>
+        </w:r>
+        <w:proofErr w:type="gramStart"/>
+        <w:r>
+          <w:rPr>
+            <w:rFonts w:ascii="Arial" w:hAnsi="Arial" w:cs="Arial"/>
+          </w:rPr>
+          <w:t>Bernoulli/binomial, Poisson, Multinomial.</w:t>
+        </w:r>
+        <w:proofErr w:type="gramEnd"/>
+      </w:moveTo>
+    </w:p>
+    <w:p>
+      <w:pPr>
+        <w:pStyle w:val="PlainText"/>
+        <w:rPr>
+          <w:rFonts w:ascii="Arial" w:hAnsi="Arial" w:cs="Arial"/>
+        </w:rPr>
+      </w:pPr>
       <w:proofErr w:type="spellStart"/>
+      <w:moveTo w:id="38" w:author="Andy Royle-pr" w:date="2012-03-11T14:48:00Z">
+        <w:r>
+          <w:rPr>
+            <w:rFonts w:ascii="Arial" w:hAnsi="Arial" w:cs="Arial"/>
+          </w:rPr>
+          <w:t>Capricailie</w:t>
+        </w:r>
+        <w:proofErr w:type="spellEnd"/>
+        <w:r>
+          <w:rPr>
+            <w:rFonts w:ascii="Arial" w:hAnsi="Arial" w:cs="Arial"/>
+          </w:rPr>
+          <w:t xml:space="preserve"> example – Poisson observation model </w:t>
+        </w:r>
+      </w:moveTo>
+    </w:p>
+    <w:p>
+      <w:pPr>
+        <w:pStyle w:val="PlainText"/>
+        <w:rPr>
+          <w:rFonts w:ascii="Arial" w:hAnsi="Arial" w:cs="Arial"/>
+        </w:rPr>
+      </w:pPr>
+      <w:moveTo w:id="39" w:author="Andy Royle-pr" w:date="2012-03-11T14:48:00Z">
+        <w:r>
+          <w:rPr>
+            <w:rFonts w:ascii="Arial" w:hAnsi="Arial" w:cs="Arial"/>
+            <w:highlight w:val="yellow"/>
+          </w:rPr>
+          <w:t xml:space="preserve">Need a mist-netting example. </w:t>
+        </w:r>
+        <w:r>
+          <w:rPr>
+            <w:rFonts w:ascii="Arial" w:hAnsi="Arial" w:cs="Arial"/>
+          </w:rPr>
+          <w:t xml:space="preserve">What does </w:t>
+        </w:r>
+        <w:proofErr w:type="spellStart"/>
+        <w:r>
+          <w:rPr>
+            <w:rFonts w:ascii="Arial" w:hAnsi="Arial" w:cs="Arial"/>
+          </w:rPr>
+          <w:t>secr</w:t>
+        </w:r>
+        <w:proofErr w:type="spellEnd"/>
+        <w:r>
+          <w:rPr>
+            <w:rFonts w:ascii="Arial" w:hAnsi="Arial" w:cs="Arial"/>
+          </w:rPr>
+          <w:t xml:space="preserve"> </w:t>
+        </w:r>
+        <w:proofErr w:type="gramStart"/>
+        <w:r>
+          <w:rPr>
+            <w:rFonts w:ascii="Arial" w:hAnsi="Arial" w:cs="Arial"/>
+          </w:rPr>
+          <w:t>do</w:t>
+        </w:r>
+        <w:r>
+          <w:rPr>
+            <w:rFonts w:ascii="Arial" w:hAnsi="Arial" w:cs="Arial"/>
+            <w:b/>
+            <w:color w:val="FF0000"/>
+          </w:rPr>
+          <w:t>.</w:t>
+        </w:r>
+        <w:proofErr w:type="gramEnd"/>
+        <w:r>
+          <w:rPr>
+            <w:rFonts w:ascii="Arial" w:hAnsi="Arial" w:cs="Arial"/>
+            <w:b/>
+            <w:color w:val="FF0000"/>
+          </w:rPr>
+          <w:t xml:space="preserve">  </w:t>
+        </w:r>
+        <w:proofErr w:type="spellStart"/>
+        <w:proofErr w:type="gramStart"/>
+        <w:r>
+          <w:rPr>
+            <w:rFonts w:ascii="Arial" w:hAnsi="Arial" w:cs="Arial"/>
+            <w:b/>
+            <w:color w:val="FF0000"/>
+          </w:rPr>
+          <w:t>Rahel</w:t>
+        </w:r>
+        <w:proofErr w:type="spellEnd"/>
+        <w:r>
+          <w:rPr>
+            <w:rFonts w:ascii="Arial" w:hAnsi="Arial" w:cs="Arial"/>
+            <w:b/>
+            <w:color w:val="FF0000"/>
+          </w:rPr>
+          <w:t xml:space="preserve"> can you help?</w:t>
+        </w:r>
+        <w:proofErr w:type="gramEnd"/>
+      </w:moveTo>
+    </w:p>
+    <w:p>
+      <w:pPr>
+        <w:pStyle w:val="PlainText"/>
+        <w:rPr>
+          <w:rFonts w:ascii="Arial" w:hAnsi="Arial" w:cs="Arial"/>
+        </w:rPr>
+      </w:pPr>
+      <w:moveTo w:id="40" w:author="Andy Royle-pr" w:date="2012-03-11T14:48:00Z">
+        <w:r>
+          <w:rPr>
+            <w:rFonts w:ascii="Arial" w:hAnsi="Arial" w:cs="Arial"/>
+          </w:rPr>
+          <w:t>SCR as multi-state type of model</w:t>
+        </w:r>
+      </w:moveTo>
+    </w:p>
+    <w:p>
+      <w:pPr>
+        <w:pStyle w:val="PlainText"/>
+        <w:rPr>
+          <w:rFonts w:ascii="Arial" w:hAnsi="Arial" w:cs="Arial"/>
+        </w:rPr>
+      </w:pPr>
+      <w:moveTo w:id="41" w:author="Andy Royle-pr" w:date="2012-03-11T14:48:00Z">
+        <w:r>
+          <w:rPr>
+            <w:rFonts w:ascii="Arial" w:hAnsi="Arial" w:cs="Arial"/>
+          </w:rPr>
+          <w:t>Single-catch traps.  Approximation by Bernoulli or multinomial (</w:t>
+        </w:r>
+        <w:proofErr w:type="spellStart"/>
+        <w:proofErr w:type="gramStart"/>
+        <w:r>
+          <w:rPr>
+            <w:rFonts w:ascii="Arial" w:hAnsi="Arial" w:cs="Arial"/>
+            <w:b/>
+            <w:color w:val="FF0000"/>
+          </w:rPr>
+          <w:t>Rahel</w:t>
+        </w:r>
+        <w:proofErr w:type="spellEnd"/>
+        <w:r>
+          <w:rPr>
+            <w:rFonts w:ascii="Arial" w:hAnsi="Arial" w:cs="Arial"/>
+          </w:rPr>
+          <w:t xml:space="preserve"> ?)</w:t>
+        </w:r>
+        <w:proofErr w:type="gramEnd"/>
+      </w:moveTo>
+    </w:p>
+    <w:p>
+      <w:pPr>
+        <w:pStyle w:val="PlainText"/>
+        <w:rPr>
+          <w:rFonts w:ascii="Arial" w:hAnsi="Arial" w:cs="Arial"/>
+        </w:rPr>
+      </w:pPr>
       <w:proofErr w:type="gramStart"/>
-      <w:r>
-        <w:rPr>
-          <w:rFonts w:ascii="Arial" w:hAnsi="Arial" w:cs="Arial"/>
-          <w:b/>
-          <w:color w:val="FF0000"/>
-        </w:rPr>
-        <w:t>Rahel</w:t>
-      </w:r>
-      <w:proofErr w:type="spellEnd"/>
-      <w:r>
-        <w:rPr>
-          <w:rFonts w:ascii="Arial" w:hAnsi="Arial" w:cs="Arial"/>
-        </w:rPr>
-        <w:t xml:space="preserve"> ?)</w:t>
-      </w:r>
-      <w:proofErr w:type="gramEnd"/>
+      <w:moveTo w:id="42" w:author="Andy Royle-pr" w:date="2012-03-11T14:48:00Z">
+        <w:r>
+          <w:rPr>
+            <w:rFonts w:ascii="Arial" w:hAnsi="Arial" w:cs="Arial"/>
+            <w:b/>
+          </w:rPr>
+          <w:t>Acoustic devices</w:t>
+        </w:r>
+        <w:r>
+          <w:rPr>
+            <w:rFonts w:ascii="Arial" w:hAnsi="Arial" w:cs="Arial"/>
+          </w:rPr>
+          <w:t>?</w:t>
+        </w:r>
+        <w:proofErr w:type="gramEnd"/>
+        <w:r>
+          <w:rPr>
+            <w:rFonts w:ascii="Arial" w:hAnsi="Arial" w:cs="Arial"/>
+          </w:rPr>
+          <w:t xml:space="preserve"> (</w:t>
+        </w:r>
+        <w:proofErr w:type="gramStart"/>
+        <w:r>
+          <w:rPr>
+            <w:rFonts w:ascii="Arial" w:hAnsi="Arial" w:cs="Arial"/>
+          </w:rPr>
+          <w:t>from</w:t>
+        </w:r>
+        <w:proofErr w:type="gramEnd"/>
+        <w:r>
+          <w:rPr>
+            <w:rFonts w:ascii="Arial" w:hAnsi="Arial" w:cs="Arial"/>
+          </w:rPr>
+          <w:t xml:space="preserve"> </w:t>
+        </w:r>
+        <w:proofErr w:type="spellStart"/>
+        <w:r>
+          <w:rPr>
+            <w:rFonts w:ascii="Arial" w:hAnsi="Arial" w:cs="Arial"/>
+          </w:rPr>
+          <w:t>Efford</w:t>
+        </w:r>
+        <w:proofErr w:type="spellEnd"/>
+        <w:r>
+          <w:rPr>
+            <w:rFonts w:ascii="Arial" w:hAnsi="Arial" w:cs="Arial"/>
+          </w:rPr>
+          <w:t xml:space="preserve"> et al. – use the example from SECR()?).</w:t>
+        </w:r>
+      </w:moveTo>
+    </w:p>
+    <w:moveToRangeEnd w:id="35"/>
+    <w:p>
+      <w:pPr>
+        <w:pStyle w:val="PlainText"/>
+        <w:rPr>
+          <w:rFonts w:ascii="Arial" w:hAnsi="Arial" w:cs="Arial"/>
+          <w:b/>
+        </w:rPr>
+      </w:pPr>
+    </w:p>
+    <w:p>
+      <w:pPr>
+        <w:pStyle w:val="PlainText"/>
+        <w:rPr>
+          <w:rFonts w:ascii="Arial" w:hAnsi="Arial" w:cs="Arial"/>
+          <w:b/>
+        </w:rPr>
+      </w:pPr>
+    </w:p>
+    <w:p>
+      <w:pPr>
+        <w:pStyle w:val="PlainText"/>
+        <w:rPr>
+          <w:del w:id="43" w:author="Andy Royle-pr" w:date="2012-03-11T14:49:00Z"/>
+          <w:rFonts w:ascii="Arial" w:hAnsi="Arial" w:cs="Arial"/>
+          <w:b/>
+        </w:rPr>
+      </w:pPr>
+    </w:p>
+    <w:p>
+      <w:pPr>
+        <w:pStyle w:val="PlainText"/>
+        <w:rPr>
+          <w:rFonts w:ascii="Arial" w:hAnsi="Arial" w:cs="Arial"/>
+          <w:b/>
+          <w:sz w:val="22"/>
+          <w:szCs w:val="22"/>
+        </w:rPr>
+      </w:pPr>
+      <w:moveToRangeStart w:id="44" w:author="Andy Royle-pr" w:date="2012-03-11T14:48:00Z" w:name="move319240646"/>
+      <w:moveTo w:id="45" w:author="Andy Royle-pr" w:date="2012-03-11T14:48:00Z">
+        <w:r>
+          <w:rPr>
+            <w:rFonts w:ascii="Arial" w:hAnsi="Arial" w:cs="Arial"/>
+            <w:b/>
+            <w:sz w:val="22"/>
+            <w:szCs w:val="22"/>
+          </w:rPr>
+          <w:t>16</w:t>
+        </w:r>
+        <w:r>
+          <w:rPr>
+            <w:rFonts w:ascii="Arial" w:hAnsi="Arial" w:cs="Arial"/>
+            <w:b/>
+            <w:sz w:val="22"/>
+            <w:szCs w:val="22"/>
+          </w:rPr>
+          <w:t>. Search-encounter models</w:t>
+        </w:r>
+        <w:r>
+          <w:rPr>
+            <w:rFonts w:ascii="Arial" w:hAnsi="Arial" w:cs="Arial"/>
+            <w:b/>
+            <w:sz w:val="22"/>
+            <w:szCs w:val="22"/>
+          </w:rPr>
+          <w:tab/>
+        </w:r>
+        <w:r>
+          <w:rPr>
+            <w:rFonts w:ascii="Arial" w:hAnsi="Arial" w:cs="Arial"/>
+            <w:b/>
+            <w:sz w:val="22"/>
+            <w:szCs w:val="22"/>
+          </w:rPr>
+          <w:tab/>
+        </w:r>
+        <w:r>
+          <w:rPr>
+            <w:rFonts w:ascii="Arial" w:hAnsi="Arial" w:cs="Arial"/>
+            <w:b/>
+            <w:sz w:val="22"/>
+            <w:szCs w:val="22"/>
+          </w:rPr>
+          <w:tab/>
+          <w:t xml:space="preserve">(Andy)      </w:t>
+        </w:r>
+      </w:moveTo>
+    </w:p>
+    <w:p>
+      <w:pPr>
+        <w:pStyle w:val="PlainText"/>
+        <w:rPr>
+          <w:rFonts w:ascii="Arial" w:hAnsi="Arial" w:cs="Arial"/>
+        </w:rPr>
+      </w:pPr>
+    </w:p>
+    <w:p>
+      <w:pPr>
+        <w:pStyle w:val="PlainText"/>
+        <w:rPr>
+          <w:rFonts w:ascii="Arial" w:hAnsi="Arial" w:cs="Arial"/>
+        </w:rPr>
+      </w:pPr>
+      <w:moveTo w:id="46" w:author="Andy Royle-pr" w:date="2012-03-11T14:48:00Z">
+        <w:r>
+          <w:rPr>
+            <w:rFonts w:ascii="Arial" w:hAnsi="Arial" w:cs="Arial"/>
+          </w:rPr>
+          <w:t>Uniform search intensity models (</w:t>
+        </w:r>
+        <w:proofErr w:type="spellStart"/>
+        <w:r>
+          <w:rPr>
+            <w:rFonts w:ascii="Arial" w:hAnsi="Arial" w:cs="Arial"/>
+          </w:rPr>
+          <w:t>Royle</w:t>
+        </w:r>
+        <w:proofErr w:type="spellEnd"/>
+        <w:r>
+          <w:rPr>
+            <w:rFonts w:ascii="Arial" w:hAnsi="Arial" w:cs="Arial"/>
+          </w:rPr>
+          <w:t xml:space="preserve"> and Young)</w:t>
+        </w:r>
+      </w:moveTo>
+    </w:p>
+    <w:p>
+      <w:pPr>
+        <w:pStyle w:val="PlainText"/>
+        <w:rPr>
+          <w:rFonts w:ascii="Arial" w:hAnsi="Arial" w:cs="Arial"/>
+        </w:rPr>
+      </w:pPr>
+      <w:moveTo w:id="47" w:author="Andy Royle-pr" w:date="2012-03-11T14:48:00Z">
+        <w:r>
+          <w:rPr>
+            <w:rFonts w:ascii="Arial" w:hAnsi="Arial" w:cs="Arial"/>
+          </w:rPr>
+          <w:t>Non-uniform search intensity:</w:t>
+        </w:r>
+      </w:moveTo>
+    </w:p>
+    <w:p>
+      <w:pPr>
+        <w:pStyle w:val="PlainText"/>
+        <w:rPr>
+          <w:rFonts w:ascii="Arial" w:hAnsi="Arial" w:cs="Arial"/>
+        </w:rPr>
+      </w:pPr>
+      <w:moveTo w:id="48" w:author="Andy Royle-pr" w:date="2012-03-11T14:48:00Z">
+        <w:r>
+          <w:rPr>
+            <w:rFonts w:ascii="Arial" w:hAnsi="Arial" w:cs="Arial"/>
+          </w:rPr>
+          <w:t xml:space="preserve"> 1-dimension -- trail searches.  </w:t>
+        </w:r>
+      </w:moveTo>
+    </w:p>
+    <w:p>
+      <w:pPr>
+        <w:pStyle w:val="PlainText"/>
+        <w:rPr>
+          <w:rFonts w:ascii="Arial" w:hAnsi="Arial" w:cs="Arial"/>
+        </w:rPr>
+      </w:pPr>
+      <w:moveTo w:id="49" w:author="Andy Royle-pr" w:date="2012-03-11T14:48:00Z">
+        <w:r>
+          <w:rPr>
+            <w:rFonts w:ascii="Arial" w:hAnsi="Arial" w:cs="Arial"/>
+          </w:rPr>
+          <w:t xml:space="preserve"> </w:t>
+        </w:r>
+        <w:proofErr w:type="gramStart"/>
+        <w:r>
+          <w:rPr>
+            <w:rFonts w:ascii="Arial" w:hAnsi="Arial" w:cs="Arial"/>
+          </w:rPr>
+          <w:t>distance</w:t>
+        </w:r>
+        <w:proofErr w:type="gramEnd"/>
+        <w:r>
+          <w:rPr>
+            <w:rFonts w:ascii="Arial" w:hAnsi="Arial" w:cs="Arial"/>
+          </w:rPr>
+          <w:t xml:space="preserve"> sampling</w:t>
+        </w:r>
+      </w:moveTo>
+    </w:p>
+    <w:p>
+      <w:pPr>
+        <w:pStyle w:val="PlainText"/>
+        <w:rPr>
+          <w:rFonts w:ascii="Arial" w:hAnsi="Arial" w:cs="Arial"/>
+        </w:rPr>
+      </w:pPr>
+      <w:moveTo w:id="50" w:author="Andy Royle-pr" w:date="2012-03-11T14:48:00Z">
+        <w:r>
+          <w:rPr>
+            <w:rFonts w:ascii="Arial" w:hAnsi="Arial" w:cs="Arial"/>
+          </w:rPr>
+          <w:t xml:space="preserve"> </w:t>
+        </w:r>
+        <w:proofErr w:type="gramStart"/>
+        <w:r>
+          <w:rPr>
+            <w:rFonts w:ascii="Arial" w:hAnsi="Arial" w:cs="Arial"/>
+          </w:rPr>
+          <w:t>stream</w:t>
+        </w:r>
+        <w:proofErr w:type="gramEnd"/>
+        <w:r>
+          <w:rPr>
+            <w:rFonts w:ascii="Arial" w:hAnsi="Arial" w:cs="Arial"/>
+          </w:rPr>
+          <w:t xml:space="preserve"> data: Evan Grants </w:t>
+        </w:r>
+        <w:proofErr w:type="spellStart"/>
+        <w:r>
+          <w:rPr>
+            <w:rFonts w:ascii="Arial" w:hAnsi="Arial" w:cs="Arial"/>
+          </w:rPr>
+          <w:t>æmander</w:t>
+        </w:r>
+        <w:proofErr w:type="spellEnd"/>
+        <w:r>
+          <w:rPr>
+            <w:rFonts w:ascii="Arial" w:hAnsi="Arial" w:cs="Arial"/>
+          </w:rPr>
+          <w:t xml:space="preserve"> data?</w:t>
+        </w:r>
+      </w:moveTo>
     </w:p>
     <w:p>
       <w:pPr>
@@ -1177,889 +2603,568 @@
         </w:rPr>
       </w:pPr>
       <w:proofErr w:type="gramStart"/>
-      <w:r>
-        <w:rPr>
-          <w:rFonts w:ascii="Arial" w:hAnsi="Arial" w:cs="Arial"/>
-          <w:b/>
-        </w:rPr>
-        <w:t>Acoustic devices</w:t>
-      </w:r>
-      <w:r>
-        <w:rPr>
-          <w:rFonts w:ascii="Arial" w:hAnsi="Arial" w:cs="Arial"/>
-        </w:rPr>
-        <w:t>?</w:t>
-      </w:r>
-      <w:proofErr w:type="gramEnd"/>
-      <w:r>
-        <w:rPr>
-          <w:rFonts w:ascii="Arial" w:hAnsi="Arial" w:cs="Arial"/>
-        </w:rPr>
-        <w:t xml:space="preserve"> (</w:t>
-      </w:r>
+      <w:moveTo w:id="51" w:author="Andy Royle-pr" w:date="2012-03-11T14:48:00Z">
+        <w:r>
+          <w:rPr>
+            <w:rFonts w:ascii="Arial" w:hAnsi="Arial" w:cs="Arial"/>
+          </w:rPr>
+          <w:t>Explicit movement models.</w:t>
+        </w:r>
+        <w:proofErr w:type="gramEnd"/>
+      </w:moveTo>
+    </w:p>
+    <w:p>
+      <w:pPr>
+        <w:pStyle w:val="PlainText"/>
+        <w:rPr>
+          <w:rFonts w:ascii="Arial" w:hAnsi="Arial" w:cs="Arial"/>
+        </w:rPr>
+      </w:pPr>
       <w:proofErr w:type="gramStart"/>
-      <w:r>
-        <w:rPr>
-          <w:rFonts w:ascii="Arial" w:hAnsi="Arial" w:cs="Arial"/>
-        </w:rPr>
-        <w:t>from</w:t>
-      </w:r>
-      <w:proofErr w:type="gramEnd"/>
-      <w:r>
-        <w:rPr>
-          <w:rFonts w:ascii="Arial" w:hAnsi="Arial" w:cs="Arial"/>
-        </w:rPr>
-        <w:t xml:space="preserve"> </w:t>
-      </w:r>
-      <w:proofErr w:type="spellStart"/>
-      <w:r>
-        <w:rPr>
-          <w:rFonts w:ascii="Arial" w:hAnsi="Arial" w:cs="Arial"/>
-        </w:rPr>
-        <w:t>Efford</w:t>
-      </w:r>
-      <w:proofErr w:type="spellEnd"/>
-      <w:r>
-        <w:rPr>
-          <w:rFonts w:ascii="Arial" w:hAnsi="Arial" w:cs="Arial"/>
-        </w:rPr>
-        <w:t xml:space="preserve"> et al. – use the example from SECR()?).</w:t>
-      </w:r>
-    </w:p>
-    <w:p>
-      <w:pPr>
-        <w:pStyle w:val="PlainText"/>
-        <w:rPr>
-          <w:rFonts w:ascii="Arial" w:hAnsi="Arial" w:cs="Arial"/>
-          <w:b/>
-          <w:sz w:val="22"/>
-          <w:szCs w:val="22"/>
-        </w:rPr>
-      </w:pPr>
-    </w:p>
-    <w:p>
-      <w:pPr>
-        <w:pStyle w:val="PlainText"/>
-        <w:rPr>
-          <w:rFonts w:ascii="Arial" w:hAnsi="Arial" w:cs="Arial"/>
-          <w:b/>
-          <w:sz w:val="22"/>
-          <w:szCs w:val="22"/>
-        </w:rPr>
-      </w:pPr>
-      <w:r>
-        <w:rPr>
-          <w:rFonts w:ascii="Arial" w:hAnsi="Arial" w:cs="Arial"/>
-          <w:b/>
-          <w:sz w:val="22"/>
-          <w:szCs w:val="22"/>
-        </w:rPr>
-        <w:t>6</w:t>
-      </w:r>
-      <w:r>
-        <w:rPr>
-          <w:rFonts w:ascii="Arial" w:hAnsi="Arial" w:cs="Arial"/>
-          <w:b/>
-          <w:sz w:val="22"/>
-          <w:szCs w:val="22"/>
-        </w:rPr>
-        <w:t xml:space="preserve">. </w:t>
-      </w:r>
-      <w:r>
-        <w:rPr>
-          <w:rFonts w:ascii="Arial" w:hAnsi="Arial" w:cs="Arial"/>
-          <w:b/>
-          <w:color w:val="C0504D" w:themeColor="accent2"/>
-          <w:sz w:val="22"/>
-          <w:szCs w:val="22"/>
-        </w:rPr>
-        <w:t>Likelihood analysis and SECR</w:t>
-      </w:r>
-      <w:r>
-        <w:rPr>
-          <w:rFonts w:ascii="Arial" w:hAnsi="Arial" w:cs="Arial"/>
-          <w:b/>
-          <w:sz w:val="22"/>
-          <w:szCs w:val="22"/>
-        </w:rPr>
-        <w:tab/>
-      </w:r>
-      <w:r>
-        <w:rPr>
-          <w:rFonts w:ascii="Arial" w:hAnsi="Arial" w:cs="Arial"/>
-          <w:b/>
-          <w:sz w:val="22"/>
-          <w:szCs w:val="22"/>
-        </w:rPr>
-        <w:tab/>
-      </w:r>
-      <w:r>
-        <w:rPr>
-          <w:rFonts w:ascii="Arial" w:hAnsi="Arial" w:cs="Arial"/>
-          <w:b/>
-          <w:sz w:val="22"/>
-          <w:szCs w:val="22"/>
-        </w:rPr>
-        <w:t>(Andy/Beth)</w:t>
-      </w:r>
-      <w:r>
-        <w:rPr>
-          <w:rFonts w:ascii="Arial" w:hAnsi="Arial" w:cs="Arial"/>
-          <w:b/>
-          <w:sz w:val="22"/>
-          <w:szCs w:val="22"/>
-        </w:rPr>
-        <w:t xml:space="preserve"> </w:t>
-      </w:r>
-      <w:r>
-        <w:rPr>
-          <w:rFonts w:ascii="Arial" w:hAnsi="Arial" w:cs="Arial"/>
-          <w:b/>
-          <w:color w:val="FF0000"/>
-          <w:sz w:val="22"/>
-          <w:szCs w:val="22"/>
-        </w:rPr>
-        <w:t>draft</w:t>
-      </w:r>
-    </w:p>
-    <w:p>
-      <w:pPr>
-        <w:pStyle w:val="PlainText"/>
-        <w:rPr>
-          <w:rFonts w:ascii="Arial" w:hAnsi="Arial" w:cs="Arial"/>
-          <w:sz w:val="22"/>
-          <w:szCs w:val="22"/>
-        </w:rPr>
-      </w:pPr>
-      <w:proofErr w:type="gramStart"/>
-      <w:r>
-        <w:rPr>
-          <w:rFonts w:ascii="Arial" w:hAnsi="Arial" w:cs="Arial"/>
-          <w:sz w:val="22"/>
-          <w:szCs w:val="22"/>
-        </w:rPr>
-        <w:t>How to do likelihood analysis</w:t>
-      </w:r>
-      <w:r>
-        <w:rPr>
-          <w:rFonts w:ascii="Arial" w:hAnsi="Arial" w:cs="Arial"/>
-          <w:sz w:val="22"/>
-          <w:szCs w:val="22"/>
-        </w:rPr>
-        <w:t>.</w:t>
-      </w:r>
-      <w:proofErr w:type="gramEnd"/>
-      <w:r>
-        <w:rPr>
-          <w:rFonts w:ascii="Arial" w:hAnsi="Arial" w:cs="Arial"/>
-          <w:sz w:val="22"/>
-          <w:szCs w:val="22"/>
-        </w:rPr>
-        <w:t xml:space="preserve"> </w:t>
-      </w:r>
-      <w:proofErr w:type="gramStart"/>
-      <w:r>
-        <w:rPr>
-          <w:rFonts w:ascii="Arial" w:hAnsi="Arial" w:cs="Arial"/>
-          <w:sz w:val="22"/>
-          <w:szCs w:val="22"/>
-        </w:rPr>
-        <w:t>Native R and using SECR.</w:t>
-      </w:r>
-      <w:proofErr w:type="gramEnd"/>
-    </w:p>
-    <w:p>
-      <w:pPr>
-        <w:pStyle w:val="PlainText"/>
-        <w:rPr>
-          <w:rFonts w:ascii="Arial" w:hAnsi="Arial" w:cs="Arial"/>
-          <w:sz w:val="22"/>
-          <w:szCs w:val="22"/>
-        </w:rPr>
-      </w:pPr>
-    </w:p>
-    <w:p>
-      <w:pPr>
-        <w:pStyle w:val="PlainText"/>
-        <w:rPr>
-          <w:rFonts w:ascii="Arial" w:hAnsi="Arial" w:cs="Arial"/>
-          <w:b/>
-          <w:sz w:val="22"/>
-          <w:szCs w:val="22"/>
-        </w:rPr>
-      </w:pPr>
-      <w:r>
-        <w:rPr>
-          <w:rFonts w:ascii="Arial" w:hAnsi="Arial" w:cs="Arial"/>
-          <w:b/>
-          <w:sz w:val="24"/>
-        </w:rPr>
-        <w:t>7</w:t>
-      </w:r>
-      <w:r>
-        <w:rPr>
-          <w:rFonts w:ascii="Arial" w:hAnsi="Arial" w:cs="Arial"/>
-          <w:b/>
-          <w:sz w:val="24"/>
-        </w:rPr>
-        <w:t>.</w:t>
-      </w:r>
-      <w:r>
-        <w:rPr>
-          <w:rFonts w:ascii="Arial" w:hAnsi="Arial" w:cs="Arial"/>
-        </w:rPr>
-        <w:t xml:space="preserve"> </w:t>
-      </w:r>
-      <w:r>
-        <w:rPr>
-          <w:rFonts w:ascii="Arial" w:hAnsi="Arial" w:cs="Arial"/>
-          <w:b/>
-          <w:color w:val="C0504D" w:themeColor="accent2"/>
-          <w:sz w:val="22"/>
-          <w:szCs w:val="22"/>
-        </w:rPr>
-        <w:t xml:space="preserve">MCMC details                               </w:t>
-      </w:r>
-      <w:r>
-        <w:rPr>
-          <w:rFonts w:ascii="Arial" w:hAnsi="Arial" w:cs="Arial"/>
-          <w:b/>
-          <w:sz w:val="22"/>
-          <w:szCs w:val="22"/>
-        </w:rPr>
-        <w:t>(</w:t>
-      </w:r>
-      <w:proofErr w:type="spellStart"/>
-      <w:r>
-        <w:rPr>
-          <w:rFonts w:ascii="Arial" w:hAnsi="Arial" w:cs="Arial"/>
-          <w:b/>
-          <w:sz w:val="22"/>
-          <w:szCs w:val="22"/>
-        </w:rPr>
-        <w:t>Rahel</w:t>
-      </w:r>
-      <w:proofErr w:type="spellEnd"/>
-      <w:r>
-        <w:rPr>
-          <w:rFonts w:ascii="Arial" w:hAnsi="Arial" w:cs="Arial"/>
-          <w:b/>
-          <w:sz w:val="22"/>
-          <w:szCs w:val="22"/>
-        </w:rPr>
-        <w:t>/Richard?</w:t>
-      </w:r>
-      <w:r>
-        <w:rPr>
-          <w:rFonts w:ascii="Arial" w:hAnsi="Arial" w:cs="Arial"/>
-          <w:b/>
-          <w:sz w:val="22"/>
-          <w:szCs w:val="22"/>
-        </w:rPr>
-        <w:t xml:space="preserve">)  </w:t>
-      </w:r>
-      <w:proofErr w:type="gramStart"/>
-      <w:r>
-        <w:rPr>
-          <w:rFonts w:ascii="Arial" w:hAnsi="Arial" w:cs="Arial"/>
-          <w:b/>
-          <w:color w:val="FF0000"/>
-          <w:sz w:val="22"/>
-          <w:szCs w:val="22"/>
-        </w:rPr>
-        <w:t>draft</w:t>
-      </w:r>
-      <w:proofErr w:type="gramEnd"/>
-    </w:p>
-    <w:p>
-      <w:pPr>
-        <w:pStyle w:val="PlainText"/>
-        <w:rPr>
-          <w:rFonts w:ascii="Arial" w:hAnsi="Arial" w:cs="Arial"/>
-          <w:sz w:val="22"/>
-          <w:szCs w:val="22"/>
-        </w:rPr>
-      </w:pPr>
-      <w:r>
-        <w:rPr>
-          <w:rFonts w:ascii="Arial" w:hAnsi="Arial" w:cs="Arial"/>
-          <w:sz w:val="22"/>
-          <w:szCs w:val="22"/>
-        </w:rPr>
-        <w:t xml:space="preserve">How to do MCMC for basic Bernoulli/Poisson SCR models (Richard and </w:t>
-      </w:r>
-      <w:proofErr w:type="spellStart"/>
-      <w:r>
-        <w:rPr>
-          <w:rFonts w:ascii="Arial" w:hAnsi="Arial" w:cs="Arial"/>
-          <w:sz w:val="22"/>
-          <w:szCs w:val="22"/>
-        </w:rPr>
-        <w:t>Rahel</w:t>
-      </w:r>
-      <w:proofErr w:type="spellEnd"/>
-      <w:r>
-        <w:rPr>
-          <w:rFonts w:ascii="Arial" w:hAnsi="Arial" w:cs="Arial"/>
-          <w:sz w:val="22"/>
-          <w:szCs w:val="22"/>
-        </w:rPr>
-        <w:t>)</w:t>
-      </w:r>
-    </w:p>
-    <w:p>
-      <w:pPr>
-        <w:pStyle w:val="PlainText"/>
-        <w:rPr>
-          <w:rFonts w:ascii="Arial" w:hAnsi="Arial" w:cs="Arial"/>
-          <w:sz w:val="22"/>
-          <w:szCs w:val="22"/>
-        </w:rPr>
-      </w:pPr>
-      <w:proofErr w:type="spellStart"/>
-      <w:proofErr w:type="gramStart"/>
-      <w:r>
-        <w:rPr>
-          <w:rFonts w:ascii="Arial" w:hAnsi="Arial" w:cs="Arial"/>
-          <w:sz w:val="22"/>
-          <w:szCs w:val="22"/>
-        </w:rPr>
-        <w:t>Rahel’s</w:t>
-      </w:r>
-      <w:proofErr w:type="spellEnd"/>
-      <w:r>
-        <w:rPr>
-          <w:rFonts w:ascii="Arial" w:hAnsi="Arial" w:cs="Arial"/>
-          <w:sz w:val="22"/>
-          <w:szCs w:val="22"/>
-        </w:rPr>
-        <w:t xml:space="preserve"> multi-year version of the code.</w:t>
-      </w:r>
-      <w:proofErr w:type="gramEnd"/>
-      <w:r>
-        <w:rPr>
-          <w:rFonts w:ascii="Arial" w:hAnsi="Arial" w:cs="Arial"/>
-          <w:sz w:val="22"/>
-          <w:szCs w:val="22"/>
-        </w:rPr>
-        <w:t xml:space="preserve"> </w:t>
-      </w:r>
-    </w:p>
-    <w:p>
-      <w:pPr>
-        <w:pStyle w:val="PlainText"/>
-        <w:rPr>
-          <w:rFonts w:ascii="Arial" w:hAnsi="Arial" w:cs="Arial"/>
-          <w:b/>
-        </w:rPr>
-      </w:pPr>
-    </w:p>
-    <w:p>
-      <w:pPr>
-        <w:pStyle w:val="PlainText"/>
-        <w:rPr>
-          <w:rFonts w:ascii="Arial" w:hAnsi="Arial" w:cs="Arial"/>
-          <w:b/>
-        </w:rPr>
-      </w:pPr>
-      <w:r>
-        <w:rPr>
-          <w:rFonts w:ascii="Arial" w:hAnsi="Arial" w:cs="Arial"/>
-          <w:b/>
-        </w:rPr>
-        <w:lastRenderedPageBreak/>
-        <w:t>8</w:t>
-      </w:r>
-      <w:r>
-        <w:rPr>
-          <w:rFonts w:ascii="Arial" w:hAnsi="Arial" w:cs="Arial"/>
-          <w:b/>
-        </w:rPr>
-        <w:t xml:space="preserve">. </w:t>
-      </w:r>
-      <w:r>
-        <w:rPr>
-          <w:rFonts w:ascii="Arial" w:hAnsi="Arial" w:cs="Arial"/>
-          <w:b/>
-          <w:color w:val="C0504D" w:themeColor="accent2"/>
-        </w:rPr>
-        <w:t xml:space="preserve">Model Selection and </w:t>
-      </w:r>
-      <w:proofErr w:type="gramStart"/>
-      <w:r>
-        <w:rPr>
-          <w:rFonts w:ascii="Arial" w:hAnsi="Arial" w:cs="Arial"/>
-          <w:b/>
-          <w:color w:val="C0504D" w:themeColor="accent2"/>
-        </w:rPr>
-        <w:t>Assessment</w:t>
-      </w:r>
-      <w:r>
-        <w:rPr>
-          <w:rFonts w:ascii="Arial" w:hAnsi="Arial" w:cs="Arial"/>
-          <w:b/>
-          <w:color w:val="C0504D" w:themeColor="accent2"/>
-        </w:rPr>
-        <w:t xml:space="preserve">  </w:t>
-      </w:r>
-      <w:r>
-        <w:rPr>
-          <w:rFonts w:ascii="Arial" w:hAnsi="Arial" w:cs="Arial"/>
-          <w:b/>
-        </w:rPr>
-        <w:t>(</w:t>
-      </w:r>
-      <w:proofErr w:type="gramEnd"/>
-      <w:r>
-        <w:rPr>
-          <w:rFonts w:ascii="Arial" w:hAnsi="Arial" w:cs="Arial"/>
-          <w:b/>
-        </w:rPr>
-        <w:t>Andy)</w:t>
-      </w:r>
-      <w:r>
-        <w:rPr>
-          <w:rFonts w:ascii="Arial" w:hAnsi="Arial" w:cs="Arial"/>
-          <w:b/>
-        </w:rPr>
-        <w:t xml:space="preserve">  </w:t>
-      </w:r>
-      <w:r>
-        <w:rPr>
-          <w:rFonts w:ascii="Arial" w:hAnsi="Arial" w:cs="Arial"/>
-          <w:b/>
-          <w:color w:val="FF0000"/>
-        </w:rPr>
-        <w:t>early stages</w:t>
-      </w:r>
-    </w:p>
-    <w:p>
-      <w:pPr>
-        <w:pStyle w:val="PlainText"/>
-        <w:rPr>
-          <w:rFonts w:ascii="Arial" w:hAnsi="Arial" w:cs="Arial"/>
-        </w:rPr>
-      </w:pPr>
-      <w:proofErr w:type="gramStart"/>
-      <w:r>
-        <w:rPr>
-          <w:rFonts w:ascii="Arial" w:hAnsi="Arial" w:cs="Arial"/>
-        </w:rPr>
-        <w:t>Bayesian p-value stuff</w:t>
-      </w:r>
-      <w:r>
-        <w:rPr>
-          <w:rFonts w:ascii="Arial" w:hAnsi="Arial" w:cs="Arial"/>
-        </w:rPr>
-        <w:t>.</w:t>
-      </w:r>
-      <w:proofErr w:type="gramEnd"/>
-    </w:p>
-    <w:p>
-      <w:pPr>
-        <w:pStyle w:val="PlainText"/>
-        <w:rPr>
-          <w:rFonts w:ascii="Arial" w:hAnsi="Arial" w:cs="Arial"/>
-        </w:rPr>
-      </w:pPr>
-      <w:r>
-        <w:rPr>
-          <w:rFonts w:ascii="Arial" w:hAnsi="Arial" w:cs="Arial"/>
-        </w:rPr>
-        <w:t xml:space="preserve">Testing CSR – complete spatial </w:t>
-      </w:r>
-      <w:proofErr w:type="gramStart"/>
-      <w:r>
-        <w:rPr>
-          <w:rFonts w:ascii="Arial" w:hAnsi="Arial" w:cs="Arial"/>
-        </w:rPr>
-        <w:t>randomness</w:t>
-      </w:r>
-      <w:r>
-        <w:rPr>
-          <w:rFonts w:ascii="Arial" w:hAnsi="Arial" w:cs="Arial"/>
-        </w:rPr>
-        <w:t xml:space="preserve">  -</w:t>
-      </w:r>
-      <w:proofErr w:type="gramEnd"/>
-      <w:r>
-        <w:rPr>
-          <w:rFonts w:ascii="Arial" w:hAnsi="Arial" w:cs="Arial"/>
-        </w:rPr>
-        <w:t xml:space="preserve"> </w:t>
-      </w:r>
-      <w:proofErr w:type="spellStart"/>
-      <w:r>
-        <w:rPr>
-          <w:rFonts w:ascii="Arial" w:hAnsi="Arial" w:cs="Arial"/>
-        </w:rPr>
-        <w:t>sim</w:t>
-      </w:r>
-      <w:proofErr w:type="spellEnd"/>
-      <w:r>
-        <w:rPr>
-          <w:rFonts w:ascii="Arial" w:hAnsi="Arial" w:cs="Arial"/>
-        </w:rPr>
-        <w:t xml:space="preserve"> study</w:t>
-      </w:r>
-    </w:p>
-    <w:p>
-      <w:pPr>
-        <w:pStyle w:val="PlainText"/>
-        <w:rPr>
-          <w:rFonts w:ascii="Arial" w:hAnsi="Arial" w:cs="Arial"/>
-        </w:rPr>
-      </w:pPr>
-      <w:r>
-        <w:rPr>
-          <w:rFonts w:ascii="Arial" w:hAnsi="Arial" w:cs="Arial"/>
-        </w:rPr>
-        <w:t>Types of detection models</w:t>
-      </w:r>
-    </w:p>
-    <w:p>
-      <w:pPr>
-        <w:pStyle w:val="PlainText"/>
-        <w:rPr>
-          <w:rFonts w:ascii="Arial" w:hAnsi="Arial" w:cs="Arial"/>
-        </w:rPr>
-      </w:pPr>
-      <w:r>
-        <w:rPr>
-          <w:rFonts w:ascii="Arial" w:hAnsi="Arial" w:cs="Arial"/>
-        </w:rPr>
-        <w:t>DIC</w:t>
-      </w:r>
-      <w:r>
-        <w:rPr>
-          <w:rFonts w:ascii="Arial" w:hAnsi="Arial" w:cs="Arial"/>
-        </w:rPr>
-        <w:t>/AIC</w:t>
-      </w:r>
-      <w:r>
-        <w:rPr>
-          <w:rFonts w:ascii="Arial" w:hAnsi="Arial" w:cs="Arial"/>
-        </w:rPr>
-        <w:t xml:space="preserve"> type assessments of detection models</w:t>
-      </w:r>
-      <w:r>
-        <w:rPr>
-          <w:rFonts w:ascii="Arial" w:hAnsi="Arial" w:cs="Arial"/>
-        </w:rPr>
-        <w:t xml:space="preserve"> – </w:t>
-      </w:r>
-      <w:proofErr w:type="spellStart"/>
-      <w:r>
-        <w:rPr>
-          <w:rFonts w:ascii="Arial" w:hAnsi="Arial" w:cs="Arial"/>
-        </w:rPr>
-        <w:t>Rahel</w:t>
-      </w:r>
-      <w:proofErr w:type="spellEnd"/>
-      <w:r>
-        <w:rPr>
-          <w:rFonts w:ascii="Arial" w:hAnsi="Arial" w:cs="Arial"/>
-        </w:rPr>
-        <w:t xml:space="preserve"> help w/</w:t>
-      </w:r>
-      <w:proofErr w:type="spellStart"/>
-      <w:r>
-        <w:rPr>
-          <w:rFonts w:ascii="Arial" w:hAnsi="Arial" w:cs="Arial"/>
-        </w:rPr>
-        <w:t>sim</w:t>
-      </w:r>
-      <w:proofErr w:type="spellEnd"/>
-      <w:r>
-        <w:rPr>
-          <w:rFonts w:ascii="Arial" w:hAnsi="Arial" w:cs="Arial"/>
-        </w:rPr>
-        <w:t xml:space="preserve"> study</w:t>
-      </w:r>
-    </w:p>
-    <w:p>
-      <w:pPr>
-        <w:pStyle w:val="PlainText"/>
-        <w:rPr>
-          <w:rFonts w:ascii="Arial" w:hAnsi="Arial" w:cs="Arial"/>
-          <w:b/>
-        </w:rPr>
-      </w:pPr>
-    </w:p>
-    <w:p>
-      <w:pPr>
-        <w:pStyle w:val="PlainText"/>
-        <w:rPr>
-          <w:rFonts w:ascii="Arial" w:hAnsi="Arial" w:cs="Arial"/>
-          <w:b/>
-          <w:sz w:val="22"/>
-          <w:szCs w:val="22"/>
-        </w:rPr>
-      </w:pPr>
-      <w:r>
-        <w:rPr>
-          <w:rFonts w:ascii="Arial" w:hAnsi="Arial" w:cs="Arial"/>
-          <w:b/>
-          <w:sz w:val="22"/>
-          <w:szCs w:val="22"/>
-        </w:rPr>
-        <w:t>9</w:t>
-      </w:r>
-      <w:r>
-        <w:rPr>
-          <w:rFonts w:ascii="Arial" w:hAnsi="Arial" w:cs="Arial"/>
-          <w:b/>
-          <w:sz w:val="22"/>
-          <w:szCs w:val="22"/>
-        </w:rPr>
-        <w:t xml:space="preserve">. </w:t>
-      </w:r>
-      <w:r>
-        <w:rPr>
-          <w:rFonts w:ascii="Arial" w:hAnsi="Arial" w:cs="Arial"/>
-          <w:b/>
-          <w:color w:val="C0504D" w:themeColor="accent2"/>
-          <w:sz w:val="22"/>
-          <w:szCs w:val="22"/>
-        </w:rPr>
-        <w:t>Modeling Encounter Probability</w:t>
-      </w:r>
-      <w:r>
-        <w:rPr>
-          <w:rFonts w:ascii="Arial" w:hAnsi="Arial" w:cs="Arial"/>
-          <w:b/>
-          <w:color w:val="C0504D" w:themeColor="accent2"/>
-          <w:sz w:val="22"/>
-          <w:szCs w:val="22"/>
-        </w:rPr>
-        <w:tab/>
-      </w:r>
-      <w:r>
-        <w:rPr>
-          <w:rFonts w:ascii="Arial" w:hAnsi="Arial" w:cs="Arial"/>
-          <w:b/>
-          <w:sz w:val="22"/>
-          <w:szCs w:val="22"/>
-        </w:rPr>
-        <w:tab/>
-      </w:r>
-      <w:r>
-        <w:rPr>
-          <w:rFonts w:ascii="Arial" w:hAnsi="Arial" w:cs="Arial"/>
-          <w:b/>
-          <w:sz w:val="22"/>
-          <w:szCs w:val="22"/>
-        </w:rPr>
-        <w:t xml:space="preserve">                                        </w:t>
-      </w:r>
-      <w:r>
-        <w:rPr>
-          <w:rFonts w:ascii="Arial" w:hAnsi="Arial" w:cs="Arial"/>
-          <w:b/>
-          <w:sz w:val="22"/>
-          <w:szCs w:val="22"/>
-        </w:rPr>
-        <w:t>(Beth)</w:t>
-      </w:r>
-      <w:r>
-        <w:rPr>
-          <w:rFonts w:ascii="Arial" w:hAnsi="Arial" w:cs="Arial"/>
-          <w:b/>
-          <w:sz w:val="22"/>
-          <w:szCs w:val="22"/>
-        </w:rPr>
-        <w:t xml:space="preserve">        </w:t>
-      </w:r>
-      <w:r>
-        <w:rPr>
-          <w:rFonts w:ascii="Arial" w:hAnsi="Arial" w:cs="Arial"/>
-          <w:b/>
-          <w:color w:val="FF0000"/>
-          <w:sz w:val="22"/>
-          <w:szCs w:val="22"/>
-        </w:rPr>
-        <w:t>almost draft</w:t>
-      </w:r>
-    </w:p>
-    <w:p>
-      <w:pPr>
-        <w:pStyle w:val="PlainText"/>
-        <w:rPr>
-          <w:rFonts w:ascii="Arial" w:hAnsi="Arial" w:cs="Arial"/>
-        </w:rPr>
-      </w:pPr>
-      <w:r>
-        <w:rPr>
-          <w:rFonts w:ascii="Arial" w:hAnsi="Arial" w:cs="Arial"/>
-        </w:rPr>
-        <w:t xml:space="preserve">Different detection functions </w:t>
-      </w:r>
-    </w:p>
-    <w:p>
-      <w:pPr>
-        <w:pStyle w:val="PlainText"/>
-        <w:rPr>
-          <w:rFonts w:ascii="Arial" w:hAnsi="Arial" w:cs="Arial"/>
-        </w:rPr>
-      </w:pPr>
-      <w:r>
-        <w:rPr>
-          <w:rFonts w:ascii="Arial" w:hAnsi="Arial" w:cs="Arial"/>
-        </w:rPr>
-        <w:t>Models with Covariates:</w:t>
-      </w:r>
-      <w:r>
-        <w:rPr>
-          <w:rFonts w:ascii="Arial" w:hAnsi="Arial" w:cs="Arial"/>
-        </w:rPr>
-        <w:t xml:space="preserve"> fixed covariates. </w:t>
-      </w:r>
-      <w:proofErr w:type="gramStart"/>
-      <w:r>
-        <w:rPr>
-          <w:rFonts w:ascii="Arial" w:hAnsi="Arial" w:cs="Arial"/>
-        </w:rPr>
-        <w:t>Partially observed.</w:t>
-      </w:r>
-      <w:proofErr w:type="gramEnd"/>
-      <w:r>
-        <w:rPr>
-          <w:rFonts w:ascii="Arial" w:hAnsi="Arial" w:cs="Arial"/>
-        </w:rPr>
-        <w:t xml:space="preserve"> </w:t>
-      </w:r>
-      <w:proofErr w:type="gramStart"/>
-      <w:r>
-        <w:rPr>
-          <w:rFonts w:ascii="Arial" w:hAnsi="Arial" w:cs="Arial"/>
-        </w:rPr>
-        <w:t>Unobserved.</w:t>
-      </w:r>
-      <w:proofErr w:type="gramEnd"/>
-      <w:r>
-        <w:rPr>
-          <w:rFonts w:ascii="Arial" w:hAnsi="Arial" w:cs="Arial"/>
-        </w:rPr>
-        <w:t xml:space="preserve"> </w:t>
-      </w:r>
-      <w:r>
-        <w:rPr>
-          <w:rFonts w:ascii="Arial" w:hAnsi="Arial" w:cs="Arial"/>
-        </w:rPr>
-        <w:t xml:space="preserve"> </w:t>
-      </w:r>
-    </w:p>
-    <w:p>
-      <w:pPr>
-        <w:pStyle w:val="PlainText"/>
-        <w:rPr>
-          <w:rFonts w:ascii="Arial" w:hAnsi="Arial" w:cs="Arial"/>
-        </w:rPr>
-      </w:pPr>
-      <w:r>
-        <w:rPr>
-          <w:rFonts w:ascii="Arial" w:hAnsi="Arial" w:cs="Arial"/>
-        </w:rPr>
-        <w:t>Sex and Behavior: The bear model (</w:t>
-      </w:r>
-      <w:smartTag w:uri="urn:schemas-microsoft-com:office:smarttags" w:element="City">
-        <w:smartTag w:uri="urn:schemas-microsoft-com:office:smarttags" w:element="place">
+      <w:moveTo w:id="52" w:author="Andy Royle-pr" w:date="2012-03-11T14:48:00Z">
+        <w:r>
+          <w:rPr>
+            <w:rFonts w:ascii="Arial" w:hAnsi="Arial" w:cs="Arial"/>
+          </w:rPr>
+          <w:t>measurement</w:t>
+        </w:r>
+        <w:proofErr w:type="gramEnd"/>
+        <w:r>
+          <w:rPr>
+            <w:rFonts w:ascii="Arial" w:hAnsi="Arial" w:cs="Arial"/>
+          </w:rPr>
+          <w:t xml:space="preserve"> error: Relationship to distance sampling. </w:t>
+        </w:r>
+      </w:moveTo>
+    </w:p>
+    <w:p>
+      <w:pPr>
+        <w:pStyle w:val="PlainText"/>
+        <w:rPr>
+          <w:rFonts w:ascii="Arial" w:hAnsi="Arial" w:cs="Arial"/>
+        </w:rPr>
+      </w:pPr>
+      <w:moveTo w:id="53" w:author="Andy Royle-pr" w:date="2012-03-11T14:48:00Z">
+        <w:r>
+          <w:rPr>
+            <w:rFonts w:ascii="Arial" w:hAnsi="Arial" w:cs="Arial"/>
+          </w:rPr>
+          <w:t xml:space="preserve">What is the effective sample area under this model? </w:t>
+        </w:r>
+        <w:proofErr w:type="gramStart"/>
+        <w:r>
+          <w:rPr>
+            <w:rFonts w:ascii="Arial" w:hAnsi="Arial" w:cs="Arial"/>
+          </w:rPr>
+          <w:t>precise</w:t>
+        </w:r>
+        <w:proofErr w:type="gramEnd"/>
+        <w:r>
+          <w:rPr>
+            <w:rFonts w:ascii="Arial" w:hAnsi="Arial" w:cs="Arial"/>
+          </w:rPr>
+          <w:t xml:space="preserve"> meaning that is related to movement.......</w:t>
+        </w:r>
+      </w:moveTo>
+    </w:p>
+    <w:p>
+      <w:pPr>
+        <w:pStyle w:val="PlainText"/>
+        <w:rPr>
+          <w:rFonts w:ascii="Arial" w:hAnsi="Arial" w:cs="Arial"/>
+          <w:b/>
+          <w:sz w:val="22"/>
+          <w:szCs w:val="22"/>
+        </w:rPr>
+      </w:pPr>
+    </w:p>
+    <w:moveToRangeEnd w:id="44"/>
+    <w:p>
+      <w:pPr>
+        <w:pStyle w:val="PlainText"/>
+        <w:rPr>
+          <w:rFonts w:ascii="Arial" w:hAnsi="Arial" w:cs="Arial"/>
+          <w:b/>
+        </w:rPr>
+      </w:pPr>
+    </w:p>
+    <w:p>
+      <w:pPr>
+        <w:pStyle w:val="PlainText"/>
+        <w:rPr>
+          <w:del w:id="54" w:author="Andy Royle-pr" w:date="2012-03-11T14:49:00Z"/>
+          <w:rFonts w:ascii="Arial" w:hAnsi="Arial" w:cs="Arial"/>
+          <w:b/>
+        </w:rPr>
+      </w:pPr>
+    </w:p>
+    <w:p>
+      <w:pPr>
+        <w:pStyle w:val="PlainText"/>
+        <w:rPr>
+          <w:del w:id="55" w:author="Andy Royle-pr" w:date="2012-03-11T14:49:00Z"/>
+          <w:rFonts w:ascii="Arial" w:hAnsi="Arial" w:cs="Arial"/>
+          <w:b/>
+        </w:rPr>
+      </w:pPr>
+    </w:p>
+    <w:p>
+      <w:pPr>
+        <w:pStyle w:val="PlainText"/>
+        <w:rPr>
+          <w:del w:id="56" w:author="Andy Royle-pr" w:date="2012-03-11T14:49:00Z"/>
+          <w:rFonts w:ascii="Arial" w:hAnsi="Arial" w:cs="Arial"/>
+          <w:b/>
+        </w:rPr>
+      </w:pPr>
+      <w:del w:id="57" w:author="Andy Royle-pr" w:date="2012-03-11T14:49:00Z">
+        <w:r>
+          <w:rPr>
+            <w:rFonts w:ascii="Arial" w:hAnsi="Arial" w:cs="Arial"/>
+            <w:b/>
+          </w:rPr>
+          <w:delText>8</w:delText>
+        </w:r>
+        <w:r>
+          <w:rPr>
+            <w:rFonts w:ascii="Arial" w:hAnsi="Arial" w:cs="Arial"/>
+            <w:b/>
+          </w:rPr>
+          <w:delText xml:space="preserve">. </w:delText>
+        </w:r>
+        <w:r>
+          <w:rPr>
+            <w:rFonts w:ascii="Arial" w:hAnsi="Arial" w:cs="Arial"/>
+            <w:b/>
+            <w:color w:val="C0504D" w:themeColor="accent2"/>
+          </w:rPr>
+          <w:delText>Model Selection and Assessment</w:delText>
+        </w:r>
+        <w:r>
+          <w:rPr>
+            <w:rFonts w:ascii="Arial" w:hAnsi="Arial" w:cs="Arial"/>
+            <w:b/>
+            <w:color w:val="C0504D" w:themeColor="accent2"/>
+          </w:rPr>
+          <w:delText xml:space="preserve">  </w:delText>
+        </w:r>
+        <w:r>
+          <w:rPr>
+            <w:rFonts w:ascii="Arial" w:hAnsi="Arial" w:cs="Arial"/>
+            <w:b/>
+          </w:rPr>
+          <w:delText>(Andy)</w:delText>
+        </w:r>
+        <w:r>
+          <w:rPr>
+            <w:rFonts w:ascii="Arial" w:hAnsi="Arial" w:cs="Arial"/>
+            <w:b/>
+          </w:rPr>
+          <w:delText xml:space="preserve">  </w:delText>
+        </w:r>
+        <w:r>
+          <w:rPr>
+            <w:rFonts w:ascii="Arial" w:hAnsi="Arial" w:cs="Arial"/>
+            <w:b/>
+            <w:color w:val="FF0000"/>
+          </w:rPr>
+          <w:delText>early stages</w:delText>
+        </w:r>
+      </w:del>
+    </w:p>
+    <w:p>
+      <w:pPr>
+        <w:pStyle w:val="PlainText"/>
+        <w:rPr>
+          <w:del w:id="58" w:author="Andy Royle-pr" w:date="2012-03-11T14:49:00Z"/>
+          <w:rFonts w:ascii="Arial" w:hAnsi="Arial" w:cs="Arial"/>
+        </w:rPr>
+      </w:pPr>
+      <w:del w:id="59" w:author="Andy Royle-pr" w:date="2012-03-11T14:49:00Z">
+        <w:r>
+          <w:rPr>
+            <w:rFonts w:ascii="Arial" w:hAnsi="Arial" w:cs="Arial"/>
+          </w:rPr>
+          <w:delText>Bayesian p-value stuff</w:delText>
+        </w:r>
+        <w:r>
+          <w:rPr>
+            <w:rFonts w:ascii="Arial" w:hAnsi="Arial" w:cs="Arial"/>
+          </w:rPr>
+          <w:delText>.</w:delText>
+        </w:r>
+      </w:del>
+    </w:p>
+    <w:p>
+      <w:pPr>
+        <w:pStyle w:val="PlainText"/>
+        <w:rPr>
+          <w:del w:id="60" w:author="Andy Royle-pr" w:date="2012-03-11T14:49:00Z"/>
+          <w:rFonts w:ascii="Arial" w:hAnsi="Arial" w:cs="Arial"/>
+        </w:rPr>
+      </w:pPr>
+      <w:del w:id="61" w:author="Andy Royle-pr" w:date="2012-03-11T14:49:00Z">
+        <w:r>
+          <w:rPr>
+            <w:rFonts w:ascii="Arial" w:hAnsi="Arial" w:cs="Arial"/>
+          </w:rPr>
+          <w:delText>Testing CSR – complete spatial randomness</w:delText>
+        </w:r>
+        <w:r>
+          <w:rPr>
+            <w:rFonts w:ascii="Arial" w:hAnsi="Arial" w:cs="Arial"/>
+          </w:rPr>
+          <w:delText xml:space="preserve">  - sim study</w:delText>
+        </w:r>
+      </w:del>
+    </w:p>
+    <w:p>
+      <w:pPr>
+        <w:pStyle w:val="PlainText"/>
+        <w:rPr>
+          <w:del w:id="62" w:author="Andy Royle-pr" w:date="2012-03-11T14:49:00Z"/>
+          <w:rFonts w:ascii="Arial" w:hAnsi="Arial" w:cs="Arial"/>
+        </w:rPr>
+      </w:pPr>
+      <w:del w:id="63" w:author="Andy Royle-pr" w:date="2012-03-11T14:49:00Z">
+        <w:r>
+          <w:rPr>
+            <w:rFonts w:ascii="Arial" w:hAnsi="Arial" w:cs="Arial"/>
+          </w:rPr>
+          <w:delText>Types of detection models</w:delText>
+        </w:r>
+      </w:del>
+    </w:p>
+    <w:p>
+      <w:pPr>
+        <w:pStyle w:val="PlainText"/>
+        <w:rPr>
+          <w:del w:id="64" w:author="Andy Royle-pr" w:date="2012-03-11T14:49:00Z"/>
+          <w:rFonts w:ascii="Arial" w:hAnsi="Arial" w:cs="Arial"/>
+        </w:rPr>
+      </w:pPr>
+      <w:del w:id="65" w:author="Andy Royle-pr" w:date="2012-03-11T14:49:00Z">
+        <w:r>
+          <w:rPr>
+            <w:rFonts w:ascii="Arial" w:hAnsi="Arial" w:cs="Arial"/>
+          </w:rPr>
+          <w:delText>DIC</w:delText>
+        </w:r>
+        <w:r>
+          <w:rPr>
+            <w:rFonts w:ascii="Arial" w:hAnsi="Arial" w:cs="Arial"/>
+          </w:rPr>
+          <w:delText>/AIC</w:delText>
+        </w:r>
+        <w:r>
+          <w:rPr>
+            <w:rFonts w:ascii="Arial" w:hAnsi="Arial" w:cs="Arial"/>
+          </w:rPr>
+          <w:delText xml:space="preserve"> type assessments of detection models</w:delText>
+        </w:r>
+        <w:r>
+          <w:rPr>
+            <w:rFonts w:ascii="Arial" w:hAnsi="Arial" w:cs="Arial"/>
+          </w:rPr>
+          <w:delText xml:space="preserve"> – Rahel help w/sim study</w:delText>
+        </w:r>
+      </w:del>
+    </w:p>
+    <w:p>
+      <w:pPr>
+        <w:pStyle w:val="PlainText"/>
+        <w:rPr>
+          <w:del w:id="66" w:author="Andy Royle-pr" w:date="2012-03-11T14:49:00Z"/>
+          <w:rFonts w:ascii="Arial" w:hAnsi="Arial" w:cs="Arial"/>
+          <w:b/>
+          <w:sz w:val="22"/>
+          <w:szCs w:val="22"/>
+        </w:rPr>
+      </w:pPr>
+      <w:moveToRangeStart w:id="67" w:author="Andy Royle-pr" w:date="2012-03-11T14:49:00Z" w:name="move319240672"/>
+      <w:moveTo w:id="68" w:author="Andy Royle-pr" w:date="2012-03-11T14:49:00Z">
+        <w:del w:id="69" w:author="Andy Royle-pr" w:date="2012-03-11T14:49:00Z">
           <w:r>
             <w:rPr>
               <w:rFonts w:ascii="Arial" w:hAnsi="Arial" w:cs="Arial"/>
+              <w:b/>
+              <w:sz w:val="22"/>
+              <w:szCs w:val="22"/>
             </w:rPr>
-            <w:t>Gardner</w:t>
+            <w:delText>17. Design of Spatial Capture-Recapture studies  [RAHEL]</w:delText>
           </w:r>
-        </w:smartTag>
-      </w:smartTag>
-      <w:r>
-        <w:rPr>
-          <w:rFonts w:ascii="Arial" w:hAnsi="Arial" w:cs="Arial"/>
-        </w:rPr>
-        <w:t xml:space="preserve"> et al. JWM) (sex is latent)</w:t>
-      </w:r>
-    </w:p>
-    <w:p>
-      <w:pPr>
-        <w:pStyle w:val="PlainText"/>
-        <w:rPr>
-          <w:rFonts w:ascii="Arial" w:hAnsi="Arial" w:cs="Arial"/>
-        </w:rPr>
-      </w:pPr>
-      <w:r>
-        <w:rPr>
-          <w:rFonts w:ascii="Arial" w:hAnsi="Arial" w:cs="Arial"/>
-        </w:rPr>
-        <w:t>Trap type or season (</w:t>
-      </w:r>
-      <w:proofErr w:type="spellStart"/>
-      <w:r>
-        <w:rPr>
-          <w:rFonts w:ascii="Arial" w:hAnsi="Arial" w:cs="Arial"/>
-        </w:rPr>
-        <w:t>swiss</w:t>
-      </w:r>
-      <w:proofErr w:type="spellEnd"/>
-      <w:r>
-        <w:rPr>
-          <w:rFonts w:ascii="Arial" w:hAnsi="Arial" w:cs="Arial"/>
-        </w:rPr>
-        <w:t xml:space="preserve"> </w:t>
-      </w:r>
-      <w:r>
-        <w:rPr>
-          <w:rFonts w:ascii="Arial" w:hAnsi="Arial" w:cs="Arial"/>
-        </w:rPr>
-        <w:t>Wildcat model)</w:t>
-      </w:r>
-    </w:p>
-    <w:p>
-      <w:pPr>
-        <w:pStyle w:val="PlainText"/>
-        <w:rPr>
-          <w:rFonts w:ascii="Arial" w:hAnsi="Arial" w:cs="Arial"/>
-        </w:rPr>
-      </w:pPr>
-      <w:r>
-        <w:rPr>
-          <w:rFonts w:ascii="Arial" w:hAnsi="Arial" w:cs="Arial"/>
-        </w:rPr>
-        <w:t xml:space="preserve">Heterogeneity models </w:t>
-      </w:r>
-    </w:p>
-    <w:p>
-      <w:pPr>
-        <w:pStyle w:val="PlainText"/>
-        <w:rPr>
-          <w:rFonts w:ascii="Arial" w:hAnsi="Arial" w:cs="Arial"/>
-        </w:rPr>
-      </w:pPr>
-      <w:r>
-        <w:rPr>
-          <w:rFonts w:ascii="Arial" w:hAnsi="Arial" w:cs="Arial"/>
-        </w:rPr>
-        <w:t xml:space="preserve">Continue to use SECR and </w:t>
-      </w:r>
-      <w:proofErr w:type="spellStart"/>
-      <w:r>
-        <w:rPr>
-          <w:rFonts w:ascii="Arial" w:hAnsi="Arial" w:cs="Arial"/>
-        </w:rPr>
-        <w:t>WinBUGS</w:t>
-      </w:r>
-      <w:proofErr w:type="spellEnd"/>
-      <w:r>
-        <w:rPr>
-          <w:rFonts w:ascii="Arial" w:hAnsi="Arial" w:cs="Arial"/>
-        </w:rPr>
-        <w:t xml:space="preserve"> in this chapter.</w:t>
-      </w:r>
-    </w:p>
-    <w:p>
-      <w:pPr>
-        <w:pStyle w:val="PlainText"/>
-        <w:rPr>
-          <w:rFonts w:ascii="Arial" w:hAnsi="Arial" w:cs="Arial"/>
+        </w:del>
+      </w:moveTo>
+    </w:p>
+    <w:moveToRangeEnd w:id="67"/>
+    <w:p>
+      <w:pPr>
+        <w:pStyle w:val="PlainText"/>
+        <w:rPr>
+          <w:rFonts w:ascii="Arial" w:hAnsi="Arial" w:cs="Arial"/>
+          <w:b/>
+        </w:rPr>
+      </w:pPr>
+    </w:p>
+    <w:p>
+      <w:pPr>
+        <w:pStyle w:val="PlainText"/>
+        <w:rPr>
+          <w:rFonts w:ascii="Arial" w:hAnsi="Arial" w:cs="Arial"/>
+          <w:b/>
+          <w:sz w:val="22"/>
+          <w:szCs w:val="22"/>
+        </w:rPr>
+      </w:pPr>
+      <w:moveFromRangeStart w:id="70" w:author="Andy Royle-pr" w:date="2012-03-11T14:49:00Z" w:name="move319240696"/>
+      <w:moveFrom w:id="71" w:author="Andy Royle-pr" w:date="2012-03-11T14:49:00Z">
+        <w:r>
+          <w:rPr>
+            <w:rFonts w:ascii="Arial" w:hAnsi="Arial" w:cs="Arial"/>
+            <w:b/>
+            <w:sz w:val="22"/>
+            <w:szCs w:val="22"/>
+          </w:rPr>
+          <w:lastRenderedPageBreak/>
+          <w:t>9</w:t>
+        </w:r>
+        <w:r>
+          <w:rPr>
+            <w:rFonts w:ascii="Arial" w:hAnsi="Arial" w:cs="Arial"/>
+            <w:b/>
+            <w:sz w:val="22"/>
+            <w:szCs w:val="22"/>
+          </w:rPr>
+          <w:t xml:space="preserve">. </w:t>
+        </w:r>
+        <w:r>
+          <w:rPr>
+            <w:rFonts w:ascii="Arial" w:hAnsi="Arial" w:cs="Arial"/>
+            <w:b/>
+            <w:color w:val="C0504D" w:themeColor="accent2"/>
+            <w:sz w:val="22"/>
+            <w:szCs w:val="22"/>
+          </w:rPr>
+          <w:t>Modeling Encounter Probability</w:t>
+        </w:r>
+        <w:r>
+          <w:rPr>
+            <w:rFonts w:ascii="Arial" w:hAnsi="Arial" w:cs="Arial"/>
+            <w:b/>
+            <w:color w:val="C0504D" w:themeColor="accent2"/>
+            <w:sz w:val="22"/>
+            <w:szCs w:val="22"/>
+          </w:rPr>
+          <w:tab/>
+        </w:r>
+        <w:r>
+          <w:rPr>
+            <w:rFonts w:ascii="Arial" w:hAnsi="Arial" w:cs="Arial"/>
+            <w:b/>
+            <w:sz w:val="22"/>
+            <w:szCs w:val="22"/>
+          </w:rPr>
+          <w:tab/>
+        </w:r>
+        <w:r>
+          <w:rPr>
+            <w:rFonts w:ascii="Arial" w:hAnsi="Arial" w:cs="Arial"/>
+            <w:b/>
+            <w:sz w:val="22"/>
+            <w:szCs w:val="22"/>
+          </w:rPr>
+          <w:t xml:space="preserve">                                        </w:t>
+        </w:r>
+        <w:r>
+          <w:rPr>
+            <w:rFonts w:ascii="Arial" w:hAnsi="Arial" w:cs="Arial"/>
+            <w:b/>
+            <w:sz w:val="22"/>
+            <w:szCs w:val="22"/>
+          </w:rPr>
+          <w:t>(Beth)</w:t>
+        </w:r>
+        <w:r>
+          <w:rPr>
+            <w:rFonts w:ascii="Arial" w:hAnsi="Arial" w:cs="Arial"/>
+            <w:b/>
+            <w:sz w:val="22"/>
+            <w:szCs w:val="22"/>
+          </w:rPr>
+          <w:t xml:space="preserve">        </w:t>
+        </w:r>
+        <w:r>
+          <w:rPr>
+            <w:rFonts w:ascii="Arial" w:hAnsi="Arial" w:cs="Arial"/>
+            <w:b/>
+            <w:color w:val="FF0000"/>
+            <w:sz w:val="22"/>
+            <w:szCs w:val="22"/>
+          </w:rPr>
+          <w:t>almost draft</w:t>
+        </w:r>
+      </w:moveFrom>
+    </w:p>
+    <w:p>
+      <w:pPr>
+        <w:pStyle w:val="PlainText"/>
+        <w:rPr>
+          <w:rFonts w:ascii="Arial" w:hAnsi="Arial" w:cs="Arial"/>
+        </w:rPr>
+      </w:pPr>
+      <w:moveFrom w:id="72" w:author="Andy Royle-pr" w:date="2012-03-11T14:49:00Z">
+        <w:r>
+          <w:rPr>
+            <w:rFonts w:ascii="Arial" w:hAnsi="Arial" w:cs="Arial"/>
+          </w:rPr>
+          <w:t xml:space="preserve">Different detection functions </w:t>
+        </w:r>
+      </w:moveFrom>
+    </w:p>
+    <w:p>
+      <w:pPr>
+        <w:pStyle w:val="PlainText"/>
+        <w:rPr>
+          <w:rFonts w:ascii="Arial" w:hAnsi="Arial" w:cs="Arial"/>
+        </w:rPr>
+      </w:pPr>
+      <w:moveFrom w:id="73" w:author="Andy Royle-pr" w:date="2012-03-11T14:49:00Z">
+        <w:r>
+          <w:rPr>
+            <w:rFonts w:ascii="Arial" w:hAnsi="Arial" w:cs="Arial"/>
+          </w:rPr>
+          <w:t>Models with Covariates:</w:t>
+        </w:r>
+        <w:r>
+          <w:rPr>
+            <w:rFonts w:ascii="Arial" w:hAnsi="Arial" w:cs="Arial"/>
+          </w:rPr>
+          <w:t xml:space="preserve"> fixed covariates. Partially observed. Unobserved. </w:t>
+        </w:r>
+        <w:r>
+          <w:rPr>
+            <w:rFonts w:ascii="Arial" w:hAnsi="Arial" w:cs="Arial"/>
+          </w:rPr>
+          <w:t xml:space="preserve"> </w:t>
+        </w:r>
+      </w:moveFrom>
+    </w:p>
+    <w:p>
+      <w:pPr>
+        <w:pStyle w:val="PlainText"/>
+        <w:rPr>
+          <w:rFonts w:ascii="Arial" w:hAnsi="Arial" w:cs="Arial"/>
+        </w:rPr>
+      </w:pPr>
+      <w:moveFrom w:id="74" w:author="Andy Royle-pr" w:date="2012-03-11T14:49:00Z">
+        <w:r>
+          <w:rPr>
+            <w:rFonts w:ascii="Arial" w:hAnsi="Arial" w:cs="Arial"/>
+          </w:rPr>
+          <w:t>Sex and Behavior: The bear model (Gardner et al. JWM) (sex is latent)</w:t>
+        </w:r>
+      </w:moveFrom>
+    </w:p>
+    <w:p>
+      <w:pPr>
+        <w:pStyle w:val="PlainText"/>
+        <w:rPr>
+          <w:rFonts w:ascii="Arial" w:hAnsi="Arial" w:cs="Arial"/>
+        </w:rPr>
+      </w:pPr>
+      <w:moveFrom w:id="75" w:author="Andy Royle-pr" w:date="2012-03-11T14:49:00Z">
+        <w:r>
+          <w:rPr>
+            <w:rFonts w:ascii="Arial" w:hAnsi="Arial" w:cs="Arial"/>
+          </w:rPr>
+          <w:t>Trap type or season (</w:t>
+        </w:r>
+        <w:r>
+          <w:rPr>
+            <w:rFonts w:ascii="Arial" w:hAnsi="Arial" w:cs="Arial"/>
+          </w:rPr>
+          <w:t xml:space="preserve">swiss </w:t>
+        </w:r>
+        <w:r>
+          <w:rPr>
+            <w:rFonts w:ascii="Arial" w:hAnsi="Arial" w:cs="Arial"/>
+          </w:rPr>
+          <w:t>Wildcat model)</w:t>
+        </w:r>
+      </w:moveFrom>
+    </w:p>
+    <w:p>
+      <w:pPr>
+        <w:pStyle w:val="PlainText"/>
+        <w:rPr>
+          <w:rFonts w:ascii="Arial" w:hAnsi="Arial" w:cs="Arial"/>
+        </w:rPr>
+      </w:pPr>
+      <w:moveFrom w:id="76" w:author="Andy Royle-pr" w:date="2012-03-11T14:49:00Z">
+        <w:r>
+          <w:rPr>
+            <w:rFonts w:ascii="Arial" w:hAnsi="Arial" w:cs="Arial"/>
+          </w:rPr>
+          <w:t xml:space="preserve">Heterogeneity models </w:t>
+        </w:r>
+      </w:moveFrom>
+    </w:p>
+    <w:p>
+      <w:pPr>
+        <w:pStyle w:val="PlainText"/>
+        <w:rPr>
+          <w:rFonts w:ascii="Arial" w:hAnsi="Arial" w:cs="Arial"/>
+        </w:rPr>
+      </w:pPr>
+      <w:moveFrom w:id="77" w:author="Andy Royle-pr" w:date="2012-03-11T14:49:00Z">
+        <w:r>
+          <w:rPr>
+            <w:rFonts w:ascii="Arial" w:hAnsi="Arial" w:cs="Arial"/>
+          </w:rPr>
+          <w:t>Continue to use SECR and WinBUGS in this chapter.</w:t>
+        </w:r>
+      </w:moveFrom>
+    </w:p>
+    <w:moveFromRangeEnd w:id="70"/>
+    <w:p>
+      <w:pPr>
+        <w:pStyle w:val="PlainText"/>
+        <w:rPr>
+          <w:rFonts w:ascii="Arial" w:hAnsi="Arial" w:cs="Arial"/>
+        </w:rPr>
+      </w:pPr>
+    </w:p>
+    <w:p>
+      <w:pPr>
+        <w:pStyle w:val="PlainText"/>
+        <w:rPr>
+          <w:rFonts w:ascii="Arial" w:hAnsi="Arial" w:cs="Arial"/>
+          <w:b/>
+          <w:color w:val="984806" w:themeColor="accent6" w:themeShade="80"/>
+          <w:sz w:val="22"/>
+        </w:rPr>
+      </w:pPr>
+    </w:p>
+    <w:p>
+      <w:pPr>
+        <w:pStyle w:val="PlainText"/>
+        <w:rPr>
+          <w:del w:id="78" w:author="Andy Royle-pr" w:date="2012-03-11T14:49:00Z"/>
+          <w:rFonts w:ascii="Arial" w:hAnsi="Arial" w:cs="Arial"/>
+          <w:b/>
+          <w:color w:val="984806" w:themeColor="accent6" w:themeShade="80"/>
+          <w:sz w:val="22"/>
+        </w:rPr>
+      </w:pPr>
+    </w:p>
+    <w:p>
+      <w:pPr>
+        <w:pStyle w:val="PlainText"/>
+        <w:rPr>
+          <w:rFonts w:ascii="Arial" w:hAnsi="Arial" w:cs="Arial"/>
+          <w:b/>
+          <w:color w:val="984806" w:themeColor="accent6" w:themeShade="80"/>
+          <w:sz w:val="22"/>
         </w:rPr>
       </w:pPr>
     </w:p>
@@ -2623,21 +3728,24 @@
       <w:pPr>
         <w:pStyle w:val="PlainText"/>
         <w:rPr>
-          <w:rFonts w:ascii="Arial" w:hAnsi="Arial" w:cs="Arial"/>
-          <w:b/>
-          <w:sz w:val="22"/>
-          <w:szCs w:val="22"/>
-        </w:rPr>
-      </w:pPr>
-      <w:r>
-        <w:rPr>
-          <w:rFonts w:ascii="Arial" w:hAnsi="Arial" w:cs="Arial"/>
-          <w:b/>
-          <w:sz w:val="22"/>
-          <w:szCs w:val="22"/>
-        </w:rPr>
-        <w:t>----------------------------------------------------</w:t>
-      </w:r>
+          <w:del w:id="79" w:author="Andy Royle-pr" w:date="2012-03-11T14:50:00Z"/>
+          <w:rFonts w:ascii="Arial" w:hAnsi="Arial" w:cs="Arial"/>
+          <w:b/>
+          <w:sz w:val="22"/>
+          <w:szCs w:val="22"/>
+        </w:rPr>
+      </w:pPr>
+      <w:del w:id="80" w:author="Andy Royle-pr" w:date="2012-03-11T14:50:00Z">
+        <w:r>
+          <w:rPr>
+            <w:rFonts w:ascii="Arial" w:hAnsi="Arial" w:cs="Arial"/>
+            <w:b/>
+            <w:sz w:val="22"/>
+            <w:szCs w:val="22"/>
+          </w:rPr>
+          <w:delText>----------------------------------------------------</w:delText>
+        </w:r>
+      </w:del>
     </w:p>
     <w:p>
       <w:pPr>
@@ -2848,13 +3956,24 @@
           <w:szCs w:val="20"/>
         </w:rPr>
       </w:pPr>
+      <w:del w:id="81" w:author="Andy Royle-pr" w:date="2012-03-11T14:50:00Z">
+        <w:r>
+          <w:rPr>
+            <w:rFonts w:ascii="Verdana" w:hAnsi="Verdana"/>
+            <w:sz w:val="20"/>
+            <w:szCs w:val="20"/>
+          </w:rPr>
+          <w:br/>
+        </w:r>
+      </w:del>
+      <w:bookmarkStart w:id="82" w:name="_GoBack"/>
+      <w:bookmarkEnd w:id="82"/>
       <w:r>
         <w:rPr>
           <w:rFonts w:ascii="Verdana" w:hAnsi="Verdana"/>
           <w:sz w:val="20"/>
           <w:szCs w:val="20"/>
         </w:rPr>
-        <w:br/>
         <w:t>14. SCR for unmarked individuals.</w:t>
       </w:r>
     </w:p>
@@ -2912,33 +4031,34 @@
           <w:szCs w:val="20"/>
         </w:rPr>
         <w:br/>
-      </w:r>
+        <w:t>- Discuss alternative observation models (</w:t>
+      </w:r>
+      <w:proofErr w:type="spellStart"/>
       <w:r>
         <w:rPr>
           <w:rFonts w:ascii="Verdana" w:hAnsi="Verdana"/>
           <w:sz w:val="20"/>
           <w:szCs w:val="20"/>
         </w:rPr>
-        <w:lastRenderedPageBreak/>
-        <w:t>- Discuss alternative observation models (</w:t>
-      </w:r>
-      <w:proofErr w:type="spellStart"/>
+        <w:t>Royle</w:t>
+      </w:r>
+      <w:proofErr w:type="spellEnd"/>
       <w:r>
         <w:rPr>
           <w:rFonts w:ascii="Verdana" w:hAnsi="Verdana"/>
           <w:sz w:val="20"/>
           <w:szCs w:val="20"/>
         </w:rPr>
-        <w:t>Royle</w:t>
-      </w:r>
-      <w:proofErr w:type="spellEnd"/>
+        <w:t>-Nichols type of model)</w:t>
+      </w:r>
       <w:r>
         <w:rPr>
           <w:rFonts w:ascii="Verdana" w:hAnsi="Verdana"/>
           <w:sz w:val="20"/>
           <w:szCs w:val="20"/>
         </w:rPr>
-        <w:t>-Nichols type of model)</w:t>
+        <w:br/>
+        <w:t>- Points along a transect design</w:t>
       </w:r>
       <w:r>
         <w:rPr>
@@ -2947,34 +4067,34 @@
           <w:szCs w:val="20"/>
         </w:rPr>
         <w:br/>
-        <w:t>- Points along a transect design</w:t>
-      </w:r>
+        <w:t xml:space="preserve">- Make connection to </w:t>
+      </w:r>
+      <w:proofErr w:type="spellStart"/>
       <w:r>
         <w:rPr>
           <w:rFonts w:ascii="Verdana" w:hAnsi="Verdana"/>
           <w:sz w:val="20"/>
           <w:szCs w:val="20"/>
         </w:rPr>
-        <w:br/>
-        <w:t xml:space="preserve">- Make connection to </w:t>
-      </w:r>
-      <w:proofErr w:type="spellStart"/>
+        <w:t>Wolper-Ickstadt</w:t>
+      </w:r>
+      <w:proofErr w:type="spellEnd"/>
       <w:r>
         <w:rPr>
           <w:rFonts w:ascii="Verdana" w:hAnsi="Verdana"/>
           <w:sz w:val="20"/>
           <w:szCs w:val="20"/>
         </w:rPr>
-        <w:t>Wolper-Ickstadt</w:t>
-      </w:r>
-      <w:proofErr w:type="spellEnd"/>
+        <w:t xml:space="preserve"> convolution models for general purpose spatial </w:t>
+      </w:r>
       <w:r>
         <w:rPr>
           <w:rFonts w:ascii="Verdana" w:hAnsi="Verdana"/>
           <w:sz w:val="20"/>
           <w:szCs w:val="20"/>
         </w:rPr>
-        <w:t xml:space="preserve"> convolution models for general purpose spatial modeling</w:t>
+        <w:lastRenderedPageBreak/>
+        <w:t>modeling</w:t>
       </w:r>
       <w:r>
         <w:rPr>
@@ -3406,270 +4526,246 @@
           <w:szCs w:val="22"/>
         </w:rPr>
       </w:pPr>
-      <w:r>
-        <w:rPr>
-          <w:rFonts w:ascii="Arial" w:hAnsi="Arial" w:cs="Arial"/>
-          <w:b/>
-          <w:sz w:val="22"/>
-          <w:szCs w:val="22"/>
-        </w:rPr>
-        <w:t>1</w:t>
-      </w:r>
-      <w:r>
-        <w:rPr>
-          <w:rFonts w:ascii="Arial" w:hAnsi="Arial" w:cs="Arial"/>
-          <w:b/>
-          <w:sz w:val="22"/>
-          <w:szCs w:val="22"/>
-        </w:rPr>
-        <w:t>6</w:t>
-      </w:r>
-      <w:r>
-        <w:rPr>
-          <w:rFonts w:ascii="Arial" w:hAnsi="Arial" w:cs="Arial"/>
-          <w:b/>
-          <w:sz w:val="22"/>
-          <w:szCs w:val="22"/>
-        </w:rPr>
-        <w:t>. Search-encounter models</w:t>
-      </w:r>
-      <w:r>
-        <w:rPr>
-          <w:rFonts w:ascii="Arial" w:hAnsi="Arial" w:cs="Arial"/>
-          <w:b/>
-          <w:sz w:val="22"/>
-          <w:szCs w:val="22"/>
-        </w:rPr>
-        <w:tab/>
-      </w:r>
-      <w:r>
-        <w:rPr>
-          <w:rFonts w:ascii="Arial" w:hAnsi="Arial" w:cs="Arial"/>
-          <w:b/>
-          <w:sz w:val="22"/>
-          <w:szCs w:val="22"/>
-        </w:rPr>
-        <w:tab/>
-      </w:r>
-      <w:r>
-        <w:rPr>
-          <w:rFonts w:ascii="Arial" w:hAnsi="Arial" w:cs="Arial"/>
-          <w:b/>
-          <w:sz w:val="22"/>
-          <w:szCs w:val="22"/>
-        </w:rPr>
-        <w:tab/>
-        <w:t>(Andy)</w:t>
-      </w:r>
-      <w:r>
-        <w:rPr>
-          <w:rFonts w:ascii="Arial" w:hAnsi="Arial" w:cs="Arial"/>
-          <w:b/>
-          <w:sz w:val="22"/>
-          <w:szCs w:val="22"/>
-        </w:rPr>
-        <w:t xml:space="preserve">      </w:t>
-      </w:r>
-    </w:p>
-    <w:p>
-      <w:pPr>
-        <w:pStyle w:val="PlainText"/>
-        <w:rPr>
-          <w:rFonts w:ascii="Arial" w:hAnsi="Arial" w:cs="Arial"/>
-        </w:rPr>
-      </w:pPr>
-    </w:p>
-    <w:p>
-      <w:pPr>
-        <w:pStyle w:val="PlainText"/>
-        <w:rPr>
-          <w:rFonts w:ascii="Arial" w:hAnsi="Arial" w:cs="Arial"/>
-        </w:rPr>
-      </w:pPr>
-      <w:r>
-        <w:rPr>
-          <w:rFonts w:ascii="Arial" w:hAnsi="Arial" w:cs="Arial"/>
-        </w:rPr>
-        <w:t>Uniform search intensity models (</w:t>
-      </w:r>
-      <w:proofErr w:type="spellStart"/>
-      <w:r>
-        <w:rPr>
-          <w:rFonts w:ascii="Arial" w:hAnsi="Arial" w:cs="Arial"/>
-        </w:rPr>
-        <w:t>Royle</w:t>
-      </w:r>
-      <w:proofErr w:type="spellEnd"/>
-      <w:r>
-        <w:rPr>
-          <w:rFonts w:ascii="Arial" w:hAnsi="Arial" w:cs="Arial"/>
-        </w:rPr>
-        <w:t xml:space="preserve"> and Young)</w:t>
-      </w:r>
-    </w:p>
-    <w:p>
-      <w:pPr>
-        <w:pStyle w:val="PlainText"/>
-        <w:rPr>
-          <w:rFonts w:ascii="Arial" w:hAnsi="Arial" w:cs="Arial"/>
-        </w:rPr>
-      </w:pPr>
-      <w:r>
-        <w:rPr>
-          <w:rFonts w:ascii="Arial" w:hAnsi="Arial" w:cs="Arial"/>
-        </w:rPr>
-        <w:t>Non-uniform search intensity:</w:t>
-      </w:r>
-    </w:p>
-    <w:p>
-      <w:pPr>
-        <w:pStyle w:val="PlainText"/>
-        <w:rPr>
-          <w:rFonts w:ascii="Arial" w:hAnsi="Arial" w:cs="Arial"/>
-        </w:rPr>
-      </w:pPr>
-      <w:r>
-        <w:rPr>
-          <w:rFonts w:ascii="Arial" w:hAnsi="Arial" w:cs="Arial"/>
-        </w:rPr>
-        <w:t xml:space="preserve"> 1-dimension -- trail searches.  </w:t>
-      </w:r>
-    </w:p>
-    <w:p>
-      <w:pPr>
-        <w:pStyle w:val="PlainText"/>
-        <w:rPr>
-          <w:rFonts w:ascii="Arial" w:hAnsi="Arial" w:cs="Arial"/>
-        </w:rPr>
-      </w:pPr>
-      <w:r>
-        <w:rPr>
-          <w:rFonts w:ascii="Arial" w:hAnsi="Arial" w:cs="Arial"/>
-        </w:rPr>
-        <w:t xml:space="preserve"> distance sampling</w:t>
-      </w:r>
-    </w:p>
-    <w:p>
-      <w:pPr>
-        <w:pStyle w:val="PlainText"/>
-        <w:rPr>
-          <w:rFonts w:ascii="Arial" w:hAnsi="Arial" w:cs="Arial"/>
-        </w:rPr>
-      </w:pPr>
-      <w:r>
-        <w:rPr>
-          <w:rFonts w:ascii="Arial" w:hAnsi="Arial" w:cs="Arial"/>
-        </w:rPr>
-        <w:t xml:space="preserve"> stream data: Evan Grants </w:t>
-      </w:r>
-      <w:proofErr w:type="spellStart"/>
-      <w:r>
-        <w:rPr>
-          <w:rFonts w:ascii="Arial" w:hAnsi="Arial" w:cs="Arial"/>
-        </w:rPr>
-        <w:t>æmander</w:t>
-      </w:r>
-      <w:proofErr w:type="spellEnd"/>
-      <w:r>
-        <w:rPr>
-          <w:rFonts w:ascii="Arial" w:hAnsi="Arial" w:cs="Arial"/>
-        </w:rPr>
-        <w:t xml:space="preserve"> data?</w:t>
-      </w:r>
-    </w:p>
-    <w:p>
-      <w:pPr>
-        <w:pStyle w:val="PlainText"/>
-        <w:rPr>
-          <w:rFonts w:ascii="Arial" w:hAnsi="Arial" w:cs="Arial"/>
-        </w:rPr>
-      </w:pPr>
-      <w:r>
-        <w:rPr>
-          <w:rFonts w:ascii="Arial" w:hAnsi="Arial" w:cs="Arial"/>
-        </w:rPr>
-        <w:t>Explicit movement models.</w:t>
-      </w:r>
-    </w:p>
-    <w:p>
-      <w:pPr>
-        <w:pStyle w:val="PlainText"/>
-        <w:rPr>
-          <w:rFonts w:ascii="Arial" w:hAnsi="Arial" w:cs="Arial"/>
-        </w:rPr>
-      </w:pPr>
-      <w:r>
-        <w:rPr>
-          <w:rFonts w:ascii="Arial" w:hAnsi="Arial" w:cs="Arial"/>
-        </w:rPr>
-        <w:t xml:space="preserve">measurement error: Relationship to distance sampling. </w:t>
-      </w:r>
-    </w:p>
-    <w:p>
-      <w:pPr>
-        <w:pStyle w:val="PlainText"/>
-        <w:rPr>
-          <w:rFonts w:ascii="Arial" w:hAnsi="Arial" w:cs="Arial"/>
-        </w:rPr>
-      </w:pPr>
-      <w:r>
-        <w:rPr>
-          <w:rFonts w:ascii="Arial" w:hAnsi="Arial" w:cs="Arial"/>
-        </w:rPr>
-        <w:t>What is the effective sample area under this model? precise meaning that is related to movement.......</w:t>
-      </w:r>
-    </w:p>
-    <w:p>
-      <w:pPr>
-        <w:pStyle w:val="PlainText"/>
-        <w:rPr>
-          <w:rFonts w:ascii="Arial" w:hAnsi="Arial" w:cs="Arial"/>
-          <w:b/>
-          <w:sz w:val="22"/>
-          <w:szCs w:val="22"/>
-        </w:rPr>
-      </w:pPr>
-    </w:p>
-    <w:p>
-      <w:pPr>
-        <w:pStyle w:val="PlainText"/>
-        <w:rPr>
-          <w:rFonts w:ascii="Arial" w:hAnsi="Arial" w:cs="Arial"/>
-          <w:b/>
-          <w:sz w:val="22"/>
-          <w:szCs w:val="22"/>
-        </w:rPr>
-      </w:pPr>
-      <w:r>
-        <w:rPr>
-          <w:rFonts w:ascii="Arial" w:hAnsi="Arial" w:cs="Arial"/>
-          <w:b/>
-          <w:sz w:val="22"/>
-          <w:szCs w:val="22"/>
-        </w:rPr>
-        <w:t xml:space="preserve">17. Design of Spatial Capture-Recapture </w:t>
-      </w:r>
-      <w:proofErr w:type="gramStart"/>
-      <w:r>
-        <w:rPr>
-          <w:rFonts w:ascii="Arial" w:hAnsi="Arial" w:cs="Arial"/>
-          <w:b/>
-          <w:sz w:val="22"/>
-          <w:szCs w:val="22"/>
-        </w:rPr>
-        <w:t>studies  [</w:t>
-      </w:r>
-      <w:proofErr w:type="gramEnd"/>
-      <w:r>
-        <w:rPr>
-          <w:rFonts w:ascii="Arial" w:hAnsi="Arial" w:cs="Arial"/>
-          <w:b/>
-          <w:sz w:val="22"/>
-          <w:szCs w:val="22"/>
-        </w:rPr>
-        <w:t>RAHEL]</w:t>
-      </w:r>
-    </w:p>
+      <w:moveFromRangeStart w:id="83" w:author="Andy Royle-pr" w:date="2012-03-11T14:48:00Z" w:name="move319240646"/>
+      <w:moveFrom w:id="84" w:author="Andy Royle-pr" w:date="2012-03-11T14:48:00Z">
+        <w:r>
+          <w:rPr>
+            <w:rFonts w:ascii="Arial" w:hAnsi="Arial" w:cs="Arial"/>
+            <w:b/>
+            <w:sz w:val="22"/>
+            <w:szCs w:val="22"/>
+          </w:rPr>
+          <w:t>1</w:t>
+        </w:r>
+        <w:r>
+          <w:rPr>
+            <w:rFonts w:ascii="Arial" w:hAnsi="Arial" w:cs="Arial"/>
+            <w:b/>
+            <w:sz w:val="22"/>
+            <w:szCs w:val="22"/>
+          </w:rPr>
+          <w:t>6</w:t>
+        </w:r>
+        <w:r>
+          <w:rPr>
+            <w:rFonts w:ascii="Arial" w:hAnsi="Arial" w:cs="Arial"/>
+            <w:b/>
+            <w:sz w:val="22"/>
+            <w:szCs w:val="22"/>
+          </w:rPr>
+          <w:t>. Search-encounter models</w:t>
+        </w:r>
+        <w:r>
+          <w:rPr>
+            <w:rFonts w:ascii="Arial" w:hAnsi="Arial" w:cs="Arial"/>
+            <w:b/>
+            <w:sz w:val="22"/>
+            <w:szCs w:val="22"/>
+          </w:rPr>
+          <w:tab/>
+        </w:r>
+        <w:r>
+          <w:rPr>
+            <w:rFonts w:ascii="Arial" w:hAnsi="Arial" w:cs="Arial"/>
+            <w:b/>
+            <w:sz w:val="22"/>
+            <w:szCs w:val="22"/>
+          </w:rPr>
+          <w:tab/>
+        </w:r>
+        <w:r>
+          <w:rPr>
+            <w:rFonts w:ascii="Arial" w:hAnsi="Arial" w:cs="Arial"/>
+            <w:b/>
+            <w:sz w:val="22"/>
+            <w:szCs w:val="22"/>
+          </w:rPr>
+          <w:tab/>
+          <w:t>(Andy)</w:t>
+        </w:r>
+        <w:r>
+          <w:rPr>
+            <w:rFonts w:ascii="Arial" w:hAnsi="Arial" w:cs="Arial"/>
+            <w:b/>
+            <w:sz w:val="22"/>
+            <w:szCs w:val="22"/>
+          </w:rPr>
+          <w:t xml:space="preserve">      </w:t>
+        </w:r>
+      </w:moveFrom>
+    </w:p>
+    <w:p>
+      <w:pPr>
+        <w:pStyle w:val="PlainText"/>
+        <w:rPr>
+          <w:rFonts w:ascii="Arial" w:hAnsi="Arial" w:cs="Arial"/>
+        </w:rPr>
+      </w:pPr>
+    </w:p>
+    <w:p>
+      <w:pPr>
+        <w:pStyle w:val="PlainText"/>
+        <w:rPr>
+          <w:rFonts w:ascii="Arial" w:hAnsi="Arial" w:cs="Arial"/>
+        </w:rPr>
+      </w:pPr>
+      <w:moveFrom w:id="85" w:author="Andy Royle-pr" w:date="2012-03-11T14:48:00Z">
+        <w:r>
+          <w:rPr>
+            <w:rFonts w:ascii="Arial" w:hAnsi="Arial" w:cs="Arial"/>
+          </w:rPr>
+          <w:t>Uniform search intensity models (Royle and Young)</w:t>
+        </w:r>
+      </w:moveFrom>
+    </w:p>
+    <w:p>
+      <w:pPr>
+        <w:pStyle w:val="PlainText"/>
+        <w:rPr>
+          <w:rFonts w:ascii="Arial" w:hAnsi="Arial" w:cs="Arial"/>
+        </w:rPr>
+      </w:pPr>
+      <w:moveFrom w:id="86" w:author="Andy Royle-pr" w:date="2012-03-11T14:48:00Z">
+        <w:r>
+          <w:rPr>
+            <w:rFonts w:ascii="Arial" w:hAnsi="Arial" w:cs="Arial"/>
+          </w:rPr>
+          <w:t>Non-uniform search intensity:</w:t>
+        </w:r>
+      </w:moveFrom>
+    </w:p>
+    <w:p>
+      <w:pPr>
+        <w:pStyle w:val="PlainText"/>
+        <w:rPr>
+          <w:rFonts w:ascii="Arial" w:hAnsi="Arial" w:cs="Arial"/>
+        </w:rPr>
+      </w:pPr>
+      <w:moveFrom w:id="87" w:author="Andy Royle-pr" w:date="2012-03-11T14:48:00Z">
+        <w:r>
+          <w:rPr>
+            <w:rFonts w:ascii="Arial" w:hAnsi="Arial" w:cs="Arial"/>
+          </w:rPr>
+          <w:t xml:space="preserve"> 1-dimension -- trail searches.  </w:t>
+        </w:r>
+      </w:moveFrom>
+    </w:p>
+    <w:p>
+      <w:pPr>
+        <w:pStyle w:val="PlainText"/>
+        <w:rPr>
+          <w:rFonts w:ascii="Arial" w:hAnsi="Arial" w:cs="Arial"/>
+        </w:rPr>
+      </w:pPr>
+      <w:moveFrom w:id="88" w:author="Andy Royle-pr" w:date="2012-03-11T14:48:00Z">
+        <w:r>
+          <w:rPr>
+            <w:rFonts w:ascii="Arial" w:hAnsi="Arial" w:cs="Arial"/>
+          </w:rPr>
+          <w:t xml:space="preserve"> distance sampling</w:t>
+        </w:r>
+      </w:moveFrom>
+    </w:p>
+    <w:p>
+      <w:pPr>
+        <w:pStyle w:val="PlainText"/>
+        <w:rPr>
+          <w:rFonts w:ascii="Arial" w:hAnsi="Arial" w:cs="Arial"/>
+        </w:rPr>
+      </w:pPr>
+      <w:moveFrom w:id="89" w:author="Andy Royle-pr" w:date="2012-03-11T14:48:00Z">
+        <w:r>
+          <w:rPr>
+            <w:rFonts w:ascii="Arial" w:hAnsi="Arial" w:cs="Arial"/>
+          </w:rPr>
+          <w:t xml:space="preserve"> stream data: Evan Grants æmander data?</w:t>
+        </w:r>
+      </w:moveFrom>
+    </w:p>
+    <w:p>
+      <w:pPr>
+        <w:pStyle w:val="PlainText"/>
+        <w:rPr>
+          <w:rFonts w:ascii="Arial" w:hAnsi="Arial" w:cs="Arial"/>
+        </w:rPr>
+      </w:pPr>
+      <w:moveFrom w:id="90" w:author="Andy Royle-pr" w:date="2012-03-11T14:48:00Z">
+        <w:r>
+          <w:rPr>
+            <w:rFonts w:ascii="Arial" w:hAnsi="Arial" w:cs="Arial"/>
+          </w:rPr>
+          <w:t>Explicit movement models.</w:t>
+        </w:r>
+      </w:moveFrom>
+    </w:p>
+    <w:p>
+      <w:pPr>
+        <w:pStyle w:val="PlainText"/>
+        <w:rPr>
+          <w:rFonts w:ascii="Arial" w:hAnsi="Arial" w:cs="Arial"/>
+        </w:rPr>
+      </w:pPr>
+      <w:moveFrom w:id="91" w:author="Andy Royle-pr" w:date="2012-03-11T14:48:00Z">
+        <w:r>
+          <w:rPr>
+            <w:rFonts w:ascii="Arial" w:hAnsi="Arial" w:cs="Arial"/>
+          </w:rPr>
+          <w:t xml:space="preserve">measurement error: Relationship to distance sampling. </w:t>
+        </w:r>
+      </w:moveFrom>
+    </w:p>
+    <w:p>
+      <w:pPr>
+        <w:pStyle w:val="PlainText"/>
+        <w:rPr>
+          <w:rFonts w:ascii="Arial" w:hAnsi="Arial" w:cs="Arial"/>
+        </w:rPr>
+      </w:pPr>
+      <w:moveFrom w:id="92" w:author="Andy Royle-pr" w:date="2012-03-11T14:48:00Z">
+        <w:r>
+          <w:rPr>
+            <w:rFonts w:ascii="Arial" w:hAnsi="Arial" w:cs="Arial"/>
+          </w:rPr>
+          <w:t>What is the effective sample area under this model? precise meaning that is related to movement.......</w:t>
+        </w:r>
+      </w:moveFrom>
+    </w:p>
+    <w:p>
+      <w:pPr>
+        <w:pStyle w:val="PlainText"/>
+        <w:rPr>
+          <w:rFonts w:ascii="Arial" w:hAnsi="Arial" w:cs="Arial"/>
+          <w:b/>
+          <w:sz w:val="22"/>
+          <w:szCs w:val="22"/>
+        </w:rPr>
+      </w:pPr>
+    </w:p>
+    <w:p>
+      <w:pPr>
+        <w:pStyle w:val="PlainText"/>
+        <w:rPr>
+          <w:rFonts w:ascii="Arial" w:hAnsi="Arial" w:cs="Arial"/>
+          <w:b/>
+          <w:sz w:val="22"/>
+          <w:szCs w:val="22"/>
+        </w:rPr>
+      </w:pPr>
+      <w:moveFromRangeStart w:id="93" w:author="Andy Royle-pr" w:date="2012-03-11T14:49:00Z" w:name="move319240672"/>
+      <w:moveFromRangeEnd w:id="83"/>
+      <w:moveFrom w:id="94" w:author="Andy Royle-pr" w:date="2012-03-11T14:49:00Z">
+        <w:r>
+          <w:rPr>
+            <w:rFonts w:ascii="Arial" w:hAnsi="Arial" w:cs="Arial"/>
+            <w:b/>
+            <w:sz w:val="22"/>
+            <w:szCs w:val="22"/>
+          </w:rPr>
+          <w:t>17. Design of Spatial Capture-Recapture studies  [RAHEL]</w:t>
+        </w:r>
+      </w:moveFrom>
+    </w:p>
+    <w:moveFromRangeEnd w:id="93"/>
     <w:p>
       <w:pPr>
         <w:pStyle w:val="PlainText"/>
@@ -3765,7 +4861,7 @@
           <w:szCs w:val="22"/>
         </w:rPr>
       </w:pPr>
-      <w:commentRangeStart w:id="1"/>
+      <w:commentRangeStart w:id="95"/>
       <w:r>
         <w:rPr>
           <w:rFonts w:ascii="Arial" w:hAnsi="Arial" w:cs="Arial"/>
@@ -3815,13 +4911,13 @@
         </w:rPr>
         <w:t xml:space="preserve"> here and put something together.</w:t>
       </w:r>
-      <w:commentRangeEnd w:id="1"/>
+      <w:commentRangeEnd w:id="95"/>
       <w:r>
         <w:rPr>
           <w:rStyle w:val="CommentReference"/>
           <w:rFonts w:ascii="Calibri" w:hAnsi="Calibri"/>
         </w:rPr>
-        <w:commentReference w:id="1"/>
+        <w:commentReference w:id="95"/>
       </w:r>
     </w:p>
     <w:p>
@@ -3908,7 +5004,6 @@
           <w:sz w:val="22"/>
           <w:szCs w:val="22"/>
         </w:rPr>
-        <w:lastRenderedPageBreak/>
         <w:t>Genetics+ camera trapping. (</w:t>
       </w:r>
       <w:proofErr w:type="spellStart"/>
@@ -4508,7 +5603,7 @@
 
 <file path=word/comments.xml><?xml version="1.0" encoding="utf-8"?>
 <w:comments xmlns:wpc="http://schemas.microsoft.com/office/word/2010/wordprocessingCanvas" xmlns:mc="http://schemas.openxmlformats.org/markup-compatibility/2006" xmlns:o="urn:schemas-microsoft-com:office:office" xmlns:r="http://schemas.openxmlformats.org/officeDocument/2006/relationships" xmlns:m="http://schemas.openxmlformats.org/officeDocument/2006/math" xmlns:v="urn:schemas-microsoft-com:vml" xmlns:wp14="http://schemas.microsoft.com/office/word/2010/wordprocessingDrawing" xmlns:wp="http://schemas.openxmlformats.org/drawingml/2006/wordprocessingDrawing" xmlns:w10="urn:schemas-microsoft-com:office:word" xmlns:w="http://schemas.openxmlformats.org/wordprocessingml/2006/main" xmlns:w14="http://schemas.microsoft.com/office/word/2010/wordml" xmlns:wpg="http://schemas.microsoft.com/office/word/2010/wordprocessingGroup" xmlns:wpi="http://schemas.microsoft.com/office/word/2010/wordprocessingInk" xmlns:wne="http://schemas.microsoft.com/office/word/2006/wordml" xmlns:wps="http://schemas.microsoft.com/office/word/2010/wordprocessingShape" mc:Ignorable="w14 wp14">
-  <w:comment w:id="1" w:author="Andy Royle-pr" w:date="2012-01-07T19:45:00Z" w:initials="AR">
+  <w:comment w:id="95" w:author="Andy Royle-pr" w:date="2012-01-07T19:45:00Z" w:initials="AR">
     <w:p>
       <w:pPr>
         <w:pStyle w:val="CommentText"/>
@@ -5845,7 +6940,7 @@
 </file>
 
 <file path=customXml/itemProps1.xml><?xml version="1.0" encoding="utf-8"?>
-<ds:datastoreItem xmlns:ds="http://schemas.openxmlformats.org/officeDocument/2006/customXml" ds:itemID="{EE498F70-EB52-4AF4-80F1-7D62CA920B65}">
+<ds:datastoreItem xmlns:ds="http://schemas.openxmlformats.org/officeDocument/2006/customXml" ds:itemID="{1885E1EE-DB16-4201-944F-977264AFC1E7}">
   <ds:schemaRefs>
     <ds:schemaRef ds:uri="http://schemas.openxmlformats.org/officeDocument/2006/bibliography"/>
   </ds:schemaRefs>

</xml_diff>